<commit_message>
định nghĩa công nghiệp 4.0
-định nghĩa theo Gartner và Klaus Schwab
</commit_message>
<xml_diff>
--- a/report.docx
+++ b/report.docx
@@ -1,6 +1,6 @@
 
 <file path=word/document.xml><?xml version="1.0" encoding="utf-8"?>
-<w:document xmlns:wpc="http://schemas.microsoft.com/office/word/2010/wordprocessingCanvas" xmlns:mc="http://schemas.openxmlformats.org/markup-compatibility/2006" xmlns:o="urn:schemas-microsoft-com:office:office" xmlns:r="http://schemas.openxmlformats.org/officeDocument/2006/relationships" xmlns:m="http://schemas.openxmlformats.org/officeDocument/2006/math" xmlns:v="urn:schemas-microsoft-com:vml" xmlns:wp14="http://schemas.microsoft.com/office/word/2010/wordprocessingDrawing" xmlns:wp="http://schemas.openxmlformats.org/drawingml/2006/wordprocessingDrawing" xmlns:w10="urn:schemas-microsoft-com:office:word" xmlns:w="http://schemas.openxmlformats.org/wordprocessingml/2006/main" xmlns:w14="http://schemas.microsoft.com/office/word/2010/wordml" xmlns:w15="http://schemas.microsoft.com/office/word/2012/wordml" xmlns:wpg="http://schemas.microsoft.com/office/word/2010/wordprocessingGroup" xmlns:wpi="http://schemas.microsoft.com/office/word/2010/wordprocessingInk" xmlns:wne="http://schemas.microsoft.com/office/word/2006/wordml" xmlns:wps="http://schemas.microsoft.com/office/word/2010/wordprocessingShape" mc:Ignorable="w14 w15 wp14">
+<w:document xmlns:wpc="http://schemas.microsoft.com/office/word/2010/wordprocessingCanvas" xmlns:cx="http://schemas.microsoft.com/office/drawing/2014/chartex" xmlns:mc="http://schemas.openxmlformats.org/markup-compatibility/2006" xmlns:o="urn:schemas-microsoft-com:office:office" xmlns:r="http://schemas.openxmlformats.org/officeDocument/2006/relationships" xmlns:m="http://schemas.openxmlformats.org/officeDocument/2006/math" xmlns:v="urn:schemas-microsoft-com:vml" xmlns:wp14="http://schemas.microsoft.com/office/word/2010/wordprocessingDrawing" xmlns:wp="http://schemas.openxmlformats.org/drawingml/2006/wordprocessingDrawing" xmlns:w10="urn:schemas-microsoft-com:office:word" xmlns:w="http://schemas.openxmlformats.org/wordprocessingml/2006/main" xmlns:w14="http://schemas.microsoft.com/office/word/2010/wordml" xmlns:w15="http://schemas.microsoft.com/office/word/2012/wordml" xmlns:w16se="http://schemas.microsoft.com/office/word/2015/wordml/symex" xmlns:wpg="http://schemas.microsoft.com/office/word/2010/wordprocessingGroup" xmlns:wpi="http://schemas.microsoft.com/office/word/2010/wordprocessingInk" xmlns:wne="http://schemas.microsoft.com/office/word/2006/wordml" xmlns:wps="http://schemas.microsoft.com/office/word/2010/wordprocessingShape" mc:Ignorable="w14 w15 w16se wp14">
   <w:body>
     <w:p>
       <w:pPr>
@@ -11,17 +11,16 @@
         <w:rPr>
           <w:rFonts w:ascii="Verdana" w:hAnsi="Verdana"/>
           <w:color w:val="FF0000"/>
-          <w:sz w:val="72"/>
-          <w:szCs w:val="72"/>
+          <w:sz w:val="48"/>
+          <w:szCs w:val="48"/>
         </w:rPr>
       </w:pPr>
       <w:r>
         <w:rPr>
           <w:rFonts w:ascii="Verdana" w:hAnsi="Verdana" w:cs="Times New Roman"/>
           <w:b/>
-          <w:color w:val="FF0000"/>
-          <w:sz w:val="72"/>
-          <w:szCs w:val="72"/>
+          <w:sz w:val="48"/>
+          <w:szCs w:val="48"/>
         </w:rPr>
         <w:t>CÔNG NGHỆP 4.0</w:t>
       </w:r>
@@ -35,22 +34,169 @@
     </w:p>
     <w:p>
       <w:pPr>
+        <w:pStyle w:val="ListParagraph"/>
+        <w:numPr>
+          <w:ilvl w:val="0"/>
+          <w:numId w:val="2"/>
+        </w:numPr>
         <w:tabs>
           <w:tab w:val="left" w:pos="2590"/>
         </w:tabs>
       </w:pPr>
       <w:r>
-        <w:t>1111111111</w:t>
+        <w:t>Tổng quát nền công nghiệp 4.0</w:t>
       </w:r>
-      <w:bookmarkStart w:id="0" w:name="_GoBack"/>
-      <w:bookmarkEnd w:id="0"/>
     </w:p>
     <w:p>
       <w:pPr>
+        <w:pStyle w:val="ListParagraph"/>
+        <w:numPr>
+          <w:ilvl w:val="1"/>
+          <w:numId w:val="2"/>
+        </w:numPr>
         <w:tabs>
           <w:tab w:val="left" w:pos="2590"/>
         </w:tabs>
       </w:pPr>
+      <w:r>
+        <w:t>Định nghĩa về công nghiệp 4.0</w:t>
+      </w:r>
+    </w:p>
+    <w:p>
+      <w:pPr>
+        <w:pStyle w:val="NormalWeb"/>
+        <w:shd w:val="clear" w:color="auto" w:fill="FFFFFF"/>
+        <w:spacing w:before="0" w:beforeAutospacing="0" w:after="0" w:afterAutospacing="0"/>
+        <w:ind w:left="1080"/>
+        <w:jc w:val="both"/>
+        <w:textAlignment w:val="baseline"/>
+        <w:rPr>
+          <w:rFonts w:asciiTheme="minorHAnsi" w:eastAsiaTheme="minorHAnsi" w:hAnsiTheme="minorHAnsi" w:cstheme="minorBidi"/>
+          <w:sz w:val="22"/>
+          <w:szCs w:val="22"/>
+        </w:rPr>
+      </w:pPr>
+      <w:r>
+        <w:rPr>
+          <w:rFonts w:asciiTheme="minorHAnsi" w:eastAsiaTheme="minorHAnsi" w:hAnsiTheme="minorHAnsi" w:cstheme="minorBidi"/>
+          <w:sz w:val="22"/>
+          <w:szCs w:val="22"/>
+        </w:rPr>
+        <w:t>T</w:t>
+      </w:r>
+      <w:r>
+        <w:rPr>
+          <w:rFonts w:asciiTheme="minorHAnsi" w:eastAsiaTheme="minorHAnsi" w:hAnsiTheme="minorHAnsi" w:cstheme="minorBidi"/>
+          <w:sz w:val="22"/>
+          <w:szCs w:val="22"/>
+        </w:rPr>
+        <w:t>heo </w:t>
+      </w:r>
+      <w:r>
+        <w:rPr>
+          <w:rFonts w:asciiTheme="minorHAnsi" w:eastAsiaTheme="minorHAnsi" w:hAnsiTheme="minorHAnsi" w:cstheme="minorBidi"/>
+          <w:i/>
+          <w:iCs/>
+          <w:sz w:val="22"/>
+          <w:szCs w:val="22"/>
+        </w:rPr>
+        <w:t>Gartner</w:t>
+      </w:r>
+      <w:r>
+        <w:rPr>
+          <w:rFonts w:asciiTheme="minorHAnsi" w:eastAsiaTheme="minorHAnsi" w:hAnsiTheme="minorHAnsi" w:cstheme="minorBidi"/>
+          <w:sz w:val="22"/>
+          <w:szCs w:val="22"/>
+        </w:rPr>
+        <w:t>, Cách mạng Công nghiệp 4.0 (hay Cách mạng Công nghiệp lần thứ Tư) xuất phát từ khái niệm "Industrie 4.0" trong một báo cáo của chính phủ Đức năm 2013. "Industrie 4.0" kết nối các hệ thống nhúng và cơ sở sản xuất thông minh để tạo ra sự hội tụ kỹ thuật số giữa Công nghiệp, Kinh doanh, chức năng và quy trình bên trong.</w:t>
+      </w:r>
+    </w:p>
+    <w:p>
+      <w:pPr>
+        <w:pStyle w:val="NormalWeb"/>
+        <w:shd w:val="clear" w:color="auto" w:fill="FFFFFF"/>
+        <w:spacing w:before="0" w:beforeAutospacing="0" w:after="0" w:afterAutospacing="0"/>
+        <w:ind w:left="1080"/>
+        <w:jc w:val="both"/>
+        <w:textAlignment w:val="baseline"/>
+        <w:rPr>
+          <w:rFonts w:asciiTheme="minorHAnsi" w:eastAsiaTheme="minorHAnsi" w:hAnsiTheme="minorHAnsi" w:cstheme="minorBidi"/>
+          <w:sz w:val="22"/>
+          <w:szCs w:val="22"/>
+        </w:rPr>
+      </w:pPr>
+      <w:r>
+        <w:rPr>
+          <w:rFonts w:asciiTheme="minorHAnsi" w:eastAsiaTheme="minorHAnsi" w:hAnsiTheme="minorHAnsi" w:cstheme="minorBidi"/>
+          <w:sz w:val="22"/>
+          <w:szCs w:val="22"/>
+        </w:rPr>
+        <w:t>Nếu định nghĩa từ </w:t>
+      </w:r>
+      <w:r>
+        <w:rPr>
+          <w:rFonts w:asciiTheme="minorHAnsi" w:eastAsiaTheme="minorHAnsi" w:hAnsiTheme="minorHAnsi" w:cstheme="minorBidi"/>
+          <w:i/>
+          <w:iCs/>
+          <w:sz w:val="22"/>
+          <w:szCs w:val="22"/>
+        </w:rPr>
+        <w:t>Gartner </w:t>
+      </w:r>
+      <w:r>
+        <w:rPr>
+          <w:rFonts w:asciiTheme="minorHAnsi" w:eastAsiaTheme="minorHAnsi" w:hAnsiTheme="minorHAnsi" w:cstheme="minorBidi"/>
+          <w:sz w:val="22"/>
+          <w:szCs w:val="22"/>
+        </w:rPr>
+        <w:t>còn khó hiểu, Klaus Schwab, người sáng lập và chủ tịch điều hành Diễn đàn Kinh tế Thế Giới mang đến cái nhìn đơn giản hơn về Cách mạng Công nghiệp 4.0 như sau:</w:t>
+      </w:r>
+    </w:p>
+    <w:p>
+      <w:pPr>
+        <w:pStyle w:val="NormalWeb"/>
+        <w:shd w:val="clear" w:color="auto" w:fill="FFFFFF"/>
+        <w:spacing w:before="270" w:beforeAutospacing="0" w:after="270" w:afterAutospacing="0"/>
+        <w:ind w:left="1080"/>
+        <w:jc w:val="both"/>
+        <w:textAlignment w:val="baseline"/>
+        <w:rPr>
+          <w:rFonts w:asciiTheme="minorHAnsi" w:eastAsiaTheme="minorHAnsi" w:hAnsiTheme="minorHAnsi" w:cstheme="minorBidi"/>
+          <w:sz w:val="22"/>
+          <w:szCs w:val="22"/>
+        </w:rPr>
+      </w:pPr>
+      <w:r>
+        <w:rPr>
+          <w:rFonts w:asciiTheme="minorHAnsi" w:eastAsiaTheme="minorHAnsi" w:hAnsiTheme="minorHAnsi" w:cstheme="minorBidi"/>
+          <w:sz w:val="22"/>
+          <w:szCs w:val="22"/>
+        </w:rPr>
+        <w:t>"Cách mạng công nghiệp đầu tiên sử dụng năng lượng nước và hơi nước để cơ giới hóa sản xuất. Cuộc cách mạng lần 2 diễn ra nhờ ứng dụng điện năng để sản xuất hàng loạt. Cuộc cách mạng lần 3 sử dụng điện tử và công nghệ thông tin để tự động hóa sản xuất. Bây giờ, cuộc Cách mạng Công nghiệp Thứ tư đang nảy nở từ cuộc cách mạng lần ba, nó kết hợp các công nghệ lại với nhau, làm mờ ranh giới giữa vật lý, kỹ thuật số và sinh học".</w:t>
+      </w:r>
+    </w:p>
+    <w:p>
+      <w:pPr>
+        <w:pStyle w:val="NormalWeb"/>
+        <w:shd w:val="clear" w:color="auto" w:fill="FFFFFF"/>
+        <w:spacing w:before="270" w:beforeAutospacing="0" w:after="270" w:afterAutospacing="0"/>
+        <w:ind w:left="1080"/>
+        <w:jc w:val="both"/>
+        <w:textAlignment w:val="baseline"/>
+        <w:rPr>
+          <w:rFonts w:asciiTheme="minorHAnsi" w:eastAsiaTheme="minorHAnsi" w:hAnsiTheme="minorHAnsi" w:cstheme="minorBidi"/>
+          <w:sz w:val="22"/>
+          <w:szCs w:val="22"/>
+        </w:rPr>
+      </w:pPr>
+      <w:r>
+        <w:rPr>
+          <w:rFonts w:asciiTheme="minorHAnsi" w:eastAsiaTheme="minorHAnsi" w:hAnsiTheme="minorHAnsi" w:cstheme="minorBidi"/>
+          <w:sz w:val="22"/>
+          <w:szCs w:val="22"/>
+        </w:rPr>
+        <w:t>Theo ông Klaus Schwab, tốc độ đột phá của Cách mạng Công nghiệp 4.0 hiện "không có tiền lệ lịch sử". Khi so sánh với các cuộc cách mạng công nghiệp trước đây, 4.0 đang tiến triển theo một hàm số mũ chứ không phải là tốc độ tuyến tính. Hơn nữa, nó đang phá vỡ hầu hết ngành công nghiệp ở mọi quốc gia. Và chiều rộng và chiều sâu của những thay đổi này báo trước sự chuyển đổi của toàn bộ hệ thống sản xuất, quản lý và quản trị.</w:t>
+      </w:r>
     </w:p>
     <w:p>
       <w:pPr>
@@ -58,6 +204,15 @@
           <w:tab w:val="left" w:pos="2590"/>
         </w:tabs>
       </w:pPr>
+    </w:p>
+    <w:p>
+      <w:pPr>
+        <w:tabs>
+          <w:tab w:val="left" w:pos="2590"/>
+        </w:tabs>
+      </w:pPr>
+      <w:bookmarkStart w:id="0" w:name="_GoBack"/>
+      <w:bookmarkEnd w:id="0"/>
     </w:p>
     <w:p>
       <w:pPr>
@@ -77,8 +232,129 @@
 </file>
 
 <file path=word/numbering.xml><?xml version="1.0" encoding="utf-8"?>
-<w:numbering xmlns:wpc="http://schemas.microsoft.com/office/word/2010/wordprocessingCanvas" xmlns:mc="http://schemas.openxmlformats.org/markup-compatibility/2006" xmlns:o="urn:schemas-microsoft-com:office:office" xmlns:r="http://schemas.openxmlformats.org/officeDocument/2006/relationships" xmlns:m="http://schemas.openxmlformats.org/officeDocument/2006/math" xmlns:v="urn:schemas-microsoft-com:vml" xmlns:wp14="http://schemas.microsoft.com/office/word/2010/wordprocessingDrawing" xmlns:wp="http://schemas.openxmlformats.org/drawingml/2006/wordprocessingDrawing" xmlns:w10="urn:schemas-microsoft-com:office:word" xmlns:w="http://schemas.openxmlformats.org/wordprocessingml/2006/main" xmlns:w14="http://schemas.microsoft.com/office/word/2010/wordml" xmlns:w15="http://schemas.microsoft.com/office/word/2012/wordml" xmlns:wpg="http://schemas.microsoft.com/office/word/2010/wordprocessingGroup" xmlns:wpi="http://schemas.microsoft.com/office/word/2010/wordprocessingInk" xmlns:wne="http://schemas.microsoft.com/office/word/2006/wordml" xmlns:wps="http://schemas.microsoft.com/office/word/2010/wordprocessingShape" mc:Ignorable="w14 w15 wp14">
+<w:numbering xmlns:wpc="http://schemas.microsoft.com/office/word/2010/wordprocessingCanvas" xmlns:cx="http://schemas.microsoft.com/office/drawing/2014/chartex" xmlns:mc="http://schemas.openxmlformats.org/markup-compatibility/2006" xmlns:o="urn:schemas-microsoft-com:office:office" xmlns:r="http://schemas.openxmlformats.org/officeDocument/2006/relationships" xmlns:m="http://schemas.openxmlformats.org/officeDocument/2006/math" xmlns:v="urn:schemas-microsoft-com:vml" xmlns:wp14="http://schemas.microsoft.com/office/word/2010/wordprocessingDrawing" xmlns:wp="http://schemas.openxmlformats.org/drawingml/2006/wordprocessingDrawing" xmlns:w10="urn:schemas-microsoft-com:office:word" xmlns:w="http://schemas.openxmlformats.org/wordprocessingml/2006/main" xmlns:w14="http://schemas.microsoft.com/office/word/2010/wordml" xmlns:w15="http://schemas.microsoft.com/office/word/2012/wordml" xmlns:w16se="http://schemas.microsoft.com/office/word/2015/wordml/symex" xmlns:wpg="http://schemas.microsoft.com/office/word/2010/wordprocessingGroup" xmlns:wpi="http://schemas.microsoft.com/office/word/2010/wordprocessingInk" xmlns:wne="http://schemas.microsoft.com/office/word/2006/wordml" xmlns:wps="http://schemas.microsoft.com/office/word/2010/wordprocessingShape" mc:Ignorable="w14 w15 w16se wp14">
   <w:abstractNum w:abstractNumId="0" w15:restartNumberingAfterBreak="0">
+    <w:nsid w:val="50C60F8E"/>
+    <w:multiLevelType w:val="multilevel"/>
+    <w:tmpl w:val="02667E90"/>
+    <w:lvl w:ilvl="0">
+      <w:start w:val="1"/>
+      <w:numFmt w:val="upperRoman"/>
+      <w:lvlText w:val="%1."/>
+      <w:lvlJc w:val="left"/>
+      <w:pPr>
+        <w:ind w:left="1080" w:hanging="720"/>
+      </w:pPr>
+      <w:rPr>
+        <w:rFonts w:hint="default"/>
+      </w:rPr>
+    </w:lvl>
+    <w:lvl w:ilvl="1">
+      <w:start w:val="1"/>
+      <w:numFmt w:val="decimal"/>
+      <w:isLgl/>
+      <w:lvlText w:val="%1.%2."/>
+      <w:lvlJc w:val="left"/>
+      <w:pPr>
+        <w:ind w:left="1440" w:hanging="360"/>
+      </w:pPr>
+      <w:rPr>
+        <w:rFonts w:hint="default"/>
+      </w:rPr>
+    </w:lvl>
+    <w:lvl w:ilvl="2">
+      <w:start w:val="1"/>
+      <w:numFmt w:val="decimal"/>
+      <w:isLgl/>
+      <w:lvlText w:val="%1.%2.%3."/>
+      <w:lvlJc w:val="left"/>
+      <w:pPr>
+        <w:ind w:left="2520" w:hanging="720"/>
+      </w:pPr>
+      <w:rPr>
+        <w:rFonts w:hint="default"/>
+      </w:rPr>
+    </w:lvl>
+    <w:lvl w:ilvl="3">
+      <w:start w:val="1"/>
+      <w:numFmt w:val="decimal"/>
+      <w:isLgl/>
+      <w:lvlText w:val="%1.%2.%3.%4."/>
+      <w:lvlJc w:val="left"/>
+      <w:pPr>
+        <w:ind w:left="3240" w:hanging="720"/>
+      </w:pPr>
+      <w:rPr>
+        <w:rFonts w:hint="default"/>
+      </w:rPr>
+    </w:lvl>
+    <w:lvl w:ilvl="4">
+      <w:start w:val="1"/>
+      <w:numFmt w:val="decimal"/>
+      <w:isLgl/>
+      <w:lvlText w:val="%1.%2.%3.%4.%5."/>
+      <w:lvlJc w:val="left"/>
+      <w:pPr>
+        <w:ind w:left="4320" w:hanging="1080"/>
+      </w:pPr>
+      <w:rPr>
+        <w:rFonts w:hint="default"/>
+      </w:rPr>
+    </w:lvl>
+    <w:lvl w:ilvl="5">
+      <w:start w:val="1"/>
+      <w:numFmt w:val="decimal"/>
+      <w:isLgl/>
+      <w:lvlText w:val="%1.%2.%3.%4.%5.%6."/>
+      <w:lvlJc w:val="left"/>
+      <w:pPr>
+        <w:ind w:left="5040" w:hanging="1080"/>
+      </w:pPr>
+      <w:rPr>
+        <w:rFonts w:hint="default"/>
+      </w:rPr>
+    </w:lvl>
+    <w:lvl w:ilvl="6">
+      <w:start w:val="1"/>
+      <w:numFmt w:val="decimal"/>
+      <w:isLgl/>
+      <w:lvlText w:val="%1.%2.%3.%4.%5.%6.%7."/>
+      <w:lvlJc w:val="left"/>
+      <w:pPr>
+        <w:ind w:left="6120" w:hanging="1440"/>
+      </w:pPr>
+      <w:rPr>
+        <w:rFonts w:hint="default"/>
+      </w:rPr>
+    </w:lvl>
+    <w:lvl w:ilvl="7">
+      <w:start w:val="1"/>
+      <w:numFmt w:val="decimal"/>
+      <w:isLgl/>
+      <w:lvlText w:val="%1.%2.%3.%4.%5.%6.%7.%8."/>
+      <w:lvlJc w:val="left"/>
+      <w:pPr>
+        <w:ind w:left="6840" w:hanging="1440"/>
+      </w:pPr>
+      <w:rPr>
+        <w:rFonts w:hint="default"/>
+      </w:rPr>
+    </w:lvl>
+    <w:lvl w:ilvl="8">
+      <w:start w:val="1"/>
+      <w:numFmt w:val="decimal"/>
+      <w:isLgl/>
+      <w:lvlText w:val="%1.%2.%3.%4.%5.%6.%7.%8.%9."/>
+      <w:lvlJc w:val="left"/>
+      <w:pPr>
+        <w:ind w:left="7920" w:hanging="1800"/>
+      </w:pPr>
+      <w:rPr>
+        <w:rFonts w:hint="default"/>
+      </w:rPr>
+    </w:lvl>
+  </w:abstractNum>
+  <w:abstractNum w:abstractNumId="1" w15:restartNumberingAfterBreak="0">
     <w:nsid w:val="552545DE"/>
     <w:multiLevelType w:val="hybridMultilevel"/>
     <w:tmpl w:val="2C647F00"/>
@@ -168,13 +444,16 @@
     </w:lvl>
   </w:abstractNum>
   <w:num w:numId="1">
+    <w:abstractNumId w:val="1"/>
+  </w:num>
+  <w:num w:numId="2">
     <w:abstractNumId w:val="0"/>
   </w:num>
 </w:numbering>
 </file>
 
 <file path=word/styles.xml><?xml version="1.0" encoding="utf-8"?>
-<w:styles xmlns:mc="http://schemas.openxmlformats.org/markup-compatibility/2006" xmlns:r="http://schemas.openxmlformats.org/officeDocument/2006/relationships" xmlns:w="http://schemas.openxmlformats.org/wordprocessingml/2006/main" xmlns:w14="http://schemas.microsoft.com/office/word/2010/wordml" xmlns:w15="http://schemas.microsoft.com/office/word/2012/wordml" mc:Ignorable="w14 w15">
+<w:styles xmlns:mc="http://schemas.openxmlformats.org/markup-compatibility/2006" xmlns:r="http://schemas.openxmlformats.org/officeDocument/2006/relationships" xmlns:w="http://schemas.openxmlformats.org/wordprocessingml/2006/main" xmlns:w14="http://schemas.microsoft.com/office/word/2010/wordml" xmlns:w15="http://schemas.microsoft.com/office/word/2012/wordml" xmlns:w16se="http://schemas.microsoft.com/office/word/2015/wordml/symex" mc:Ignorable="w14 w15 w16se">
   <w:docDefaults>
     <w:rPrDefault>
       <w:rPr>
@@ -605,6 +884,32 @@
       <w:contextualSpacing/>
     </w:pPr>
   </w:style>
+  <w:style w:type="paragraph" w:styleId="NormalWeb">
+    <w:name w:val="Normal (Web)"/>
+    <w:basedOn w:val="Normal"/>
+    <w:uiPriority w:val="99"/>
+    <w:unhideWhenUsed/>
+    <w:rsid w:val="005D6644"/>
+    <w:pPr>
+      <w:spacing w:before="100" w:beforeAutospacing="1" w:after="100" w:afterAutospacing="1" w:line="240" w:lineRule="auto"/>
+    </w:pPr>
+    <w:rPr>
+      <w:rFonts w:ascii="Times New Roman" w:eastAsia="Times New Roman" w:hAnsi="Times New Roman" w:cs="Times New Roman"/>
+      <w:sz w:val="24"/>
+      <w:szCs w:val="24"/>
+    </w:rPr>
+  </w:style>
+  <w:style w:type="character" w:styleId="Emphasis">
+    <w:name w:val="Emphasis"/>
+    <w:basedOn w:val="DefaultParagraphFont"/>
+    <w:uiPriority w:val="20"/>
+    <w:qFormat/>
+    <w:rsid w:val="005D6644"/>
+    <w:rPr>
+      <w:i/>
+      <w:iCs/>
+    </w:rPr>
+  </w:style>
 </w:styles>
 </file>
 

</xml_diff>

<commit_message>
Khai niem internet of things
thuat ngu, lich su , kha nang dinh danh doc nhat
</commit_message>
<xml_diff>
--- a/report.docx
+++ b/report.docx
@@ -10773,6 +10773,14 @@
         </w:rPr>
         <w:t xml:space="preserve"> COMPUTING</w:t>
       </w:r>
+      <w:r>
+        <w:rPr>
+          <w:rFonts w:asciiTheme="majorHAnsi" w:hAnsiTheme="majorHAnsi" w:cstheme="majorHAnsi"/>
+          <w:b/>
+          <w:sz w:val="28"/>
+        </w:rPr>
+        <w:t xml:space="preserve"> (điện toán đám mây )</w:t>
+      </w:r>
     </w:p>
     <w:p>
       <w:pPr>
@@ -11007,27 +11015,7 @@
           <w:szCs w:val="21"/>
           <w:shd w:val="clear" w:color="auto" w:fill="FFFFFF"/>
         </w:rPr>
-        <w:t> không phải mua và duy trì hàng trăm, thậm chí</w:t>
-      </w:r>
-      <w:r>
-        <w:rPr>
-          <w:rFonts w:ascii="Arial" w:hAnsi="Arial" w:cs="Arial"/>
-          <w:color w:val="222222"/>
-          <w:sz w:val="21"/>
-          <w:szCs w:val="21"/>
-          <w:shd w:val="clear" w:color="auto" w:fill="FFFFFF"/>
-        </w:rPr>
-        <w:t xml:space="preserve"> </w:t>
-      </w:r>
-      <w:r>
-        <w:rPr>
-          <w:rFonts w:ascii="Arial" w:hAnsi="Arial" w:cs="Arial"/>
-          <w:color w:val="222222"/>
-          <w:sz w:val="21"/>
-          <w:szCs w:val="21"/>
-          <w:shd w:val="clear" w:color="auto" w:fill="FFFFFF"/>
-        </w:rPr>
-        <w:t>hàng nghìn </w:t>
+        <w:t> không phải mua và duy trì hàng trăm, thậm chí hàng nghìn </w:t>
       </w:r>
       <w:hyperlink r:id="rId31" w:tooltip="Máy tính" w:history="1">
         <w:r>
@@ -12763,37 +12751,1545 @@
           <w:rPr>
             <w:rStyle w:val="Hyperlink"/>
           </w:rPr>
-          <w:t>https://vi.wikipedia.org/wiki/%C4%90</w:t>
+          <w:t>https://vi.wikipedia.org/wiki/%C4%90i%E1%BB%87n_to%C3%A1n_%C4%91%C3%A1m_m%C3%A2y</w:t>
         </w:r>
-        <w:bookmarkStart w:id="0" w:name="_GoBack"/>
-        <w:bookmarkEnd w:id="0"/>
+      </w:hyperlink>
+    </w:p>
+    <w:p>
+      <w:pPr>
+        <w:tabs>
+          <w:tab w:val="left" w:pos="2590"/>
+        </w:tabs>
+        <w:rPr>
+          <w:b/>
+          <w:sz w:val="28"/>
+        </w:rPr>
+      </w:pPr>
+      <w:r>
+        <w:rPr>
+          <w:b/>
+          <w:sz w:val="28"/>
+        </w:rPr>
+        <w:lastRenderedPageBreak/>
+        <w:t>2. INTERNET OF THINGS (internet của vạn vật)</w:t>
+      </w:r>
+    </w:p>
+    <w:p>
+      <w:pPr>
+        <w:tabs>
+          <w:tab w:val="left" w:pos="2590"/>
+        </w:tabs>
+        <w:rPr>
+          <w:b/>
+          <w:sz w:val="28"/>
+        </w:rPr>
+      </w:pPr>
+      <w:r>
+        <w:rPr>
+          <w:b/>
+          <w:noProof/>
+          <w:sz w:val="28"/>
+        </w:rPr>
+        <w:drawing>
+          <wp:inline distT="0" distB="0" distL="0" distR="0">
+            <wp:extent cx="5953125" cy="5257800"/>
+            <wp:effectExtent l="0" t="0" r="9525" b="0"/>
+            <wp:docPr id="16" name="Picture 16"/>
+            <wp:cNvGraphicFramePr>
+              <a:graphicFrameLocks xmlns:a="http://schemas.openxmlformats.org/drawingml/2006/main" noChangeAspect="1"/>
+            </wp:cNvGraphicFramePr>
+            <a:graphic xmlns:a="http://schemas.openxmlformats.org/drawingml/2006/main">
+              <a:graphicData uri="http://schemas.openxmlformats.org/drawingml/2006/picture">
+                <pic:pic xmlns:pic="http://schemas.openxmlformats.org/drawingml/2006/picture">
+                  <pic:nvPicPr>
+                    <pic:cNvPr id="0" name="images1.jpg"/>
+                    <pic:cNvPicPr/>
+                  </pic:nvPicPr>
+                  <pic:blipFill>
+                    <a:blip r:embed="rId77">
+                      <a:extLst>
+                        <a:ext uri="{28A0092B-C50C-407E-A947-70E740481C1C}">
+                          <a14:useLocalDpi xmlns:a14="http://schemas.microsoft.com/office/drawing/2010/main" val="0"/>
+                        </a:ext>
+                      </a:extLst>
+                    </a:blip>
+                    <a:stretch>
+                      <a:fillRect/>
+                    </a:stretch>
+                  </pic:blipFill>
+                  <pic:spPr>
+                    <a:xfrm>
+                      <a:off x="0" y="0"/>
+                      <a:ext cx="5963210" cy="5266707"/>
+                    </a:xfrm>
+                    <a:prstGeom prst="rect">
+                      <a:avLst/>
+                    </a:prstGeom>
+                  </pic:spPr>
+                </pic:pic>
+              </a:graphicData>
+            </a:graphic>
+          </wp:inline>
+        </w:drawing>
+      </w:r>
+    </w:p>
+    <w:p>
+      <w:pPr>
+        <w:tabs>
+          <w:tab w:val="left" w:pos="2590"/>
+        </w:tabs>
+        <w:rPr>
+          <w:sz w:val="28"/>
+        </w:rPr>
+      </w:pPr>
+      <w:proofErr w:type="gramStart"/>
+      <w:r>
+        <w:rPr>
+          <w:sz w:val="28"/>
+        </w:rPr>
+        <w:t>2..Thuật</w:t>
+      </w:r>
+      <w:proofErr w:type="gramEnd"/>
+      <w:r>
+        <w:rPr>
+          <w:sz w:val="28"/>
+        </w:rPr>
+        <w:t xml:space="preserve"> ngữ</w:t>
+      </w:r>
+    </w:p>
+    <w:p>
+      <w:pPr>
+        <w:rPr>
+          <w:rFonts w:ascii="Arial" w:hAnsi="Arial" w:cs="Arial"/>
+          <w:color w:val="222222"/>
+          <w:sz w:val="17"/>
+          <w:szCs w:val="17"/>
+          <w:shd w:val="clear" w:color="auto" w:fill="FFFFFF"/>
+          <w:vertAlign w:val="superscript"/>
+        </w:rPr>
+      </w:pPr>
+      <w:r>
+        <w:rPr>
+          <w:sz w:val="28"/>
+        </w:rPr>
+        <w:t xml:space="preserve"> </w:t>
+      </w:r>
+      <w:proofErr w:type="gramStart"/>
+      <w:r>
+        <w:rPr>
+          <w:sz w:val="28"/>
+        </w:rPr>
+        <w:t>i</w:t>
+      </w:r>
+      <w:proofErr w:type="gramEnd"/>
+      <w:r>
+        <w:rPr>
+          <w:sz w:val="28"/>
+        </w:rPr>
+        <w:t xml:space="preserve">. </w:t>
+      </w:r>
+      <w:r>
+        <w:rPr>
+          <w:rFonts w:ascii="Arial" w:hAnsi="Arial" w:cs="Arial"/>
+          <w:color w:val="222222"/>
+          <w:sz w:val="21"/>
+          <w:szCs w:val="21"/>
+          <w:shd w:val="clear" w:color="auto" w:fill="FFFFFF"/>
+        </w:rPr>
+        <w:t>Internet Vạn Vật (tiếng Anh, viết tắt: IoT) là </w:t>
+      </w:r>
+      <w:hyperlink r:id="rId78" w:tooltip="Thuật ngữ tin học" w:history="1">
         <w:r>
           <w:rPr>
             <w:rStyle w:val="Hyperlink"/>
+            <w:rFonts w:ascii="Arial" w:hAnsi="Arial" w:cs="Arial"/>
+            <w:color w:val="0B0080"/>
+            <w:sz w:val="21"/>
+            <w:szCs w:val="21"/>
+            <w:shd w:val="clear" w:color="auto" w:fill="FFFFFF"/>
           </w:rPr>
-          <w:t>i</w:t>
+          <w:t>thuật ngữ</w:t>
         </w:r>
+      </w:hyperlink>
+      <w:r>
+        <w:rPr>
+          <w:rFonts w:ascii="Arial" w:hAnsi="Arial" w:cs="Arial"/>
+          <w:color w:val="222222"/>
+          <w:sz w:val="21"/>
+          <w:szCs w:val="21"/>
+          <w:shd w:val="clear" w:color="auto" w:fill="FFFFFF"/>
+        </w:rPr>
+        <w:t xml:space="preserve"> dùng để chỉ các đối tượng có thể được nhận biết (identifiable) cũng như chỉ sự tồn tại của chúng trong một kiến trúc mang tính kết nối. </w:t>
+      </w:r>
+      <w:proofErr w:type="gramStart"/>
+      <w:r>
+        <w:rPr>
+          <w:rFonts w:ascii="Arial" w:hAnsi="Arial" w:cs="Arial"/>
+          <w:color w:val="222222"/>
+          <w:sz w:val="21"/>
+          <w:szCs w:val="21"/>
+          <w:shd w:val="clear" w:color="auto" w:fill="FFFFFF"/>
+        </w:rPr>
+        <w:t>Cụm từ này được đưa ra bởi Kevin Ashton vào năm 1999.</w:t>
+      </w:r>
+      <w:proofErr w:type="gramEnd"/>
+      <w:r>
+        <w:rPr>
+          <w:rFonts w:ascii="Arial" w:hAnsi="Arial" w:cs="Arial"/>
+          <w:color w:val="222222"/>
+          <w:sz w:val="21"/>
+          <w:szCs w:val="21"/>
+          <w:shd w:val="clear" w:color="auto" w:fill="FFFFFF"/>
+        </w:rPr>
+        <w:t xml:space="preserve"> Ông là một nhà khoa học đã sáng lập ra Trung tâm Auto-ID ở đại học MIT, nơi thiết lập các quy chuẩn toàn cầu cho RFID (một phương thức giao tiếp không dây dùng sóng radio) cũng như một số loại cảm biến khác. </w:t>
+      </w:r>
+      <w:proofErr w:type="gramStart"/>
+      <w:r>
+        <w:rPr>
+          <w:rFonts w:ascii="Arial" w:hAnsi="Arial" w:cs="Arial"/>
+          <w:color w:val="222222"/>
+          <w:sz w:val="21"/>
+          <w:szCs w:val="21"/>
+          <w:shd w:val="clear" w:color="auto" w:fill="FFFFFF"/>
+        </w:rPr>
+        <w:t>IoT sau đó cũng được dùng nhiều trong các ấn phẩm đến từ các hãng và nhà phân tích.</w:t>
+      </w:r>
+      <w:proofErr w:type="gramEnd"/>
+      <w:r>
+        <w:rPr>
+          <w:rFonts w:ascii="Arial" w:hAnsi="Arial" w:cs="Arial"/>
+          <w:color w:val="222222"/>
+          <w:sz w:val="17"/>
+          <w:szCs w:val="17"/>
+          <w:shd w:val="clear" w:color="auto" w:fill="FFFFFF"/>
+          <w:vertAlign w:val="superscript"/>
+        </w:rPr>
+        <w:fldChar w:fldCharType="begin"/>
+      </w:r>
+      <w:r>
+        <w:rPr>
+          <w:rFonts w:ascii="Arial" w:hAnsi="Arial" w:cs="Arial"/>
+          <w:color w:val="222222"/>
+          <w:sz w:val="17"/>
+          <w:szCs w:val="17"/>
+          <w:shd w:val="clear" w:color="auto" w:fill="FFFFFF"/>
+          <w:vertAlign w:val="superscript"/>
+        </w:rPr>
+        <w:instrText xml:space="preserve"> HYPERLINK "https://vi.wikipedia.org/wiki/Internet_V%E1%BA%A1n_V%E1%BA%ADt" \l "cite_note-23" </w:instrText>
+      </w:r>
+      <w:r>
+        <w:rPr>
+          <w:rFonts w:ascii="Arial" w:hAnsi="Arial" w:cs="Arial"/>
+          <w:color w:val="222222"/>
+          <w:sz w:val="17"/>
+          <w:szCs w:val="17"/>
+          <w:shd w:val="clear" w:color="auto" w:fill="FFFFFF"/>
+          <w:vertAlign w:val="superscript"/>
+        </w:rPr>
+        <w:fldChar w:fldCharType="separate"/>
+      </w:r>
+      <w:r>
+        <w:rPr>
+          <w:rStyle w:val="Hyperlink"/>
+          <w:rFonts w:ascii="Arial" w:hAnsi="Arial" w:cs="Arial"/>
+          <w:color w:val="0B0080"/>
+          <w:sz w:val="17"/>
+          <w:szCs w:val="17"/>
+          <w:shd w:val="clear" w:color="auto" w:fill="FFFFFF"/>
+          <w:vertAlign w:val="superscript"/>
+        </w:rPr>
+        <w:t>[23]</w:t>
+      </w:r>
+      <w:r>
+        <w:rPr>
+          <w:rFonts w:ascii="Arial" w:hAnsi="Arial" w:cs="Arial"/>
+          <w:color w:val="222222"/>
+          <w:sz w:val="17"/>
+          <w:szCs w:val="17"/>
+          <w:shd w:val="clear" w:color="auto" w:fill="FFFFFF"/>
+          <w:vertAlign w:val="superscript"/>
+        </w:rPr>
+        <w:fldChar w:fldCharType="end"/>
+      </w:r>
+    </w:p>
+    <w:p>
+      <w:pPr>
+        <w:tabs>
+          <w:tab w:val="left" w:pos="2590"/>
+        </w:tabs>
+        <w:rPr>
+          <w:sz w:val="28"/>
+        </w:rPr>
+      </w:pPr>
+      <w:r>
+        <w:rPr>
+          <w:sz w:val="28"/>
+        </w:rPr>
+        <w:t>2.1</w:t>
+      </w:r>
+      <w:proofErr w:type="gramStart"/>
+      <w:r>
+        <w:rPr>
+          <w:sz w:val="28"/>
+        </w:rPr>
+        <w:t>.Lịch</w:t>
+      </w:r>
+      <w:proofErr w:type="gramEnd"/>
+      <w:r>
+        <w:rPr>
+          <w:sz w:val="28"/>
+        </w:rPr>
+        <w:t xml:space="preserve"> sử</w:t>
+      </w:r>
+    </w:p>
+    <w:p>
+      <w:pPr>
+        <w:pStyle w:val="NormalWeb"/>
+        <w:shd w:val="clear" w:color="auto" w:fill="FFFFFF"/>
+        <w:spacing w:before="120" w:beforeAutospacing="0" w:after="120" w:afterAutospacing="0"/>
+        <w:rPr>
+          <w:rFonts w:ascii="Arial" w:hAnsi="Arial" w:cs="Arial"/>
+          <w:color w:val="222222"/>
+          <w:sz w:val="21"/>
+          <w:szCs w:val="21"/>
+        </w:rPr>
+      </w:pPr>
+      <w:r>
+        <w:rPr>
+          <w:sz w:val="28"/>
+        </w:rPr>
+        <w:t xml:space="preserve"> i. </w:t>
+      </w:r>
+      <w:r>
+        <w:rPr>
+          <w:rFonts w:ascii="Arial" w:hAnsi="Arial" w:cs="Arial"/>
+          <w:color w:val="222222"/>
+          <w:sz w:val="21"/>
+          <w:szCs w:val="21"/>
+        </w:rPr>
+        <w:t>Năm </w:t>
+      </w:r>
+      <w:hyperlink r:id="rId79" w:tooltip="1999" w:history="1">
+        <w:r>
+          <w:rPr>
+            <w:rFonts w:ascii="Arial" w:hAnsi="Arial" w:cs="Arial"/>
+            <w:color w:val="0B0080"/>
+            <w:sz w:val="21"/>
+            <w:szCs w:val="21"/>
+          </w:rPr>
+          <w:t>1999</w:t>
+        </w:r>
+      </w:hyperlink>
+      <w:r>
+        <w:rPr>
+          <w:rFonts w:ascii="Arial" w:hAnsi="Arial" w:cs="Arial"/>
+          <w:color w:val="222222"/>
+          <w:sz w:val="21"/>
+          <w:szCs w:val="21"/>
+        </w:rPr>
+        <w:t>, Kevin Ashton đã đưa ra cụm từ </w:t>
+      </w:r>
+      <w:r>
+        <w:rPr>
+          <w:rFonts w:ascii="Arial" w:hAnsi="Arial" w:cs="Arial"/>
+          <w:i/>
+          <w:iCs/>
+          <w:color w:val="222222"/>
+          <w:sz w:val="21"/>
+          <w:szCs w:val="21"/>
+        </w:rPr>
+        <w:t>Internet of Things</w:t>
+      </w:r>
+      <w:r>
+        <w:rPr>
+          <w:rFonts w:ascii="Arial" w:hAnsi="Arial" w:cs="Arial"/>
+          <w:color w:val="222222"/>
+          <w:sz w:val="21"/>
+          <w:szCs w:val="21"/>
+        </w:rPr>
+        <w:t> nhằm để chỉ các đối tượng có thể được nhận biết cũng như sự tồn tại của chúng.</w:t>
+      </w:r>
+    </w:p>
+    <w:p>
+      <w:pPr>
+        <w:shd w:val="clear" w:color="auto" w:fill="FFFFFF"/>
+        <w:spacing w:before="120" w:after="120" w:line="240" w:lineRule="auto"/>
+        <w:rPr>
+          <w:rFonts w:ascii="Arial" w:eastAsia="Times New Roman" w:hAnsi="Arial" w:cs="Arial"/>
+          <w:color w:val="222222"/>
+          <w:sz w:val="21"/>
+          <w:szCs w:val="21"/>
+        </w:rPr>
+      </w:pPr>
+      <w:r>
+        <w:rPr>
+          <w:rFonts w:ascii="Arial" w:eastAsia="Times New Roman" w:hAnsi="Arial" w:cs="Arial"/>
+          <w:color w:val="222222"/>
+          <w:sz w:val="21"/>
+          <w:szCs w:val="21"/>
+        </w:rPr>
+        <w:lastRenderedPageBreak/>
+        <w:t>Đến năm 2016, Internet Vạn Vật khẳng định được bước tiến của mình nhờ sự hội tụ của nhiều công nghệ, bao gồm truyền tải vô tuyến hiện diện dầy đặc, </w:t>
+      </w:r>
+      <w:hyperlink r:id="rId80" w:tooltip="Phân tích dữ liệu" w:history="1">
+        <w:r>
+          <w:rPr>
+            <w:rFonts w:ascii="Arial" w:eastAsia="Times New Roman" w:hAnsi="Arial" w:cs="Arial"/>
+            <w:color w:val="0B0080"/>
+            <w:sz w:val="21"/>
+            <w:szCs w:val="21"/>
+          </w:rPr>
+          <w:t>phân tích dữ liệu</w:t>
+        </w:r>
+      </w:hyperlink>
+      <w:r>
+        <w:rPr>
+          <w:rFonts w:ascii="Arial" w:eastAsia="Times New Roman" w:hAnsi="Arial" w:cs="Arial"/>
+          <w:color w:val="222222"/>
+          <w:sz w:val="21"/>
+          <w:szCs w:val="21"/>
+        </w:rPr>
+        <w:t> thời gian thực, </w:t>
+      </w:r>
+      <w:hyperlink r:id="rId81" w:tooltip="Học máy" w:history="1">
+        <w:r>
+          <w:rPr>
+            <w:rFonts w:ascii="Arial" w:eastAsia="Times New Roman" w:hAnsi="Arial" w:cs="Arial"/>
+            <w:color w:val="0B0080"/>
+            <w:sz w:val="21"/>
+            <w:szCs w:val="21"/>
+          </w:rPr>
+          <w:t>học máy</w:t>
+        </w:r>
+      </w:hyperlink>
+      <w:r>
+        <w:rPr>
+          <w:rFonts w:ascii="Arial" w:eastAsia="Times New Roman" w:hAnsi="Arial" w:cs="Arial"/>
+          <w:color w:val="222222"/>
+          <w:sz w:val="21"/>
+          <w:szCs w:val="21"/>
+        </w:rPr>
+        <w:t>, cảm biến hàng hóa, và </w:t>
+      </w:r>
+      <w:hyperlink r:id="rId82" w:tooltip="Hệ thống nhúng" w:history="1">
+        <w:r>
+          <w:rPr>
+            <w:rFonts w:ascii="Arial" w:eastAsia="Times New Roman" w:hAnsi="Arial" w:cs="Arial"/>
+            <w:color w:val="0B0080"/>
+            <w:sz w:val="21"/>
+            <w:szCs w:val="21"/>
+          </w:rPr>
+          <w:t>hệ thống nhúng</w:t>
+        </w:r>
+      </w:hyperlink>
+      <w:r>
+        <w:rPr>
+          <w:rFonts w:ascii="Arial" w:eastAsia="Times New Roman" w:hAnsi="Arial" w:cs="Arial"/>
+          <w:color w:val="222222"/>
+          <w:sz w:val="21"/>
+          <w:szCs w:val="21"/>
+        </w:rPr>
+        <w:t>.</w:t>
+      </w:r>
+      <w:hyperlink r:id="rId83" w:anchor="cite_note-Definition-IoT-26" w:history="1">
+        <w:r>
+          <w:rPr>
+            <w:rFonts w:ascii="Arial" w:eastAsia="Times New Roman" w:hAnsi="Arial" w:cs="Arial"/>
+            <w:color w:val="0B0080"/>
+            <w:sz w:val="17"/>
+            <w:szCs w:val="17"/>
+            <w:vertAlign w:val="superscript"/>
+          </w:rPr>
+          <w:t>[26]</w:t>
+        </w:r>
+      </w:hyperlink>
+      <w:r>
+        <w:rPr>
+          <w:rFonts w:ascii="Arial" w:eastAsia="Times New Roman" w:hAnsi="Arial" w:cs="Arial"/>
+          <w:color w:val="222222"/>
+          <w:sz w:val="21"/>
+          <w:szCs w:val="21"/>
+        </w:rPr>
+        <w:t> Điều này có nghĩa là tất cả các dạng thức của hệ thống nhúng cổ điển, như </w:t>
+      </w:r>
+      <w:hyperlink r:id="rId84" w:tooltip="Mạng cảm biến không dây (trang chưa được viết)" w:history="1">
+        <w:r>
+          <w:rPr>
+            <w:rFonts w:ascii="Arial" w:eastAsia="Times New Roman" w:hAnsi="Arial" w:cs="Arial"/>
+            <w:color w:val="A55858"/>
+            <w:sz w:val="21"/>
+            <w:szCs w:val="21"/>
+          </w:rPr>
+          <w:t>mạng cảm biến không dây</w:t>
+        </w:r>
+      </w:hyperlink>
+      <w:r>
+        <w:rPr>
+          <w:rFonts w:ascii="Arial" w:eastAsia="Times New Roman" w:hAnsi="Arial" w:cs="Arial"/>
+          <w:color w:val="222222"/>
+          <w:sz w:val="21"/>
+          <w:szCs w:val="21"/>
+        </w:rPr>
+        <w:t>, </w:t>
+      </w:r>
+      <w:hyperlink r:id="rId85" w:tooltip="Hệ thống điều khiển" w:history="1">
+        <w:r>
+          <w:rPr>
+            <w:rFonts w:ascii="Arial" w:eastAsia="Times New Roman" w:hAnsi="Arial" w:cs="Arial"/>
+            <w:color w:val="0B0080"/>
+            <w:sz w:val="21"/>
+            <w:szCs w:val="21"/>
+          </w:rPr>
+          <w:t>hệ thống điều khiển</w:t>
+        </w:r>
+      </w:hyperlink>
+      <w:r>
+        <w:rPr>
+          <w:rFonts w:ascii="Arial" w:eastAsia="Times New Roman" w:hAnsi="Arial" w:cs="Arial"/>
+          <w:color w:val="222222"/>
+          <w:sz w:val="21"/>
+          <w:szCs w:val="21"/>
+        </w:rPr>
+        <w:t>, </w:t>
+      </w:r>
+      <w:hyperlink r:id="rId86" w:tooltip="Tự động hóa" w:history="1">
+        <w:r>
+          <w:rPr>
+            <w:rFonts w:ascii="Arial" w:eastAsia="Times New Roman" w:hAnsi="Arial" w:cs="Arial"/>
+            <w:color w:val="0B0080"/>
+            <w:sz w:val="21"/>
+            <w:szCs w:val="21"/>
+          </w:rPr>
+          <w:t>tự động hóa</w:t>
+        </w:r>
+      </w:hyperlink>
+      <w:r>
+        <w:rPr>
+          <w:rFonts w:ascii="Arial" w:eastAsia="Times New Roman" w:hAnsi="Arial" w:cs="Arial"/>
+          <w:color w:val="222222"/>
+          <w:sz w:val="21"/>
+          <w:szCs w:val="21"/>
+        </w:rPr>
+        <w:t> (bao gồm </w:t>
+      </w:r>
+      <w:hyperlink r:id="rId87" w:tooltip="Nhà thông minh" w:history="1">
+        <w:r>
+          <w:rPr>
+            <w:rFonts w:ascii="Arial" w:eastAsia="Times New Roman" w:hAnsi="Arial" w:cs="Arial"/>
+            <w:color w:val="0B0080"/>
+            <w:sz w:val="21"/>
+            <w:szCs w:val="21"/>
+          </w:rPr>
+          <w:t>nhà thông minh</w:t>
+        </w:r>
+      </w:hyperlink>
+      <w:r>
+        <w:rPr>
+          <w:rFonts w:ascii="Arial" w:eastAsia="Times New Roman" w:hAnsi="Arial" w:cs="Arial"/>
+          <w:color w:val="222222"/>
+          <w:sz w:val="21"/>
+          <w:szCs w:val="21"/>
+        </w:rPr>
+        <w:t> và </w:t>
+      </w:r>
+      <w:hyperlink r:id="rId88" w:tooltip="Tự động hóa công trình (trang chưa được viết)" w:history="1">
+        <w:r>
+          <w:rPr>
+            <w:rFonts w:ascii="Arial" w:eastAsia="Times New Roman" w:hAnsi="Arial" w:cs="Arial"/>
+            <w:color w:val="A55858"/>
+            <w:sz w:val="21"/>
+            <w:szCs w:val="21"/>
+          </w:rPr>
+          <w:t>tự động hóa công trình</w:t>
+        </w:r>
+      </w:hyperlink>
+      <w:r>
+        <w:rPr>
+          <w:rFonts w:ascii="Arial" w:eastAsia="Times New Roman" w:hAnsi="Arial" w:cs="Arial"/>
+          <w:color w:val="222222"/>
+          <w:sz w:val="21"/>
+          <w:szCs w:val="21"/>
+        </w:rPr>
+        <w:t>), vân vân đều đóng góp vào việc vận hành Internet Vạn Vật (IoT).</w:t>
+      </w:r>
+      <w:hyperlink r:id="rId89" w:anchor="cite_note-GTL-28" w:history="1">
+        <w:r>
+          <w:rPr>
+            <w:rFonts w:ascii="Arial" w:eastAsia="Times New Roman" w:hAnsi="Arial" w:cs="Arial"/>
+            <w:color w:val="0B0080"/>
+            <w:sz w:val="17"/>
+            <w:szCs w:val="17"/>
+            <w:vertAlign w:val="superscript"/>
+          </w:rPr>
+          <w:t>[28]</w:t>
+        </w:r>
+      </w:hyperlink>
+    </w:p>
+    <w:p>
+      <w:pPr>
+        <w:shd w:val="clear" w:color="auto" w:fill="FFFFFF"/>
+        <w:spacing w:before="120" w:after="120" w:line="240" w:lineRule="auto"/>
+        <w:rPr>
+          <w:rFonts w:ascii="Arial" w:eastAsia="Times New Roman" w:hAnsi="Arial" w:cs="Arial"/>
+          <w:color w:val="222222"/>
+          <w:sz w:val="21"/>
+          <w:szCs w:val="21"/>
+        </w:rPr>
+      </w:pPr>
+      <w:r>
+        <w:rPr>
+          <w:rFonts w:ascii="Arial" w:eastAsia="Times New Roman" w:hAnsi="Arial" w:cs="Arial"/>
+          <w:color w:val="222222"/>
+          <w:sz w:val="21"/>
+          <w:szCs w:val="21"/>
+        </w:rPr>
+        <w:t>Ý tưởng về một mạng lưới các thiết bị thông minh đã được thảo luận từ 1982, với một máy bán nước Coca-Cola tại </w:t>
+      </w:r>
+      <w:hyperlink r:id="rId90" w:tooltip="Đại học Carnegie Mellon" w:history="1">
+        <w:r>
+          <w:rPr>
+            <w:rFonts w:ascii="Arial" w:eastAsia="Times New Roman" w:hAnsi="Arial" w:cs="Arial"/>
+            <w:color w:val="0B0080"/>
+            <w:sz w:val="21"/>
+            <w:szCs w:val="21"/>
+          </w:rPr>
+          <w:t>Đại học Carnegie Mellon</w:t>
+        </w:r>
+      </w:hyperlink>
+      <w:r>
+        <w:rPr>
+          <w:rFonts w:ascii="Arial" w:eastAsia="Times New Roman" w:hAnsi="Arial" w:cs="Arial"/>
+          <w:color w:val="222222"/>
+          <w:sz w:val="21"/>
+          <w:szCs w:val="21"/>
+        </w:rPr>
+        <w:t> được tùy chỉnh khiến nó đã trở thành thiết bị đầu tiên được kết nối Internet,</w:t>
+      </w:r>
+      <w:hyperlink r:id="rId91" w:anchor="cite_note-29" w:history="1">
+        <w:r>
+          <w:rPr>
+            <w:rFonts w:ascii="Arial" w:eastAsia="Times New Roman" w:hAnsi="Arial" w:cs="Arial"/>
+            <w:color w:val="0B0080"/>
+            <w:sz w:val="17"/>
+            <w:szCs w:val="17"/>
+            <w:vertAlign w:val="superscript"/>
+          </w:rPr>
+          <w:t>[29]</w:t>
+        </w:r>
+      </w:hyperlink>
+      <w:r>
+        <w:rPr>
+          <w:rFonts w:ascii="Arial" w:eastAsia="Times New Roman" w:hAnsi="Arial" w:cs="Arial"/>
+          <w:color w:val="222222"/>
+          <w:sz w:val="21"/>
+          <w:szCs w:val="21"/>
+        </w:rPr>
+        <w:t> có khả năng báo cáo kiểm kho và báo cáo độ lạnh của những chai nước mới bỏ vào máy.</w:t>
+      </w:r>
+      <w:hyperlink r:id="rId92" w:anchor="cite_note-30" w:history="1">
+        <w:r>
+          <w:rPr>
+            <w:rFonts w:ascii="Arial" w:eastAsia="Times New Roman" w:hAnsi="Arial" w:cs="Arial"/>
+            <w:color w:val="0B0080"/>
+            <w:sz w:val="17"/>
+            <w:szCs w:val="17"/>
+            <w:vertAlign w:val="superscript"/>
+          </w:rPr>
+          <w:t>[30]</w:t>
+        </w:r>
+      </w:hyperlink>
+      <w:r>
+        <w:rPr>
+          <w:rFonts w:ascii="Arial" w:eastAsia="Times New Roman" w:hAnsi="Arial" w:cs="Arial"/>
+          <w:color w:val="222222"/>
+          <w:sz w:val="21"/>
+          <w:szCs w:val="21"/>
+        </w:rPr>
+        <w:t> Bản mô tả sơ khai năm 1991 về </w:t>
+      </w:r>
+      <w:hyperlink r:id="rId93" w:tooltip="Điện toán phổ quát (trang chưa được viết)" w:history="1">
+        <w:r>
+          <w:rPr>
+            <w:rFonts w:ascii="Arial" w:eastAsia="Times New Roman" w:hAnsi="Arial" w:cs="Arial"/>
+            <w:color w:val="A55858"/>
+            <w:sz w:val="21"/>
+            <w:szCs w:val="21"/>
+          </w:rPr>
+          <w:t>điện toán phổ quát</w:t>
+        </w:r>
+      </w:hyperlink>
+      <w:r>
+        <w:rPr>
+          <w:rFonts w:ascii="Arial" w:eastAsia="Times New Roman" w:hAnsi="Arial" w:cs="Arial"/>
+          <w:color w:val="222222"/>
+          <w:sz w:val="21"/>
+          <w:szCs w:val="21"/>
+        </w:rPr>
+        <w:t> (tiếng Anh: </w:t>
+      </w:r>
+      <w:r>
+        <w:rPr>
+          <w:rFonts w:ascii="Arial" w:eastAsia="Times New Roman" w:hAnsi="Arial" w:cs="Arial"/>
+          <w:i/>
+          <w:iCs/>
+          <w:color w:val="222222"/>
+          <w:sz w:val="21"/>
+          <w:szCs w:val="21"/>
+        </w:rPr>
+        <w:t>ubiquitous computing</w:t>
+      </w:r>
+      <w:r>
+        <w:rPr>
+          <w:rFonts w:ascii="Arial" w:eastAsia="Times New Roman" w:hAnsi="Arial" w:cs="Arial"/>
+          <w:color w:val="222222"/>
+          <w:sz w:val="21"/>
+          <w:szCs w:val="21"/>
+        </w:rPr>
+        <w:t>) của </w:t>
+      </w:r>
+      <w:hyperlink r:id="rId94" w:tooltip="Mark Weiser (trang chưa được viết)" w:history="1">
+        <w:r>
+          <w:rPr>
+            <w:rFonts w:ascii="Arial" w:eastAsia="Times New Roman" w:hAnsi="Arial" w:cs="Arial"/>
+            <w:color w:val="A55858"/>
+            <w:sz w:val="21"/>
+            <w:szCs w:val="21"/>
+          </w:rPr>
+          <w:t>Mark Weiser</w:t>
+        </w:r>
+      </w:hyperlink>
+      <w:r>
+        <w:rPr>
+          <w:rFonts w:ascii="Arial" w:eastAsia="Times New Roman" w:hAnsi="Arial" w:cs="Arial"/>
+          <w:color w:val="222222"/>
+          <w:sz w:val="21"/>
+          <w:szCs w:val="21"/>
+        </w:rPr>
+        <w:t>, "Máy tính thế kỷ XXI", cũng như những báo cáo về tầm nhìn đương đại của IoT từ các viện khoa học UbiComp và PerCom.</w:t>
+      </w:r>
+      <w:hyperlink r:id="rId95" w:anchor="cite_note-IoT_journal2-31" w:history="1">
+        <w:r>
+          <w:rPr>
+            <w:rFonts w:ascii="Arial" w:eastAsia="Times New Roman" w:hAnsi="Arial" w:cs="Arial"/>
+            <w:color w:val="0B0080"/>
+            <w:sz w:val="17"/>
+            <w:szCs w:val="17"/>
+            <w:vertAlign w:val="superscript"/>
+          </w:rPr>
+          <w:t>[31]</w:t>
+        </w:r>
+      </w:hyperlink>
+      <w:hyperlink r:id="rId96" w:anchor="cite_note-UbiquitiousComputing-32" w:history="1">
+        <w:r>
+          <w:rPr>
+            <w:rFonts w:ascii="Arial" w:eastAsia="Times New Roman" w:hAnsi="Arial" w:cs="Arial"/>
+            <w:color w:val="0B0080"/>
+            <w:sz w:val="17"/>
+            <w:szCs w:val="17"/>
+            <w:vertAlign w:val="superscript"/>
+          </w:rPr>
+          <w:t>[32]</w:t>
+        </w:r>
+      </w:hyperlink>
+      <w:r>
+        <w:rPr>
+          <w:rFonts w:ascii="Arial" w:eastAsia="Times New Roman" w:hAnsi="Arial" w:cs="Arial"/>
+          <w:color w:val="222222"/>
+          <w:sz w:val="21"/>
+          <w:szCs w:val="21"/>
+        </w:rPr>
+        <w:t> Năm 1994 Reza Raji mô tả khái niệm này trên tờ </w:t>
+      </w:r>
+      <w:hyperlink r:id="rId97" w:tooltip="IEEE Spectrum (trang chưa được viết)" w:history="1">
+        <w:r>
+          <w:rPr>
+            <w:rFonts w:ascii="Arial" w:eastAsia="Times New Roman" w:hAnsi="Arial" w:cs="Arial"/>
+            <w:i/>
+            <w:iCs/>
+            <w:color w:val="A55858"/>
+            <w:sz w:val="21"/>
+            <w:szCs w:val="21"/>
+          </w:rPr>
+          <w:t>IEEE Spectrum</w:t>
+        </w:r>
+      </w:hyperlink>
+      <w:r>
+        <w:rPr>
+          <w:rFonts w:ascii="Arial" w:eastAsia="Times New Roman" w:hAnsi="Arial" w:cs="Arial"/>
+          <w:color w:val="222222"/>
+          <w:sz w:val="21"/>
+          <w:szCs w:val="21"/>
+        </w:rPr>
+        <w:t> là "[chuyển] các gói dữ liệu nhỏ sang tập hợp các nút mạng lớn, để tích hợp và tự động hóa mọi thứ từ các thiết bị gia dụng với cả một nhà máy sản xuất".</w:t>
+      </w:r>
+      <w:hyperlink r:id="rId98" w:anchor="cite_note-33" w:history="1">
+        <w:r>
+          <w:rPr>
+            <w:rFonts w:ascii="Arial" w:eastAsia="Times New Roman" w:hAnsi="Arial" w:cs="Arial"/>
+            <w:color w:val="0B0080"/>
+            <w:sz w:val="17"/>
+            <w:szCs w:val="17"/>
+            <w:vertAlign w:val="superscript"/>
+          </w:rPr>
+          <w:t>[33]</w:t>
+        </w:r>
+      </w:hyperlink>
+      <w:r>
+        <w:rPr>
+          <w:rFonts w:ascii="Arial" w:eastAsia="Times New Roman" w:hAnsi="Arial" w:cs="Arial"/>
+          <w:color w:val="222222"/>
+          <w:sz w:val="21"/>
+          <w:szCs w:val="21"/>
+        </w:rPr>
+        <w:t> Giữa năm 1993 và 1996 một số công ty đề xuất giải pháp như </w:t>
+      </w:r>
+      <w:hyperlink r:id="rId99" w:tooltip="Microsoft at Work (trang chưa được viết)" w:history="1">
+        <w:r>
+          <w:rPr>
+            <w:rFonts w:ascii="Arial" w:eastAsia="Times New Roman" w:hAnsi="Arial" w:cs="Arial"/>
+            <w:color w:val="A55858"/>
+            <w:sz w:val="21"/>
+            <w:szCs w:val="21"/>
+          </w:rPr>
+          <w:t>at Work</w:t>
+        </w:r>
+      </w:hyperlink>
+      <w:r>
+        <w:rPr>
+          <w:rFonts w:ascii="Arial" w:eastAsia="Times New Roman" w:hAnsi="Arial" w:cs="Arial"/>
+          <w:color w:val="222222"/>
+          <w:sz w:val="21"/>
+          <w:szCs w:val="21"/>
+        </w:rPr>
+        <w:t> của </w:t>
+      </w:r>
+      <w:hyperlink r:id="rId100" w:tooltip="Microsoft" w:history="1">
+        <w:r>
+          <w:rPr>
+            <w:rFonts w:ascii="Arial" w:eastAsia="Times New Roman" w:hAnsi="Arial" w:cs="Arial"/>
+            <w:color w:val="0B0080"/>
+            <w:sz w:val="21"/>
+            <w:szCs w:val="21"/>
+          </w:rPr>
+          <w:t>Microsoft</w:t>
+        </w:r>
+      </w:hyperlink>
+      <w:r>
+        <w:rPr>
+          <w:rFonts w:ascii="Arial" w:eastAsia="Times New Roman" w:hAnsi="Arial" w:cs="Arial"/>
+          <w:color w:val="222222"/>
+          <w:sz w:val="21"/>
+          <w:szCs w:val="21"/>
+        </w:rPr>
+        <w:t> hay </w:t>
+      </w:r>
+      <w:hyperlink r:id="rId101" w:tooltip="NEST (trang chưa được viết)" w:history="1">
+        <w:r>
+          <w:rPr>
+            <w:rFonts w:ascii="Arial" w:eastAsia="Times New Roman" w:hAnsi="Arial" w:cs="Arial"/>
+            <w:color w:val="A55858"/>
+            <w:sz w:val="21"/>
+            <w:szCs w:val="21"/>
+          </w:rPr>
+          <w:t>NEST</w:t>
+        </w:r>
+      </w:hyperlink>
+      <w:r>
+        <w:rPr>
+          <w:rFonts w:ascii="Arial" w:eastAsia="Times New Roman" w:hAnsi="Arial" w:cs="Arial"/>
+          <w:color w:val="222222"/>
+          <w:sz w:val="21"/>
+          <w:szCs w:val="21"/>
+        </w:rPr>
+        <w:t> của </w:t>
+      </w:r>
+      <w:hyperlink r:id="rId102" w:tooltip="Novell" w:history="1">
+        <w:r>
+          <w:rPr>
+            <w:rFonts w:ascii="Arial" w:eastAsia="Times New Roman" w:hAnsi="Arial" w:cs="Arial"/>
+            <w:color w:val="0B0080"/>
+            <w:sz w:val="21"/>
+            <w:szCs w:val="21"/>
+          </w:rPr>
+          <w:t>Novell</w:t>
+        </w:r>
+      </w:hyperlink>
+      <w:r>
+        <w:rPr>
+          <w:rFonts w:ascii="Arial" w:eastAsia="Times New Roman" w:hAnsi="Arial" w:cs="Arial"/>
+          <w:color w:val="222222"/>
+          <w:sz w:val="21"/>
+          <w:szCs w:val="21"/>
+        </w:rPr>
+        <w:t>. However, only in 1999 did the field start gathering momentum. </w:t>
+      </w:r>
+      <w:hyperlink r:id="rId103" w:tooltip="Bill Joy (trang chưa được viết)" w:history="1">
+        <w:r>
+          <w:rPr>
+            <w:rFonts w:ascii="Arial" w:eastAsia="Times New Roman" w:hAnsi="Arial" w:cs="Arial"/>
+            <w:color w:val="A55858"/>
+            <w:sz w:val="21"/>
+            <w:szCs w:val="21"/>
+          </w:rPr>
+          <w:t>Bill Joy</w:t>
+        </w:r>
+      </w:hyperlink>
+      <w:r>
+        <w:rPr>
+          <w:rFonts w:ascii="Arial" w:eastAsia="Times New Roman" w:hAnsi="Arial" w:cs="Arial"/>
+          <w:color w:val="222222"/>
+          <w:sz w:val="21"/>
+          <w:szCs w:val="21"/>
+        </w:rPr>
+        <w:t> mường tượng tới phương thức truyền tải </w:t>
+      </w:r>
+      <w:hyperlink r:id="rId104" w:tooltip="Thiết bị-tới-thiết bị (trang chưa được viết)" w:history="1">
+        <w:r>
+          <w:rPr>
+            <w:rFonts w:ascii="Arial" w:eastAsia="Times New Roman" w:hAnsi="Arial" w:cs="Arial"/>
+            <w:color w:val="A55858"/>
+            <w:sz w:val="21"/>
+            <w:szCs w:val="21"/>
+          </w:rPr>
+          <w:t>thiết bị-tới-thiết bị</w:t>
+        </w:r>
+      </w:hyperlink>
+      <w:r>
+        <w:rPr>
+          <w:rFonts w:ascii="Arial" w:eastAsia="Times New Roman" w:hAnsi="Arial" w:cs="Arial"/>
+          <w:color w:val="222222"/>
+          <w:sz w:val="21"/>
+          <w:szCs w:val="21"/>
+        </w:rPr>
+        <w:t> (D2D) ở một phần trong bộ khung "Six Webs" của ông, được ông diễn thuyết tại </w:t>
+      </w:r>
+      <w:hyperlink r:id="rId105" w:tooltip="Diễn đàn Kinh tế Thế giới" w:history="1">
+        <w:r>
+          <w:rPr>
+            <w:rFonts w:ascii="Arial" w:eastAsia="Times New Roman" w:hAnsi="Arial" w:cs="Arial"/>
+            <w:color w:val="0B0080"/>
+            <w:sz w:val="21"/>
+            <w:szCs w:val="21"/>
+          </w:rPr>
+          <w:t>Diễn đàn Kinh tế Thế giới</w:t>
+        </w:r>
+      </w:hyperlink>
+      <w:r>
+        <w:rPr>
+          <w:rFonts w:ascii="Arial" w:eastAsia="Times New Roman" w:hAnsi="Arial" w:cs="Arial"/>
+          <w:color w:val="222222"/>
+          <w:sz w:val="21"/>
+          <w:szCs w:val="21"/>
+        </w:rPr>
+        <w:t> ở Davos năm 1999</w:t>
+      </w:r>
+    </w:p>
+    <w:p>
+      <w:pPr>
+        <w:tabs>
+          <w:tab w:val="left" w:pos="2590"/>
+        </w:tabs>
+        <w:rPr>
+          <w:sz w:val="28"/>
+        </w:rPr>
+      </w:pPr>
+      <w:r>
+        <w:rPr>
+          <w:sz w:val="28"/>
+        </w:rPr>
+        <w:t xml:space="preserve">2.2. Khả năng định danh độc nhất </w:t>
+      </w:r>
+    </w:p>
+    <w:p>
+      <w:pPr>
+        <w:shd w:val="clear" w:color="auto" w:fill="FFFFFF"/>
+        <w:spacing w:before="120" w:after="120" w:line="240" w:lineRule="auto"/>
+        <w:rPr>
+          <w:rFonts w:ascii="Arial" w:eastAsia="Times New Roman" w:hAnsi="Arial" w:cs="Arial"/>
+          <w:b/>
+          <w:color w:val="222222"/>
+          <w:sz w:val="17"/>
+          <w:szCs w:val="17"/>
+          <w:vertAlign w:val="superscript"/>
+        </w:rPr>
+      </w:pPr>
+      <w:proofErr w:type="gramStart"/>
+      <w:r>
+        <w:rPr>
+          <w:sz w:val="28"/>
+        </w:rPr>
+        <w:t>i</w:t>
+      </w:r>
+      <w:proofErr w:type="gramEnd"/>
+      <w:r>
+        <w:rPr>
+          <w:sz w:val="28"/>
+        </w:rPr>
+        <w:t xml:space="preserve">. </w:t>
+      </w:r>
+      <w:r>
+        <w:rPr>
+          <w:rFonts w:ascii="Arial" w:hAnsi="Arial" w:cs="Arial"/>
+          <w:color w:val="222222"/>
+          <w:sz w:val="21"/>
+          <w:szCs w:val="21"/>
+          <w:shd w:val="clear" w:color="auto" w:fill="FFFFFF"/>
+        </w:rPr>
+        <w:t>Điểm quan trọng của IoT đó là các đối tượng phải có thể được nhận biết và </w:t>
+      </w:r>
+      <w:hyperlink r:id="rId106" w:tooltip="Định dạng (trang chưa được viết)" w:history="1">
         <w:r>
           <w:rPr>
             <w:rStyle w:val="Hyperlink"/>
+            <w:rFonts w:ascii="Arial" w:hAnsi="Arial" w:cs="Arial"/>
+            <w:color w:val="A55858"/>
+            <w:sz w:val="21"/>
+            <w:szCs w:val="21"/>
+            <w:shd w:val="clear" w:color="auto" w:fill="FFFFFF"/>
           </w:rPr>
-          <w:t>%E1%BB%87n_to%C3%A1n_%C4%91%C3%A1m_m%C3%A2y</w:t>
+          <w:t>định dạng</w:t>
         </w:r>
       </w:hyperlink>
-    </w:p>
-    <w:p>
-      <w:pPr>
-        <w:tabs>
-          <w:tab w:val="left" w:pos="2590"/>
-        </w:tabs>
-      </w:pPr>
-    </w:p>
-    <w:p>
-      <w:pPr>
-        <w:tabs>
-          <w:tab w:val="left" w:pos="2590"/>
-        </w:tabs>
-      </w:pPr>
+      <w:r>
+        <w:rPr>
+          <w:rFonts w:ascii="Arial" w:hAnsi="Arial" w:cs="Arial"/>
+          <w:color w:val="222222"/>
+          <w:sz w:val="21"/>
+          <w:szCs w:val="21"/>
+          <w:shd w:val="clear" w:color="auto" w:fill="FFFFFF"/>
+        </w:rPr>
+        <w:t> (identifiable). Nếu mọi </w:t>
+      </w:r>
+      <w:hyperlink r:id="rId107" w:tooltip="Đối tượng (khoa học máy tính)" w:history="1">
+        <w:r>
+          <w:rPr>
+            <w:rStyle w:val="Hyperlink"/>
+            <w:rFonts w:ascii="Arial" w:hAnsi="Arial" w:cs="Arial"/>
+            <w:color w:val="0B0080"/>
+            <w:sz w:val="21"/>
+            <w:szCs w:val="21"/>
+            <w:shd w:val="clear" w:color="auto" w:fill="FFFFFF"/>
+          </w:rPr>
+          <w:t>đối tượng</w:t>
+        </w:r>
+      </w:hyperlink>
+      <w:r>
+        <w:rPr>
+          <w:rFonts w:ascii="Arial" w:hAnsi="Arial" w:cs="Arial"/>
+          <w:color w:val="222222"/>
+          <w:sz w:val="21"/>
+          <w:szCs w:val="21"/>
+          <w:shd w:val="clear" w:color="auto" w:fill="FFFFFF"/>
+        </w:rPr>
+        <w:t>, kể cả </w:t>
+      </w:r>
+      <w:hyperlink r:id="rId108" w:tooltip="Con người" w:history="1">
+        <w:r>
+          <w:rPr>
+            <w:rStyle w:val="Hyperlink"/>
+            <w:rFonts w:ascii="Arial" w:hAnsi="Arial" w:cs="Arial"/>
+            <w:color w:val="0B0080"/>
+            <w:sz w:val="21"/>
+            <w:szCs w:val="21"/>
+            <w:shd w:val="clear" w:color="auto" w:fill="FFFFFF"/>
+          </w:rPr>
+          <w:t>con người</w:t>
+        </w:r>
+      </w:hyperlink>
+      <w:r>
+        <w:rPr>
+          <w:rFonts w:ascii="Arial" w:hAnsi="Arial" w:cs="Arial"/>
+          <w:color w:val="222222"/>
+          <w:sz w:val="21"/>
+          <w:szCs w:val="21"/>
+          <w:shd w:val="clear" w:color="auto" w:fill="FFFFFF"/>
+        </w:rPr>
+        <w:t>, được "đánh dấu" để phân biệt bản thân đối tượng đó với những thứ xung quanh thì chúng ta có thể hoàn toàn quản lý được nó thông qua </w:t>
+      </w:r>
+      <w:hyperlink r:id="rId109" w:tooltip="Máy tính" w:history="1">
+        <w:r>
+          <w:rPr>
+            <w:rStyle w:val="Hyperlink"/>
+            <w:rFonts w:ascii="Arial" w:hAnsi="Arial" w:cs="Arial"/>
+            <w:color w:val="0B0080"/>
+            <w:sz w:val="21"/>
+            <w:szCs w:val="21"/>
+            <w:shd w:val="clear" w:color="auto" w:fill="FFFFFF"/>
+          </w:rPr>
+          <w:t>máy tính</w:t>
+        </w:r>
+      </w:hyperlink>
+      <w:r>
+        <w:rPr>
+          <w:rFonts w:ascii="Arial" w:hAnsi="Arial" w:cs="Arial"/>
+          <w:color w:val="222222"/>
+          <w:sz w:val="21"/>
+          <w:szCs w:val="21"/>
+          <w:shd w:val="clear" w:color="auto" w:fill="FFFFFF"/>
+        </w:rPr>
+        <w:t>. Việc đánh dấu (tagging) có thể được thực hiện thông qua nhiều </w:t>
+      </w:r>
+      <w:hyperlink r:id="rId110" w:tooltip="Công nghệ" w:history="1">
+        <w:r>
+          <w:rPr>
+            <w:rStyle w:val="Hyperlink"/>
+            <w:rFonts w:ascii="Arial" w:hAnsi="Arial" w:cs="Arial"/>
+            <w:color w:val="0B0080"/>
+            <w:sz w:val="21"/>
+            <w:szCs w:val="21"/>
+            <w:shd w:val="clear" w:color="auto" w:fill="FFFFFF"/>
+          </w:rPr>
+          <w:t>công nghệ</w:t>
+        </w:r>
+      </w:hyperlink>
+      <w:r>
+        <w:rPr>
+          <w:rFonts w:ascii="Arial" w:hAnsi="Arial" w:cs="Arial"/>
+          <w:color w:val="222222"/>
+          <w:sz w:val="21"/>
+          <w:szCs w:val="21"/>
+          <w:shd w:val="clear" w:color="auto" w:fill="FFFFFF"/>
+        </w:rPr>
+        <w:t>, chẳng hạn như </w:t>
+      </w:r>
+      <w:hyperlink r:id="rId111" w:tooltip="RFID" w:history="1">
+        <w:r>
+          <w:rPr>
+            <w:rStyle w:val="Hyperlink"/>
+            <w:rFonts w:ascii="Arial" w:hAnsi="Arial" w:cs="Arial"/>
+            <w:color w:val="0B0080"/>
+            <w:sz w:val="21"/>
+            <w:szCs w:val="21"/>
+            <w:shd w:val="clear" w:color="auto" w:fill="FFFFFF"/>
+          </w:rPr>
+          <w:t>RFID</w:t>
+        </w:r>
+      </w:hyperlink>
+      <w:r>
+        <w:rPr>
+          <w:rFonts w:ascii="Arial" w:hAnsi="Arial" w:cs="Arial"/>
+          <w:color w:val="222222"/>
+          <w:sz w:val="21"/>
+          <w:szCs w:val="21"/>
+          <w:shd w:val="clear" w:color="auto" w:fill="FFFFFF"/>
+        </w:rPr>
+        <w:t>, </w:t>
+      </w:r>
+      <w:hyperlink r:id="rId112" w:tooltip="NFC" w:history="1">
+        <w:r>
+          <w:rPr>
+            <w:rStyle w:val="Hyperlink"/>
+            <w:rFonts w:ascii="Arial" w:hAnsi="Arial" w:cs="Arial"/>
+            <w:color w:val="0B0080"/>
+            <w:sz w:val="21"/>
+            <w:szCs w:val="21"/>
+            <w:shd w:val="clear" w:color="auto" w:fill="FFFFFF"/>
+          </w:rPr>
+          <w:t>NFC</w:t>
+        </w:r>
+      </w:hyperlink>
+      <w:r>
+        <w:rPr>
+          <w:rFonts w:ascii="Arial" w:hAnsi="Arial" w:cs="Arial"/>
+          <w:color w:val="222222"/>
+          <w:sz w:val="21"/>
+          <w:szCs w:val="21"/>
+          <w:shd w:val="clear" w:color="auto" w:fill="FFFFFF"/>
+        </w:rPr>
+        <w:t>, </w:t>
+      </w:r>
+      <w:hyperlink r:id="rId113" w:tooltip="Mã vạch" w:history="1">
+        <w:r>
+          <w:rPr>
+            <w:rStyle w:val="Hyperlink"/>
+            <w:rFonts w:ascii="Arial" w:hAnsi="Arial" w:cs="Arial"/>
+            <w:color w:val="0B0080"/>
+            <w:sz w:val="21"/>
+            <w:szCs w:val="21"/>
+            <w:shd w:val="clear" w:color="auto" w:fill="FFFFFF"/>
+          </w:rPr>
+          <w:t>mã vạch</w:t>
+        </w:r>
+      </w:hyperlink>
+      <w:r>
+        <w:rPr>
+          <w:rFonts w:ascii="Arial" w:hAnsi="Arial" w:cs="Arial"/>
+          <w:color w:val="222222"/>
+          <w:sz w:val="21"/>
+          <w:szCs w:val="21"/>
+          <w:shd w:val="clear" w:color="auto" w:fill="FFFFFF"/>
+        </w:rPr>
+        <w:t>, </w:t>
+      </w:r>
+      <w:hyperlink r:id="rId114" w:tooltip="Mã QR" w:history="1">
+        <w:r>
+          <w:rPr>
+            <w:rStyle w:val="Hyperlink"/>
+            <w:rFonts w:ascii="Arial" w:hAnsi="Arial" w:cs="Arial"/>
+            <w:color w:val="0B0080"/>
+            <w:sz w:val="21"/>
+            <w:szCs w:val="21"/>
+            <w:shd w:val="clear" w:color="auto" w:fill="FFFFFF"/>
+          </w:rPr>
+          <w:t>mã QR</w:t>
+        </w:r>
+      </w:hyperlink>
+      <w:r>
+        <w:rPr>
+          <w:rFonts w:ascii="Arial" w:hAnsi="Arial" w:cs="Arial"/>
+          <w:color w:val="222222"/>
+          <w:sz w:val="21"/>
+          <w:szCs w:val="21"/>
+          <w:shd w:val="clear" w:color="auto" w:fill="FFFFFF"/>
+        </w:rPr>
+        <w:t>, watermark kĩ thuật số... Việc kết nối thì có thể thực hiện qua </w:t>
+      </w:r>
+      <w:hyperlink r:id="rId115" w:tooltip="Wi-Fi" w:history="1">
+        <w:r>
+          <w:rPr>
+            <w:rStyle w:val="Hyperlink"/>
+            <w:rFonts w:ascii="Arial" w:hAnsi="Arial" w:cs="Arial"/>
+            <w:color w:val="0B0080"/>
+            <w:sz w:val="21"/>
+            <w:szCs w:val="21"/>
+            <w:shd w:val="clear" w:color="auto" w:fill="FFFFFF"/>
+          </w:rPr>
+          <w:t>Wi-Fi</w:t>
+        </w:r>
+      </w:hyperlink>
+      <w:r>
+        <w:rPr>
+          <w:rFonts w:ascii="Arial" w:hAnsi="Arial" w:cs="Arial"/>
+          <w:color w:val="222222"/>
+          <w:sz w:val="21"/>
+          <w:szCs w:val="21"/>
+          <w:shd w:val="clear" w:color="auto" w:fill="FFFFFF"/>
+        </w:rPr>
+        <w:t>, mạng viễn thông băng rộng (</w:t>
+      </w:r>
+      <w:hyperlink r:id="rId116" w:tooltip="3G" w:history="1">
+        <w:r>
+          <w:rPr>
+            <w:rStyle w:val="Hyperlink"/>
+            <w:rFonts w:ascii="Arial" w:hAnsi="Arial" w:cs="Arial"/>
+            <w:color w:val="0B0080"/>
+            <w:sz w:val="21"/>
+            <w:szCs w:val="21"/>
+            <w:shd w:val="clear" w:color="auto" w:fill="FFFFFF"/>
+          </w:rPr>
+          <w:t>3G</w:t>
+        </w:r>
+      </w:hyperlink>
+      <w:r>
+        <w:rPr>
+          <w:rFonts w:ascii="Arial" w:hAnsi="Arial" w:cs="Arial"/>
+          <w:color w:val="222222"/>
+          <w:sz w:val="21"/>
+          <w:szCs w:val="21"/>
+          <w:shd w:val="clear" w:color="auto" w:fill="FFFFFF"/>
+        </w:rPr>
+        <w:t>, </w:t>
+      </w:r>
+      <w:hyperlink r:id="rId117" w:tooltip="4G" w:history="1">
+        <w:r>
+          <w:rPr>
+            <w:rStyle w:val="Hyperlink"/>
+            <w:rFonts w:ascii="Arial" w:hAnsi="Arial" w:cs="Arial"/>
+            <w:color w:val="0B0080"/>
+            <w:sz w:val="21"/>
+            <w:szCs w:val="21"/>
+            <w:shd w:val="clear" w:color="auto" w:fill="FFFFFF"/>
+          </w:rPr>
+          <w:t>4G</w:t>
+        </w:r>
+      </w:hyperlink>
+      <w:r>
+        <w:rPr>
+          <w:rFonts w:ascii="Arial" w:hAnsi="Arial" w:cs="Arial"/>
+          <w:color w:val="222222"/>
+          <w:sz w:val="21"/>
+          <w:szCs w:val="21"/>
+          <w:shd w:val="clear" w:color="auto" w:fill="FFFFFF"/>
+        </w:rPr>
+        <w:t>), </w:t>
+      </w:r>
+      <w:hyperlink r:id="rId118" w:tooltip="Bluetooth" w:history="1">
+        <w:r>
+          <w:rPr>
+            <w:rStyle w:val="Hyperlink"/>
+            <w:rFonts w:ascii="Arial" w:hAnsi="Arial" w:cs="Arial"/>
+            <w:color w:val="0B0080"/>
+            <w:sz w:val="21"/>
+            <w:szCs w:val="21"/>
+            <w:shd w:val="clear" w:color="auto" w:fill="FFFFFF"/>
+          </w:rPr>
+          <w:t>Bluetooth</w:t>
+        </w:r>
+      </w:hyperlink>
+      <w:r>
+        <w:rPr>
+          <w:rFonts w:ascii="Arial" w:hAnsi="Arial" w:cs="Arial"/>
+          <w:color w:val="222222"/>
+          <w:sz w:val="21"/>
+          <w:szCs w:val="21"/>
+          <w:shd w:val="clear" w:color="auto" w:fill="FFFFFF"/>
+        </w:rPr>
+        <w:t>, </w:t>
+      </w:r>
+      <w:hyperlink r:id="rId119" w:tooltip="ZigBee (trang chưa được viết)" w:history="1">
+        <w:r>
+          <w:rPr>
+            <w:rStyle w:val="Hyperlink"/>
+            <w:rFonts w:ascii="Arial" w:hAnsi="Arial" w:cs="Arial"/>
+            <w:color w:val="A55858"/>
+            <w:sz w:val="21"/>
+            <w:szCs w:val="21"/>
+            <w:shd w:val="clear" w:color="auto" w:fill="FFFFFF"/>
+          </w:rPr>
+          <w:t>ZigBee</w:t>
+        </w:r>
+      </w:hyperlink>
+      <w:r>
+        <w:rPr>
+          <w:rFonts w:ascii="Arial" w:hAnsi="Arial" w:cs="Arial"/>
+          <w:color w:val="222222"/>
+          <w:sz w:val="21"/>
+          <w:szCs w:val="21"/>
+          <w:shd w:val="clear" w:color="auto" w:fill="FFFFFF"/>
+        </w:rPr>
+        <w:t>, </w:t>
+      </w:r>
+      <w:hyperlink r:id="rId120" w:tooltip="Hồng ngoại" w:history="1">
+        <w:r>
+          <w:rPr>
+            <w:rStyle w:val="Hyperlink"/>
+            <w:rFonts w:ascii="Arial" w:hAnsi="Arial" w:cs="Arial"/>
+            <w:color w:val="0B0080"/>
+            <w:sz w:val="21"/>
+            <w:szCs w:val="21"/>
+            <w:shd w:val="clear" w:color="auto" w:fill="FFFFFF"/>
+          </w:rPr>
+          <w:t>hồng ngoại</w:t>
+        </w:r>
+      </w:hyperlink>
+      <w:r>
+        <w:rPr>
+          <w:rFonts w:ascii="Arial" w:hAnsi="Arial" w:cs="Arial"/>
+          <w:color w:val="222222"/>
+          <w:sz w:val="21"/>
+          <w:szCs w:val="21"/>
+          <w:shd w:val="clear" w:color="auto" w:fill="FFFFFF"/>
+        </w:rPr>
+        <w:t>...</w:t>
+      </w:r>
+      <w:hyperlink r:id="rId121" w:anchor="cite_note-:1-17" w:history="1">
+        <w:r>
+          <w:rPr>
+            <w:rStyle w:val="Hyperlink"/>
+            <w:rFonts w:ascii="Arial" w:hAnsi="Arial" w:cs="Arial"/>
+            <w:color w:val="0B0080"/>
+            <w:sz w:val="17"/>
+            <w:szCs w:val="17"/>
+            <w:shd w:val="clear" w:color="auto" w:fill="FFFFFF"/>
+            <w:vertAlign w:val="superscript"/>
+          </w:rPr>
+          <w:t>[17]</w:t>
+        </w:r>
+      </w:hyperlink>
+    </w:p>
+    <w:p>
+      <w:pPr>
+        <w:rPr>
+          <w:b/>
+          <w:color w:val="000000" w:themeColor="text1"/>
+          <w:sz w:val="28"/>
+          <w:szCs w:val="28"/>
+        </w:rPr>
+      </w:pPr>
+      <w:r>
+        <w:rPr>
+          <w:sz w:val="28"/>
+        </w:rPr>
+        <w:t xml:space="preserve">ii. </w:t>
+      </w:r>
+      <w:r>
+        <w:rPr>
+          <w:rFonts w:ascii="Arial" w:hAnsi="Arial" w:cs="Arial"/>
+          <w:color w:val="222222"/>
+          <w:sz w:val="21"/>
+          <w:szCs w:val="21"/>
+          <w:shd w:val="clear" w:color="auto" w:fill="FFFFFF"/>
+        </w:rPr>
+        <w:t>Ngoài những kĩ thuật nói trên, nếu nhìn từ thế giới web, chúng ta có thể sử dụng các địa chỉ độc nhất để xác định từng vật, chẳng hạn như địa chỉ </w:t>
+      </w:r>
+      <w:hyperlink r:id="rId122" w:tooltip="IP" w:history="1">
+        <w:r>
+          <w:rPr>
+            <w:rStyle w:val="Hyperlink"/>
+            <w:rFonts w:ascii="Arial" w:hAnsi="Arial" w:cs="Arial"/>
+            <w:color w:val="0B0080"/>
+            <w:sz w:val="21"/>
+            <w:szCs w:val="21"/>
+            <w:shd w:val="clear" w:color="auto" w:fill="FFFFFF"/>
+          </w:rPr>
+          <w:t>IP</w:t>
+        </w:r>
+      </w:hyperlink>
+      <w:r>
+        <w:rPr>
+          <w:rFonts w:ascii="Arial" w:hAnsi="Arial" w:cs="Arial"/>
+          <w:color w:val="222222"/>
+          <w:sz w:val="21"/>
+          <w:szCs w:val="21"/>
+          <w:shd w:val="clear" w:color="auto" w:fill="FFFFFF"/>
+        </w:rPr>
+        <w:t xml:space="preserve">. </w:t>
+      </w:r>
+      <w:proofErr w:type="gramStart"/>
+      <w:r>
+        <w:rPr>
+          <w:rFonts w:ascii="Arial" w:hAnsi="Arial" w:cs="Arial"/>
+          <w:color w:val="222222"/>
+          <w:sz w:val="21"/>
+          <w:szCs w:val="21"/>
+          <w:shd w:val="clear" w:color="auto" w:fill="FFFFFF"/>
+        </w:rPr>
+        <w:t>Mỗi thiết bị sẽ có một IP riêng biệt không nhầm lẫn.</w:t>
+      </w:r>
+      <w:proofErr w:type="gramEnd"/>
+      <w:r>
+        <w:rPr>
+          <w:rFonts w:ascii="Arial" w:hAnsi="Arial" w:cs="Arial"/>
+          <w:color w:val="222222"/>
+          <w:sz w:val="21"/>
+          <w:szCs w:val="21"/>
+          <w:shd w:val="clear" w:color="auto" w:fill="FFFFFF"/>
+        </w:rPr>
+        <w:t xml:space="preserve"> </w:t>
+      </w:r>
+      <w:proofErr w:type="gramStart"/>
+      <w:r>
+        <w:rPr>
+          <w:rFonts w:ascii="Arial" w:hAnsi="Arial" w:cs="Arial"/>
+          <w:color w:val="222222"/>
+          <w:sz w:val="21"/>
+          <w:szCs w:val="21"/>
+          <w:shd w:val="clear" w:color="auto" w:fill="FFFFFF"/>
+        </w:rPr>
+        <w:t>Sự xuất hiện của </w:t>
+      </w:r>
+      <w:hyperlink r:id="rId123" w:tooltip="IPv6" w:history="1">
+        <w:r>
+          <w:rPr>
+            <w:rStyle w:val="Hyperlink"/>
+            <w:rFonts w:ascii="Arial" w:hAnsi="Arial" w:cs="Arial"/>
+            <w:color w:val="0B0080"/>
+            <w:sz w:val="21"/>
+            <w:szCs w:val="21"/>
+            <w:shd w:val="clear" w:color="auto" w:fill="FFFFFF"/>
+          </w:rPr>
+          <w:t>IPv6</w:t>
+        </w:r>
+      </w:hyperlink>
+      <w:r>
+        <w:rPr>
+          <w:rFonts w:ascii="Arial" w:hAnsi="Arial" w:cs="Arial"/>
+          <w:color w:val="222222"/>
+          <w:sz w:val="21"/>
+          <w:szCs w:val="21"/>
+          <w:shd w:val="clear" w:color="auto" w:fill="FFFFFF"/>
+        </w:rPr>
+        <w:t> với không gian địa chỉ cực kì rộng lớn sẽ giúp mọi thứ có thể dễ dàng kết nối vào Internet cũng như kết nối với nhau.</w:t>
+      </w:r>
+      <w:proofErr w:type="gramEnd"/>
+      <w:r>
+        <w:rPr>
+          <w:rFonts w:ascii="Arial" w:hAnsi="Arial" w:cs="Arial"/>
+          <w:color w:val="222222"/>
+          <w:sz w:val="17"/>
+          <w:szCs w:val="17"/>
+          <w:shd w:val="clear" w:color="auto" w:fill="FFFFFF"/>
+          <w:vertAlign w:val="superscript"/>
+        </w:rPr>
+        <w:fldChar w:fldCharType="begin"/>
+      </w:r>
+      <w:r>
+        <w:rPr>
+          <w:rFonts w:ascii="Arial" w:hAnsi="Arial" w:cs="Arial"/>
+          <w:color w:val="222222"/>
+          <w:sz w:val="17"/>
+          <w:szCs w:val="17"/>
+          <w:shd w:val="clear" w:color="auto" w:fill="FFFFFF"/>
+          <w:vertAlign w:val="superscript"/>
+        </w:rPr>
+        <w:instrText xml:space="preserve"> HYPERLINK "https://vi.wikipedia.org/wiki/Internet_V%E1%BA%A1n_V%E1%BA%ADt" \l "cite_note-:1-17" </w:instrText>
+      </w:r>
+      <w:r>
+        <w:rPr>
+          <w:rFonts w:ascii="Arial" w:hAnsi="Arial" w:cs="Arial"/>
+          <w:color w:val="222222"/>
+          <w:sz w:val="17"/>
+          <w:szCs w:val="17"/>
+          <w:shd w:val="clear" w:color="auto" w:fill="FFFFFF"/>
+          <w:vertAlign w:val="superscript"/>
+        </w:rPr>
+        <w:fldChar w:fldCharType="separate"/>
+      </w:r>
+      <w:r>
+        <w:rPr>
+          <w:rStyle w:val="Hyperlink"/>
+          <w:rFonts w:ascii="Arial" w:hAnsi="Arial" w:cs="Arial"/>
+          <w:color w:val="0B0080"/>
+          <w:sz w:val="17"/>
+          <w:szCs w:val="17"/>
+          <w:shd w:val="clear" w:color="auto" w:fill="FFFFFF"/>
+          <w:vertAlign w:val="superscript"/>
+        </w:rPr>
+        <w:t>[17]</w:t>
+      </w:r>
+      <w:r>
+        <w:rPr>
+          <w:rFonts w:ascii="Arial" w:hAnsi="Arial" w:cs="Arial"/>
+          <w:color w:val="222222"/>
+          <w:sz w:val="17"/>
+          <w:szCs w:val="17"/>
+          <w:shd w:val="clear" w:color="auto" w:fill="FFFFFF"/>
+          <w:vertAlign w:val="superscript"/>
+        </w:rPr>
+        <w:fldChar w:fldCharType="end"/>
+      </w:r>
+    </w:p>
+    <w:p>
+      <w:pPr>
+        <w:tabs>
+          <w:tab w:val="left" w:pos="2590"/>
+        </w:tabs>
+        <w:rPr>
+          <w:sz w:val="28"/>
+        </w:rPr>
+      </w:pPr>
+      <w:r>
+        <w:rPr>
+          <w:sz w:val="28"/>
+        </w:rPr>
+        <w:t>2.3</w:t>
+      </w:r>
+      <w:proofErr w:type="gramStart"/>
+      <w:r>
+        <w:rPr>
+          <w:sz w:val="28"/>
+        </w:rPr>
+        <w:t>.Xu</w:t>
+      </w:r>
+      <w:proofErr w:type="gramEnd"/>
+      <w:r>
+        <w:rPr>
+          <w:sz w:val="28"/>
+        </w:rPr>
+        <w:t xml:space="preserve"> hướng và tính chất</w:t>
+      </w:r>
+      <w:bookmarkStart w:id="0" w:name="_GoBack"/>
+      <w:bookmarkEnd w:id="0"/>
     </w:p>
     <w:p>
       <w:pPr>
@@ -24220,7 +25716,7 @@
       </w:pPr>
     </w:p>
     <w:sectPr>
-      <w:headerReference w:type="default" r:id="rId77"/>
+      <w:headerReference w:type="default" r:id="rId124"/>
       <w:pgSz w:w="12240" w:h="15840"/>
       <w:pgMar w:top="1440" w:right="1440" w:bottom="1440" w:left="1440" w:header="720" w:footer="720" w:gutter="0"/>
       <w:cols w:space="720"/>
@@ -24323,7 +25819,7 @@
             <w:bCs/>
             <w:noProof/>
           </w:rPr>
-          <w:t>57</w:t>
+          <w:t>59</w:t>
         </w:r>
         <w:r>
           <w:rPr>
@@ -27656,7 +29152,7 @@
   <a:extraClrSchemeLst/>
   <a:extLst>
     <a:ext uri="{05A4C25C-085E-4340-85A3-A5531E510DB2}">
-      <thm15:themeFamily xmlns:thm15="http://schemas.microsoft.com/office/thememl/2012/main" xmlns="" name="Office Theme" id="{62F939B6-93AF-4DB8-9C6B-D6C7DFDC589F}" vid="{4A3C46E8-61CC-4603-A589-7422A47A8E4A}"/>
+      <thm15:themeFamily xmlns="" xmlns:thm15="http://schemas.microsoft.com/office/thememl/2012/main" name="Office Theme" id="{62F939B6-93AF-4DB8-9C6B-D6C7DFDC589F}" vid="{4A3C46E8-61CC-4603-A589-7422A47A8E4A}"/>
     </a:ext>
   </a:extLst>
 </a:theme>
@@ -27667,7 +29163,7 @@
 </file>
 
 <file path=customXml/itemProps1.xml><?xml version="1.0" encoding="utf-8"?>
-<ds:datastoreItem xmlns:ds="http://schemas.openxmlformats.org/officeDocument/2006/customXml" ds:itemID="{21DE8338-7AB9-417B-88A1-661E3BA7088E}">
+<ds:datastoreItem xmlns:ds="http://schemas.openxmlformats.org/officeDocument/2006/customXml" ds:itemID="{2A1B76D0-3E95-46CC-BE42-9C09F334FE8C}">
   <ds:schemaRefs>
     <ds:schemaRef ds:uri="http://schemas.openxmlformats.org/officeDocument/2006/bibliography"/>
   </ds:schemaRefs>

</xml_diff>

<commit_message>
lịch sử nền công nghiệp 4.0
nêu lịch sử hình thành nền công nghiệp 4.0 từ những năm đầu thế kỉ 20
</commit_message>
<xml_diff>
--- a/report.docx
+++ b/report.docx
@@ -1,6 +1,6 @@
 
 <file path=word/document.xml><?xml version="1.0" encoding="utf-8"?>
-<w:document xmlns:wpc="http://schemas.microsoft.com/office/word/2010/wordprocessingCanvas" xmlns:mc="http://schemas.openxmlformats.org/markup-compatibility/2006" xmlns:o="urn:schemas-microsoft-com:office:office" xmlns:r="http://schemas.openxmlformats.org/officeDocument/2006/relationships" xmlns:m="http://schemas.openxmlformats.org/officeDocument/2006/math" xmlns:v="urn:schemas-microsoft-com:vml" xmlns:wp14="http://schemas.microsoft.com/office/word/2010/wordprocessingDrawing" xmlns:wp="http://schemas.openxmlformats.org/drawingml/2006/wordprocessingDrawing" xmlns:w10="urn:schemas-microsoft-com:office:word" xmlns:w="http://schemas.openxmlformats.org/wordprocessingml/2006/main" xmlns:w14="http://schemas.microsoft.com/office/word/2010/wordml" xmlns:w15="http://schemas.microsoft.com/office/word/2012/wordml" xmlns:wpg="http://schemas.microsoft.com/office/word/2010/wordprocessingGroup" xmlns:wpi="http://schemas.microsoft.com/office/word/2010/wordprocessingInk" xmlns:wne="http://schemas.microsoft.com/office/word/2006/wordml" xmlns:wps="http://schemas.microsoft.com/office/word/2010/wordprocessingShape" mc:Ignorable="w14 w15 wp14">
+<w:document xmlns:wpc="http://schemas.microsoft.com/office/word/2010/wordprocessingCanvas" xmlns:cx="http://schemas.microsoft.com/office/drawing/2014/chartex" xmlns:mc="http://schemas.openxmlformats.org/markup-compatibility/2006" xmlns:o="urn:schemas-microsoft-com:office:office" xmlns:r="http://schemas.openxmlformats.org/officeDocument/2006/relationships" xmlns:m="http://schemas.openxmlformats.org/officeDocument/2006/math" xmlns:v="urn:schemas-microsoft-com:vml" xmlns:wp14="http://schemas.microsoft.com/office/word/2010/wordprocessingDrawing" xmlns:wp="http://schemas.openxmlformats.org/drawingml/2006/wordprocessingDrawing" xmlns:w10="urn:schemas-microsoft-com:office:word" xmlns:w="http://schemas.openxmlformats.org/wordprocessingml/2006/main" xmlns:w14="http://schemas.microsoft.com/office/word/2010/wordml" xmlns:w15="http://schemas.microsoft.com/office/word/2012/wordml" xmlns:w16se="http://schemas.microsoft.com/office/word/2015/wordml/symex" xmlns:wpg="http://schemas.microsoft.com/office/word/2010/wordprocessingGroup" xmlns:wpi="http://schemas.microsoft.com/office/word/2010/wordprocessingInk" xmlns:wne="http://schemas.microsoft.com/office/word/2006/wordml" xmlns:wps="http://schemas.microsoft.com/office/word/2010/wordprocessingShape" mc:Ignorable="w14 w15 w16se wp14">
   <w:body>
     <w:p>
       <w:pPr>
@@ -695,6 +695,470 @@
         <w:rPr>
           <w:rFonts w:ascii="Verdana" w:hAnsi="Verdana" w:cs="Times New Roman"/>
           <w:b/>
+          <w:sz w:val="32"/>
+          <w:szCs w:val="32"/>
+        </w:rPr>
+      </w:pPr>
+      <w:r>
+        <w:rPr>
+          <w:rFonts w:ascii="Verdana" w:hAnsi="Verdana" w:cs="Times New Roman"/>
+          <w:b/>
+          <w:sz w:val="32"/>
+          <w:szCs w:val="32"/>
+        </w:rPr>
+        <w:t>Cách mạng công nghiệp 4.0 là gì</w:t>
+      </w:r>
+    </w:p>
+    <w:p>
+      <w:pPr>
+        <w:pStyle w:val="ListParagraph"/>
+        <w:tabs>
+          <w:tab w:val="left" w:pos="2590"/>
+        </w:tabs>
+        <w:ind w:left="2520"/>
+        <w:rPr>
+          <w:rFonts w:ascii="Verdana" w:hAnsi="Verdana" w:cs="Times New Roman"/>
+          <w:b/>
+          <w:sz w:val="32"/>
+          <w:szCs w:val="32"/>
+        </w:rPr>
+      </w:pPr>
+      <w:bookmarkStart w:id="0" w:name="_GoBack"/>
+      <w:bookmarkEnd w:id="0"/>
+    </w:p>
+    <w:p>
+      <w:pPr>
+        <w:pStyle w:val="ListParagraph"/>
+        <w:tabs>
+          <w:tab w:val="left" w:pos="2590"/>
+        </w:tabs>
+        <w:ind w:left="2520"/>
+        <w:rPr>
+          <w:rFonts w:ascii="Arial" w:eastAsia="Times New Roman" w:hAnsi="Arial" w:cs="Arial"/>
+          <w:color w:val="000000"/>
+          <w:sz w:val="24"/>
+          <w:szCs w:val="24"/>
+        </w:rPr>
+      </w:pPr>
+      <w:r>
+        <w:rPr>
+          <w:rFonts w:ascii="Arial" w:eastAsia="Times New Roman" w:hAnsi="Arial" w:cs="Arial"/>
+          <w:color w:val="000000"/>
+          <w:sz w:val="24"/>
+          <w:szCs w:val="24"/>
+        </w:rPr>
+        <w:t>Cách mạng Công nghiệp 4.0" đang diễn ra tại nhiều nước phát triển. Nó mang đến cho nhân loại cơ hội để thay đổi bộ mặt các nền kinh tế, nhưng tiềm ẩn nhiều rủi ro khôn lường.</w:t>
+      </w:r>
+    </w:p>
+    <w:p>
+      <w:pPr>
+        <w:pStyle w:val="ListParagraph"/>
+        <w:tabs>
+          <w:tab w:val="left" w:pos="2590"/>
+        </w:tabs>
+        <w:ind w:left="2520"/>
+        <w:rPr>
+          <w:rFonts w:ascii="Arial" w:eastAsia="Times New Roman" w:hAnsi="Arial" w:cs="Arial"/>
+          <w:color w:val="000000"/>
+          <w:sz w:val="24"/>
+          <w:szCs w:val="24"/>
+        </w:rPr>
+      </w:pPr>
+      <w:r>
+        <w:rPr>
+          <w:rFonts w:ascii="Arial" w:hAnsi="Arial" w:cs="Arial"/>
+          <w:color w:val="000000"/>
+        </w:rPr>
+        <w:t>Đ</w:t>
+      </w:r>
+      <w:r>
+        <w:rPr>
+          <w:rFonts w:ascii="Arial" w:hAnsi="Arial" w:cs="Arial"/>
+          <w:color w:val="000000"/>
+        </w:rPr>
+        <w:t>ang</w:t>
+      </w:r>
+      <w:r>
+        <w:rPr>
+          <w:b/>
+          <w:bCs/>
+          <w:color w:val="333333"/>
+        </w:rPr>
+        <w:t xml:space="preserve"> </w:t>
+      </w:r>
+      <w:r>
+        <w:rPr>
+          <w:rFonts w:ascii="Arial" w:hAnsi="Arial" w:cs="Arial"/>
+          <w:color w:val="000000"/>
+        </w:rPr>
+        <w:t>diễn ra tại nhiều nước phát triển. Nó mang đến cho nhân loại cơ hội để thay đổi bộ mặt các nền kinh tế, nhưng tiềm ẩn nhiều rủi ro khôn lường.</w:t>
+      </w:r>
+    </w:p>
+    <w:p>
+      <w:pPr>
+        <w:pStyle w:val="ListParagraph"/>
+        <w:tabs>
+          <w:tab w:val="left" w:pos="2590"/>
+        </w:tabs>
+        <w:ind w:left="2520"/>
+        <w:rPr>
+          <w:rFonts w:ascii="Arial" w:eastAsia="Times New Roman" w:hAnsi="Arial" w:cs="Arial"/>
+          <w:color w:val="000000"/>
+          <w:sz w:val="24"/>
+          <w:szCs w:val="24"/>
+        </w:rPr>
+      </w:pPr>
+      <w:r>
+        <w:rPr>
+          <w:rFonts w:ascii="Arial" w:hAnsi="Arial" w:cs="Arial"/>
+          <w:color w:val="000000"/>
+          <w:sz w:val="24"/>
+          <w:szCs w:val="24"/>
+        </w:rPr>
+        <w:t>Trong những ngày qua, khái niệm "</w:t>
+      </w:r>
+      <w:hyperlink r:id="rId8" w:tooltip="Tin tức Cách mạng Công nghiệp 4.0" w:history="1">
+        <w:r>
+          <w:rPr>
+            <w:rFonts w:ascii="Arial" w:hAnsi="Arial" w:cs="Arial"/>
+            <w:color w:val="000000"/>
+            <w:sz w:val="24"/>
+            <w:szCs w:val="24"/>
+          </w:rPr>
+          <w:t>Cách mạng Công nghiệp 4.0</w:t>
+        </w:r>
+      </w:hyperlink>
+      <w:r>
+        <w:rPr>
+          <w:rFonts w:ascii="Arial" w:hAnsi="Arial" w:cs="Arial"/>
+          <w:color w:val="000000"/>
+          <w:sz w:val="24"/>
+          <w:szCs w:val="24"/>
+        </w:rPr>
+        <w:t>" được nhắc đến nhiều trên truyền thông và mạng xã hội. Cùng với đó là những hứa hẹn về cuộc "đổi đời" của các doanh nghiệp tại Việt Nam nếu đón được làn sóng này. Vậy cuộc cách mạng này nên được hiểu như thế nào?</w:t>
+      </w:r>
+    </w:p>
+    <w:p>
+      <w:pPr>
+        <w:pStyle w:val="ListParagraph"/>
+        <w:tabs>
+          <w:tab w:val="left" w:pos="2590"/>
+        </w:tabs>
+        <w:ind w:left="2520"/>
+        <w:rPr>
+          <w:rFonts w:ascii="Arial" w:eastAsia="Times New Roman" w:hAnsi="Arial" w:cs="Arial"/>
+          <w:color w:val="000000"/>
+          <w:sz w:val="24"/>
+          <w:szCs w:val="24"/>
+        </w:rPr>
+      </w:pPr>
+    </w:p>
+    <w:p>
+      <w:pPr>
+        <w:pStyle w:val="ListParagraph"/>
+        <w:numPr>
+          <w:ilvl w:val="1"/>
+          <w:numId w:val="3"/>
+        </w:numPr>
+        <w:tabs>
+          <w:tab w:val="left" w:pos="2590"/>
+        </w:tabs>
+        <w:rPr>
+          <w:rFonts w:ascii="Verdana" w:hAnsi="Verdana" w:cs="Times New Roman"/>
+          <w:b/>
+          <w:sz w:val="32"/>
+          <w:szCs w:val="32"/>
+        </w:rPr>
+      </w:pPr>
+      <w:r>
+        <w:rPr>
+          <w:rFonts w:ascii="Verdana" w:hAnsi="Verdana" w:cs="Times New Roman"/>
+          <w:b/>
+          <w:sz w:val="32"/>
+          <w:szCs w:val="32"/>
+        </w:rPr>
+        <w:t>Định nghĩa về cách mạng công nghiệp 4.0</w:t>
+      </w:r>
+    </w:p>
+    <w:p>
+      <w:pPr>
+        <w:pStyle w:val="ListParagraph"/>
+        <w:tabs>
+          <w:tab w:val="left" w:pos="2590"/>
+        </w:tabs>
+        <w:ind w:left="2520"/>
+        <w:rPr>
+          <w:rFonts w:ascii="Verdana" w:hAnsi="Verdana" w:cs="Times New Roman"/>
+          <w:b/>
+          <w:sz w:val="32"/>
+          <w:szCs w:val="32"/>
+        </w:rPr>
+      </w:pPr>
+    </w:p>
+    <w:p>
+      <w:pPr>
+        <w:pStyle w:val="ListParagraph"/>
+        <w:tabs>
+          <w:tab w:val="left" w:pos="2590"/>
+        </w:tabs>
+        <w:ind w:left="2520"/>
+        <w:rPr>
+          <w:rFonts w:ascii="Arial" w:hAnsi="Arial" w:cs="Arial"/>
+          <w:color w:val="000000"/>
+          <w:sz w:val="24"/>
+          <w:szCs w:val="24"/>
+        </w:rPr>
+      </w:pPr>
+      <w:r>
+        <w:rPr>
+          <w:rFonts w:ascii="Arial" w:hAnsi="Arial" w:cs="Arial"/>
+          <w:color w:val="000000"/>
+          <w:sz w:val="24"/>
+          <w:szCs w:val="24"/>
+        </w:rPr>
+        <w:t>Theo Gartner, Cách mạng Công nghiệp 4.0 (hay Cách mạng Công nghiệp lần thứ Tư) xuất phát từ khái niệm "Industrie 4.0" trong một báo cáo của chính phủ Đức năm 2013. "Industrie 4.0" kết nối các hệ thống nhúng và cơ sở sản xuất thông minh để tạo ra sự hội tụ kỹ thuật số giữa Công nghiệp, Kinh doanh, chức năng và quy trình bên trong.</w:t>
+      </w:r>
+    </w:p>
+    <w:p>
+      <w:pPr>
+        <w:pStyle w:val="ListParagraph"/>
+        <w:tabs>
+          <w:tab w:val="left" w:pos="2590"/>
+        </w:tabs>
+        <w:ind w:left="2520"/>
+        <w:rPr>
+          <w:rFonts w:ascii="Arial" w:hAnsi="Arial" w:cs="Arial"/>
+          <w:color w:val="000000"/>
+          <w:sz w:val="24"/>
+          <w:szCs w:val="24"/>
+        </w:rPr>
+      </w:pPr>
+    </w:p>
+    <w:p>
+      <w:pPr>
+        <w:pStyle w:val="ListParagraph"/>
+        <w:tabs>
+          <w:tab w:val="left" w:pos="2590"/>
+        </w:tabs>
+        <w:ind w:left="2520"/>
+        <w:rPr>
+          <w:rFonts w:ascii="Arial" w:hAnsi="Arial" w:cs="Arial"/>
+          <w:color w:val="000000"/>
+          <w:sz w:val="24"/>
+          <w:szCs w:val="24"/>
+        </w:rPr>
+      </w:pPr>
+      <w:r>
+        <w:rPr>
+          <w:rFonts w:ascii="Arial" w:hAnsi="Arial" w:cs="Arial"/>
+          <w:color w:val="000000"/>
+          <w:sz w:val="24"/>
+          <w:szCs w:val="24"/>
+        </w:rPr>
+        <w:t>Nếu định nghĩa từ Gartner còn khó hiểu, Klaus Schwab, người sáng lập và chủ tịch điều hành Diễn đàn Kinh tế Thế Giới mang đến cái nhìn đơn giản hơn về Cách mạng Công nghiệp 4.0 như sau:</w:t>
+      </w:r>
+    </w:p>
+    <w:p>
+      <w:pPr>
+        <w:pStyle w:val="ListParagraph"/>
+        <w:tabs>
+          <w:tab w:val="left" w:pos="2590"/>
+        </w:tabs>
+        <w:ind w:left="2520"/>
+        <w:rPr>
+          <w:rFonts w:ascii="Arial" w:hAnsi="Arial" w:cs="Arial"/>
+          <w:color w:val="000000"/>
+          <w:sz w:val="24"/>
+          <w:szCs w:val="24"/>
+        </w:rPr>
+      </w:pPr>
+      <w:r>
+        <w:rPr>
+          <w:rFonts w:ascii="Arial" w:hAnsi="Arial" w:cs="Arial"/>
+          <w:color w:val="000000"/>
+          <w:sz w:val="24"/>
+          <w:szCs w:val="24"/>
+        </w:rPr>
+        <w:t>"Cách mạng công nghiệp đầu tiên sử dụng năng lượng nước và hơi nước để cơ giới hóa sản xuất. Cuộc cách mạng lần 2 diễn ra nhờ ứng dụng điện năng để sản xuất hàng loạt. Cuộc cách mạng lần 3 sử dụng điện tử và công nghệ thông tin để tự động hóa sản xuất. Bây giờ, cuộc Cách mạng Công nghiệp Thứ tư đang nảy nở từ cuộc cách mạng lần ba, nó kết hợp các công nghệ lại với nhau, làm mờ ranh giới giữa vật lý, kỹ thuật số và sinh học".</w:t>
+      </w:r>
+    </w:p>
+    <w:p>
+      <w:pPr>
+        <w:pStyle w:val="ListParagraph"/>
+        <w:tabs>
+          <w:tab w:val="left" w:pos="2590"/>
+        </w:tabs>
+        <w:ind w:left="2520"/>
+        <w:rPr>
+          <w:rFonts w:ascii="Arial" w:hAnsi="Arial" w:cs="Arial"/>
+          <w:color w:val="000000"/>
+          <w:sz w:val="24"/>
+          <w:szCs w:val="24"/>
+        </w:rPr>
+      </w:pPr>
+    </w:p>
+    <w:p>
+      <w:pPr>
+        <w:pStyle w:val="ListParagraph"/>
+        <w:tabs>
+          <w:tab w:val="left" w:pos="2590"/>
+        </w:tabs>
+        <w:ind w:left="2520"/>
+        <w:rPr>
+          <w:rFonts w:ascii="Arial" w:hAnsi="Arial" w:cs="Arial"/>
+          <w:color w:val="000000"/>
+          <w:sz w:val="24"/>
+          <w:szCs w:val="24"/>
+        </w:rPr>
+      </w:pPr>
+    </w:p>
+    <w:p>
+      <w:pPr>
+        <w:pStyle w:val="ListParagraph"/>
+        <w:tabs>
+          <w:tab w:val="left" w:pos="2590"/>
+        </w:tabs>
+        <w:ind w:left="2520"/>
+        <w:rPr>
+          <w:rFonts w:ascii="Arial" w:hAnsi="Arial" w:cs="Arial"/>
+          <w:color w:val="000000"/>
+          <w:sz w:val="24"/>
+          <w:szCs w:val="24"/>
+        </w:rPr>
+      </w:pPr>
+    </w:p>
+    <w:p>
+      <w:pPr>
+        <w:pStyle w:val="ListParagraph"/>
+        <w:tabs>
+          <w:tab w:val="left" w:pos="2590"/>
+        </w:tabs>
+        <w:ind w:left="2520"/>
+        <w:rPr>
+          <w:rFonts w:ascii="Arial" w:hAnsi="Arial" w:cs="Arial"/>
+          <w:color w:val="000000"/>
+          <w:sz w:val="24"/>
+          <w:szCs w:val="24"/>
+        </w:rPr>
+      </w:pPr>
+    </w:p>
+    <w:p>
+      <w:pPr>
+        <w:pStyle w:val="ListParagraph"/>
+        <w:tabs>
+          <w:tab w:val="left" w:pos="2590"/>
+        </w:tabs>
+        <w:ind w:left="2520"/>
+        <w:jc w:val="center"/>
+        <w:rPr>
+          <w:rFonts w:ascii="Arial" w:hAnsi="Arial" w:cs="Arial"/>
+          <w:color w:val="000000"/>
+          <w:sz w:val="24"/>
+          <w:szCs w:val="24"/>
+        </w:rPr>
+      </w:pPr>
+      <w:r>
+        <w:rPr>
+          <w:rFonts w:ascii="Arial" w:hAnsi="Arial" w:cs="Arial"/>
+          <w:color w:val="000000"/>
+          <w:sz w:val="24"/>
+          <w:szCs w:val="24"/>
+        </w:rPr>
+        <w:lastRenderedPageBreak/>
+        <w:pict>
+          <v:shapetype id="_x0000_t75" coordsize="21600,21600" o:spt="75" o:preferrelative="t" path="m@4@5l@4@11@9@11@9@5xe" filled="f" stroked="f">
+            <v:stroke joinstyle="miter"/>
+            <v:formulas>
+              <v:f eqn="if lineDrawn pixelLineWidth 0"/>
+              <v:f eqn="sum @0 1 0"/>
+              <v:f eqn="sum 0 0 @1"/>
+              <v:f eqn="prod @2 1 2"/>
+              <v:f eqn="prod @3 21600 pixelWidth"/>
+              <v:f eqn="prod @3 21600 pixelHeight"/>
+              <v:f eqn="sum @0 0 1"/>
+              <v:f eqn="prod @6 1 2"/>
+              <v:f eqn="prod @7 21600 pixelWidth"/>
+              <v:f eqn="sum @8 21600 0"/>
+              <v:f eqn="prod @7 21600 pixelHeight"/>
+              <v:f eqn="sum @10 21600 0"/>
+            </v:formulas>
+            <v:path o:extrusionok="f" gradientshapeok="t" o:connecttype="rect"/>
+            <o:lock v:ext="edit" aspectratio="t"/>
+          </v:shapetype>
+          <v:shape id="_x0000_i1025" type="#_x0000_t75" style="width:396.75pt;height:216.75pt">
+            <v:imagedata r:id="rId9" o:title="cach_mang_40"/>
+          </v:shape>
+        </w:pict>
+      </w:r>
+    </w:p>
+    <w:p>
+      <w:pPr>
+        <w:pStyle w:val="ListParagraph"/>
+        <w:tabs>
+          <w:tab w:val="left" w:pos="2590"/>
+        </w:tabs>
+        <w:ind w:left="2520"/>
+        <w:jc w:val="center"/>
+        <w:rPr>
+          <w:rFonts w:ascii="Arial" w:hAnsi="Arial" w:cs="Arial"/>
+          <w:color w:val="000000"/>
+          <w:sz w:val="24"/>
+          <w:szCs w:val="24"/>
+        </w:rPr>
+      </w:pPr>
+    </w:p>
+    <w:p>
+      <w:pPr>
+        <w:pStyle w:val="ListParagraph"/>
+        <w:tabs>
+          <w:tab w:val="left" w:pos="2590"/>
+        </w:tabs>
+        <w:ind w:left="2520"/>
+        <w:rPr>
+          <w:rFonts w:ascii="Arial" w:hAnsi="Arial" w:cs="Arial"/>
+          <w:color w:val="000000"/>
+          <w:sz w:val="24"/>
+          <w:szCs w:val="24"/>
+        </w:rPr>
+      </w:pPr>
+      <w:r>
+        <w:rPr>
+          <w:rFonts w:ascii="Arial" w:hAnsi="Arial" w:cs="Arial"/>
+          <w:color w:val="000000"/>
+          <w:sz w:val="24"/>
+          <w:szCs w:val="24"/>
+        </w:rPr>
+        <w:t>Theo ông Klaus Schwab, tốc độ đột phá của Cách mạng Công nghiệp 4.0 hiện "không có tiền lệ lịch sử". Khi so sánh với các cuộc cách mạng công nghiệp trước đây, 4.0 đang tiến triển theo một hàm số mũ chứ không phải là tốc độ tuyến tính. Hơn nữa, nó đang phá vỡ hầu hết ngành công nghiệp ở mọi quốc gia. Và chiều rộng và chiều sâu của những thay đổi này báo trước sự chuyển đổi của toàn bộ hệ thống sản xuất, quản lý và quản trị.</w:t>
+      </w:r>
+    </w:p>
+    <w:p>
+      <w:pPr>
+        <w:pStyle w:val="ListParagraph"/>
+        <w:tabs>
+          <w:tab w:val="left" w:pos="2590"/>
+        </w:tabs>
+        <w:ind w:left="2520"/>
+        <w:rPr>
+          <w:rFonts w:ascii="Verdana" w:hAnsi="Verdana" w:cs="Times New Roman"/>
+          <w:b/>
+          <w:sz w:val="32"/>
+          <w:szCs w:val="32"/>
+        </w:rPr>
+      </w:pPr>
+    </w:p>
+    <w:p>
+      <w:pPr>
+        <w:pStyle w:val="ListParagraph"/>
+        <w:numPr>
+          <w:ilvl w:val="1"/>
+          <w:numId w:val="3"/>
+        </w:numPr>
+        <w:tabs>
+          <w:tab w:val="left" w:pos="2590"/>
+        </w:tabs>
+        <w:rPr>
+          <w:rFonts w:ascii="Verdana" w:hAnsi="Verdana" w:cs="Times New Roman"/>
+          <w:b/>
           <w:sz w:val="40"/>
           <w:szCs w:val="40"/>
         </w:rPr>
@@ -703,10 +1167,37 @@
         <w:rPr>
           <w:rFonts w:ascii="Verdana" w:hAnsi="Verdana" w:cs="Times New Roman"/>
           <w:b/>
+          <w:sz w:val="32"/>
+          <w:szCs w:val="32"/>
+        </w:rPr>
+        <w:t>Cách mạng công nghiệp 4.0 sẽ diễn ra như thế nào?</w:t>
+      </w:r>
+    </w:p>
+    <w:p>
+      <w:pPr>
+        <w:pStyle w:val="ListParagraph"/>
+        <w:numPr>
+          <w:ilvl w:val="1"/>
+          <w:numId w:val="3"/>
+        </w:numPr>
+        <w:tabs>
+          <w:tab w:val="left" w:pos="2590"/>
+        </w:tabs>
+        <w:rPr>
+          <w:rFonts w:ascii="Verdana" w:hAnsi="Verdana" w:cs="Times New Roman"/>
+          <w:b/>
           <w:sz w:val="40"/>
           <w:szCs w:val="40"/>
         </w:rPr>
-        <w:t>Khái niệ</w:t>
+      </w:pPr>
+      <w:r>
+        <w:rPr>
+          <w:rFonts w:ascii="Verdana" w:hAnsi="Verdana" w:cs="Times New Roman"/>
+          <w:b/>
+          <w:sz w:val="32"/>
+          <w:szCs w:val="32"/>
+        </w:rPr>
+        <w:t>Cơ hội đi kèm thách thức và rủi ro toàn cầ</w:t>
       </w:r>
       <w:r>
         <w:rPr>
@@ -715,7 +1206,7 @@
           <w:sz w:val="40"/>
           <w:szCs w:val="40"/>
         </w:rPr>
-        <w:t>m</w:t>
+        <w:t>u</w:t>
       </w:r>
     </w:p>
     <w:p>
@@ -4598,7 +5089,6 @@
           <w:sz w:val="40"/>
           <w:szCs w:val="40"/>
         </w:rPr>
-        <w:lastRenderedPageBreak/>
         <w:t>II. ỨNG DỤNG CÔNG NGHIỆP 4.0</w:t>
       </w:r>
       <w:r>
@@ -4682,6 +5172,7 @@
           <w:noProof/>
           <w:color w:val="000000"/>
         </w:rPr>
+        <w:lastRenderedPageBreak/>
         <w:drawing>
           <wp:inline distT="0" distB="0" distL="0" distR="0">
             <wp:extent cx="4762500" cy="3571875"/>
@@ -4700,7 +5191,7 @@
                     </pic:cNvPicPr>
                   </pic:nvPicPr>
                   <pic:blipFill>
-                    <a:blip r:embed="rId8">
+                    <a:blip r:embed="rId10">
                       <a:extLst>
                         <a:ext uri="{28A0092B-C50C-407E-A947-70E740481C1C}">
                           <a14:useLocalDpi xmlns:a14="http://schemas.microsoft.com/office/drawing/2010/main" val="0"/>
@@ -4775,7 +5266,7 @@
         </w:rPr>
         <w:t>Sáng 9/11 tại Hà Nội, Viện nghiên cứu quản lý kinh tế Trung ương (</w:t>
       </w:r>
-      <w:hyperlink r:id="rId9" w:history="1">
+      <w:hyperlink r:id="rId11" w:history="1">
         <w:r>
           <w:rPr>
             <w:rStyle w:val="Hyperlink"/>
@@ -4804,15 +5295,7 @@
           <w:color w:val="000000"/>
         </w:rPr>
         <w:br/>
-        <w:t xml:space="preserve">Phát biểu khai mạc, ông Phan Đức Hiếu, Phó Viện trưởng CIEM cho biết, cách mạng công nghiệp 4.0 trong lĩnh vực nông nghiệp được các nước ứng dụng vào sản xuất, </w:t>
-      </w:r>
-      <w:r>
-        <w:rPr>
-          <w:rFonts w:ascii="Arial" w:hAnsi="Arial" w:cs="Arial"/>
-          <w:color w:val="000000"/>
-        </w:rPr>
-        <w:lastRenderedPageBreak/>
-        <w:t>đem lại hiệu quả cao. Tại Việt Nam một số doanh nghiệp đã áp dụng số hoá vào sản xuất kinh doanh từ giống, canh tác, thu hoạch, phân phối tiêu dùng, khép kín.</w:t>
+        <w:t>Phát biểu khai mạc, ông Phan Đức Hiếu, Phó Viện trưởng CIEM cho biết, cách mạng công nghiệp 4.0 trong lĩnh vực nông nghiệp được các nước ứng dụng vào sản xuất, đem lại hiệu quả cao. Tại Việt Nam một số doanh nghiệp đã áp dụng số hoá vào sản xuất kinh doanh từ giống, canh tác, thu hoạch, phân phối tiêu dùng, khép kín.</w:t>
       </w:r>
     </w:p>
     <w:p>
@@ -4845,7 +5328,15 @@
           <w:color w:val="000000"/>
         </w:rPr>
         <w:br/>
-        <w:t>Bà Nguyễn Thị Luyến, Trưởng ban Thể chế kinh tế, CIEM cho biết, ngành nông nghiệp có vai trò quan trọng góp phần vào tăng trưởng kinh tế. Cụ thể, xuất siêu thương mại ngày càng tăng; trong đó, năm 2017 đạt trên 8 tỷ USD và giải quyết ước tính chiếm trên 40% lao động đang làm việc trong các ngành kinh tế. Làn sóng đổi mới, ứng dụng khoa học kỹ thuật sẽ diễn ra mạnh mẽ trong quá trình hội nhập kinh tế quốc tế, tự do hoá thương mại.</w:t>
+        <w:t xml:space="preserve">Bà Nguyễn Thị Luyến, Trưởng ban Thể chế kinh tế, CIEM cho biết, ngành nông nghiệp có vai trò quan trọng góp phần vào tăng trưởng kinh tế. Cụ thể, xuất siêu thương mại </w:t>
+      </w:r>
+      <w:r>
+        <w:rPr>
+          <w:rFonts w:ascii="Arial" w:hAnsi="Arial" w:cs="Arial"/>
+          <w:color w:val="000000"/>
+        </w:rPr>
+        <w:lastRenderedPageBreak/>
+        <w:t>ngày càng tăng; trong đó, năm 2017 đạt trên 8 tỷ USD và giải quyết ước tính chiếm trên 40% lao động đang làm việc trong các ngành kinh tế. Làn sóng đổi mới, ứng dụng khoa học kỹ thuật sẽ diễn ra mạnh mẽ trong quá trình hội nhập kinh tế quốc tế, tự do hoá thương mại.</w:t>
       </w:r>
     </w:p>
     <w:p>
@@ -4907,7 +5398,7 @@
                     </pic:cNvPicPr>
                   </pic:nvPicPr>
                   <pic:blipFill>
-                    <a:blip r:embed="rId10">
+                    <a:blip r:embed="rId12">
                       <a:extLst>
                         <a:ext uri="{28A0092B-C50C-407E-A947-70E740481C1C}">
                           <a14:useLocalDpi xmlns:a14="http://schemas.microsoft.com/office/drawing/2010/main" val="0"/>
@@ -4959,7 +5450,6 @@
           <w:rFonts w:ascii="inherit" w:hAnsi="inherit" w:cs="Arial"/>
           <w:color w:val="000000"/>
         </w:rPr>
-        <w:lastRenderedPageBreak/>
         <w:t>Tp.Hồ Chí Minh tiếp tục ưu tiên phát triển nông nghiệp công nghệ cao. Ảnh minh họa: Phạm Kiên - TTXVN</w:t>
       </w:r>
     </w:p>
@@ -4996,7 +5486,15 @@
           <w:rFonts w:ascii="Arial" w:hAnsi="Arial" w:cs="Arial"/>
           <w:color w:val="000000"/>
         </w:rPr>
-        <w:t>Nông nghiệp Israel được xây dựng dựa trên công nghệ đổi mới và tiến bộ không dựa trên lợi thế so sánh về tự nhiên. Tại Israel, một số công ty cung ứng công nghệ nông nghiệp chính xác theo hướng giải pháp toàn diện. Nên tất cả các trang trại hay nhà lưới của Israel đều trang bị hệ thống điều khiển kỹ thuật số với cảm biến và điều khiển tự động. </w:t>
+        <w:t xml:space="preserve">Nông nghiệp Israel được xây dựng dựa trên công nghệ đổi mới và tiến bộ không dựa trên lợi thế so sánh về tự nhiên. Tại Israel, một số công ty cung ứng công nghệ nông nghiệp chính xác theo hướng giải pháp toàn diện. Nên tất cả các trang trại hay nhà lưới </w:t>
+      </w:r>
+      <w:r>
+        <w:rPr>
+          <w:rFonts w:ascii="Arial" w:hAnsi="Arial" w:cs="Arial"/>
+          <w:color w:val="000000"/>
+        </w:rPr>
+        <w:lastRenderedPageBreak/>
+        <w:t>của Israel đều trang bị hệ thống điều khiển kỹ thuật số với cảm biến và điều khiển tự động. </w:t>
       </w:r>
       <w:r>
         <w:rPr>
@@ -5077,13 +5575,6 @@
           <w:color w:val="000000"/>
         </w:rPr>
         <w:br/>
-      </w:r>
-      <w:r>
-        <w:rPr>
-          <w:rFonts w:ascii="Arial" w:hAnsi="Arial" w:cs="Arial"/>
-          <w:color w:val="000000"/>
-        </w:rPr>
-        <w:lastRenderedPageBreak/>
         <w:t>PGS. TS. Đinh Dũng Sỹ, Vụ trưởng Vụ Pháp luật, Văn phòng Chính phủ cho rằng, dư địa cho phát triển nông nghiệp Việt Nam rất lớn trong xuất khẩu hàng nông sản và thị trường trong nước. Nhưng, nếu không tận dụng được cơ hội trong cách mạng công nghiệp 4.0 trong nông nghiệp để gia tăng năng xuất, chất lượng hàng hoá thì chúng ta sẽ tụt hậu. </w:t>
       </w:r>
       <w:r>
@@ -5099,7 +5590,15 @@
           <w:color w:val="000000"/>
         </w:rPr>
         <w:br/>
-        <w:t>Theo ông Sỹ, cần phải đặt đầu tư cho nông nghiệp, tạo bước phát triển đột phá và bền vững trong nông nghiệp là trọng tâm phát triển kinh tế - xã hội trong 10 năm tới. Do đó, phải kết nối được các doanh nghiệp, nhà đầu tư với nông dân; mở rộng hạn điền và cho phép chuyển đổi sử dụng mục đích đất nông nghiệp một cách thông thoáng, linh hoạt hơn nhất là chuyển đổi đất trồng lúa sang trồng các loại cây trồng khác hoặc nuôi trồng thuỷ sản, gia súc, gia cầm có giá trị kinh tế cao hơn. Bên cạnh đó, khuyến khích thành lập doanh nghiệp nông nghiệp. </w:t>
+        <w:t xml:space="preserve">Theo ông Sỹ, cần phải đặt đầu tư cho nông nghiệp, tạo bước phát triển đột phá và bền vững trong nông nghiệp là trọng tâm phát triển kinh tế - xã hội trong 10 năm tới. Do đó, phải kết nối được các doanh nghiệp, nhà đầu tư với nông dân; mở rộng hạn điền và cho phép chuyển đổi sử dụng mục đích đất nông nghiệp một cách thông thoáng, linh </w:t>
+      </w:r>
+      <w:r>
+        <w:rPr>
+          <w:rFonts w:ascii="Arial" w:hAnsi="Arial" w:cs="Arial"/>
+          <w:color w:val="000000"/>
+        </w:rPr>
+        <w:lastRenderedPageBreak/>
+        <w:t>hoạt hơn nhất là chuyển đổi đất trồng lúa sang trồng các loại cây trồng khác hoặc nuôi trồng thuỷ sản, gia súc, gia cầm có giá trị kinh tế cao hơn. Bên cạnh đó, khuyến khích thành lập doanh nghiệp nông nghiệp. </w:t>
       </w:r>
       <w:r>
         <w:rPr>
@@ -5211,7 +5710,15 @@
           <w:rFonts w:ascii="Arial" w:hAnsi="Arial" w:cs="Arial"/>
           <w:color w:val="333333"/>
         </w:rPr>
-        <w:t>Việc ứng dụng công nghệ 4.0 vào doanh nghiệp giúp thay đổi rất nhiều mặt lợi ích. Công nghiệp 4.0, một sáng kiến ​​chiến lược của Đức, nhằm tạo ra các nhà máy thông minh, nơi các công nghệ sản xuất được nâng cấp và biến đổi bởi Internet of Things (IoT) và điện toán đám mây, AI… Trong kỷ nguyên Công nghiệp 4.0 con người, máy móc có thể giao tiếp với nhau tại thời gian thực. Công nghiệp 4.0 kết hợp các công nghệ hệ thống sản xuất nhúng với các quy trình sản xuất thông minh để mở đường cho một thời đại công nghệ mới sẽ chuyển đổi căn bản các chuỗi giá trị công nghiệp, chuỗi giá trị sản xuất và mô hình kinh doanh.</w:t>
+        <w:t xml:space="preserve">Việc ứng dụng công nghệ 4.0 vào doanh nghiệp giúp thay đổi rất nhiều mặt lợi ích. Công nghiệp 4.0, một sáng kiến ​​chiến lược của Đức, nhằm tạo ra các nhà máy thông minh, nơi các công nghệ sản xuất được nâng cấp và biến đổi bởi Internet of Things (IoT) và điện toán đám mây, AI… Trong kỷ nguyên Công nghiệp 4.0 con người, máy móc có thể giao tiếp với nhau tại thời gian thực. Công nghiệp 4.0 kết hợp các công nghệ hệ thống sản xuất nhúng với các quy trình sản xuất thông minh để mở đường cho một thời đại công </w:t>
+      </w:r>
+      <w:r>
+        <w:rPr>
+          <w:rFonts w:ascii="Arial" w:hAnsi="Arial" w:cs="Arial"/>
+          <w:color w:val="333333"/>
+        </w:rPr>
+        <w:lastRenderedPageBreak/>
+        <w:t>nghệ mới sẽ chuyển đổi căn bản các chuỗi giá trị công nghiệp, chuỗi giá trị sản xuất và mô hình kinh doanh.</w:t>
       </w:r>
     </w:p>
     <w:p>
@@ -5253,7 +5760,7 @@
                     </pic:cNvPicPr>
                   </pic:nvPicPr>
                   <pic:blipFill>
-                    <a:blip r:embed="rId11">
+                    <a:blip r:embed="rId13">
                       <a:extLst>
                         <a:ext uri="{28A0092B-C50C-407E-A947-70E740481C1C}">
                           <a14:useLocalDpi xmlns:a14="http://schemas.microsoft.com/office/drawing/2010/main" val="0"/>
@@ -5308,7 +5815,6 @@
           <w:sz w:val="28"/>
           <w:szCs w:val="28"/>
         </w:rPr>
-        <w:lastRenderedPageBreak/>
         <w:t>Công nghệ 4.0 đang cách mạng hóa ngành công nghiệp sản xuất như thế nào?</w:t>
       </w:r>
     </w:p>
@@ -5378,7 +5884,15 @@
           <w:rFonts w:ascii="Arial" w:hAnsi="Arial" w:cs="Arial"/>
           <w:color w:val="333333"/>
         </w:rPr>
-        <w:t>Khi số lượng thiết bị thông minh và lượng dữ liệu được thu thập, phân tích và lưu trữ tăng lên, kết nối và liên lạc sẽ chỉ trở nên quan trọng hơn.  IoT sẽ có thể cung cấp một lượng lớn dữ liệu, cung cấp nhà sản xuất với thông tin giá trị. Cả trong doanh nghiệp và các đối tác bên thứ ba, các công ty sẽ cần dữ liệu của họ có thể chia sẻ và tương thích để cho phép mức độ hoạt động cao hơn. Ứng dụng IoT cho phép theo dõi ảo các tài sản vốn, quy trình, tài nguyên và sản phẩm. Điều này mang lại cho doanh nghiệp tầm nhìn đầy đủ, giúp hợp lý hóa các quy trình kinh doanh và tối ưu hóa cung và cầu.</w:t>
+        <w:t xml:space="preserve">Khi số lượng thiết bị thông minh và lượng dữ liệu được thu thập, phân tích và lưu trữ tăng lên, kết nối và liên lạc sẽ chỉ trở nên quan trọng hơn.  IoT sẽ có thể cung cấp một lượng lớn dữ liệu, cung cấp nhà sản xuất với thông tin giá trị. Cả trong doanh nghiệp và các đối tác bên thứ ba, các công ty sẽ cần dữ liệu của họ có thể chia sẻ và tương thích </w:t>
+      </w:r>
+      <w:r>
+        <w:rPr>
+          <w:rFonts w:ascii="Arial" w:hAnsi="Arial" w:cs="Arial"/>
+          <w:color w:val="333333"/>
+        </w:rPr>
+        <w:lastRenderedPageBreak/>
+        <w:t>để cho phép mức độ hoạt động cao hơn. Ứng dụng IoT cho phép theo dõi ảo các tài sản vốn, quy trình, tài nguyên và sản phẩm. Điều này mang lại cho doanh nghiệp tầm nhìn đầy đủ, giúp hợp lý hóa các quy trình kinh doanh và tối ưu hóa cung và cầu.</w:t>
       </w:r>
     </w:p>
     <w:p>
@@ -5402,7 +5916,6 @@
           <w:sz w:val="21"/>
           <w:szCs w:val="21"/>
         </w:rPr>
-        <w:lastRenderedPageBreak/>
         <w:drawing>
           <wp:inline distT="0" distB="0" distL="0" distR="0">
             <wp:extent cx="9525000" cy="5715000"/>
@@ -5421,7 +5934,7 @@
                     </pic:cNvPicPr>
                   </pic:nvPicPr>
                   <pic:blipFill>
-                    <a:blip r:embed="rId12">
+                    <a:blip r:embed="rId14">
                       <a:extLst>
                         <a:ext uri="{28A0092B-C50C-407E-A947-70E740481C1C}">
                           <a14:useLocalDpi xmlns:a14="http://schemas.microsoft.com/office/drawing/2010/main" val="0"/>
@@ -5519,6 +6032,7 @@
           <w:rFonts w:ascii="Arial" w:hAnsi="Arial" w:cs="Arial"/>
           <w:color w:val="333333"/>
         </w:rPr>
+        <w:lastRenderedPageBreak/>
         <w:t>Hay trong y học, với sự trợ giúp của trí tuệ nhân tạo, bệnh nhân có thể dùng các app trên điện thoại, chụp hình và điền vào các thông tin gửi lên một hệ thống trí tuệ nhân tạo và gần như tức thì, kết quả chuẩn bệnh và cách điều trị sẽ được trả về. Một ví dụ cụ thể về trí tuệ nhân tạo đã được các chuyên gia IBM chia sẻ.</w:t>
       </w:r>
     </w:p>
@@ -5543,7 +6057,6 @@
           <w:sz w:val="21"/>
           <w:szCs w:val="21"/>
         </w:rPr>
-        <w:lastRenderedPageBreak/>
         <w:t> </w:t>
       </w:r>
       <w:r>
@@ -5574,7 +6087,7 @@
                     </pic:cNvPicPr>
                   </pic:nvPicPr>
                   <pic:blipFill>
-                    <a:blip r:embed="rId13">
+                    <a:blip r:embed="rId15">
                       <a:extLst>
                         <a:ext uri="{28A0092B-C50C-407E-A947-70E740481C1C}">
                           <a14:useLocalDpi xmlns:a14="http://schemas.microsoft.com/office/drawing/2010/main" val="0"/>
@@ -5696,6 +6209,7 @@
           <w:rFonts w:ascii="Arial" w:hAnsi="Arial" w:cs="Arial"/>
           <w:color w:val="333333"/>
         </w:rPr>
+        <w:lastRenderedPageBreak/>
         <w:t>Các thuật toán tự động hóa, phân tích và học máy đã đưa phần lớn công việc từng bước rời khỏi tay con người. Điều đó có nghĩa là sản xuất nhanh hơn, hiệu quả hơn công suất hoạt động suốt ngày đêm, sức lao động con người chủ yếu là giám sát và bảo trì hệ thống.</w:t>
       </w:r>
     </w:p>
@@ -5725,7 +6239,6 @@
           <w:bCs w:val="0"/>
           <w:color w:val="333333"/>
         </w:rPr>
-        <w:lastRenderedPageBreak/>
         <w:t>Tăng doanh thu và lợi nhuận</w:t>
       </w:r>
     </w:p>
@@ -6012,7 +6525,6 @@
           <w:sz w:val="32"/>
           <w:szCs w:val="32"/>
         </w:rPr>
-        <w:lastRenderedPageBreak/>
         <w:t>3. Ứng dụng công nghiệp 4.0 trong bảo vệ và phát triển rừng.</w:t>
       </w:r>
     </w:p>
@@ -6119,7 +6631,7 @@
                     </pic:cNvPicPr>
                   </pic:nvPicPr>
                   <pic:blipFill>
-                    <a:blip r:embed="rId14">
+                    <a:blip r:embed="rId16">
                       <a:extLst>
                         <a:ext uri="{28A0092B-C50C-407E-A947-70E740481C1C}">
                           <a14:useLocalDpi xmlns:a14="http://schemas.microsoft.com/office/drawing/2010/main" val="0"/>
@@ -6225,7 +6737,7 @@
                     </pic:cNvPicPr>
                   </pic:nvPicPr>
                   <pic:blipFill>
-                    <a:blip r:embed="rId15">
+                    <a:blip r:embed="rId17">
                       <a:extLst>
                         <a:ext uri="{28A0092B-C50C-407E-A947-70E740481C1C}">
                           <a14:useLocalDpi xmlns:a14="http://schemas.microsoft.com/office/drawing/2010/main" val="0"/>
@@ -6573,7 +7085,7 @@
                     </pic:cNvPicPr>
                   </pic:nvPicPr>
                   <pic:blipFill>
-                    <a:blip r:embed="rId16">
+                    <a:blip r:embed="rId18">
                       <a:extLst>
                         <a:ext uri="{28A0092B-C50C-407E-A947-70E740481C1C}">
                           <a14:useLocalDpi xmlns:a14="http://schemas.microsoft.com/office/drawing/2010/main" val="0"/>
@@ -6645,7 +7157,7 @@
         </w:rPr>
         <w:t>Theo ông Vũ Thế Bình, hiện có 2 loại hình </w:t>
       </w:r>
-      <w:hyperlink r:id="rId17" w:tgtFrame="_blank" w:history="1">
+      <w:hyperlink r:id="rId19" w:tgtFrame="_blank" w:history="1">
         <w:r>
           <w:rPr>
             <w:rStyle w:val="Hyperlink"/>
@@ -6912,7 +7424,7 @@
                     </pic:cNvPicPr>
                   </pic:nvPicPr>
                   <pic:blipFill>
-                    <a:blip r:embed="rId18">
+                    <a:blip r:embed="rId20">
                       <a:extLst>
                         <a:ext uri="{28A0092B-C50C-407E-A947-70E740481C1C}">
                           <a14:useLocalDpi xmlns:a14="http://schemas.microsoft.com/office/drawing/2010/main" val="0"/>
@@ -7433,7 +7945,7 @@
                           </pic:cNvPicPr>
                         </pic:nvPicPr>
                         <pic:blipFill>
-                          <a:blip r:embed="rId19">
+                          <a:blip r:embed="rId21">
                             <a:extLst>
                               <a:ext uri="{28A0092B-C50C-407E-A947-70E740481C1C}">
                                 <a14:useLocalDpi xmlns:a14="http://schemas.microsoft.com/office/drawing/2010/main" val="0"/>
@@ -7845,7 +8357,7 @@
                           </pic:cNvPicPr>
                         </pic:nvPicPr>
                         <pic:blipFill>
-                          <a:blip r:embed="rId20">
+                          <a:blip r:embed="rId22">
                             <a:extLst>
                               <a:ext uri="{28A0092B-C50C-407E-A947-70E740481C1C}">
                                 <a14:useLocalDpi xmlns:a14="http://schemas.microsoft.com/office/drawing/2010/main" val="0"/>
@@ -8238,7 +8750,7 @@
                     </pic:cNvPicPr>
                   </pic:nvPicPr>
                   <pic:blipFill>
-                    <a:blip r:embed="rId21">
+                    <a:blip r:embed="rId23">
                       <a:extLst>
                         <a:ext uri="{28A0092B-C50C-407E-A947-70E740481C1C}">
                           <a14:useLocalDpi xmlns:a14="http://schemas.microsoft.com/office/drawing/2010/main" val="0"/>
@@ -8409,7 +8921,7 @@
                     </pic:cNvPicPr>
                   </pic:nvPicPr>
                   <pic:blipFill>
-                    <a:blip r:embed="rId22">
+                    <a:blip r:embed="rId24">
                       <a:extLst>
                         <a:ext uri="{28A0092B-C50C-407E-A947-70E740481C1C}">
                           <a14:useLocalDpi xmlns:a14="http://schemas.microsoft.com/office/drawing/2010/main" val="0"/>
@@ -8930,7 +9442,7 @@
                     </pic:cNvPicPr>
                   </pic:nvPicPr>
                   <pic:blipFill>
-                    <a:blip r:embed="rId23">
+                    <a:blip r:embed="rId25">
                       <a:extLst>
                         <a:ext uri="{28A0092B-C50C-407E-A947-70E740481C1C}">
                           <a14:useLocalDpi xmlns:a14="http://schemas.microsoft.com/office/drawing/2010/main" val="0"/>
@@ -9119,8 +9631,6 @@
           <w:tab w:val="left" w:pos="2590"/>
         </w:tabs>
       </w:pPr>
-      <w:bookmarkStart w:id="0" w:name="_GoBack"/>
-      <w:bookmarkEnd w:id="0"/>
     </w:p>
     <w:p>
       <w:pPr>
@@ -20680,7 +21190,7 @@
       </w:pPr>
     </w:p>
     <w:sectPr>
-      <w:headerReference w:type="default" r:id="rId24"/>
+      <w:headerReference w:type="default" r:id="rId26"/>
       <w:pgSz w:w="12240" w:h="15840"/>
       <w:pgMar w:top="1440" w:right="1440" w:bottom="1440" w:left="1440" w:header="720" w:footer="720" w:gutter="0"/>
       <w:cols w:space="720"/>
@@ -20691,7 +21201,7 @@
 </file>
 
 <file path=word/endnotes.xml><?xml version="1.0" encoding="utf-8"?>
-<w:endnotes xmlns:wpc="http://schemas.microsoft.com/office/word/2010/wordprocessingCanvas" xmlns:mc="http://schemas.openxmlformats.org/markup-compatibility/2006" xmlns:o="urn:schemas-microsoft-com:office:office" xmlns:r="http://schemas.openxmlformats.org/officeDocument/2006/relationships" xmlns:m="http://schemas.openxmlformats.org/officeDocument/2006/math" xmlns:v="urn:schemas-microsoft-com:vml" xmlns:wp14="http://schemas.microsoft.com/office/word/2010/wordprocessingDrawing" xmlns:wp="http://schemas.openxmlformats.org/drawingml/2006/wordprocessingDrawing" xmlns:w10="urn:schemas-microsoft-com:office:word" xmlns:w="http://schemas.openxmlformats.org/wordprocessingml/2006/main" xmlns:w14="http://schemas.microsoft.com/office/word/2010/wordml" xmlns:w15="http://schemas.microsoft.com/office/word/2012/wordml" xmlns:wpg="http://schemas.microsoft.com/office/word/2010/wordprocessingGroup" xmlns:wpi="http://schemas.microsoft.com/office/word/2010/wordprocessingInk" xmlns:wne="http://schemas.microsoft.com/office/word/2006/wordml" xmlns:wps="http://schemas.microsoft.com/office/word/2010/wordprocessingShape" mc:Ignorable="w14 w15 wp14">
+<w:endnotes xmlns:wpc="http://schemas.microsoft.com/office/word/2010/wordprocessingCanvas" xmlns:cx="http://schemas.microsoft.com/office/drawing/2014/chartex" xmlns:mc="http://schemas.openxmlformats.org/markup-compatibility/2006" xmlns:o="urn:schemas-microsoft-com:office:office" xmlns:r="http://schemas.openxmlformats.org/officeDocument/2006/relationships" xmlns:m="http://schemas.openxmlformats.org/officeDocument/2006/math" xmlns:v="urn:schemas-microsoft-com:vml" xmlns:wp14="http://schemas.microsoft.com/office/word/2010/wordprocessingDrawing" xmlns:wp="http://schemas.openxmlformats.org/drawingml/2006/wordprocessingDrawing" xmlns:w10="urn:schemas-microsoft-com:office:word" xmlns:w="http://schemas.openxmlformats.org/wordprocessingml/2006/main" xmlns:w14="http://schemas.microsoft.com/office/word/2010/wordml" xmlns:w15="http://schemas.microsoft.com/office/word/2012/wordml" xmlns:w16se="http://schemas.microsoft.com/office/word/2015/wordml/symex" xmlns:wpg="http://schemas.microsoft.com/office/word/2010/wordprocessingGroup" xmlns:wpi="http://schemas.microsoft.com/office/word/2010/wordprocessingInk" xmlns:wne="http://schemas.microsoft.com/office/word/2006/wordml" xmlns:wps="http://schemas.microsoft.com/office/word/2010/wordprocessingShape" mc:Ignorable="w14 w15 w16se wp14">
   <w:endnote w:type="separator" w:id="-1">
     <w:p>
       <w:pPr>
@@ -20716,7 +21226,7 @@
 </file>
 
 <file path=word/footnotes.xml><?xml version="1.0" encoding="utf-8"?>
-<w:footnotes xmlns:wpc="http://schemas.microsoft.com/office/word/2010/wordprocessingCanvas" xmlns:mc="http://schemas.openxmlformats.org/markup-compatibility/2006" xmlns:o="urn:schemas-microsoft-com:office:office" xmlns:r="http://schemas.openxmlformats.org/officeDocument/2006/relationships" xmlns:m="http://schemas.openxmlformats.org/officeDocument/2006/math" xmlns:v="urn:schemas-microsoft-com:vml" xmlns:wp14="http://schemas.microsoft.com/office/word/2010/wordprocessingDrawing" xmlns:wp="http://schemas.openxmlformats.org/drawingml/2006/wordprocessingDrawing" xmlns:w10="urn:schemas-microsoft-com:office:word" xmlns:w="http://schemas.openxmlformats.org/wordprocessingml/2006/main" xmlns:w14="http://schemas.microsoft.com/office/word/2010/wordml" xmlns:w15="http://schemas.microsoft.com/office/word/2012/wordml" xmlns:wpg="http://schemas.microsoft.com/office/word/2010/wordprocessingGroup" xmlns:wpi="http://schemas.microsoft.com/office/word/2010/wordprocessingInk" xmlns:wne="http://schemas.microsoft.com/office/word/2006/wordml" xmlns:wps="http://schemas.microsoft.com/office/word/2010/wordprocessingShape" mc:Ignorable="w14 w15 wp14">
+<w:footnotes xmlns:wpc="http://schemas.microsoft.com/office/word/2010/wordprocessingCanvas" xmlns:cx="http://schemas.microsoft.com/office/drawing/2014/chartex" xmlns:mc="http://schemas.openxmlformats.org/markup-compatibility/2006" xmlns:o="urn:schemas-microsoft-com:office:office" xmlns:r="http://schemas.openxmlformats.org/officeDocument/2006/relationships" xmlns:m="http://schemas.openxmlformats.org/officeDocument/2006/math" xmlns:v="urn:schemas-microsoft-com:vml" xmlns:wp14="http://schemas.microsoft.com/office/word/2010/wordprocessingDrawing" xmlns:wp="http://schemas.openxmlformats.org/drawingml/2006/wordprocessingDrawing" xmlns:w10="urn:schemas-microsoft-com:office:word" xmlns:w="http://schemas.openxmlformats.org/wordprocessingml/2006/main" xmlns:w14="http://schemas.microsoft.com/office/word/2010/wordml" xmlns:w15="http://schemas.microsoft.com/office/word/2012/wordml" xmlns:w16se="http://schemas.microsoft.com/office/word/2015/wordml/symex" xmlns:wpg="http://schemas.microsoft.com/office/word/2010/wordprocessingGroup" xmlns:wpi="http://schemas.microsoft.com/office/word/2010/wordprocessingInk" xmlns:wne="http://schemas.microsoft.com/office/word/2006/wordml" xmlns:wps="http://schemas.microsoft.com/office/word/2010/wordprocessingShape" mc:Ignorable="w14 w15 w16se wp14">
   <w:footnote w:type="separator" w:id="-1">
     <w:p>
       <w:pPr>
@@ -20741,7 +21251,7 @@
 </file>
 
 <file path=word/header1.xml><?xml version="1.0" encoding="utf-8"?>
-<w:hdr xmlns:wpc="http://schemas.microsoft.com/office/word/2010/wordprocessingCanvas" xmlns:mc="http://schemas.openxmlformats.org/markup-compatibility/2006" xmlns:o="urn:schemas-microsoft-com:office:office" xmlns:r="http://schemas.openxmlformats.org/officeDocument/2006/relationships" xmlns:m="http://schemas.openxmlformats.org/officeDocument/2006/math" xmlns:v="urn:schemas-microsoft-com:vml" xmlns:wp14="http://schemas.microsoft.com/office/word/2010/wordprocessingDrawing" xmlns:wp="http://schemas.openxmlformats.org/drawingml/2006/wordprocessingDrawing" xmlns:w10="urn:schemas-microsoft-com:office:word" xmlns:w="http://schemas.openxmlformats.org/wordprocessingml/2006/main" xmlns:w14="http://schemas.microsoft.com/office/word/2010/wordml" xmlns:w15="http://schemas.microsoft.com/office/word/2012/wordml" xmlns:wpg="http://schemas.microsoft.com/office/word/2010/wordprocessingGroup" xmlns:wpi="http://schemas.microsoft.com/office/word/2010/wordprocessingInk" xmlns:wne="http://schemas.microsoft.com/office/word/2006/wordml" xmlns:wps="http://schemas.microsoft.com/office/word/2010/wordprocessingShape" mc:Ignorable="w14 w15 wp14">
+<w:hdr xmlns:wpc="http://schemas.microsoft.com/office/word/2010/wordprocessingCanvas" xmlns:cx="http://schemas.microsoft.com/office/drawing/2014/chartex" xmlns:mc="http://schemas.openxmlformats.org/markup-compatibility/2006" xmlns:o="urn:schemas-microsoft-com:office:office" xmlns:r="http://schemas.openxmlformats.org/officeDocument/2006/relationships" xmlns:m="http://schemas.openxmlformats.org/officeDocument/2006/math" xmlns:v="urn:schemas-microsoft-com:vml" xmlns:wp14="http://schemas.microsoft.com/office/word/2010/wordprocessingDrawing" xmlns:wp="http://schemas.openxmlformats.org/drawingml/2006/wordprocessingDrawing" xmlns:w10="urn:schemas-microsoft-com:office:word" xmlns:w="http://schemas.openxmlformats.org/wordprocessingml/2006/main" xmlns:w14="http://schemas.microsoft.com/office/word/2010/wordml" xmlns:w15="http://schemas.microsoft.com/office/word/2012/wordml" xmlns:w16se="http://schemas.microsoft.com/office/word/2015/wordml/symex" xmlns:wpg="http://schemas.microsoft.com/office/word/2010/wordprocessingGroup" xmlns:wpi="http://schemas.microsoft.com/office/word/2010/wordprocessingInk" xmlns:wne="http://schemas.microsoft.com/office/word/2006/wordml" xmlns:wps="http://schemas.microsoft.com/office/word/2010/wordprocessingShape" mc:Ignorable="w14 w15 w16se wp14">
   <w:sdt>
     <w:sdtPr>
       <w:id w:val="724501011"/>
@@ -20783,7 +21293,7 @@
             <w:bCs/>
             <w:noProof/>
           </w:rPr>
-          <w:t>56</w:t>
+          <w:t>8</w:t>
         </w:r>
         <w:r>
           <w:rPr>
@@ -20819,7 +21329,7 @@
 </file>
 
 <file path=word/numbering.xml><?xml version="1.0" encoding="utf-8"?>
-<w:numbering xmlns:wpc="http://schemas.microsoft.com/office/word/2010/wordprocessingCanvas" xmlns:mc="http://schemas.openxmlformats.org/markup-compatibility/2006" xmlns:o="urn:schemas-microsoft-com:office:office" xmlns:r="http://schemas.openxmlformats.org/officeDocument/2006/relationships" xmlns:m="http://schemas.openxmlformats.org/officeDocument/2006/math" xmlns:v="urn:schemas-microsoft-com:vml" xmlns:wp14="http://schemas.microsoft.com/office/word/2010/wordprocessingDrawing" xmlns:wp="http://schemas.openxmlformats.org/drawingml/2006/wordprocessingDrawing" xmlns:w10="urn:schemas-microsoft-com:office:word" xmlns:w="http://schemas.openxmlformats.org/wordprocessingml/2006/main" xmlns:w14="http://schemas.microsoft.com/office/word/2010/wordml" xmlns:w15="http://schemas.microsoft.com/office/word/2012/wordml" xmlns:wpg="http://schemas.microsoft.com/office/word/2010/wordprocessingGroup" xmlns:wpi="http://schemas.microsoft.com/office/word/2010/wordprocessingInk" xmlns:wne="http://schemas.microsoft.com/office/word/2006/wordml" xmlns:wps="http://schemas.microsoft.com/office/word/2010/wordprocessingShape" mc:Ignorable="w14 w15 wp14">
+<w:numbering xmlns:wpc="http://schemas.microsoft.com/office/word/2010/wordprocessingCanvas" xmlns:cx="http://schemas.microsoft.com/office/drawing/2014/chartex" xmlns:mc="http://schemas.openxmlformats.org/markup-compatibility/2006" xmlns:o="urn:schemas-microsoft-com:office:office" xmlns:r="http://schemas.openxmlformats.org/officeDocument/2006/relationships" xmlns:m="http://schemas.openxmlformats.org/officeDocument/2006/math" xmlns:v="urn:schemas-microsoft-com:vml" xmlns:wp14="http://schemas.microsoft.com/office/word/2010/wordprocessingDrawing" xmlns:wp="http://schemas.openxmlformats.org/drawingml/2006/wordprocessingDrawing" xmlns:w10="urn:schemas-microsoft-com:office:word" xmlns:w="http://schemas.openxmlformats.org/wordprocessingml/2006/main" xmlns:w14="http://schemas.microsoft.com/office/word/2010/wordml" xmlns:w15="http://schemas.microsoft.com/office/word/2012/wordml" xmlns:w16se="http://schemas.microsoft.com/office/word/2015/wordml/symex" xmlns:wpg="http://schemas.microsoft.com/office/word/2010/wordprocessingGroup" xmlns:wpi="http://schemas.microsoft.com/office/word/2010/wordprocessingInk" xmlns:wne="http://schemas.microsoft.com/office/word/2006/wordml" xmlns:wps="http://schemas.microsoft.com/office/word/2010/wordprocessingShape" mc:Ignorable="w14 w15 w16se wp14">
   <w:abstractNum w:abstractNumId="0" w15:restartNumberingAfterBreak="0">
     <w:nsid w:val="01E13534"/>
     <w:multiLevelType w:val="multilevel"/>
@@ -22896,7 +23406,7 @@
 </file>
 
 <file path=word/styles.xml><?xml version="1.0" encoding="utf-8"?>
-<w:styles xmlns:mc="http://schemas.openxmlformats.org/markup-compatibility/2006" xmlns:r="http://schemas.openxmlformats.org/officeDocument/2006/relationships" xmlns:w="http://schemas.openxmlformats.org/wordprocessingml/2006/main" xmlns:w14="http://schemas.microsoft.com/office/word/2010/wordml" xmlns:w15="http://schemas.microsoft.com/office/word/2012/wordml" mc:Ignorable="w14 w15">
+<w:styles xmlns:mc="http://schemas.openxmlformats.org/markup-compatibility/2006" xmlns:r="http://schemas.openxmlformats.org/officeDocument/2006/relationships" xmlns:w="http://schemas.openxmlformats.org/wordprocessingml/2006/main" xmlns:w14="http://schemas.microsoft.com/office/word/2010/wordml" xmlns:w15="http://schemas.microsoft.com/office/word/2012/wordml" xmlns:w16se="http://schemas.microsoft.com/office/word/2015/wordml/symex" mc:Ignorable="w14 w15 w16se">
   <w:docDefaults>
     <w:rPrDefault>
       <w:rPr>
@@ -23599,6 +24109,19 @@
       <w:szCs w:val="24"/>
     </w:rPr>
   </w:style>
+  <w:style w:type="paragraph" w:customStyle="1" w:styleId="the-article-summary">
+    <w:name w:val="the-article-summary"/>
+    <w:basedOn w:val="Normal"/>
+    <w:rsid w:val="0061743D"/>
+    <w:pPr>
+      <w:spacing w:before="100" w:beforeAutospacing="1" w:after="100" w:afterAutospacing="1" w:line="240" w:lineRule="auto"/>
+    </w:pPr>
+    <w:rPr>
+      <w:rFonts w:ascii="Times New Roman" w:eastAsia="Times New Roman" w:hAnsi="Times New Roman" w:cs="Times New Roman"/>
+      <w:sz w:val="24"/>
+      <w:szCs w:val="24"/>
+    </w:rPr>
+  </w:style>
 </w:styles>
 </file>
 
@@ -23868,7 +24391,7 @@
 </file>
 
 <file path=customXml/itemProps1.xml><?xml version="1.0" encoding="utf-8"?>
-<ds:datastoreItem xmlns:ds="http://schemas.openxmlformats.org/officeDocument/2006/customXml" ds:itemID="{68A47670-A8AA-4482-A82D-77796DB45584}">
+<ds:datastoreItem xmlns:ds="http://schemas.openxmlformats.org/officeDocument/2006/customXml" ds:itemID="{4F812F91-29CC-49F8-A323-ECDD715A7911}">
   <ds:schemaRefs>
     <ds:schemaRef ds:uri="http://schemas.openxmlformats.org/officeDocument/2006/bibliography"/>
   </ds:schemaRefs>

</xml_diff>

<commit_message>
viễn cảnh tương lai của công nghiệp 4.0
Công nghiệp 4.0 sẽ diễn ra như thế nào, theo dự đoán của các chuyên gia
</commit_message>
<xml_diff>
--- a/report.docx
+++ b/report.docx
@@ -723,8 +723,6 @@
           <w:szCs w:val="32"/>
         </w:rPr>
       </w:pPr>
-      <w:bookmarkStart w:id="0" w:name="_GoBack"/>
-      <w:bookmarkEnd w:id="0"/>
     </w:p>
     <w:p>
       <w:pPr>
@@ -1176,6 +1174,219 @@
     <w:p>
       <w:pPr>
         <w:pStyle w:val="ListParagraph"/>
+        <w:tabs>
+          <w:tab w:val="left" w:pos="2590"/>
+        </w:tabs>
+        <w:ind w:left="2520"/>
+        <w:rPr>
+          <w:rFonts w:ascii="Verdana" w:hAnsi="Verdana" w:cs="Times New Roman"/>
+          <w:b/>
+          <w:sz w:val="40"/>
+          <w:szCs w:val="40"/>
+        </w:rPr>
+      </w:pPr>
+    </w:p>
+    <w:p>
+      <w:pPr>
+        <w:pStyle w:val="ListParagraph"/>
+        <w:tabs>
+          <w:tab w:val="left" w:pos="2590"/>
+        </w:tabs>
+        <w:ind w:left="2520"/>
+        <w:rPr>
+          <w:rFonts w:ascii="Arial" w:hAnsi="Arial" w:cs="Arial"/>
+          <w:color w:val="000000"/>
+          <w:sz w:val="24"/>
+          <w:szCs w:val="24"/>
+        </w:rPr>
+      </w:pPr>
+      <w:r>
+        <w:rPr>
+          <w:rFonts w:ascii="Arial" w:hAnsi="Arial" w:cs="Arial"/>
+          <w:color w:val="000000"/>
+          <w:sz w:val="24"/>
+          <w:szCs w:val="24"/>
+        </w:rPr>
+        <w:t>Nối tiếp từ định nghĩa của Klaus Schwab, Cách mạng Công nghiệp 4.0 sẽ diễn ra trên 3 lĩnh vực chính gồm Công nghệ sinh học, Kỹ thuật số và Vật lý.</w:t>
+      </w:r>
+    </w:p>
+    <w:p>
+      <w:pPr>
+        <w:pStyle w:val="ListParagraph"/>
+        <w:tabs>
+          <w:tab w:val="left" w:pos="2590"/>
+        </w:tabs>
+        <w:ind w:left="2520"/>
+        <w:rPr>
+          <w:rFonts w:ascii="Arial" w:hAnsi="Arial" w:cs="Arial"/>
+          <w:color w:val="000000"/>
+          <w:sz w:val="24"/>
+          <w:szCs w:val="24"/>
+        </w:rPr>
+      </w:pPr>
+    </w:p>
+    <w:p>
+      <w:pPr>
+        <w:pStyle w:val="ListParagraph"/>
+        <w:tabs>
+          <w:tab w:val="left" w:pos="2590"/>
+        </w:tabs>
+        <w:ind w:left="2520"/>
+        <w:rPr>
+          <w:rFonts w:ascii="Arial" w:hAnsi="Arial" w:cs="Arial"/>
+          <w:color w:val="000000"/>
+          <w:sz w:val="24"/>
+          <w:szCs w:val="24"/>
+        </w:rPr>
+      </w:pPr>
+      <w:r>
+        <w:rPr>
+          <w:rFonts w:ascii="Arial" w:hAnsi="Arial" w:cs="Arial"/>
+          <w:color w:val="000000"/>
+          <w:sz w:val="24"/>
+          <w:szCs w:val="24"/>
+        </w:rPr>
+        <w:t>Những yếu tố cốt lõi của Kỹ thuật số trong CMCN 4.0 sẽ là: Trí tuệ nhân tạo (AI), Vạn vật kết nối - Internet of Things (IoT) và dữ liệu lớn (Big Data).</w:t>
+      </w:r>
+    </w:p>
+    <w:p>
+      <w:pPr>
+        <w:pStyle w:val="ListParagraph"/>
+        <w:tabs>
+          <w:tab w:val="left" w:pos="2590"/>
+        </w:tabs>
+        <w:ind w:left="2520"/>
+        <w:rPr>
+          <w:rFonts w:ascii="Arial" w:hAnsi="Arial" w:cs="Arial"/>
+          <w:color w:val="000000"/>
+          <w:sz w:val="24"/>
+          <w:szCs w:val="24"/>
+        </w:rPr>
+      </w:pPr>
+    </w:p>
+    <w:p>
+      <w:pPr>
+        <w:pStyle w:val="ListParagraph"/>
+        <w:tabs>
+          <w:tab w:val="left" w:pos="2590"/>
+        </w:tabs>
+        <w:ind w:left="2520"/>
+        <w:rPr>
+          <w:rFonts w:ascii="Arial" w:hAnsi="Arial" w:cs="Arial"/>
+          <w:color w:val="000000"/>
+          <w:sz w:val="24"/>
+          <w:szCs w:val="24"/>
+        </w:rPr>
+      </w:pPr>
+      <w:r>
+        <w:rPr>
+          <w:rFonts w:ascii="Arial" w:hAnsi="Arial" w:cs="Arial"/>
+          <w:color w:val="000000"/>
+          <w:sz w:val="24"/>
+          <w:szCs w:val="24"/>
+        </w:rPr>
+        <w:t>Trên lĩnh vực công nghệ sinh học, Cách mạng Công nghiệp 4.0 tập trung vào nghiên cứu để tạo ra những bước nhảy vọt trong Nông nghiệp, Thủy sản, Y dược, chế biến thực phẩm, bảo vệ môi trường, năng lượng tái tạo, hóa học và vật liệu.</w:t>
+      </w:r>
+    </w:p>
+    <w:p>
+      <w:pPr>
+        <w:pStyle w:val="ListParagraph"/>
+        <w:tabs>
+          <w:tab w:val="left" w:pos="2590"/>
+        </w:tabs>
+        <w:ind w:left="2520"/>
+        <w:rPr>
+          <w:rFonts w:ascii="Arial" w:hAnsi="Arial" w:cs="Arial"/>
+          <w:color w:val="000000"/>
+          <w:sz w:val="24"/>
+          <w:szCs w:val="24"/>
+        </w:rPr>
+      </w:pPr>
+    </w:p>
+    <w:p>
+      <w:pPr>
+        <w:pStyle w:val="ListParagraph"/>
+        <w:tabs>
+          <w:tab w:val="left" w:pos="2590"/>
+        </w:tabs>
+        <w:ind w:left="2520"/>
+        <w:rPr>
+          <w:rFonts w:ascii="Arial" w:hAnsi="Arial" w:cs="Arial"/>
+          <w:color w:val="000000"/>
+          <w:sz w:val="24"/>
+          <w:szCs w:val="24"/>
+        </w:rPr>
+      </w:pPr>
+      <w:r>
+        <w:rPr>
+          <w:rFonts w:ascii="Arial" w:hAnsi="Arial" w:cs="Arial"/>
+          <w:color w:val="000000"/>
+          <w:sz w:val="24"/>
+          <w:szCs w:val="24"/>
+        </w:rPr>
+        <w:lastRenderedPageBreak/>
+        <w:t>Cuối cùng là lĩnh vực Vật lý với robot thế hệ mới, máy in 3D, xe tự lái, các vật liệu mới (graphene, skyrmions…) và công nghệ nano.</w:t>
+      </w:r>
+    </w:p>
+    <w:p>
+      <w:pPr>
+        <w:pStyle w:val="ListParagraph"/>
+        <w:tabs>
+          <w:tab w:val="left" w:pos="2590"/>
+        </w:tabs>
+        <w:ind w:left="2520"/>
+        <w:rPr>
+          <w:rFonts w:ascii="Arial" w:hAnsi="Arial" w:cs="Arial"/>
+          <w:color w:val="000000"/>
+          <w:sz w:val="24"/>
+          <w:szCs w:val="24"/>
+        </w:rPr>
+      </w:pPr>
+    </w:p>
+    <w:p>
+      <w:pPr>
+        <w:pStyle w:val="ListParagraph"/>
+        <w:tabs>
+          <w:tab w:val="left" w:pos="2590"/>
+        </w:tabs>
+        <w:ind w:left="2520"/>
+        <w:rPr>
+          <w:rFonts w:ascii="Verdana" w:hAnsi="Verdana" w:cs="Times New Roman"/>
+          <w:b/>
+          <w:sz w:val="40"/>
+          <w:szCs w:val="40"/>
+        </w:rPr>
+      </w:pPr>
+      <w:bookmarkStart w:id="0" w:name="_GoBack"/>
+      <w:bookmarkEnd w:id="0"/>
+      <w:r>
+        <w:rPr>
+          <w:rFonts w:ascii="Arial" w:hAnsi="Arial" w:cs="Arial"/>
+          <w:color w:val="000000"/>
+          <w:sz w:val="24"/>
+          <w:szCs w:val="24"/>
+        </w:rPr>
+        <w:t>Hiện Cách mạng Công nghiệp 4.0 đang diễn ra tại các nước phát triển như Mỹ, châu Âu, một phần châu Á. Bên cạnh những cơ hội mới, cách mạng công nghiệp 4.0 cũng đặt ra cho nhân loại nhiều thách thức phải đối mặt.</w:t>
+      </w:r>
+    </w:p>
+    <w:p>
+      <w:pPr>
+        <w:pStyle w:val="ListParagraph"/>
+        <w:tabs>
+          <w:tab w:val="left" w:pos="2590"/>
+        </w:tabs>
+        <w:ind w:left="2520"/>
+        <w:rPr>
+          <w:rFonts w:ascii="Verdana" w:hAnsi="Verdana" w:cs="Times New Roman"/>
+          <w:b/>
+          <w:sz w:val="40"/>
+          <w:szCs w:val="40"/>
+        </w:rPr>
+      </w:pPr>
+    </w:p>
+    <w:p>
+      <w:pPr>
+        <w:pStyle w:val="ListParagraph"/>
         <w:numPr>
           <w:ilvl w:val="1"/>
           <w:numId w:val="3"/>
@@ -5172,7 +5383,6 @@
           <w:noProof/>
           <w:color w:val="000000"/>
         </w:rPr>
-        <w:lastRenderedPageBreak/>
         <w:drawing>
           <wp:inline distT="0" distB="0" distL="0" distR="0">
             <wp:extent cx="4762500" cy="3571875"/>
@@ -5246,6 +5456,7 @@
           <w:sz w:val="27"/>
           <w:szCs w:val="27"/>
         </w:rPr>
+        <w:lastRenderedPageBreak/>
         <w:t>Hội thảo “Tiếp cận Nông nghiệp 4.0 ở Việt Nam: Vấn đề và kiến nghị chính sách”. Ảnh: Thúy Hiền/BNEWS/TTXVN</w:t>
       </w:r>
     </w:p>
@@ -5328,15 +5539,7 @@
           <w:color w:val="000000"/>
         </w:rPr>
         <w:br/>
-        <w:t xml:space="preserve">Bà Nguyễn Thị Luyến, Trưởng ban Thể chế kinh tế, CIEM cho biết, ngành nông nghiệp có vai trò quan trọng góp phần vào tăng trưởng kinh tế. Cụ thể, xuất siêu thương mại </w:t>
-      </w:r>
-      <w:r>
-        <w:rPr>
-          <w:rFonts w:ascii="Arial" w:hAnsi="Arial" w:cs="Arial"/>
-          <w:color w:val="000000"/>
-        </w:rPr>
-        <w:lastRenderedPageBreak/>
-        <w:t>ngày càng tăng; trong đó, năm 2017 đạt trên 8 tỷ USD và giải quyết ước tính chiếm trên 40% lao động đang làm việc trong các ngành kinh tế. Làn sóng đổi mới, ứng dụng khoa học kỹ thuật sẽ diễn ra mạnh mẽ trong quá trình hội nhập kinh tế quốc tế, tự do hoá thương mại.</w:t>
+        <w:t>Bà Nguyễn Thị Luyến, Trưởng ban Thể chế kinh tế, CIEM cho biết, ngành nông nghiệp có vai trò quan trọng góp phần vào tăng trưởng kinh tế. Cụ thể, xuất siêu thương mại ngày càng tăng; trong đó, năm 2017 đạt trên 8 tỷ USD và giải quyết ước tính chiếm trên 40% lao động đang làm việc trong các ngành kinh tế. Làn sóng đổi mới, ứng dụng khoa học kỹ thuật sẽ diễn ra mạnh mẽ trong quá trình hội nhập kinh tế quốc tế, tự do hoá thương mại.</w:t>
       </w:r>
     </w:p>
     <w:p>
@@ -5380,6 +5583,7 @@
           <w:noProof/>
           <w:color w:val="000000"/>
         </w:rPr>
+        <w:lastRenderedPageBreak/>
         <w:drawing>
           <wp:inline distT="0" distB="0" distL="0" distR="0">
             <wp:extent cx="4762500" cy="3257550"/>
@@ -5486,15 +5690,7 @@
           <w:rFonts w:ascii="Arial" w:hAnsi="Arial" w:cs="Arial"/>
           <w:color w:val="000000"/>
         </w:rPr>
-        <w:t xml:space="preserve">Nông nghiệp Israel được xây dựng dựa trên công nghệ đổi mới và tiến bộ không dựa trên lợi thế so sánh về tự nhiên. Tại Israel, một số công ty cung ứng công nghệ nông nghiệp chính xác theo hướng giải pháp toàn diện. Nên tất cả các trang trại hay nhà lưới </w:t>
-      </w:r>
-      <w:r>
-        <w:rPr>
-          <w:rFonts w:ascii="Arial" w:hAnsi="Arial" w:cs="Arial"/>
-          <w:color w:val="000000"/>
-        </w:rPr>
-        <w:lastRenderedPageBreak/>
-        <w:t>của Israel đều trang bị hệ thống điều khiển kỹ thuật số với cảm biến và điều khiển tự động. </w:t>
+        <w:t>Nông nghiệp Israel được xây dựng dựa trên công nghệ đổi mới và tiến bộ không dựa trên lợi thế so sánh về tự nhiên. Tại Israel, một số công ty cung ứng công nghệ nông nghiệp chính xác theo hướng giải pháp toàn diện. Nên tất cả các trang trại hay nhà lưới của Israel đều trang bị hệ thống điều khiển kỹ thuật số với cảm biến và điều khiển tự động. </w:t>
       </w:r>
       <w:r>
         <w:rPr>
@@ -5527,7 +5723,15 @@
           <w:rFonts w:ascii="Arial" w:hAnsi="Arial" w:cs="Arial"/>
           <w:color w:val="000000"/>
         </w:rPr>
-        <w:t>Đơn cử như, Công ty cổ phần nông nghiệp công nghệ cao (VIFARM) đã ứng dụng công nghệ thuỷ canh hồi lưu; nuôi trồng không sử dụng đất, không tưới nước, môi trường sống được kiểm soát bởi hệ thống máy tính và các thiết bị IOT nhằm đảm bảo môi trường tốt cho cây. Còn Cầu Đất Farm thì đầu tư quy trình sản xuất nông sản khép kín, tự động, hiện đại. </w:t>
+        <w:t xml:space="preserve">Đơn cử như, Công ty cổ phần nông nghiệp công nghệ cao (VIFARM) đã ứng dụng công nghệ thuỷ canh hồi lưu; nuôi trồng không sử dụng đất, không tưới nước, môi </w:t>
+      </w:r>
+      <w:r>
+        <w:rPr>
+          <w:rFonts w:ascii="Arial" w:hAnsi="Arial" w:cs="Arial"/>
+          <w:color w:val="000000"/>
+        </w:rPr>
+        <w:lastRenderedPageBreak/>
+        <w:t>trường sống được kiểm soát bởi hệ thống máy tính và các thiết bị IOT nhằm đảm bảo môi trường tốt cho cây. Còn Cầu Đất Farm thì đầu tư quy trình sản xuất nông sản khép kín, tự động, hiện đại. </w:t>
       </w:r>
       <w:r>
         <w:rPr>
@@ -5590,15 +5794,7 @@
           <w:color w:val="000000"/>
         </w:rPr>
         <w:br/>
-        <w:t xml:space="preserve">Theo ông Sỹ, cần phải đặt đầu tư cho nông nghiệp, tạo bước phát triển đột phá và bền vững trong nông nghiệp là trọng tâm phát triển kinh tế - xã hội trong 10 năm tới. Do đó, phải kết nối được các doanh nghiệp, nhà đầu tư với nông dân; mở rộng hạn điền và cho phép chuyển đổi sử dụng mục đích đất nông nghiệp một cách thông thoáng, linh </w:t>
-      </w:r>
-      <w:r>
-        <w:rPr>
-          <w:rFonts w:ascii="Arial" w:hAnsi="Arial" w:cs="Arial"/>
-          <w:color w:val="000000"/>
-        </w:rPr>
-        <w:lastRenderedPageBreak/>
-        <w:t>hoạt hơn nhất là chuyển đổi đất trồng lúa sang trồng các loại cây trồng khác hoặc nuôi trồng thuỷ sản, gia súc, gia cầm có giá trị kinh tế cao hơn. Bên cạnh đó, khuyến khích thành lập doanh nghiệp nông nghiệp. </w:t>
+        <w:t>Theo ông Sỹ, cần phải đặt đầu tư cho nông nghiệp, tạo bước phát triển đột phá và bền vững trong nông nghiệp là trọng tâm phát triển kinh tế - xã hội trong 10 năm tới. Do đó, phải kết nối được các doanh nghiệp, nhà đầu tư với nông dân; mở rộng hạn điền và cho phép chuyển đổi sử dụng mục đích đất nông nghiệp một cách thông thoáng, linh hoạt hơn nhất là chuyển đổi đất trồng lúa sang trồng các loại cây trồng khác hoặc nuôi trồng thuỷ sản, gia súc, gia cầm có giá trị kinh tế cao hơn. Bên cạnh đó, khuyến khích thành lập doanh nghiệp nông nghiệp. </w:t>
       </w:r>
       <w:r>
         <w:rPr>
@@ -5628,7 +5824,15 @@
           <w:color w:val="000000"/>
         </w:rPr>
         <w:br/>
-        <w:t>Tuy nhiên, “phải lựa chọn công nghệ phù hợp, sản phẩm phù hợp gắn với mỗi vùng miền và thị trường. Thực hiện ưu tiên phát triển nông nghiệp 4.0 ở các nơi các nơi có điều kiện nhưng không loại trừ các hình thái sản xuất nông nghiệp truyền thống. Đặc biệt, lấy doanh nghiệp làm trung tâm, ứng dụng và chuyển giao công nghệ tiên tiến, hình thành các chuỗi giá trị nông sản thực phẩm bền vững, an toàn, cạnh tranh.”, ông Phan Đức Hiếu nói. </w:t>
+        <w:t xml:space="preserve">Tuy nhiên, “phải lựa chọn công nghệ phù hợp, sản phẩm phù hợp gắn với mỗi vùng </w:t>
+      </w:r>
+      <w:r>
+        <w:rPr>
+          <w:rFonts w:ascii="Arial" w:hAnsi="Arial" w:cs="Arial"/>
+          <w:color w:val="000000"/>
+        </w:rPr>
+        <w:lastRenderedPageBreak/>
+        <w:t>miền và thị trường. Thực hiện ưu tiên phát triển nông nghiệp 4.0 ở các nơi các nơi có điều kiện nhưng không loại trừ các hình thái sản xuất nông nghiệp truyền thống. Đặc biệt, lấy doanh nghiệp làm trung tâm, ứng dụng và chuyển giao công nghệ tiên tiến, hình thành các chuỗi giá trị nông sản thực phẩm bền vững, an toàn, cạnh tranh.”, ông Phan Đức Hiếu nói. </w:t>
       </w:r>
       <w:r>
         <w:rPr>
@@ -5710,15 +5914,7 @@
           <w:rFonts w:ascii="Arial" w:hAnsi="Arial" w:cs="Arial"/>
           <w:color w:val="333333"/>
         </w:rPr>
-        <w:t xml:space="preserve">Việc ứng dụng công nghệ 4.0 vào doanh nghiệp giúp thay đổi rất nhiều mặt lợi ích. Công nghiệp 4.0, một sáng kiến ​​chiến lược của Đức, nhằm tạo ra các nhà máy thông minh, nơi các công nghệ sản xuất được nâng cấp và biến đổi bởi Internet of Things (IoT) và điện toán đám mây, AI… Trong kỷ nguyên Công nghiệp 4.0 con người, máy móc có thể giao tiếp với nhau tại thời gian thực. Công nghiệp 4.0 kết hợp các công nghệ hệ thống sản xuất nhúng với các quy trình sản xuất thông minh để mở đường cho một thời đại công </w:t>
-      </w:r>
-      <w:r>
-        <w:rPr>
-          <w:rFonts w:ascii="Arial" w:hAnsi="Arial" w:cs="Arial"/>
-          <w:color w:val="333333"/>
-        </w:rPr>
-        <w:lastRenderedPageBreak/>
-        <w:t>nghệ mới sẽ chuyển đổi căn bản các chuỗi giá trị công nghiệp, chuỗi giá trị sản xuất và mô hình kinh doanh.</w:t>
+        <w:t>Việc ứng dụng công nghệ 4.0 vào doanh nghiệp giúp thay đổi rất nhiều mặt lợi ích. Công nghiệp 4.0, một sáng kiến ​​chiến lược của Đức, nhằm tạo ra các nhà máy thông minh, nơi các công nghệ sản xuất được nâng cấp và biến đổi bởi Internet of Things (IoT) và điện toán đám mây, AI… Trong kỷ nguyên Công nghiệp 4.0 con người, máy móc có thể giao tiếp với nhau tại thời gian thực. Công nghiệp 4.0 kết hợp các công nghệ hệ thống sản xuất nhúng với các quy trình sản xuất thông minh để mở đường cho một thời đại công nghệ mới sẽ chuyển đổi căn bản các chuỗi giá trị công nghiệp, chuỗi giá trị sản xuất và mô hình kinh doanh.</w:t>
       </w:r>
     </w:p>
     <w:p>
@@ -5742,6 +5938,7 @@
           <w:sz w:val="21"/>
           <w:szCs w:val="21"/>
         </w:rPr>
+        <w:lastRenderedPageBreak/>
         <w:drawing>
           <wp:inline distT="0" distB="0" distL="0" distR="0">
             <wp:extent cx="9525000" cy="5295900"/>
@@ -5884,7 +6081,7 @@
           <w:rFonts w:ascii="Arial" w:hAnsi="Arial" w:cs="Arial"/>
           <w:color w:val="333333"/>
         </w:rPr>
-        <w:t xml:space="preserve">Khi số lượng thiết bị thông minh và lượng dữ liệu được thu thập, phân tích và lưu trữ tăng lên, kết nối và liên lạc sẽ chỉ trở nên quan trọng hơn.  IoT sẽ có thể cung cấp một lượng lớn dữ liệu, cung cấp nhà sản xuất với thông tin giá trị. Cả trong doanh nghiệp và các đối tác bên thứ ba, các công ty sẽ cần dữ liệu của họ có thể chia sẻ và tương thích </w:t>
+        <w:t xml:space="preserve">Khi số lượng thiết bị thông minh và lượng dữ liệu được thu thập, phân tích và lưu trữ tăng lên, kết nối và liên lạc sẽ chỉ trở nên quan trọng hơn.  IoT sẽ có thể cung cấp một lượng lớn dữ liệu, cung cấp nhà sản xuất với thông tin giá trị. Cả trong doanh nghiệp và các đối tác bên thứ ba, các công ty sẽ cần dữ liệu của họ có thể chia sẻ và tương thích để cho phép mức độ hoạt động cao hơn. Ứng dụng IoT cho phép theo dõi ảo các tài sản </w:t>
       </w:r>
       <w:r>
         <w:rPr>
@@ -5892,7 +6089,7 @@
           <w:color w:val="333333"/>
         </w:rPr>
         <w:lastRenderedPageBreak/>
-        <w:t>để cho phép mức độ hoạt động cao hơn. Ứng dụng IoT cho phép theo dõi ảo các tài sản vốn, quy trình, tài nguyên và sản phẩm. Điều này mang lại cho doanh nghiệp tầm nhìn đầy đủ, giúp hợp lý hóa các quy trình kinh doanh và tối ưu hóa cung và cầu.</w:t>
+        <w:t>vốn, quy trình, tài nguyên và sản phẩm. Điều này mang lại cho doanh nghiệp tầm nhìn đầy đủ, giúp hợp lý hóa các quy trình kinh doanh và tối ưu hóa cung và cầu.</w:t>
       </w:r>
     </w:p>
     <w:p>
@@ -6032,8 +6229,15 @@
           <w:rFonts w:ascii="Arial" w:hAnsi="Arial" w:cs="Arial"/>
           <w:color w:val="333333"/>
         </w:rPr>
+        <w:t xml:space="preserve">Hay trong y học, với sự trợ giúp của trí tuệ nhân tạo, bệnh nhân có thể dùng các app trên điện thoại, chụp hình và điền vào các thông tin gửi lên một hệ thống trí tuệ nhân tạo và </w:t>
+      </w:r>
+      <w:r>
+        <w:rPr>
+          <w:rFonts w:ascii="Arial" w:hAnsi="Arial" w:cs="Arial"/>
+          <w:color w:val="333333"/>
+        </w:rPr>
         <w:lastRenderedPageBreak/>
-        <w:t>Hay trong y học, với sự trợ giúp của trí tuệ nhân tạo, bệnh nhân có thể dùng các app trên điện thoại, chụp hình và điền vào các thông tin gửi lên một hệ thống trí tuệ nhân tạo và gần như tức thì, kết quả chuẩn bệnh và cách điều trị sẽ được trả về. Một ví dụ cụ thể về trí tuệ nhân tạo đã được các chuyên gia IBM chia sẻ.</w:t>
+        <w:t>gần như tức thì, kết quả chuẩn bệnh và cách điều trị sẽ được trả về. Một ví dụ cụ thể về trí tuệ nhân tạo đã được các chuyên gia IBM chia sẻ.</w:t>
       </w:r>
     </w:p>
     <w:p>
@@ -21293,7 +21497,7 @@
             <w:bCs/>
             <w:noProof/>
           </w:rPr>
-          <w:t>8</w:t>
+          <w:t>7</w:t>
         </w:r>
         <w:r>
           <w:rPr>
@@ -24391,7 +24595,7 @@
 </file>
 
 <file path=customXml/itemProps1.xml><?xml version="1.0" encoding="utf-8"?>
-<ds:datastoreItem xmlns:ds="http://schemas.openxmlformats.org/officeDocument/2006/customXml" ds:itemID="{4F812F91-29CC-49F8-A323-ECDD715A7911}">
+<ds:datastoreItem xmlns:ds="http://schemas.openxmlformats.org/officeDocument/2006/customXml" ds:itemID="{0C431868-0CCC-432E-B5C1-E8E751344D86}">
   <ds:schemaRefs>
     <ds:schemaRef ds:uri="http://schemas.openxmlformats.org/officeDocument/2006/bibliography"/>
   </ds:schemaRefs>

</xml_diff>

<commit_message>
cơ hội, thách thức
cơ hội đi kèm và thách thức rủi ro khi áp dụng công nghiệp 4.0
</commit_message>
<xml_diff>
--- a/report.docx
+++ b/report.docx
@@ -1357,8 +1357,6 @@
           <w:szCs w:val="40"/>
         </w:rPr>
       </w:pPr>
-      <w:bookmarkStart w:id="0" w:name="_GoBack"/>
-      <w:bookmarkEnd w:id="0"/>
       <w:r>
         <w:rPr>
           <w:rFonts w:ascii="Arial" w:hAnsi="Arial" w:cs="Arial"/>
@@ -1422,41 +1420,273 @@
     </w:p>
     <w:p>
       <w:pPr>
-        <w:tabs>
-          <w:tab w:val="left" w:pos="2590"/>
-        </w:tabs>
-        <w:rPr>
-          <w:rFonts w:ascii="Verdana" w:hAnsi="Verdana" w:cs="Times New Roman"/>
-          <w:b/>
-          <w:color w:val="FF0000"/>
-          <w:sz w:val="72"/>
-          <w:szCs w:val="72"/>
-        </w:rPr>
-      </w:pPr>
-    </w:p>
-    <w:p>
-      <w:pPr>
-        <w:tabs>
-          <w:tab w:val="left" w:pos="2590"/>
-        </w:tabs>
-        <w:rPr>
-          <w:rFonts w:ascii="Verdana" w:hAnsi="Verdana" w:cs="Times New Roman"/>
-          <w:b/>
-          <w:color w:val="FF0000"/>
-          <w:sz w:val="72"/>
-          <w:szCs w:val="72"/>
-        </w:rPr>
-      </w:pPr>
-    </w:p>
-    <w:p>
-      <w:pPr>
-        <w:tabs>
-          <w:tab w:val="left" w:pos="2590"/>
-        </w:tabs>
-        <w:rPr>
-          <w:rFonts w:ascii="Verdana" w:hAnsi="Verdana" w:cs="Times New Roman"/>
-          <w:b/>
-          <w:color w:val="FF0000"/>
+        <w:pStyle w:val="ListParagraph"/>
+        <w:tabs>
+          <w:tab w:val="left" w:pos="2590"/>
+        </w:tabs>
+        <w:ind w:left="2520"/>
+        <w:rPr>
+          <w:rFonts w:ascii="Verdana" w:hAnsi="Verdana" w:cs="Times New Roman"/>
+          <w:b/>
+          <w:sz w:val="32"/>
+          <w:szCs w:val="32"/>
+        </w:rPr>
+      </w:pPr>
+    </w:p>
+    <w:p>
+      <w:pPr>
+        <w:pStyle w:val="ListParagraph"/>
+        <w:tabs>
+          <w:tab w:val="left" w:pos="2590"/>
+        </w:tabs>
+        <w:ind w:left="2520"/>
+        <w:rPr>
+          <w:rFonts w:ascii="Arial" w:hAnsi="Arial" w:cs="Arial"/>
+          <w:color w:val="000000"/>
+          <w:sz w:val="24"/>
+          <w:szCs w:val="24"/>
+        </w:rPr>
+      </w:pPr>
+      <w:r>
+        <w:rPr>
+          <w:rFonts w:ascii="Arial" w:hAnsi="Arial" w:cs="Arial"/>
+          <w:color w:val="000000"/>
+          <w:sz w:val="24"/>
+          <w:szCs w:val="24"/>
+        </w:rPr>
+        <w:t>Mặt trái của Cách mạng Công nghiệp 4.0 là nó có thể gây ra sự bất bình đẳng. Đặc biệt là có thể phá vỡ thị trường lao động. Khi tự động hóa thay thế lao động chân tay trong nền kinh tế, khi robot thay thế con người trong nhiều lĩnh vực, hàng triệu lao động trên thế giới có thể rơi vào cảnh thất nghiệp, nhất là những người làm trong lĩnh vực bảo hiểm, môi giới bất động sản, tư vấn tài chính, vận tải.</w:t>
+      </w:r>
+    </w:p>
+    <w:p>
+      <w:pPr>
+        <w:pStyle w:val="ListParagraph"/>
+        <w:tabs>
+          <w:tab w:val="left" w:pos="2590"/>
+        </w:tabs>
+        <w:ind w:left="2520"/>
+        <w:rPr>
+          <w:rFonts w:ascii="Arial" w:hAnsi="Arial" w:cs="Arial"/>
+          <w:color w:val="000000"/>
+          <w:sz w:val="24"/>
+          <w:szCs w:val="24"/>
+        </w:rPr>
+      </w:pPr>
+    </w:p>
+    <w:p>
+      <w:pPr>
+        <w:pStyle w:val="ListParagraph"/>
+        <w:tabs>
+          <w:tab w:val="left" w:pos="2590"/>
+        </w:tabs>
+        <w:ind w:left="2520"/>
+        <w:rPr>
+          <w:rFonts w:ascii="Arial" w:hAnsi="Arial" w:cs="Arial"/>
+          <w:color w:val="000000"/>
+          <w:sz w:val="24"/>
+          <w:szCs w:val="24"/>
+        </w:rPr>
+      </w:pPr>
+      <w:r>
+        <w:rPr>
+          <w:rFonts w:ascii="Arial" w:hAnsi="Arial" w:cs="Arial"/>
+          <w:color w:val="000000"/>
+          <w:sz w:val="24"/>
+          <w:szCs w:val="24"/>
+        </w:rPr>
+        <w:t>Báo cáo của Diễn đàn Kinh tế thế giới đã đặt ra vấn đề này theo các giai đoạn khác nhau. Giai đoạn đầu tiên sẽ là thách thức với những lao động văn phòng, trí thức, lao động kỹ thuật. Giai đoạn tiếp theo sẽ là lao động giá rẻ, có thể sẽ chậm hơn. Với sự chuyển động của cuộc cách mạng này, trong khoảng 15 năm tới thế giới sẽ có diện mạo mới, đòi hỏi các doanh nghiệp thay đổi. </w:t>
+      </w:r>
+    </w:p>
+    <w:p>
+      <w:pPr>
+        <w:pStyle w:val="ListParagraph"/>
+        <w:tabs>
+          <w:tab w:val="left" w:pos="2590"/>
+        </w:tabs>
+        <w:ind w:left="2520"/>
+        <w:rPr>
+          <w:rFonts w:ascii="Arial" w:hAnsi="Arial" w:cs="Arial"/>
+          <w:color w:val="000000"/>
+          <w:sz w:val="24"/>
+          <w:szCs w:val="24"/>
+        </w:rPr>
+      </w:pPr>
+    </w:p>
+    <w:p>
+      <w:pPr>
+        <w:pStyle w:val="ListParagraph"/>
+        <w:tabs>
+          <w:tab w:val="left" w:pos="2590"/>
+        </w:tabs>
+        <w:ind w:left="2520"/>
+        <w:rPr>
+          <w:rFonts w:ascii="Arial" w:hAnsi="Arial" w:cs="Arial"/>
+          <w:color w:val="000000"/>
+          <w:sz w:val="24"/>
+          <w:szCs w:val="24"/>
+        </w:rPr>
+      </w:pPr>
+      <w:r>
+        <w:rPr>
+          <w:rFonts w:ascii="Arial" w:hAnsi="Arial" w:cs="Arial"/>
+          <w:color w:val="000000"/>
+          <w:sz w:val="24"/>
+          <w:szCs w:val="24"/>
+        </w:rPr>
+        <w:t>Sau đó, những bất ổn về kinh tế nảy sinh từ Cách mạng Công nghiệp 4.0 sẽ dẫn đến những bất ổn về đời sống. Hệ lụy của nó sẽ là những bất ổn về chính trị. Nếu chính phủ các nước không hiểu rõ và chuẩn bị đầy đủ cho làn sóng công nghiệp 4.0, nguy cơ xảy ra bất ổn trên toàn cầu là hoàn toàn có thể.</w:t>
+      </w:r>
+    </w:p>
+    <w:p>
+      <w:pPr>
+        <w:pStyle w:val="ListParagraph"/>
+        <w:tabs>
+          <w:tab w:val="left" w:pos="2590"/>
+        </w:tabs>
+        <w:ind w:left="2520"/>
+        <w:rPr>
+          <w:rFonts w:ascii="Arial" w:hAnsi="Arial" w:cs="Arial"/>
+          <w:color w:val="000000"/>
+          <w:sz w:val="24"/>
+          <w:szCs w:val="24"/>
+        </w:rPr>
+      </w:pPr>
+    </w:p>
+    <w:p>
+      <w:pPr>
+        <w:pStyle w:val="ListParagraph"/>
+        <w:tabs>
+          <w:tab w:val="left" w:pos="2590"/>
+        </w:tabs>
+        <w:ind w:left="2520"/>
+        <w:rPr>
+          <w:rFonts w:ascii="Arial" w:hAnsi="Arial" w:cs="Arial"/>
+          <w:color w:val="000000"/>
+          <w:sz w:val="24"/>
+          <w:szCs w:val="24"/>
+        </w:rPr>
+      </w:pPr>
+      <w:r>
+        <w:rPr>
+          <w:rFonts w:ascii="Arial" w:hAnsi="Arial" w:cs="Arial"/>
+          <w:color w:val="000000"/>
+          <w:sz w:val="24"/>
+          <w:szCs w:val="24"/>
+        </w:rPr>
+        <w:t>Bên cạnh đó, những thay đổi về cách thức giao tiếp trên Internet cũng đặt con người vào nhiều nguy hiểm về tài chính, sức khoẻ. Thông tin cá nhân nếu không được bảo vệ một cách an toàn sẽ dẫn đến những hệ lụy khôn lường. </w:t>
+      </w:r>
+    </w:p>
+    <w:p>
+      <w:pPr>
+        <w:pStyle w:val="ListParagraph"/>
+        <w:tabs>
+          <w:tab w:val="left" w:pos="2590"/>
+        </w:tabs>
+        <w:ind w:left="2520"/>
+        <w:rPr>
+          <w:rFonts w:ascii="Arial" w:hAnsi="Arial" w:cs="Arial"/>
+          <w:color w:val="000000"/>
+          <w:sz w:val="24"/>
+          <w:szCs w:val="24"/>
+        </w:rPr>
+      </w:pPr>
+    </w:p>
+    <w:p>
+      <w:pPr>
+        <w:pStyle w:val="ListParagraph"/>
+        <w:tabs>
+          <w:tab w:val="left" w:pos="2590"/>
+        </w:tabs>
+        <w:ind w:left="2520"/>
+        <w:rPr>
+          <w:rFonts w:ascii="Arial" w:hAnsi="Arial" w:cs="Arial"/>
+          <w:color w:val="000000"/>
+          <w:sz w:val="24"/>
+          <w:szCs w:val="24"/>
+        </w:rPr>
+      </w:pPr>
+      <w:r>
+        <w:rPr>
+          <w:rFonts w:ascii="Arial" w:hAnsi="Arial" w:cs="Arial"/>
+          <w:color w:val="000000"/>
+          <w:sz w:val="24"/>
+          <w:szCs w:val="24"/>
+        </w:rPr>
+        <w:lastRenderedPageBreak/>
+        <w:t>Cách mạng công nghiệp lần 4 mang đến cơ hội, và cũng đầy thách thức với nhân loại. </w:t>
+      </w:r>
+    </w:p>
+    <w:p>
+      <w:pPr>
+        <w:pStyle w:val="ListParagraph"/>
+        <w:tabs>
+          <w:tab w:val="left" w:pos="2590"/>
+        </w:tabs>
+        <w:ind w:left="2520"/>
+        <w:rPr>
+          <w:rFonts w:ascii="Arial" w:hAnsi="Arial" w:cs="Arial"/>
+          <w:color w:val="000000"/>
+          <w:sz w:val="24"/>
+          <w:szCs w:val="24"/>
+        </w:rPr>
+      </w:pPr>
+    </w:p>
+    <w:p>
+      <w:pPr>
+        <w:pStyle w:val="ListParagraph"/>
+        <w:tabs>
+          <w:tab w:val="left" w:pos="2590"/>
+        </w:tabs>
+        <w:ind w:left="2520"/>
+        <w:rPr>
+          <w:rFonts w:ascii="Verdana" w:hAnsi="Verdana" w:cs="Times New Roman"/>
+          <w:b/>
+          <w:sz w:val="40"/>
+          <w:szCs w:val="40"/>
+        </w:rPr>
+      </w:pPr>
+      <w:r>
+        <w:rPr>
+          <w:rFonts w:ascii="Verdana" w:hAnsi="Verdana" w:cs="Times New Roman"/>
+          <w:b/>
+          <w:sz w:val="40"/>
+          <w:szCs w:val="40"/>
+        </w:rPr>
+        <w:pict>
+          <v:shape id="_x0000_i1028" type="#_x0000_t75" style="width:404.25pt;height:588.75pt">
+            <v:imagedata r:id="rId10" o:title="53234f2b4c42c82cc67b67808b62ae77"/>
+          </v:shape>
+        </w:pict>
+      </w:r>
+    </w:p>
+    <w:p>
+      <w:pPr>
+        <w:pStyle w:val="ListParagraph"/>
+        <w:numPr>
+          <w:ilvl w:val="1"/>
+          <w:numId w:val="3"/>
+        </w:numPr>
+        <w:tabs>
+          <w:tab w:val="left" w:pos="2590"/>
+        </w:tabs>
+        <w:rPr>
+          <w:rFonts w:ascii="Verdana" w:hAnsi="Verdana" w:cs="Times New Roman"/>
+          <w:b/>
+          <w:sz w:val="40"/>
+          <w:szCs w:val="40"/>
+        </w:rPr>
+      </w:pPr>
+      <w:bookmarkStart w:id="0" w:name="_GoBack"/>
+      <w:bookmarkEnd w:id="0"/>
+    </w:p>
+    <w:p>
+      <w:pPr>
+        <w:pStyle w:val="ListParagraph"/>
+        <w:tabs>
+          <w:tab w:val="left" w:pos="2590"/>
+        </w:tabs>
+        <w:ind w:left="2520"/>
+        <w:rPr>
+          <w:rFonts w:ascii="Verdana" w:hAnsi="Verdana" w:cs="Times New Roman"/>
+          <w:b/>
           <w:sz w:val="72"/>
           <w:szCs w:val="72"/>
         </w:rPr>
@@ -5401,7 +5631,7 @@
                     </pic:cNvPicPr>
                   </pic:nvPicPr>
                   <pic:blipFill>
-                    <a:blip r:embed="rId10">
+                    <a:blip r:embed="rId11">
                       <a:extLst>
                         <a:ext uri="{28A0092B-C50C-407E-A947-70E740481C1C}">
                           <a14:useLocalDpi xmlns:a14="http://schemas.microsoft.com/office/drawing/2010/main" val="0"/>
@@ -5456,7 +5686,6 @@
           <w:sz w:val="27"/>
           <w:szCs w:val="27"/>
         </w:rPr>
-        <w:lastRenderedPageBreak/>
         <w:t>Hội thảo “Tiếp cận Nông nghiệp 4.0 ở Việt Nam: Vấn đề và kiến nghị chính sách”. Ảnh: Thúy Hiền/BNEWS/TTXVN</w:t>
       </w:r>
     </w:p>
@@ -5477,7 +5706,7 @@
         </w:rPr>
         <w:t>Sáng 9/11 tại Hà Nội, Viện nghiên cứu quản lý kinh tế Trung ương (</w:t>
       </w:r>
-      <w:hyperlink r:id="rId11" w:history="1">
+      <w:hyperlink r:id="rId12" w:history="1">
         <w:r>
           <w:rPr>
             <w:rStyle w:val="Hyperlink"/>
@@ -5539,7 +5768,15 @@
           <w:color w:val="000000"/>
         </w:rPr>
         <w:br/>
-        <w:t>Bà Nguyễn Thị Luyến, Trưởng ban Thể chế kinh tế, CIEM cho biết, ngành nông nghiệp có vai trò quan trọng góp phần vào tăng trưởng kinh tế. Cụ thể, xuất siêu thương mại ngày càng tăng; trong đó, năm 2017 đạt trên 8 tỷ USD và giải quyết ước tính chiếm trên 40% lao động đang làm việc trong các ngành kinh tế. Làn sóng đổi mới, ứng dụng khoa học kỹ thuật sẽ diễn ra mạnh mẽ trong quá trình hội nhập kinh tế quốc tế, tự do hoá thương mại.</w:t>
+        <w:t xml:space="preserve">Bà Nguyễn Thị Luyến, Trưởng ban Thể chế kinh tế, CIEM cho biết, ngành nông nghiệp </w:t>
+      </w:r>
+      <w:r>
+        <w:rPr>
+          <w:rFonts w:ascii="Arial" w:hAnsi="Arial" w:cs="Arial"/>
+          <w:color w:val="000000"/>
+        </w:rPr>
+        <w:lastRenderedPageBreak/>
+        <w:t>có vai trò quan trọng góp phần vào tăng trưởng kinh tế. Cụ thể, xuất siêu thương mại ngày càng tăng; trong đó, năm 2017 đạt trên 8 tỷ USD và giải quyết ước tính chiếm trên 40% lao động đang làm việc trong các ngành kinh tế. Làn sóng đổi mới, ứng dụng khoa học kỹ thuật sẽ diễn ra mạnh mẽ trong quá trình hội nhập kinh tế quốc tế, tự do hoá thương mại.</w:t>
       </w:r>
     </w:p>
     <w:p>
@@ -5583,7 +5820,6 @@
           <w:noProof/>
           <w:color w:val="000000"/>
         </w:rPr>
-        <w:lastRenderedPageBreak/>
         <w:drawing>
           <wp:inline distT="0" distB="0" distL="0" distR="0">
             <wp:extent cx="4762500" cy="3257550"/>
@@ -5602,7 +5838,7 @@
                     </pic:cNvPicPr>
                   </pic:nvPicPr>
                   <pic:blipFill>
-                    <a:blip r:embed="rId12">
+                    <a:blip r:embed="rId13">
                       <a:extLst>
                         <a:ext uri="{28A0092B-C50C-407E-A947-70E740481C1C}">
                           <a14:useLocalDpi xmlns:a14="http://schemas.microsoft.com/office/drawing/2010/main" val="0"/>
@@ -5690,7 +5926,15 @@
           <w:rFonts w:ascii="Arial" w:hAnsi="Arial" w:cs="Arial"/>
           <w:color w:val="000000"/>
         </w:rPr>
-        <w:t>Nông nghiệp Israel được xây dựng dựa trên công nghệ đổi mới và tiến bộ không dựa trên lợi thế so sánh về tự nhiên. Tại Israel, một số công ty cung ứng công nghệ nông nghiệp chính xác theo hướng giải pháp toàn diện. Nên tất cả các trang trại hay nhà lưới của Israel đều trang bị hệ thống điều khiển kỹ thuật số với cảm biến và điều khiển tự động. </w:t>
+        <w:t xml:space="preserve">Nông nghiệp Israel được xây dựng dựa trên công nghệ đổi mới và tiến bộ không dựa trên lợi thế so sánh về tự nhiên. Tại Israel, một số công ty cung ứng công nghệ nông </w:t>
+      </w:r>
+      <w:r>
+        <w:rPr>
+          <w:rFonts w:ascii="Arial" w:hAnsi="Arial" w:cs="Arial"/>
+          <w:color w:val="000000"/>
+        </w:rPr>
+        <w:lastRenderedPageBreak/>
+        <w:t>nghiệp chính xác theo hướng giải pháp toàn diện. Nên tất cả các trang trại hay nhà lưới của Israel đều trang bị hệ thống điều khiển kỹ thuật số với cảm biến và điều khiển tự động. </w:t>
       </w:r>
       <w:r>
         <w:rPr>
@@ -5723,15 +5967,7 @@
           <w:rFonts w:ascii="Arial" w:hAnsi="Arial" w:cs="Arial"/>
           <w:color w:val="000000"/>
         </w:rPr>
-        <w:t xml:space="preserve">Đơn cử như, Công ty cổ phần nông nghiệp công nghệ cao (VIFARM) đã ứng dụng công nghệ thuỷ canh hồi lưu; nuôi trồng không sử dụng đất, không tưới nước, môi </w:t>
-      </w:r>
-      <w:r>
-        <w:rPr>
-          <w:rFonts w:ascii="Arial" w:hAnsi="Arial" w:cs="Arial"/>
-          <w:color w:val="000000"/>
-        </w:rPr>
-        <w:lastRenderedPageBreak/>
-        <w:t>trường sống được kiểm soát bởi hệ thống máy tính và các thiết bị IOT nhằm đảm bảo môi trường tốt cho cây. Còn Cầu Đất Farm thì đầu tư quy trình sản xuất nông sản khép kín, tự động, hiện đại. </w:t>
+        <w:t>Đơn cử như, Công ty cổ phần nông nghiệp công nghệ cao (VIFARM) đã ứng dụng công nghệ thuỷ canh hồi lưu; nuôi trồng không sử dụng đất, không tưới nước, môi trường sống được kiểm soát bởi hệ thống máy tính và các thiết bị IOT nhằm đảm bảo môi trường tốt cho cây. Còn Cầu Đất Farm thì đầu tư quy trình sản xuất nông sản khép kín, tự động, hiện đại. </w:t>
       </w:r>
       <w:r>
         <w:rPr>
@@ -5794,7 +6030,15 @@
           <w:color w:val="000000"/>
         </w:rPr>
         <w:br/>
-        <w:t>Theo ông Sỹ, cần phải đặt đầu tư cho nông nghiệp, tạo bước phát triển đột phá và bền vững trong nông nghiệp là trọng tâm phát triển kinh tế - xã hội trong 10 năm tới. Do đó, phải kết nối được các doanh nghiệp, nhà đầu tư với nông dân; mở rộng hạn điền và cho phép chuyển đổi sử dụng mục đích đất nông nghiệp một cách thông thoáng, linh hoạt hơn nhất là chuyển đổi đất trồng lúa sang trồng các loại cây trồng khác hoặc nuôi trồng thuỷ sản, gia súc, gia cầm có giá trị kinh tế cao hơn. Bên cạnh đó, khuyến khích thành lập doanh nghiệp nông nghiệp. </w:t>
+        <w:t xml:space="preserve">Theo ông Sỹ, cần phải đặt đầu tư cho nông nghiệp, tạo bước phát triển đột phá và bền vững trong nông nghiệp là trọng tâm phát triển kinh tế - xã hội trong 10 năm tới. Do đó, phải kết nối được các doanh nghiệp, nhà đầu tư với nông dân; mở rộng hạn điền và </w:t>
+      </w:r>
+      <w:r>
+        <w:rPr>
+          <w:rFonts w:ascii="Arial" w:hAnsi="Arial" w:cs="Arial"/>
+          <w:color w:val="000000"/>
+        </w:rPr>
+        <w:lastRenderedPageBreak/>
+        <w:t>cho phép chuyển đổi sử dụng mục đích đất nông nghiệp một cách thông thoáng, linh hoạt hơn nhất là chuyển đổi đất trồng lúa sang trồng các loại cây trồng khác hoặc nuôi trồng thuỷ sản, gia súc, gia cầm có giá trị kinh tế cao hơn. Bên cạnh đó, khuyến khích thành lập doanh nghiệp nông nghiệp. </w:t>
       </w:r>
       <w:r>
         <w:rPr>
@@ -5824,15 +6068,7 @@
           <w:color w:val="000000"/>
         </w:rPr>
         <w:br/>
-        <w:t xml:space="preserve">Tuy nhiên, “phải lựa chọn công nghệ phù hợp, sản phẩm phù hợp gắn với mỗi vùng </w:t>
-      </w:r>
-      <w:r>
-        <w:rPr>
-          <w:rFonts w:ascii="Arial" w:hAnsi="Arial" w:cs="Arial"/>
-          <w:color w:val="000000"/>
-        </w:rPr>
-        <w:lastRenderedPageBreak/>
-        <w:t>miền và thị trường. Thực hiện ưu tiên phát triển nông nghiệp 4.0 ở các nơi các nơi có điều kiện nhưng không loại trừ các hình thái sản xuất nông nghiệp truyền thống. Đặc biệt, lấy doanh nghiệp làm trung tâm, ứng dụng và chuyển giao công nghệ tiên tiến, hình thành các chuỗi giá trị nông sản thực phẩm bền vững, an toàn, cạnh tranh.”, ông Phan Đức Hiếu nói. </w:t>
+        <w:t>Tuy nhiên, “phải lựa chọn công nghệ phù hợp, sản phẩm phù hợp gắn với mỗi vùng miền và thị trường. Thực hiện ưu tiên phát triển nông nghiệp 4.0 ở các nơi các nơi có điều kiện nhưng không loại trừ các hình thái sản xuất nông nghiệp truyền thống. Đặc biệt, lấy doanh nghiệp làm trung tâm, ứng dụng và chuyển giao công nghệ tiên tiến, hình thành các chuỗi giá trị nông sản thực phẩm bền vững, an toàn, cạnh tranh.”, ông Phan Đức Hiếu nói. </w:t>
       </w:r>
       <w:r>
         <w:rPr>
@@ -5914,7 +6150,15 @@
           <w:rFonts w:ascii="Arial" w:hAnsi="Arial" w:cs="Arial"/>
           <w:color w:val="333333"/>
         </w:rPr>
-        <w:t>Việc ứng dụng công nghệ 4.0 vào doanh nghiệp giúp thay đổi rất nhiều mặt lợi ích. Công nghiệp 4.0, một sáng kiến ​​chiến lược của Đức, nhằm tạo ra các nhà máy thông minh, nơi các công nghệ sản xuất được nâng cấp và biến đổi bởi Internet of Things (IoT) và điện toán đám mây, AI… Trong kỷ nguyên Công nghiệp 4.0 con người, máy móc có thể giao tiếp với nhau tại thời gian thực. Công nghiệp 4.0 kết hợp các công nghệ hệ thống sản xuất nhúng với các quy trình sản xuất thông minh để mở đường cho một thời đại công nghệ mới sẽ chuyển đổi căn bản các chuỗi giá trị công nghiệp, chuỗi giá trị sản xuất và mô hình kinh doanh.</w:t>
+        <w:t xml:space="preserve">Việc ứng dụng công nghệ 4.0 vào doanh nghiệp giúp thay đổi rất nhiều mặt lợi ích. Công nghiệp 4.0, một sáng kiến ​​chiến lược của Đức, nhằm tạo ra các nhà máy thông minh, nơi các công nghệ sản xuất được nâng cấp và biến đổi bởi Internet of Things (IoT) và điện toán đám mây, AI… Trong kỷ nguyên Công nghiệp 4.0 con người, máy móc có thể giao tiếp với nhau tại thời gian thực. Công nghiệp 4.0 kết hợp các công nghệ hệ thống sản xuất nhúng với các quy trình sản xuất thông minh để mở đường cho một thời đại công </w:t>
+      </w:r>
+      <w:r>
+        <w:rPr>
+          <w:rFonts w:ascii="Arial" w:hAnsi="Arial" w:cs="Arial"/>
+          <w:color w:val="333333"/>
+        </w:rPr>
+        <w:lastRenderedPageBreak/>
+        <w:t>nghệ mới sẽ chuyển đổi căn bản các chuỗi giá trị công nghiệp, chuỗi giá trị sản xuất và mô hình kinh doanh.</w:t>
       </w:r>
     </w:p>
     <w:p>
@@ -5938,7 +6182,6 @@
           <w:sz w:val="21"/>
           <w:szCs w:val="21"/>
         </w:rPr>
-        <w:lastRenderedPageBreak/>
         <w:drawing>
           <wp:inline distT="0" distB="0" distL="0" distR="0">
             <wp:extent cx="9525000" cy="5295900"/>
@@ -5957,7 +6200,7 @@
                     </pic:cNvPicPr>
                   </pic:nvPicPr>
                   <pic:blipFill>
-                    <a:blip r:embed="rId13">
+                    <a:blip r:embed="rId14">
                       <a:extLst>
                         <a:ext uri="{28A0092B-C50C-407E-A947-70E740481C1C}">
                           <a14:useLocalDpi xmlns:a14="http://schemas.microsoft.com/office/drawing/2010/main" val="0"/>
@@ -6081,7 +6324,7 @@
           <w:rFonts w:ascii="Arial" w:hAnsi="Arial" w:cs="Arial"/>
           <w:color w:val="333333"/>
         </w:rPr>
-        <w:t xml:space="preserve">Khi số lượng thiết bị thông minh và lượng dữ liệu được thu thập, phân tích và lưu trữ tăng lên, kết nối và liên lạc sẽ chỉ trở nên quan trọng hơn.  IoT sẽ có thể cung cấp một lượng lớn dữ liệu, cung cấp nhà sản xuất với thông tin giá trị. Cả trong doanh nghiệp và các đối tác bên thứ ba, các công ty sẽ cần dữ liệu của họ có thể chia sẻ và tương thích để cho phép mức độ hoạt động cao hơn. Ứng dụng IoT cho phép theo dõi ảo các tài sản </w:t>
+        <w:t xml:space="preserve">Khi số lượng thiết bị thông minh và lượng dữ liệu được thu thập, phân tích và lưu trữ tăng lên, kết nối và liên lạc sẽ chỉ trở nên quan trọng hơn.  IoT sẽ có thể cung cấp một lượng lớn dữ liệu, cung cấp nhà sản xuất với thông tin giá trị. Cả trong doanh nghiệp và các đối tác bên thứ ba, các công ty sẽ cần dữ liệu của họ có thể chia sẻ và tương thích </w:t>
       </w:r>
       <w:r>
         <w:rPr>
@@ -6089,7 +6332,7 @@
           <w:color w:val="333333"/>
         </w:rPr>
         <w:lastRenderedPageBreak/>
-        <w:t>vốn, quy trình, tài nguyên và sản phẩm. Điều này mang lại cho doanh nghiệp tầm nhìn đầy đủ, giúp hợp lý hóa các quy trình kinh doanh và tối ưu hóa cung và cầu.</w:t>
+        <w:t>để cho phép mức độ hoạt động cao hơn. Ứng dụng IoT cho phép theo dõi ảo các tài sản vốn, quy trình, tài nguyên và sản phẩm. Điều này mang lại cho doanh nghiệp tầm nhìn đầy đủ, giúp hợp lý hóa các quy trình kinh doanh và tối ưu hóa cung và cầu.</w:t>
       </w:r>
     </w:p>
     <w:p>
@@ -6131,7 +6374,7 @@
                     </pic:cNvPicPr>
                   </pic:nvPicPr>
                   <pic:blipFill>
-                    <a:blip r:embed="rId14">
+                    <a:blip r:embed="rId15">
                       <a:extLst>
                         <a:ext uri="{28A0092B-C50C-407E-A947-70E740481C1C}">
                           <a14:useLocalDpi xmlns:a14="http://schemas.microsoft.com/office/drawing/2010/main" val="0"/>
@@ -6229,15 +6472,8 @@
           <w:rFonts w:ascii="Arial" w:hAnsi="Arial" w:cs="Arial"/>
           <w:color w:val="333333"/>
         </w:rPr>
-        <w:t xml:space="preserve">Hay trong y học, với sự trợ giúp của trí tuệ nhân tạo, bệnh nhân có thể dùng các app trên điện thoại, chụp hình và điền vào các thông tin gửi lên một hệ thống trí tuệ nhân tạo và </w:t>
-      </w:r>
-      <w:r>
-        <w:rPr>
-          <w:rFonts w:ascii="Arial" w:hAnsi="Arial" w:cs="Arial"/>
-          <w:color w:val="333333"/>
-        </w:rPr>
         <w:lastRenderedPageBreak/>
-        <w:t>gần như tức thì, kết quả chuẩn bệnh và cách điều trị sẽ được trả về. Một ví dụ cụ thể về trí tuệ nhân tạo đã được các chuyên gia IBM chia sẻ.</w:t>
+        <w:t>Hay trong y học, với sự trợ giúp của trí tuệ nhân tạo, bệnh nhân có thể dùng các app trên điện thoại, chụp hình và điền vào các thông tin gửi lên một hệ thống trí tuệ nhân tạo và gần như tức thì, kết quả chuẩn bệnh và cách điều trị sẽ được trả về. Một ví dụ cụ thể về trí tuệ nhân tạo đã được các chuyên gia IBM chia sẻ.</w:t>
       </w:r>
     </w:p>
     <w:p>
@@ -6291,7 +6527,7 @@
                     </pic:cNvPicPr>
                   </pic:nvPicPr>
                   <pic:blipFill>
-                    <a:blip r:embed="rId15">
+                    <a:blip r:embed="rId16">
                       <a:extLst>
                         <a:ext uri="{28A0092B-C50C-407E-A947-70E740481C1C}">
                           <a14:useLocalDpi xmlns:a14="http://schemas.microsoft.com/office/drawing/2010/main" val="0"/>
@@ -6835,7 +7071,7 @@
                     </pic:cNvPicPr>
                   </pic:nvPicPr>
                   <pic:blipFill>
-                    <a:blip r:embed="rId16">
+                    <a:blip r:embed="rId17">
                       <a:extLst>
                         <a:ext uri="{28A0092B-C50C-407E-A947-70E740481C1C}">
                           <a14:useLocalDpi xmlns:a14="http://schemas.microsoft.com/office/drawing/2010/main" val="0"/>
@@ -6941,7 +7177,7 @@
                     </pic:cNvPicPr>
                   </pic:nvPicPr>
                   <pic:blipFill>
-                    <a:blip r:embed="rId17">
+                    <a:blip r:embed="rId18">
                       <a:extLst>
                         <a:ext uri="{28A0092B-C50C-407E-A947-70E740481C1C}">
                           <a14:useLocalDpi xmlns:a14="http://schemas.microsoft.com/office/drawing/2010/main" val="0"/>
@@ -7289,7 +7525,7 @@
                     </pic:cNvPicPr>
                   </pic:nvPicPr>
                   <pic:blipFill>
-                    <a:blip r:embed="rId18">
+                    <a:blip r:embed="rId19">
                       <a:extLst>
                         <a:ext uri="{28A0092B-C50C-407E-A947-70E740481C1C}">
                           <a14:useLocalDpi xmlns:a14="http://schemas.microsoft.com/office/drawing/2010/main" val="0"/>
@@ -7361,7 +7597,7 @@
         </w:rPr>
         <w:t>Theo ông Vũ Thế Bình, hiện có 2 loại hình </w:t>
       </w:r>
-      <w:hyperlink r:id="rId19" w:tgtFrame="_blank" w:history="1">
+      <w:hyperlink r:id="rId20" w:tgtFrame="_blank" w:history="1">
         <w:r>
           <w:rPr>
             <w:rStyle w:val="Hyperlink"/>
@@ -7628,7 +7864,7 @@
                     </pic:cNvPicPr>
                   </pic:nvPicPr>
                   <pic:blipFill>
-                    <a:blip r:embed="rId20">
+                    <a:blip r:embed="rId21">
                       <a:extLst>
                         <a:ext uri="{28A0092B-C50C-407E-A947-70E740481C1C}">
                           <a14:useLocalDpi xmlns:a14="http://schemas.microsoft.com/office/drawing/2010/main" val="0"/>
@@ -8149,7 +8385,7 @@
                           </pic:cNvPicPr>
                         </pic:nvPicPr>
                         <pic:blipFill>
-                          <a:blip r:embed="rId21">
+                          <a:blip r:embed="rId22">
                             <a:extLst>
                               <a:ext uri="{28A0092B-C50C-407E-A947-70E740481C1C}">
                                 <a14:useLocalDpi xmlns:a14="http://schemas.microsoft.com/office/drawing/2010/main" val="0"/>
@@ -8561,7 +8797,7 @@
                           </pic:cNvPicPr>
                         </pic:nvPicPr>
                         <pic:blipFill>
-                          <a:blip r:embed="rId22">
+                          <a:blip r:embed="rId23">
                             <a:extLst>
                               <a:ext uri="{28A0092B-C50C-407E-A947-70E740481C1C}">
                                 <a14:useLocalDpi xmlns:a14="http://schemas.microsoft.com/office/drawing/2010/main" val="0"/>
@@ -8954,7 +9190,7 @@
                     </pic:cNvPicPr>
                   </pic:nvPicPr>
                   <pic:blipFill>
-                    <a:blip r:embed="rId23">
+                    <a:blip r:embed="rId24">
                       <a:extLst>
                         <a:ext uri="{28A0092B-C50C-407E-A947-70E740481C1C}">
                           <a14:useLocalDpi xmlns:a14="http://schemas.microsoft.com/office/drawing/2010/main" val="0"/>
@@ -9125,7 +9361,7 @@
                     </pic:cNvPicPr>
                   </pic:nvPicPr>
                   <pic:blipFill>
-                    <a:blip r:embed="rId24">
+                    <a:blip r:embed="rId25">
                       <a:extLst>
                         <a:ext uri="{28A0092B-C50C-407E-A947-70E740481C1C}">
                           <a14:useLocalDpi xmlns:a14="http://schemas.microsoft.com/office/drawing/2010/main" val="0"/>
@@ -9646,7 +9882,7 @@
                     </pic:cNvPicPr>
                   </pic:nvPicPr>
                   <pic:blipFill>
-                    <a:blip r:embed="rId25">
+                    <a:blip r:embed="rId26">
                       <a:extLst>
                         <a:ext uri="{28A0092B-C50C-407E-A947-70E740481C1C}">
                           <a14:useLocalDpi xmlns:a14="http://schemas.microsoft.com/office/drawing/2010/main" val="0"/>
@@ -21394,7 +21630,7 @@
       </w:pPr>
     </w:p>
     <w:sectPr>
-      <w:headerReference w:type="default" r:id="rId26"/>
+      <w:headerReference w:type="default" r:id="rId27"/>
       <w:pgSz w:w="12240" w:h="15840"/>
       <w:pgMar w:top="1440" w:right="1440" w:bottom="1440" w:left="1440" w:header="720" w:footer="720" w:gutter="0"/>
       <w:cols w:space="720"/>
@@ -21497,7 +21733,7 @@
             <w:bCs/>
             <w:noProof/>
           </w:rPr>
-          <w:t>7</w:t>
+          <w:t>9</w:t>
         </w:r>
         <w:r>
           <w:rPr>
@@ -24595,7 +24831,7 @@
 </file>
 
 <file path=customXml/itemProps1.xml><?xml version="1.0" encoding="utf-8"?>
-<ds:datastoreItem xmlns:ds="http://schemas.openxmlformats.org/officeDocument/2006/customXml" ds:itemID="{0C431868-0CCC-432E-B5C1-E8E751344D86}">
+<ds:datastoreItem xmlns:ds="http://schemas.openxmlformats.org/officeDocument/2006/customXml" ds:itemID="{97CF55E9-F910-4B2D-B86E-AB68D9B307C1}">
   <ds:schemaRefs>
     <ds:schemaRef ds:uri="http://schemas.openxmlformats.org/officeDocument/2006/bibliography"/>
   </ds:schemaRefs>

</xml_diff>

<commit_message>
công nghiệp 4.0 ở việt nam
Việt Nam nắm bắt cơ hội từ nền công nghiệp 4.0
</commit_message>
<xml_diff>
--- a/report.docx
+++ b/report.docx
@@ -1674,8 +1674,526 @@
           <w:szCs w:val="40"/>
         </w:rPr>
       </w:pPr>
+      <w:r>
+        <w:rPr>
+          <w:rFonts w:ascii="Verdana" w:hAnsi="Verdana" w:cs="Times New Roman"/>
+          <w:b/>
+          <w:sz w:val="40"/>
+          <w:szCs w:val="40"/>
+        </w:rPr>
+        <w:lastRenderedPageBreak/>
+        <w:t>Việt Nam nắm bắt cơ hội từ công nghiệp 4.0</w:t>
+      </w:r>
+    </w:p>
+    <w:p>
+      <w:pPr>
+        <w:pStyle w:val="ListParagraph"/>
+        <w:tabs>
+          <w:tab w:val="left" w:pos="2590"/>
+        </w:tabs>
+        <w:ind w:left="2520"/>
+        <w:rPr>
+          <w:rFonts w:ascii="Arial" w:hAnsi="Arial" w:cs="Arial"/>
+          <w:color w:val="000000"/>
+          <w:sz w:val="24"/>
+          <w:szCs w:val="24"/>
+        </w:rPr>
+      </w:pPr>
+    </w:p>
+    <w:p>
+      <w:pPr>
+        <w:pStyle w:val="ListParagraph"/>
+        <w:tabs>
+          <w:tab w:val="left" w:pos="2590"/>
+        </w:tabs>
+        <w:ind w:left="2520"/>
+        <w:rPr>
+          <w:rFonts w:ascii="Arial" w:hAnsi="Arial" w:cs="Arial"/>
+          <w:color w:val="000000"/>
+          <w:sz w:val="24"/>
+          <w:szCs w:val="24"/>
+        </w:rPr>
+      </w:pPr>
+      <w:r>
+        <w:rPr>
+          <w:rFonts w:ascii="Arial" w:hAnsi="Arial" w:cs="Arial"/>
+          <w:color w:val="000000"/>
+          <w:sz w:val="24"/>
+          <w:szCs w:val="24"/>
+        </w:rPr>
+        <w:t>Phó thủ tướng Vũ Đức Đam nhận định Cách mạng công nghiệp lần thứ 4 tạo ra nguy cơ mất lao động hàng loạt song sẽ mang tới nhiều ngành nghề mới, cơ hội mới.</w:t>
+      </w:r>
+    </w:p>
+    <w:p>
+      <w:pPr>
+        <w:pStyle w:val="ListParagraph"/>
+        <w:tabs>
+          <w:tab w:val="left" w:pos="2590"/>
+        </w:tabs>
+        <w:ind w:left="2520"/>
+        <w:rPr>
+          <w:rFonts w:ascii="Arial" w:hAnsi="Arial" w:cs="Arial"/>
+          <w:color w:val="000000"/>
+          <w:sz w:val="24"/>
+          <w:szCs w:val="24"/>
+        </w:rPr>
+      </w:pPr>
+    </w:p>
+    <w:p>
+      <w:pPr>
+        <w:pStyle w:val="ListParagraph"/>
+        <w:tabs>
+          <w:tab w:val="left" w:pos="2590"/>
+        </w:tabs>
+        <w:ind w:left="2520"/>
+        <w:rPr>
+          <w:rFonts w:ascii="Arial" w:hAnsi="Arial" w:cs="Arial"/>
+          <w:color w:val="000000"/>
+          <w:sz w:val="24"/>
+          <w:szCs w:val="24"/>
+        </w:rPr>
+      </w:pPr>
+      <w:r>
+        <w:rPr>
+          <w:rFonts w:ascii="Arial" w:hAnsi="Arial" w:cs="Arial"/>
+          <w:color w:val="000000"/>
+          <w:sz w:val="24"/>
+          <w:szCs w:val="24"/>
+        </w:rPr>
+        <w:t>"Lạc quan nhìn lại các cuộc cách mạng trong quá khứ, bao giờ cũng có những lao động, ngành nghề mất đi, nhưng cũng sẽ sản sinh ra lao động, ngành nghề mới", Phó thủ tướng Vũ </w:t>
+      </w:r>
+      <w:hyperlink r:id="rId11" w:history="1">
+        <w:r>
+          <w:rPr>
+            <w:rFonts w:ascii="Arial" w:hAnsi="Arial" w:cs="Arial"/>
+            <w:color w:val="000000"/>
+            <w:sz w:val="24"/>
+            <w:szCs w:val="24"/>
+          </w:rPr>
+          <w:t>Đức</w:t>
+        </w:r>
+      </w:hyperlink>
+      <w:r>
+        <w:rPr>
+          <w:rFonts w:ascii="Arial" w:hAnsi="Arial" w:cs="Arial"/>
+          <w:color w:val="000000"/>
+          <w:sz w:val="24"/>
+          <w:szCs w:val="24"/>
+        </w:rPr>
+        <w:t> Đam phát biểu tại sự kiện Đối thoại chính sách cao cấp về phát triển nguồn nhân lực trong kỷ nguyên số sáng nay, trong khuôn khổ Hội nghị các quan chức cao cấp APEC lần thứ 2 (SOM 2) ở Hà Nội.</w:t>
+      </w:r>
+    </w:p>
+    <w:p>
+      <w:pPr>
+        <w:pStyle w:val="ListParagraph"/>
+        <w:tabs>
+          <w:tab w:val="left" w:pos="2590"/>
+        </w:tabs>
+        <w:ind w:left="2520"/>
+        <w:rPr>
+          <w:rFonts w:ascii="Arial" w:hAnsi="Arial" w:cs="Arial"/>
+          <w:color w:val="000000"/>
+          <w:sz w:val="24"/>
+          <w:szCs w:val="24"/>
+        </w:rPr>
+      </w:pPr>
+    </w:p>
+    <w:p>
+      <w:pPr>
+        <w:pStyle w:val="ListParagraph"/>
+        <w:tabs>
+          <w:tab w:val="left" w:pos="2590"/>
+        </w:tabs>
+        <w:ind w:left="2520"/>
+        <w:rPr>
+          <w:rFonts w:ascii="Arial" w:hAnsi="Arial" w:cs="Arial"/>
+          <w:color w:val="000000"/>
+          <w:sz w:val="24"/>
+          <w:szCs w:val="24"/>
+        </w:rPr>
+      </w:pPr>
+      <w:r>
+        <w:rPr>
+          <w:rFonts w:ascii="Arial" w:hAnsi="Arial" w:cs="Arial"/>
+          <w:color w:val="000000"/>
+          <w:sz w:val="24"/>
+          <w:szCs w:val="24"/>
+        </w:rPr>
+        <w:t>Phó thủ tướng cho rằng cuộc Cách mạng công nghiệp lần thứ 4 và kỷ nguyên số không chỉ giúp tăng năng suất lao động, tăng trưởng kinh tế mà còn mở ra một chân trời kết nối giữa con người với con người.</w:t>
+      </w:r>
+    </w:p>
+    <w:p>
+      <w:pPr>
+        <w:pStyle w:val="ListParagraph"/>
+        <w:tabs>
+          <w:tab w:val="left" w:pos="2590"/>
+        </w:tabs>
+        <w:ind w:left="2520"/>
+        <w:rPr>
+          <w:rFonts w:ascii="Arial" w:hAnsi="Arial" w:cs="Arial"/>
+          <w:color w:val="000000"/>
+          <w:sz w:val="24"/>
+          <w:szCs w:val="24"/>
+        </w:rPr>
+      </w:pPr>
+    </w:p>
+    <w:p>
+      <w:pPr>
+        <w:pStyle w:val="ListParagraph"/>
+        <w:tabs>
+          <w:tab w:val="left" w:pos="2590"/>
+        </w:tabs>
+        <w:ind w:left="2520"/>
+        <w:rPr>
+          <w:rFonts w:ascii="Arial" w:hAnsi="Arial" w:cs="Arial"/>
+          <w:color w:val="000000"/>
+          <w:sz w:val="24"/>
+          <w:szCs w:val="24"/>
+        </w:rPr>
+      </w:pPr>
+      <w:r>
+        <w:rPr>
+          <w:rFonts w:ascii="Arial" w:hAnsi="Arial" w:cs="Arial"/>
+          <w:color w:val="000000"/>
+          <w:sz w:val="24"/>
+          <w:szCs w:val="24"/>
+        </w:rPr>
+        <w:pict>
+          <v:shape id="_x0000_i1035" type="#_x0000_t75" style="width:360.75pt;height:308.25pt">
+            <v:imagedata r:id="rId12" o:title="7_zing"/>
+          </v:shape>
+        </w:pict>
+      </w:r>
+    </w:p>
+    <w:p>
+      <w:pPr>
+        <w:pStyle w:val="ListParagraph"/>
+        <w:tabs>
+          <w:tab w:val="left" w:pos="2590"/>
+        </w:tabs>
+        <w:ind w:left="2520"/>
+        <w:rPr>
+          <w:rFonts w:ascii="Arial" w:hAnsi="Arial" w:cs="Arial"/>
+          <w:color w:val="000000"/>
+          <w:sz w:val="24"/>
+          <w:szCs w:val="24"/>
+        </w:rPr>
+      </w:pPr>
+      <w:r>
+        <w:rPr>
+          <w:rFonts w:ascii="Arial" w:hAnsi="Arial" w:cs="Arial"/>
+          <w:color w:val="000000"/>
+          <w:sz w:val="24"/>
+          <w:szCs w:val="24"/>
+        </w:rPr>
+        <w:lastRenderedPageBreak/>
+        <w:t>"Quan trọng là nắm bắt được cơ hội. Không chỉ có ngành nghề mới, việc làm mới mà còn là phương thức cung cấp, tổ chức lao động mới", ông Vũ Đức Đam nhấn mạnh. </w:t>
+      </w:r>
+    </w:p>
+    <w:p>
+      <w:pPr>
+        <w:pStyle w:val="ListParagraph"/>
+        <w:tabs>
+          <w:tab w:val="left" w:pos="2590"/>
+        </w:tabs>
+        <w:ind w:left="2520"/>
+        <w:rPr>
+          <w:rFonts w:ascii="Arial" w:hAnsi="Arial" w:cs="Arial"/>
+          <w:color w:val="000000"/>
+          <w:sz w:val="24"/>
+          <w:szCs w:val="24"/>
+        </w:rPr>
+      </w:pPr>
+    </w:p>
+    <w:p>
+      <w:pPr>
+        <w:pStyle w:val="ListParagraph"/>
+        <w:tabs>
+          <w:tab w:val="left" w:pos="2590"/>
+        </w:tabs>
+        <w:ind w:left="2520"/>
+        <w:rPr>
+          <w:rFonts w:ascii="Arial" w:hAnsi="Arial" w:cs="Arial"/>
+          <w:color w:val="000000"/>
+          <w:sz w:val="24"/>
+          <w:szCs w:val="24"/>
+        </w:rPr>
+      </w:pPr>
+      <w:r>
+        <w:rPr>
+          <w:rFonts w:ascii="Arial" w:hAnsi="Arial" w:cs="Arial"/>
+          <w:color w:val="000000"/>
+          <w:sz w:val="24"/>
+          <w:szCs w:val="24"/>
+        </w:rPr>
+        <w:t>Một mặt, phó thủ tướng đánh giá các nước trong APEC đã có những bước rất chủ động liên quan tới cuộc cách mạng này như triển khai các chương trình sáng kiến về chuỗi giá trị, chương trình sản xuất tại Trung Quốc, sản xuất sáng tạo 3.0 của Hàn Quố</w:t>
+      </w:r>
+      <w:r>
+        <w:rPr>
+          <w:rFonts w:ascii="Arial" w:hAnsi="Arial" w:cs="Arial"/>
+          <w:color w:val="000000"/>
+          <w:sz w:val="24"/>
+          <w:szCs w:val="24"/>
+        </w:rPr>
+        <w:t>c</w:t>
+      </w:r>
+    </w:p>
+    <w:p>
+      <w:pPr>
+        <w:pStyle w:val="ListParagraph"/>
+        <w:tabs>
+          <w:tab w:val="left" w:pos="2590"/>
+        </w:tabs>
+        <w:ind w:left="2520"/>
+        <w:rPr>
+          <w:rFonts w:ascii="Arial" w:hAnsi="Arial" w:cs="Arial"/>
+          <w:color w:val="000000"/>
+          <w:sz w:val="24"/>
+          <w:szCs w:val="24"/>
+        </w:rPr>
+      </w:pPr>
+    </w:p>
+    <w:p>
+      <w:pPr>
+        <w:pStyle w:val="ListParagraph"/>
+        <w:tabs>
+          <w:tab w:val="left" w:pos="2590"/>
+        </w:tabs>
+        <w:ind w:left="2520"/>
+        <w:rPr>
+          <w:rFonts w:ascii="Arial" w:hAnsi="Arial" w:cs="Arial"/>
+          <w:color w:val="000000"/>
+          <w:sz w:val="24"/>
+          <w:szCs w:val="24"/>
+        </w:rPr>
+      </w:pPr>
+      <w:r>
+        <w:rPr>
+          <w:rFonts w:ascii="Arial" w:hAnsi="Arial" w:cs="Arial"/>
+          <w:color w:val="000000"/>
+          <w:sz w:val="24"/>
+          <w:szCs w:val="24"/>
+        </w:rPr>
+        <w:t>Mặt khác, ông nhận định vấn đề đặt ra hiện nay là cần phải thay đổi căn bản, không chỉ đổi mới trên phương diện đào tạo ngành nghề hay giáo dục ở bậc đại học, mà cần thay đổi từ giáo dục bậc phổ thông, mẫu giáo. Ông nhấn mạnh yêu cầu đặc biệt hiện nay là giáo dục ý thức và kỹ năng của một công dân toàn cầu.</w:t>
+      </w:r>
+    </w:p>
+    <w:p>
+      <w:pPr>
+        <w:pStyle w:val="ListParagraph"/>
+        <w:tabs>
+          <w:tab w:val="left" w:pos="2590"/>
+        </w:tabs>
+        <w:ind w:left="2520"/>
+        <w:rPr>
+          <w:rFonts w:ascii="Arial" w:hAnsi="Arial" w:cs="Arial"/>
+          <w:color w:val="000000"/>
+          <w:sz w:val="24"/>
+          <w:szCs w:val="24"/>
+        </w:rPr>
+      </w:pPr>
+    </w:p>
+    <w:p>
+      <w:pPr>
+        <w:pStyle w:val="ListParagraph"/>
+        <w:tabs>
+          <w:tab w:val="left" w:pos="2590"/>
+        </w:tabs>
+        <w:ind w:left="2520"/>
+        <w:rPr>
+          <w:rFonts w:ascii="Arial" w:hAnsi="Arial" w:cs="Arial"/>
+          <w:color w:val="000000"/>
+          <w:sz w:val="24"/>
+          <w:szCs w:val="24"/>
+        </w:rPr>
+      </w:pPr>
+      <w:r>
+        <w:rPr>
+          <w:rFonts w:ascii="Arial" w:hAnsi="Arial" w:cs="Arial"/>
+          <w:color w:val="000000"/>
+          <w:sz w:val="24"/>
+          <w:szCs w:val="24"/>
+        </w:rPr>
+        <w:t>Đối thoại chính sách cao cấp về phát triển nguồn nhân lực trong kỷ nguyên số là một trong các hoạt động của SOM 2 diễn ra từ ngày 11-15/5 tại Hà Nộ</w:t>
+      </w:r>
+      <w:r>
+        <w:rPr>
+          <w:rFonts w:ascii="Arial" w:hAnsi="Arial" w:cs="Arial"/>
+          <w:color w:val="000000"/>
+          <w:sz w:val="24"/>
+          <w:szCs w:val="24"/>
+        </w:rPr>
+        <w:t>i</w:t>
+      </w:r>
+    </w:p>
+    <w:p>
+      <w:pPr>
+        <w:pStyle w:val="ListParagraph"/>
+        <w:tabs>
+          <w:tab w:val="left" w:pos="2590"/>
+        </w:tabs>
+        <w:ind w:left="2520"/>
+        <w:rPr>
+          <w:rFonts w:ascii="Arial" w:hAnsi="Arial" w:cs="Arial"/>
+          <w:color w:val="000000"/>
+          <w:sz w:val="24"/>
+          <w:szCs w:val="24"/>
+        </w:rPr>
+      </w:pPr>
+    </w:p>
+    <w:p>
+      <w:pPr>
+        <w:pStyle w:val="ListParagraph"/>
+        <w:tabs>
+          <w:tab w:val="left" w:pos="2590"/>
+        </w:tabs>
+        <w:ind w:left="2520"/>
+        <w:rPr>
+          <w:rFonts w:ascii="Arial" w:hAnsi="Arial" w:cs="Arial"/>
+          <w:color w:val="000000"/>
+          <w:sz w:val="24"/>
+          <w:szCs w:val="24"/>
+        </w:rPr>
+      </w:pPr>
+      <w:r>
+        <w:rPr>
+          <w:rFonts w:ascii="Arial" w:hAnsi="Arial" w:cs="Arial"/>
+          <w:color w:val="000000"/>
+          <w:sz w:val="24"/>
+          <w:szCs w:val="24"/>
+        </w:rPr>
+        <w:t>Đối thoại tập trung vào 3 lĩnh vực chủ yếu: Tương lai việc làm trong kỷ nguyên số hoá; những hàm ý chính sách dành cho thị trường lao động, các yêu cầu về giáo dục và đào tạo nhằm đáp ứng yêu cầu của nền kinh tế mới; và an sinh xã hội trong kỷ nguyên số. </w:t>
+      </w:r>
+    </w:p>
+    <w:p>
+      <w:pPr>
+        <w:pStyle w:val="ListParagraph"/>
+        <w:tabs>
+          <w:tab w:val="left" w:pos="2590"/>
+        </w:tabs>
+        <w:ind w:left="2520"/>
+        <w:rPr>
+          <w:rFonts w:ascii="Arial" w:hAnsi="Arial" w:cs="Arial"/>
+          <w:color w:val="000000"/>
+          <w:sz w:val="24"/>
+          <w:szCs w:val="24"/>
+        </w:rPr>
+      </w:pPr>
+    </w:p>
+    <w:p>
+      <w:pPr>
+        <w:pStyle w:val="ListParagraph"/>
+        <w:tabs>
+          <w:tab w:val="left" w:pos="2590"/>
+        </w:tabs>
+        <w:ind w:left="2520"/>
+        <w:rPr>
+          <w:rFonts w:ascii="Arial" w:hAnsi="Arial" w:cs="Arial"/>
+          <w:color w:val="000000"/>
+          <w:sz w:val="24"/>
+          <w:szCs w:val="24"/>
+        </w:rPr>
+      </w:pPr>
+      <w:r>
+        <w:rPr>
+          <w:rFonts w:ascii="Arial" w:hAnsi="Arial" w:cs="Arial"/>
+          <w:color w:val="000000"/>
+          <w:sz w:val="24"/>
+          <w:szCs w:val="24"/>
+        </w:rPr>
+        <w:t>Sự kiện thu hút sự tham dự của bộ trưởng các bộ phụ trách lao động và việc làm; đại diện các bộ giáo dục và đào tạo; các nhà hoạch định chính sách và các bên</w:t>
+      </w:r>
+      <w:r>
+        <w:rPr>
+          <w:rFonts w:ascii="Times New Roman" w:eastAsia="Times New Roman" w:hAnsi="Times New Roman" w:cs="Times New Roman"/>
+          <w:color w:val="333333"/>
+          <w:sz w:val="26"/>
+          <w:szCs w:val="26"/>
+        </w:rPr>
+        <w:t xml:space="preserve"> có liên </w:t>
+      </w:r>
+      <w:r>
+        <w:rPr>
+          <w:rFonts w:ascii="Arial" w:hAnsi="Arial" w:cs="Arial"/>
+          <w:color w:val="000000"/>
+          <w:sz w:val="24"/>
+          <w:szCs w:val="24"/>
+        </w:rPr>
+        <w:t>quan trong nước và khu vực đến từ 21 nền kinh tế thành viên APEC.</w:t>
+      </w:r>
+    </w:p>
+    <w:p>
+      <w:pPr>
+        <w:pStyle w:val="ListParagraph"/>
+        <w:tabs>
+          <w:tab w:val="left" w:pos="2590"/>
+        </w:tabs>
+        <w:ind w:left="2520"/>
+        <w:rPr>
+          <w:rFonts w:ascii="Arial" w:hAnsi="Arial" w:cs="Arial"/>
+          <w:color w:val="000000"/>
+          <w:sz w:val="24"/>
+          <w:szCs w:val="24"/>
+        </w:rPr>
+      </w:pPr>
+      <w:r>
+        <w:rPr>
+          <w:rFonts w:ascii="Arial" w:hAnsi="Arial" w:cs="Arial"/>
+          <w:color w:val="000000"/>
+          <w:sz w:val="24"/>
+          <w:szCs w:val="24"/>
+        </w:rPr>
+        <w:lastRenderedPageBreak/>
+        <w:pict>
+          <v:shape id="_x0000_i1068" type="#_x0000_t75" style="width:375pt;height:267.75pt">
+            <v:imagedata r:id="rId13" o:title="1_zing_1"/>
+          </v:shape>
+        </w:pict>
+      </w:r>
+    </w:p>
+    <w:p>
+      <w:pPr>
+        <w:pStyle w:val="ListParagraph"/>
+        <w:tabs>
+          <w:tab w:val="left" w:pos="2590"/>
+        </w:tabs>
+        <w:ind w:left="2520"/>
+        <w:rPr>
+          <w:rFonts w:ascii="Arial" w:hAnsi="Arial" w:cs="Arial"/>
+          <w:color w:val="000000"/>
+          <w:sz w:val="24"/>
+          <w:szCs w:val="24"/>
+        </w:rPr>
+      </w:pPr>
+    </w:p>
+    <w:p>
+      <w:pPr>
+        <w:pStyle w:val="ListParagraph"/>
+        <w:tabs>
+          <w:tab w:val="left" w:pos="2590"/>
+        </w:tabs>
+        <w:ind w:left="2520"/>
+        <w:rPr>
+          <w:rFonts w:ascii="Verdana" w:hAnsi="Verdana" w:cs="Times New Roman"/>
+          <w:b/>
+          <w:sz w:val="40"/>
+          <w:szCs w:val="40"/>
+        </w:rPr>
+      </w:pPr>
       <w:bookmarkStart w:id="0" w:name="_GoBack"/>
       <w:bookmarkEnd w:id="0"/>
+    </w:p>
+    <w:p>
+      <w:pPr>
+        <w:shd w:val="clear" w:color="auto" w:fill="FFFFFF"/>
+        <w:spacing w:before="270" w:after="270" w:line="240" w:lineRule="auto"/>
+        <w:textAlignment w:val="baseline"/>
+        <w:rPr>
+          <w:rFonts w:ascii="Arial" w:hAnsi="Arial" w:cs="Arial"/>
+          <w:color w:val="000000"/>
+          <w:sz w:val="24"/>
+          <w:szCs w:val="24"/>
+        </w:rPr>
+      </w:pPr>
     </w:p>
     <w:p>
       <w:pPr>
@@ -5613,6 +6131,7 @@
           <w:noProof/>
           <w:color w:val="000000"/>
         </w:rPr>
+        <w:lastRenderedPageBreak/>
         <w:drawing>
           <wp:inline distT="0" distB="0" distL="0" distR="0">
             <wp:extent cx="4762500" cy="3571875"/>
@@ -5631,7 +6150,7 @@
                     </pic:cNvPicPr>
                   </pic:nvPicPr>
                   <pic:blipFill>
-                    <a:blip r:embed="rId11">
+                    <a:blip r:embed="rId14">
                       <a:extLst>
                         <a:ext uri="{28A0092B-C50C-407E-A947-70E740481C1C}">
                           <a14:useLocalDpi xmlns:a14="http://schemas.microsoft.com/office/drawing/2010/main" val="0"/>
@@ -5706,7 +6225,7 @@
         </w:rPr>
         <w:t>Sáng 9/11 tại Hà Nội, Viện nghiên cứu quản lý kinh tế Trung ương (</w:t>
       </w:r>
-      <w:hyperlink r:id="rId12" w:history="1">
+      <w:hyperlink r:id="rId15" w:history="1">
         <w:r>
           <w:rPr>
             <w:rStyle w:val="Hyperlink"/>
@@ -5768,7 +6287,7 @@
           <w:color w:val="000000"/>
         </w:rPr>
         <w:br/>
-        <w:t xml:space="preserve">Bà Nguyễn Thị Luyến, Trưởng ban Thể chế kinh tế, CIEM cho biết, ngành nông nghiệp </w:t>
+        <w:t xml:space="preserve">Bà Nguyễn Thị Luyến, Trưởng ban Thể chế kinh tế, CIEM cho biết, ngành nông nghiệp có vai trò quan trọng góp phần vào tăng trưởng kinh tế. Cụ thể, xuất siêu thương mại </w:t>
       </w:r>
       <w:r>
         <w:rPr>
@@ -5776,7 +6295,7 @@
           <w:color w:val="000000"/>
         </w:rPr>
         <w:lastRenderedPageBreak/>
-        <w:t>có vai trò quan trọng góp phần vào tăng trưởng kinh tế. Cụ thể, xuất siêu thương mại ngày càng tăng; trong đó, năm 2017 đạt trên 8 tỷ USD và giải quyết ước tính chiếm trên 40% lao động đang làm việc trong các ngành kinh tế. Làn sóng đổi mới, ứng dụng khoa học kỹ thuật sẽ diễn ra mạnh mẽ trong quá trình hội nhập kinh tế quốc tế, tự do hoá thương mại.</w:t>
+        <w:t>ngày càng tăng; trong đó, năm 2017 đạt trên 8 tỷ USD và giải quyết ước tính chiếm trên 40% lao động đang làm việc trong các ngành kinh tế. Làn sóng đổi mới, ứng dụng khoa học kỹ thuật sẽ diễn ra mạnh mẽ trong quá trình hội nhập kinh tế quốc tế, tự do hoá thương mại.</w:t>
       </w:r>
     </w:p>
     <w:p>
@@ -5838,7 +6357,7 @@
                     </pic:cNvPicPr>
                   </pic:nvPicPr>
                   <pic:blipFill>
-                    <a:blip r:embed="rId13">
+                    <a:blip r:embed="rId16">
                       <a:extLst>
                         <a:ext uri="{28A0092B-C50C-407E-A947-70E740481C1C}">
                           <a14:useLocalDpi xmlns:a14="http://schemas.microsoft.com/office/drawing/2010/main" val="0"/>
@@ -5926,7 +6445,7 @@
           <w:rFonts w:ascii="Arial" w:hAnsi="Arial" w:cs="Arial"/>
           <w:color w:val="000000"/>
         </w:rPr>
-        <w:t xml:space="preserve">Nông nghiệp Israel được xây dựng dựa trên công nghệ đổi mới và tiến bộ không dựa trên lợi thế so sánh về tự nhiên. Tại Israel, một số công ty cung ứng công nghệ nông </w:t>
+        <w:t xml:space="preserve">Nông nghiệp Israel được xây dựng dựa trên công nghệ đổi mới và tiến bộ không dựa trên lợi thế so sánh về tự nhiên. Tại Israel, một số công ty cung ứng công nghệ nông nghiệp chính xác theo hướng giải pháp toàn diện. Nên tất cả các trang trại hay nhà lưới </w:t>
       </w:r>
       <w:r>
         <w:rPr>
@@ -5934,7 +6453,7 @@
           <w:color w:val="000000"/>
         </w:rPr>
         <w:lastRenderedPageBreak/>
-        <w:t>nghiệp chính xác theo hướng giải pháp toàn diện. Nên tất cả các trang trại hay nhà lưới của Israel đều trang bị hệ thống điều khiển kỹ thuật số với cảm biến và điều khiển tự động. </w:t>
+        <w:t>của Israel đều trang bị hệ thống điều khiển kỹ thuật số với cảm biến và điều khiển tự động. </w:t>
       </w:r>
       <w:r>
         <w:rPr>
@@ -6030,7 +6549,7 @@
           <w:color w:val="000000"/>
         </w:rPr>
         <w:br/>
-        <w:t xml:space="preserve">Theo ông Sỹ, cần phải đặt đầu tư cho nông nghiệp, tạo bước phát triển đột phá và bền vững trong nông nghiệp là trọng tâm phát triển kinh tế - xã hội trong 10 năm tới. Do đó, phải kết nối được các doanh nghiệp, nhà đầu tư với nông dân; mở rộng hạn điền và </w:t>
+        <w:t xml:space="preserve">Theo ông Sỹ, cần phải đặt đầu tư cho nông nghiệp, tạo bước phát triển đột phá và bền vững trong nông nghiệp là trọng tâm phát triển kinh tế - xã hội trong 10 năm tới. Do đó, phải kết nối được các doanh nghiệp, nhà đầu tư với nông dân; mở rộng hạn điền và cho phép chuyển đổi sử dụng mục đích đất nông nghiệp một cách thông thoáng, linh </w:t>
       </w:r>
       <w:r>
         <w:rPr>
@@ -6038,7 +6557,7 @@
           <w:color w:val="000000"/>
         </w:rPr>
         <w:lastRenderedPageBreak/>
-        <w:t>cho phép chuyển đổi sử dụng mục đích đất nông nghiệp một cách thông thoáng, linh hoạt hơn nhất là chuyển đổi đất trồng lúa sang trồng các loại cây trồng khác hoặc nuôi trồng thuỷ sản, gia súc, gia cầm có giá trị kinh tế cao hơn. Bên cạnh đó, khuyến khích thành lập doanh nghiệp nông nghiệp. </w:t>
+        <w:t>hoạt hơn nhất là chuyển đổi đất trồng lúa sang trồng các loại cây trồng khác hoặc nuôi trồng thuỷ sản, gia súc, gia cầm có giá trị kinh tế cao hơn. Bên cạnh đó, khuyến khích thành lập doanh nghiệp nông nghiệp. </w:t>
       </w:r>
       <w:r>
         <w:rPr>
@@ -6200,7 +6719,7 @@
                     </pic:cNvPicPr>
                   </pic:nvPicPr>
                   <pic:blipFill>
-                    <a:blip r:embed="rId14">
+                    <a:blip r:embed="rId17">
                       <a:extLst>
                         <a:ext uri="{28A0092B-C50C-407E-A947-70E740481C1C}">
                           <a14:useLocalDpi xmlns:a14="http://schemas.microsoft.com/office/drawing/2010/main" val="0"/>
@@ -6374,7 +6893,7 @@
                     </pic:cNvPicPr>
                   </pic:nvPicPr>
                   <pic:blipFill>
-                    <a:blip r:embed="rId15">
+                    <a:blip r:embed="rId18">
                       <a:extLst>
                         <a:ext uri="{28A0092B-C50C-407E-A947-70E740481C1C}">
                           <a14:useLocalDpi xmlns:a14="http://schemas.microsoft.com/office/drawing/2010/main" val="0"/>
@@ -6527,7 +7046,7 @@
                     </pic:cNvPicPr>
                   </pic:nvPicPr>
                   <pic:blipFill>
-                    <a:blip r:embed="rId16">
+                    <a:blip r:embed="rId19">
                       <a:extLst>
                         <a:ext uri="{28A0092B-C50C-407E-A947-70E740481C1C}">
                           <a14:useLocalDpi xmlns:a14="http://schemas.microsoft.com/office/drawing/2010/main" val="0"/>
@@ -7071,7 +7590,7 @@
                     </pic:cNvPicPr>
                   </pic:nvPicPr>
                   <pic:blipFill>
-                    <a:blip r:embed="rId17">
+                    <a:blip r:embed="rId20">
                       <a:extLst>
                         <a:ext uri="{28A0092B-C50C-407E-A947-70E740481C1C}">
                           <a14:useLocalDpi xmlns:a14="http://schemas.microsoft.com/office/drawing/2010/main" val="0"/>
@@ -7177,7 +7696,7 @@
                     </pic:cNvPicPr>
                   </pic:nvPicPr>
                   <pic:blipFill>
-                    <a:blip r:embed="rId18">
+                    <a:blip r:embed="rId21">
                       <a:extLst>
                         <a:ext uri="{28A0092B-C50C-407E-A947-70E740481C1C}">
                           <a14:useLocalDpi xmlns:a14="http://schemas.microsoft.com/office/drawing/2010/main" val="0"/>
@@ -7525,7 +8044,7 @@
                     </pic:cNvPicPr>
                   </pic:nvPicPr>
                   <pic:blipFill>
-                    <a:blip r:embed="rId19">
+                    <a:blip r:embed="rId22">
                       <a:extLst>
                         <a:ext uri="{28A0092B-C50C-407E-A947-70E740481C1C}">
                           <a14:useLocalDpi xmlns:a14="http://schemas.microsoft.com/office/drawing/2010/main" val="0"/>
@@ -7597,7 +8116,7 @@
         </w:rPr>
         <w:t>Theo ông Vũ Thế Bình, hiện có 2 loại hình </w:t>
       </w:r>
-      <w:hyperlink r:id="rId20" w:tgtFrame="_blank" w:history="1">
+      <w:hyperlink r:id="rId23" w:tgtFrame="_blank" w:history="1">
         <w:r>
           <w:rPr>
             <w:rStyle w:val="Hyperlink"/>
@@ -7864,7 +8383,7 @@
                     </pic:cNvPicPr>
                   </pic:nvPicPr>
                   <pic:blipFill>
-                    <a:blip r:embed="rId21">
+                    <a:blip r:embed="rId24">
                       <a:extLst>
                         <a:ext uri="{28A0092B-C50C-407E-A947-70E740481C1C}">
                           <a14:useLocalDpi xmlns:a14="http://schemas.microsoft.com/office/drawing/2010/main" val="0"/>
@@ -8385,7 +8904,7 @@
                           </pic:cNvPicPr>
                         </pic:nvPicPr>
                         <pic:blipFill>
-                          <a:blip r:embed="rId22">
+                          <a:blip r:embed="rId25">
                             <a:extLst>
                               <a:ext uri="{28A0092B-C50C-407E-A947-70E740481C1C}">
                                 <a14:useLocalDpi xmlns:a14="http://schemas.microsoft.com/office/drawing/2010/main" val="0"/>
@@ -8797,7 +9316,7 @@
                           </pic:cNvPicPr>
                         </pic:nvPicPr>
                         <pic:blipFill>
-                          <a:blip r:embed="rId23">
+                          <a:blip r:embed="rId26">
                             <a:extLst>
                               <a:ext uri="{28A0092B-C50C-407E-A947-70E740481C1C}">
                                 <a14:useLocalDpi xmlns:a14="http://schemas.microsoft.com/office/drawing/2010/main" val="0"/>
@@ -9190,7 +9709,7 @@
                     </pic:cNvPicPr>
                   </pic:nvPicPr>
                   <pic:blipFill>
-                    <a:blip r:embed="rId24">
+                    <a:blip r:embed="rId27">
                       <a:extLst>
                         <a:ext uri="{28A0092B-C50C-407E-A947-70E740481C1C}">
                           <a14:useLocalDpi xmlns:a14="http://schemas.microsoft.com/office/drawing/2010/main" val="0"/>
@@ -9361,7 +9880,7 @@
                     </pic:cNvPicPr>
                   </pic:nvPicPr>
                   <pic:blipFill>
-                    <a:blip r:embed="rId25">
+                    <a:blip r:embed="rId28">
                       <a:extLst>
                         <a:ext uri="{28A0092B-C50C-407E-A947-70E740481C1C}">
                           <a14:useLocalDpi xmlns:a14="http://schemas.microsoft.com/office/drawing/2010/main" val="0"/>
@@ -9882,7 +10401,7 @@
                     </pic:cNvPicPr>
                   </pic:nvPicPr>
                   <pic:blipFill>
-                    <a:blip r:embed="rId26">
+                    <a:blip r:embed="rId29">
                       <a:extLst>
                         <a:ext uri="{28A0092B-C50C-407E-A947-70E740481C1C}">
                           <a14:useLocalDpi xmlns:a14="http://schemas.microsoft.com/office/drawing/2010/main" val="0"/>
@@ -21630,7 +22149,7 @@
       </w:pPr>
     </w:p>
     <w:sectPr>
-      <w:headerReference w:type="default" r:id="rId27"/>
+      <w:headerReference w:type="default" r:id="rId30"/>
       <w:pgSz w:w="12240" w:h="15840"/>
       <w:pgMar w:top="1440" w:right="1440" w:bottom="1440" w:left="1440" w:header="720" w:footer="720" w:gutter="0"/>
       <w:cols w:space="720"/>
@@ -21733,7 +22252,7 @@
             <w:bCs/>
             <w:noProof/>
           </w:rPr>
-          <w:t>9</w:t>
+          <w:t>11</w:t>
         </w:r>
         <w:r>
           <w:rPr>
@@ -24831,7 +25350,7 @@
 </file>
 
 <file path=customXml/itemProps1.xml><?xml version="1.0" encoding="utf-8"?>
-<ds:datastoreItem xmlns:ds="http://schemas.openxmlformats.org/officeDocument/2006/customXml" ds:itemID="{97CF55E9-F910-4B2D-B86E-AB68D9B307C1}">
+<ds:datastoreItem xmlns:ds="http://schemas.openxmlformats.org/officeDocument/2006/customXml" ds:itemID="{7BD7AE61-D453-437F-B25C-094F9D79ACC3}">
   <ds:schemaRefs>
     <ds:schemaRef ds:uri="http://schemas.openxmlformats.org/officeDocument/2006/bibliography"/>
   </ds:schemaRefs>

</xml_diff>

<commit_message>
Nhìn lại định nghĩa công nghiệp 4.0 và cách Việt Nam đón nhận xu hướng này
</commit_message>
<xml_diff>
--- a/report.docx
+++ b/report.docx
@@ -2179,64 +2179,1059 @@
           <w:szCs w:val="40"/>
         </w:rPr>
       </w:pPr>
+    </w:p>
+    <w:p>
+      <w:pPr>
+        <w:pStyle w:val="ListParagraph"/>
+        <w:shd w:val="clear" w:color="auto" w:fill="FFFFFF"/>
+        <w:spacing w:before="270" w:after="270" w:line="240" w:lineRule="auto"/>
+        <w:ind w:left="2520"/>
+        <w:textAlignment w:val="baseline"/>
+        <w:rPr>
+          <w:rFonts w:ascii="Arial" w:hAnsi="Arial" w:cs="Arial"/>
+          <w:color w:val="000000"/>
+          <w:sz w:val="24"/>
+          <w:szCs w:val="24"/>
+        </w:rPr>
+      </w:pPr>
+    </w:p>
+    <w:p>
+      <w:pPr>
+        <w:pStyle w:val="ListParagraph"/>
+        <w:tabs>
+          <w:tab w:val="left" w:pos="2590"/>
+        </w:tabs>
+        <w:ind w:left="2520"/>
+        <w:rPr>
+          <w:rFonts w:ascii="Verdana" w:hAnsi="Verdana" w:cs="Times New Roman"/>
+          <w:b/>
+          <w:sz w:val="72"/>
+          <w:szCs w:val="72"/>
+        </w:rPr>
+      </w:pPr>
+    </w:p>
+    <w:p>
+      <w:pPr>
+        <w:tabs>
+          <w:tab w:val="left" w:pos="2590"/>
+        </w:tabs>
+        <w:rPr>
+          <w:rFonts w:ascii="Verdana" w:hAnsi="Verdana" w:cs="Times New Roman"/>
+          <w:b/>
+          <w:color w:val="FF0000"/>
+          <w:sz w:val="72"/>
+          <w:szCs w:val="72"/>
+        </w:rPr>
+      </w:pPr>
+    </w:p>
+    <w:p>
+      <w:pPr>
+        <w:pStyle w:val="Heading1"/>
+        <w:numPr>
+          <w:ilvl w:val="1"/>
+          <w:numId w:val="3"/>
+        </w:numPr>
+        <w:shd w:val="clear" w:color="auto" w:fill="FFFFFF"/>
+        <w:spacing w:before="0" w:beforeAutospacing="0" w:line="600" w:lineRule="atLeast"/>
+        <w:rPr>
+          <w:rFonts w:ascii="Verdana" w:eastAsiaTheme="minorHAnsi" w:hAnsi="Verdana"/>
+          <w:bCs w:val="0"/>
+          <w:kern w:val="0"/>
+          <w:sz w:val="40"/>
+          <w:szCs w:val="40"/>
+        </w:rPr>
+      </w:pPr>
+      <w:r>
+        <w:rPr>
+          <w:rFonts w:ascii="Verdana" w:eastAsiaTheme="minorHAnsi" w:hAnsi="Verdana"/>
+          <w:bCs w:val="0"/>
+          <w:kern w:val="0"/>
+          <w:sz w:val="40"/>
+          <w:szCs w:val="40"/>
+        </w:rPr>
+        <w:t>Nhìn lại định nghĩa công nghiệp 4.0 và cách Việt Nam đón nhận xu hướng này</w:t>
+      </w:r>
+    </w:p>
+    <w:p>
+      <w:pPr>
+        <w:pStyle w:val="Heading1"/>
+        <w:shd w:val="clear" w:color="auto" w:fill="FFFFFF"/>
+        <w:spacing w:before="0" w:beforeAutospacing="0" w:line="600" w:lineRule="atLeast"/>
+        <w:ind w:left="2520"/>
+        <w:rPr>
+          <w:rFonts w:ascii="Arial" w:eastAsiaTheme="minorHAnsi" w:hAnsi="Arial" w:cs="Arial"/>
+          <w:color w:val="000000"/>
+        </w:rPr>
+      </w:pPr>
+      <w:r>
+        <w:rPr>
+          <w:rFonts w:ascii="Arial" w:eastAsiaTheme="minorHAnsi" w:hAnsi="Arial" w:cs="Arial"/>
+          <w:color w:val="000000"/>
+        </w:rPr>
+        <w:t xml:space="preserve">Thời gian qua chúng ta ngày càng nghe nhắc đến cách mạng công nghiệp 4.0 hay </w:t>
+      </w:r>
+      <w:r>
+        <w:rPr>
+          <w:rFonts w:ascii="Arial" w:eastAsiaTheme="minorHAnsi" w:hAnsi="Arial" w:cs="Arial"/>
+          <w:color w:val="000000"/>
+        </w:rPr>
+        <w:lastRenderedPageBreak/>
+        <w:t>cách mạng công nghiệp lần thứ 4 như một xu thế mà Việt Nam cần phải nắm bắt thời cơ cùng với thế giới, tuy nhiên không phải ai cũng hiểu rõ cuộc cách mạng công nghiệp 4.0 là gì. Hãy cùng ICTnews điểm lại định nghĩa về xu hướng cách mạng công nghiệp 4.0 qua tài liệu và ý kiến đóng từ các hội thảo, diễn đàn mở.</w:t>
+      </w:r>
+    </w:p>
+    <w:p>
+      <w:pPr>
+        <w:pStyle w:val="Heading1"/>
+        <w:shd w:val="clear" w:color="auto" w:fill="FFFFFF"/>
+        <w:spacing w:before="0" w:beforeAutospacing="0" w:line="600" w:lineRule="atLeast"/>
+        <w:ind w:left="2520"/>
+        <w:rPr>
+          <w:rFonts w:ascii="Arial" w:eastAsiaTheme="minorHAnsi" w:hAnsi="Arial" w:cs="Arial"/>
+          <w:color w:val="000000"/>
+        </w:rPr>
+      </w:pPr>
+      <w:r>
+        <w:rPr>
+          <w:rFonts w:ascii="Arial" w:eastAsiaTheme="minorHAnsi" w:hAnsi="Arial" w:cs="Arial"/>
+          <w:color w:val="000000"/>
+        </w:rPr>
+        <w:t xml:space="preserve">Klaus Schwab, người sáng lập và chủ tịch điều hành Diễn đàn Kinh tế Thế Giới WEF mang đến cái nhìn đơn giản về Cách mạng công nghiệp 4.0 với khái niệm như sau: "Nếu như Cách mạng công nghiệp đầu tiên sử dụng năng lượng nước và </w:t>
+      </w:r>
+      <w:r>
+        <w:rPr>
+          <w:rFonts w:ascii="Arial" w:eastAsiaTheme="minorHAnsi" w:hAnsi="Arial" w:cs="Arial"/>
+          <w:color w:val="000000"/>
+        </w:rPr>
+        <w:lastRenderedPageBreak/>
+        <w:t>hơi nước để cơ giới hóa sản xuất; cuộc Cách mạng công nghiệp lần thứ 2 diễn ra nhờ ứng dụng điện năng để sản xuất hàng loạt; cuộc Cách mạng công nghiệp lần thứ 3 sử dụng điện tử và CNTT để tự động hóa sản xuất; thì bây giờ cuộc Cách mạng công nghiệp lần thứ 4 đang nảy nở từ cuộc cách mạng lần 3, nó kết hợp các công nghệ lại với nhau, làm mờ ranh giới giữa vật lý, kỹ thuật số và sinh học".</w:t>
+      </w:r>
+    </w:p>
+    <w:p>
+      <w:pPr>
+        <w:pStyle w:val="Heading1"/>
+        <w:shd w:val="clear" w:color="auto" w:fill="FFFFFF"/>
+        <w:spacing w:before="0" w:beforeAutospacing="0" w:line="600" w:lineRule="atLeast"/>
+        <w:ind w:left="2520"/>
+        <w:rPr>
+          <w:rFonts w:ascii="Arial" w:eastAsiaTheme="minorHAnsi" w:hAnsi="Arial" w:cs="Arial"/>
+          <w:b w:val="0"/>
+          <w:bCs w:val="0"/>
+          <w:color w:val="000000"/>
+        </w:rPr>
+      </w:pPr>
+      <w:r>
+        <w:rPr>
+          <w:rFonts w:ascii="Arial" w:eastAsiaTheme="minorHAnsi" w:hAnsi="Arial" w:cs="Arial"/>
+          <w:b w:val="0"/>
+          <w:bCs w:val="0"/>
+          <w:color w:val="000000"/>
+        </w:rPr>
+        <w:t xml:space="preserve">Trong cuộc cách mạng công nghiệp 4.0, tiến bộ công nghệ sẽ tạo ra sự kết nối giữa thế giới thực, thế giới số và thế giới sinh vật hữu cơ,... tạo ra những công cụ sản xuất hội tụ giữa </w:t>
+      </w:r>
+      <w:r>
+        <w:rPr>
+          <w:rFonts w:ascii="Arial" w:eastAsiaTheme="minorHAnsi" w:hAnsi="Arial" w:cs="Arial"/>
+          <w:b w:val="0"/>
+          <w:bCs w:val="0"/>
+          <w:color w:val="000000"/>
+        </w:rPr>
+        <w:lastRenderedPageBreak/>
+        <w:t>thực và ảo. Những thành phần điển hình của nền công nghiệp 4.0 (tiếng Anh là Industry 4.0) bao gồm sự xuất hiện của công nghệ Internet Vạn vật (IoT), thành phố thông minh, trí tuệ nhân tạo, xe tự lái, robot, máy in 3D, vật liệu mới, công nghệ nano cùng đột phá về nhận thức trong những quy trình sinh học.</w:t>
+      </w:r>
+    </w:p>
+    <w:p>
+      <w:pPr>
+        <w:pStyle w:val="Heading1"/>
+        <w:shd w:val="clear" w:color="auto" w:fill="FFFFFF"/>
+        <w:spacing w:before="0" w:beforeAutospacing="0" w:line="600" w:lineRule="atLeast"/>
+        <w:ind w:left="2520"/>
+        <w:rPr>
+          <w:rFonts w:ascii="Arial" w:eastAsiaTheme="minorHAnsi" w:hAnsi="Arial" w:cs="Arial"/>
+          <w:b w:val="0"/>
+          <w:bCs w:val="0"/>
+          <w:color w:val="000000"/>
+        </w:rPr>
+      </w:pPr>
+      <w:r>
+        <w:rPr>
+          <w:rFonts w:ascii="Arial" w:eastAsiaTheme="minorHAnsi" w:hAnsi="Arial" w:cs="Arial"/>
+          <w:b w:val="0"/>
+          <w:bCs w:val="0"/>
+          <w:color w:val="000000"/>
+        </w:rPr>
+        <w:t xml:space="preserve">Theo đánh giá của nhiều chuyên gia và nhà kinh tế trên thế giới, cuộc cách mạng công nghiệp 4.0 sẽ có những tác động mạnh mẽ tới các ngành, lĩnh vực cụ thể như: sản xuất - tự động hóa, giao thông, tài chính - ngân hàng, giáo dục, y tế, nông nghiệp... Làn sóng công nghệ mới này sẽ giúp các </w:t>
+      </w:r>
+      <w:r>
+        <w:rPr>
+          <w:rFonts w:ascii="Arial" w:eastAsiaTheme="minorHAnsi" w:hAnsi="Arial" w:cs="Arial"/>
+          <w:b w:val="0"/>
+          <w:bCs w:val="0"/>
+          <w:color w:val="000000"/>
+        </w:rPr>
+        <w:lastRenderedPageBreak/>
+        <w:t>doanh nghiệp nâng cao năng lực sản xuất, đổi mới sáng tạo các sản phẩm dịch vụ, giảm tiêu hao nguyên nhiên liệu, giảm chi phí sản xuất - vận hành, đồng thời đáp ứng chính xác hơn nhu cầu của khách hàng.</w:t>
+      </w:r>
+    </w:p>
+    <w:p>
+      <w:pPr>
+        <w:pStyle w:val="Heading1"/>
+        <w:shd w:val="clear" w:color="auto" w:fill="FFFFFF"/>
+        <w:spacing w:before="0" w:beforeAutospacing="0" w:line="600" w:lineRule="atLeast"/>
+        <w:ind w:left="2520"/>
+        <w:rPr>
+          <w:rFonts w:ascii="Arial" w:eastAsiaTheme="minorHAnsi" w:hAnsi="Arial" w:cs="Arial"/>
+          <w:b w:val="0"/>
+          <w:bCs w:val="0"/>
+          <w:color w:val="000000"/>
+        </w:rPr>
+      </w:pPr>
+    </w:p>
+    <w:p>
+      <w:pPr>
+        <w:pStyle w:val="Heading1"/>
+        <w:shd w:val="clear" w:color="auto" w:fill="FFFFFF"/>
+        <w:spacing w:before="0" w:beforeAutospacing="0" w:line="600" w:lineRule="atLeast"/>
+        <w:ind w:left="2520"/>
+        <w:rPr>
+          <w:rFonts w:ascii="Arial" w:eastAsiaTheme="minorHAnsi" w:hAnsi="Arial" w:cs="Arial"/>
+          <w:b w:val="0"/>
+          <w:bCs w:val="0"/>
+          <w:color w:val="000000"/>
+        </w:rPr>
+      </w:pPr>
+      <w:r>
+        <w:rPr>
+          <w:rFonts w:ascii="Arial" w:eastAsiaTheme="minorHAnsi" w:hAnsi="Arial" w:cs="Arial"/>
+          <w:b w:val="0"/>
+          <w:bCs w:val="0"/>
+          <w:color w:val="000000"/>
+        </w:rPr>
+        <w:t>Ông Klaus Schwab cũng từng phát biểu: "Một đặc tính của cuộc cách mạng 4.0 đó là không phải đơn thuần nó chỉ thay đổi những gì chúng ta đang làm, mà thực sự, nó thay đổi chính chúng ta".</w:t>
+      </w:r>
+    </w:p>
+    <w:p>
+      <w:pPr>
+        <w:pStyle w:val="Heading1"/>
+        <w:shd w:val="clear" w:color="auto" w:fill="FFFFFF"/>
+        <w:spacing w:before="0" w:beforeAutospacing="0" w:line="600" w:lineRule="atLeast"/>
+        <w:ind w:left="2520"/>
+        <w:rPr>
+          <w:rFonts w:ascii="Arial" w:eastAsiaTheme="minorHAnsi" w:hAnsi="Arial" w:cs="Arial"/>
+          <w:color w:val="000000"/>
+        </w:rPr>
+      </w:pPr>
+      <w:r>
+        <w:rPr>
+          <w:rFonts w:ascii="Arial" w:eastAsiaTheme="minorHAnsi" w:hAnsi="Arial" w:cs="Arial"/>
+          <w:color w:val="000000"/>
+        </w:rPr>
+        <w:t>Việt Nam đang đón nhận xu hướng công nghiệp 4.0 như thế nào?</w:t>
+      </w:r>
+    </w:p>
+    <w:p>
+      <w:pPr>
+        <w:pStyle w:val="Heading1"/>
+        <w:shd w:val="clear" w:color="auto" w:fill="FFFFFF"/>
+        <w:spacing w:before="0" w:beforeAutospacing="0" w:line="600" w:lineRule="atLeast"/>
+        <w:ind w:left="2520"/>
+        <w:rPr>
+          <w:rFonts w:ascii="Arial" w:eastAsiaTheme="minorHAnsi" w:hAnsi="Arial" w:cs="Arial"/>
+          <w:b w:val="0"/>
+          <w:bCs w:val="0"/>
+          <w:color w:val="000000"/>
+        </w:rPr>
+      </w:pPr>
+      <w:r>
+        <w:rPr>
+          <w:rFonts w:ascii="Arial" w:eastAsiaTheme="minorHAnsi" w:hAnsi="Arial" w:cs="Arial"/>
+          <w:b w:val="0"/>
+          <w:bCs w:val="0"/>
+          <w:color w:val="000000"/>
+        </w:rPr>
+        <w:lastRenderedPageBreak/>
+        <w:t>Ở Việt Nam, lãnh đạo Đảng và Nhà nước vẫn thường xuyên có thông điệp yêu cầu thúc đẩy Cách mạng công nghiệp 4.0 trong các hội nghị, hội thảo, diễn đàn… Và đến tháng 5/2017 vừa qua, Thủ tướng Chính phủ Nguyễn Xuân Phúc đã có Chỉ thị cụ thể số 16/CT-TTg về việc tăng cường năng lực tiếp cận cuộc Cách mạng công nghiệp lần thứ 4 để yêu cầu các Bộ, ngành, địa phương tạo điều kiện tốt nhất cho sự tăng tốc phát triển của cuộc Cách mạng công nghiệp 4.0 ở Việt Nam.</w:t>
+      </w:r>
+    </w:p>
+    <w:p>
+      <w:pPr>
+        <w:pStyle w:val="Heading1"/>
+        <w:shd w:val="clear" w:color="auto" w:fill="FFFFFF"/>
+        <w:spacing w:before="0" w:beforeAutospacing="0" w:line="600" w:lineRule="atLeast"/>
+        <w:ind w:left="2520"/>
+        <w:rPr>
+          <w:rFonts w:ascii="Arial" w:eastAsiaTheme="minorHAnsi" w:hAnsi="Arial" w:cs="Arial"/>
+          <w:b w:val="0"/>
+          <w:bCs w:val="0"/>
+          <w:color w:val="000000"/>
+        </w:rPr>
+      </w:pPr>
+    </w:p>
+    <w:p>
+      <w:pPr>
+        <w:pStyle w:val="Heading1"/>
+        <w:shd w:val="clear" w:color="auto" w:fill="FFFFFF"/>
+        <w:spacing w:before="0" w:beforeAutospacing="0" w:line="600" w:lineRule="atLeast"/>
+        <w:ind w:left="2520"/>
+        <w:rPr>
+          <w:rFonts w:ascii="Arial" w:eastAsiaTheme="minorHAnsi" w:hAnsi="Arial" w:cs="Arial"/>
+          <w:b w:val="0"/>
+          <w:bCs w:val="0"/>
+          <w:color w:val="000000"/>
+        </w:rPr>
+      </w:pPr>
+      <w:r>
+        <w:rPr>
+          <w:rFonts w:ascii="Arial" w:eastAsiaTheme="minorHAnsi" w:hAnsi="Arial" w:cs="Arial"/>
+          <w:b w:val="0"/>
+          <w:bCs w:val="0"/>
+          <w:color w:val="000000"/>
+        </w:rPr>
+        <w:t xml:space="preserve">Nền công nghiệp 4.0 là xu thế công nghệ tất yếu mà Việt Nam </w:t>
+      </w:r>
+      <w:r>
+        <w:rPr>
+          <w:rFonts w:ascii="Arial" w:eastAsiaTheme="minorHAnsi" w:hAnsi="Arial" w:cs="Arial"/>
+          <w:b w:val="0"/>
+          <w:bCs w:val="0"/>
+          <w:color w:val="000000"/>
+        </w:rPr>
+        <w:lastRenderedPageBreak/>
+        <w:t>phải hướng đến để theo kịp các nước phát triển trên thế giới với các công nghệ thông minh như: trí tuệ nhân tạo, Internet vạn vật, tự động hoá, công nghệ in 3D và người máy,... “Không nằm ngoài guồng quay, các doanh nghiệp Việt Nam cần có một lộ trình cụ thể để bắt kịp xu hướng phát triển của thế giới trong cách mạng công nghiệp 4.0”, ông Trương Gia Bình - Chủ tịch HĐQT FPT Trương Gia Bình nhấn mạnh.</w:t>
+      </w:r>
+    </w:p>
+    <w:p>
+      <w:pPr>
+        <w:pStyle w:val="Heading1"/>
+        <w:shd w:val="clear" w:color="auto" w:fill="FFFFFF"/>
+        <w:spacing w:before="0" w:beforeAutospacing="0" w:line="600" w:lineRule="atLeast"/>
+        <w:ind w:left="2520"/>
+        <w:rPr>
+          <w:rFonts w:ascii="Arial" w:eastAsiaTheme="minorHAnsi" w:hAnsi="Arial" w:cs="Arial"/>
+          <w:b w:val="0"/>
+          <w:bCs w:val="0"/>
+          <w:color w:val="000000"/>
+        </w:rPr>
+      </w:pPr>
+      <w:r>
+        <w:rPr>
+          <w:rFonts w:ascii="Arial" w:eastAsiaTheme="minorHAnsi" w:hAnsi="Arial" w:cs="Arial"/>
+          <w:b w:val="0"/>
+          <w:bCs w:val="0"/>
+          <w:color w:val="000000"/>
+        </w:rPr>
+        <w:t xml:space="preserve">Trong chương trình đào tạo “Giám đốc điều hành (CEO) - Quản trị điều hành cao cấp kỷ nguyên 4.0” cho 250 CEO doanh nghiệp vừa và nhỏ trên địa bàn thành phố Hà Nội hồi tháng 10/2017 vừa qua, ông </w:t>
+      </w:r>
+      <w:r>
+        <w:rPr>
+          <w:rFonts w:ascii="Arial" w:eastAsiaTheme="minorHAnsi" w:hAnsi="Arial" w:cs="Arial"/>
+          <w:b w:val="0"/>
+          <w:bCs w:val="0"/>
+          <w:color w:val="000000"/>
+        </w:rPr>
+        <w:lastRenderedPageBreak/>
+        <w:t>Trương Gia Bình cũng đã chia sẻ về thực tiễn tham gia cuộc cách mạng số của FPT trong những năm qua, đồng thời hé lộ và phân tích những kinh nghiệm thực tế đã giúp FPT trở thành đối tác của các tập đoàn hàng đầu trên thế giới trong lĩnh vực sản xuất máy bay, năng lượng, ô tô…</w:t>
+      </w:r>
+    </w:p>
+    <w:p>
+      <w:pPr>
+        <w:pStyle w:val="Heading1"/>
+        <w:shd w:val="clear" w:color="auto" w:fill="FFFFFF"/>
+        <w:spacing w:before="0" w:beforeAutospacing="0" w:line="600" w:lineRule="atLeast"/>
+        <w:ind w:left="2520"/>
+        <w:rPr>
+          <w:rFonts w:ascii="Arial" w:eastAsiaTheme="minorHAnsi" w:hAnsi="Arial" w:cs="Arial"/>
+          <w:b w:val="0"/>
+          <w:bCs w:val="0"/>
+          <w:color w:val="000000"/>
+        </w:rPr>
+      </w:pPr>
+    </w:p>
+    <w:p>
+      <w:pPr>
+        <w:pStyle w:val="Heading1"/>
+        <w:shd w:val="clear" w:color="auto" w:fill="FFFFFF"/>
+        <w:spacing w:before="0" w:beforeAutospacing="0" w:line="600" w:lineRule="atLeast"/>
+        <w:ind w:left="2520"/>
+        <w:rPr>
+          <w:rFonts w:ascii="Arial" w:eastAsiaTheme="minorHAnsi" w:hAnsi="Arial" w:cs="Arial"/>
+          <w:b w:val="0"/>
+          <w:bCs w:val="0"/>
+          <w:color w:val="000000"/>
+        </w:rPr>
+      </w:pPr>
+      <w:r>
+        <w:rPr>
+          <w:rFonts w:ascii="Arial" w:eastAsiaTheme="minorHAnsi" w:hAnsi="Arial" w:cs="Arial"/>
+          <w:b w:val="0"/>
+          <w:bCs w:val="0"/>
+          <w:color w:val="000000"/>
+        </w:rPr>
+        <w:t xml:space="preserve">Những doanh nghiệp viễn thông như Viettel, VNPT - VinaPhone hay MobiFone bên cạnh hứa hẹn về phát triển mạng 4G, 5G hay mạng cáp quang để làm nền tảng cho cuộc cách mạng công nghiệp 4.0 thì cũng đã có những cam kết phát triển đô thị thông minh </w:t>
+      </w:r>
+      <w:r>
+        <w:rPr>
+          <w:rFonts w:ascii="Arial" w:eastAsiaTheme="minorHAnsi" w:hAnsi="Arial" w:cs="Arial"/>
+          <w:b w:val="0"/>
+          <w:bCs w:val="0"/>
+          <w:color w:val="000000"/>
+        </w:rPr>
+        <w:lastRenderedPageBreak/>
+        <w:t>ở các thành phố lớn của nước ta.</w:t>
+      </w:r>
+    </w:p>
+    <w:p>
+      <w:pPr>
+        <w:pStyle w:val="Heading1"/>
+        <w:shd w:val="clear" w:color="auto" w:fill="FFFFFF"/>
+        <w:spacing w:before="0" w:beforeAutospacing="0" w:line="600" w:lineRule="atLeast"/>
+        <w:ind w:left="2520"/>
+        <w:rPr>
+          <w:rFonts w:ascii="Arial" w:eastAsiaTheme="minorHAnsi" w:hAnsi="Arial" w:cs="Arial"/>
+          <w:b w:val="0"/>
+          <w:bCs w:val="0"/>
+          <w:color w:val="000000"/>
+        </w:rPr>
+      </w:pPr>
+      <w:r>
+        <w:rPr>
+          <w:rFonts w:ascii="Arial" w:eastAsiaTheme="minorHAnsi" w:hAnsi="Arial" w:cs="Arial"/>
+          <w:b w:val="0"/>
+          <w:bCs w:val="0"/>
+          <w:color w:val="000000"/>
+        </w:rPr>
+        <w:t>Trong khi đó trong Hội thảo Năng lực cạnh tranh và phát triển bao trùm trong bối cảnh Cách mạng công nghiệp lần thứ 4” do Bộ Ngoại giao Việt Nam và Diễn đàn Kinh tế Thế giới WEF tổ chức ngày 17/11, Phó Thủ tướng Vương Đình Huệ phát biểu rõ ràng rằng do điều kiện lịch sử, Việt Nam đã “lỡ nhịp” cả ba cuộc cách mạng công nghiệp trước đây nhưng khẳng định “cơ hội của Việt Nam sẽ ở cuộc cách mạng công nghiệp lần thứ 4 này là rất lớn”, phải chuẩn bị nghiêm túc, toàn diện, có trọng điểm để nắm bắt được cơ hội phát triển đất nước.</w:t>
+      </w:r>
+    </w:p>
+    <w:p>
+      <w:pPr>
+        <w:pStyle w:val="Heading1"/>
+        <w:shd w:val="clear" w:color="auto" w:fill="FFFFFF"/>
+        <w:spacing w:before="0" w:beforeAutospacing="0" w:line="600" w:lineRule="atLeast"/>
+        <w:ind w:left="2520"/>
+        <w:rPr>
+          <w:rFonts w:ascii="Verdana" w:eastAsiaTheme="minorHAnsi" w:hAnsi="Verdana"/>
+          <w:bCs w:val="0"/>
+          <w:kern w:val="0"/>
+          <w:sz w:val="40"/>
+          <w:szCs w:val="40"/>
+        </w:rPr>
+      </w:pPr>
       <w:bookmarkStart w:id="0" w:name="_GoBack"/>
       <w:bookmarkEnd w:id="0"/>
-    </w:p>
-    <w:p>
-      <w:pPr>
+      <w:r>
+        <w:rPr>
+          <w:rFonts w:ascii="Arial" w:eastAsiaTheme="minorHAnsi" w:hAnsi="Arial" w:cs="Arial"/>
+          <w:b w:val="0"/>
+          <w:bCs w:val="0"/>
+          <w:color w:val="000000"/>
+        </w:rPr>
+        <w:lastRenderedPageBreak/>
+        <w:t>Tuy nhiên cũng sẽ có những vấn đề đặt ra với Việt Nam trong cuộc cách mạng 4.0 cần được các chuyên gia giúp Chính phủ làm rõ như: giảm bớt các xáo trộn, chuyển dịch lao động ở quy mô lớn khi các mô hình kinh doanh mới ra đời, xu hướng tự động hóa phát triển; đào tạo lực lượng lao động chất lượng cao, có khả năng thích ứng và năng lực đổi mới - sáng tạo; kiến tạo môi trường phát triển toàn diện, mang tính phổ cập giữa các vùng miền, để mọi người dân được hưởng lợi, không ai bị bỏ lại phía sau; nghĩa vụ tài chính, cạnh tranh công bằng giữa các loại hình kinh doanh cần phải kiểm soát tốt.</w:t>
+      </w:r>
+    </w:p>
+    <w:p>
+      <w:pPr>
+        <w:pStyle w:val="Heading1"/>
         <w:shd w:val="clear" w:color="auto" w:fill="FFFFFF"/>
-        <w:spacing w:before="270" w:after="270" w:line="240" w:lineRule="auto"/>
-        <w:textAlignment w:val="baseline"/>
-        <w:rPr>
-          <w:rFonts w:ascii="Arial" w:hAnsi="Arial" w:cs="Arial"/>
-          <w:color w:val="000000"/>
-          <w:sz w:val="24"/>
-          <w:szCs w:val="24"/>
-        </w:rPr>
-      </w:pPr>
-    </w:p>
-    <w:p>
-      <w:pPr>
-        <w:pStyle w:val="ListParagraph"/>
-        <w:tabs>
-          <w:tab w:val="left" w:pos="2590"/>
-        </w:tabs>
+        <w:spacing w:before="0" w:beforeAutospacing="0" w:line="600" w:lineRule="atLeast"/>
         <w:ind w:left="2520"/>
         <w:rPr>
-          <w:rFonts w:ascii="Verdana" w:hAnsi="Verdana" w:cs="Times New Roman"/>
-          <w:b/>
-          <w:sz w:val="72"/>
-          <w:szCs w:val="72"/>
-        </w:rPr>
-      </w:pPr>
-    </w:p>
-    <w:p>
-      <w:pPr>
-        <w:tabs>
-          <w:tab w:val="left" w:pos="2590"/>
-        </w:tabs>
-        <w:rPr>
-          <w:rFonts w:ascii="Verdana" w:hAnsi="Verdana" w:cs="Times New Roman"/>
-          <w:b/>
-          <w:color w:val="FF0000"/>
-          <w:sz w:val="72"/>
-          <w:szCs w:val="72"/>
-        </w:rPr>
-      </w:pPr>
-    </w:p>
-    <w:p>
-      <w:pPr>
-        <w:tabs>
-          <w:tab w:val="left" w:pos="2590"/>
-        </w:tabs>
-        <w:rPr>
-          <w:rFonts w:ascii="Verdana" w:hAnsi="Verdana" w:cs="Times New Roman"/>
-          <w:b/>
-          <w:color w:val="FF0000"/>
-          <w:sz w:val="72"/>
-          <w:szCs w:val="72"/>
-        </w:rPr>
-      </w:pPr>
+          <w:rFonts w:ascii="Verdana" w:eastAsiaTheme="minorHAnsi" w:hAnsi="Verdana"/>
+          <w:bCs w:val="0"/>
+          <w:kern w:val="0"/>
+          <w:sz w:val="40"/>
+          <w:szCs w:val="40"/>
+        </w:rPr>
+      </w:pPr>
+    </w:p>
+    <w:p>
+      <w:pPr>
+        <w:pStyle w:val="Heading1"/>
+        <w:numPr>
+          <w:ilvl w:val="1"/>
+          <w:numId w:val="3"/>
+        </w:numPr>
+        <w:shd w:val="clear" w:color="auto" w:fill="FFFFFF"/>
+        <w:spacing w:before="0" w:beforeAutospacing="0" w:line="600" w:lineRule="atLeast"/>
+        <w:rPr>
+          <w:rFonts w:ascii="Verdana" w:eastAsiaTheme="minorHAnsi" w:hAnsi="Verdana"/>
+          <w:bCs w:val="0"/>
+          <w:kern w:val="0"/>
+          <w:sz w:val="40"/>
+          <w:szCs w:val="40"/>
+        </w:rPr>
+      </w:pPr>
+      <w:r>
+        <w:rPr>
+          <w:rFonts w:ascii="Verdana" w:eastAsiaTheme="minorHAnsi" w:hAnsi="Verdana"/>
+          <w:bCs w:val="0"/>
+          <w:kern w:val="0"/>
+          <w:sz w:val="40"/>
+          <w:szCs w:val="40"/>
+        </w:rPr>
+        <w:t>Sàd</w:t>
+      </w:r>
+    </w:p>
+    <w:p>
+      <w:pPr>
+        <w:pStyle w:val="Heading1"/>
+        <w:numPr>
+          <w:ilvl w:val="1"/>
+          <w:numId w:val="3"/>
+        </w:numPr>
+        <w:shd w:val="clear" w:color="auto" w:fill="FFFFFF"/>
+        <w:spacing w:before="0" w:beforeAutospacing="0" w:line="600" w:lineRule="atLeast"/>
+        <w:rPr>
+          <w:rFonts w:ascii="Verdana" w:eastAsiaTheme="minorHAnsi" w:hAnsi="Verdana"/>
+          <w:bCs w:val="0"/>
+          <w:kern w:val="0"/>
+          <w:sz w:val="40"/>
+          <w:szCs w:val="40"/>
+        </w:rPr>
+      </w:pPr>
+      <w:r>
+        <w:rPr>
+          <w:rFonts w:ascii="Verdana" w:eastAsiaTheme="minorHAnsi" w:hAnsi="Verdana"/>
+          <w:bCs w:val="0"/>
+          <w:kern w:val="0"/>
+          <w:sz w:val="40"/>
+          <w:szCs w:val="40"/>
+        </w:rPr>
+        <w:t>Ádf</w:t>
+      </w:r>
+    </w:p>
+    <w:p>
+      <w:pPr>
+        <w:pStyle w:val="Heading1"/>
+        <w:numPr>
+          <w:ilvl w:val="1"/>
+          <w:numId w:val="3"/>
+        </w:numPr>
+        <w:shd w:val="clear" w:color="auto" w:fill="FFFFFF"/>
+        <w:spacing w:before="0" w:beforeAutospacing="0" w:line="600" w:lineRule="atLeast"/>
+        <w:rPr>
+          <w:rFonts w:ascii="Verdana" w:eastAsiaTheme="minorHAnsi" w:hAnsi="Verdana"/>
+          <w:bCs w:val="0"/>
+          <w:kern w:val="0"/>
+          <w:sz w:val="40"/>
+          <w:szCs w:val="40"/>
+        </w:rPr>
+      </w:pPr>
+      <w:r>
+        <w:rPr>
+          <w:rFonts w:ascii="Verdana" w:eastAsiaTheme="minorHAnsi" w:hAnsi="Verdana"/>
+          <w:bCs w:val="0"/>
+          <w:kern w:val="0"/>
+          <w:sz w:val="40"/>
+          <w:szCs w:val="40"/>
+        </w:rPr>
+        <w:t>À</w:t>
+      </w:r>
+    </w:p>
+    <w:p>
+      <w:pPr>
+        <w:pStyle w:val="Heading1"/>
+        <w:numPr>
+          <w:ilvl w:val="1"/>
+          <w:numId w:val="3"/>
+        </w:numPr>
+        <w:shd w:val="clear" w:color="auto" w:fill="FFFFFF"/>
+        <w:spacing w:before="0" w:beforeAutospacing="0" w:line="600" w:lineRule="atLeast"/>
+        <w:rPr>
+          <w:rFonts w:ascii="Verdana" w:eastAsiaTheme="minorHAnsi" w:hAnsi="Verdana"/>
+          <w:bCs w:val="0"/>
+          <w:kern w:val="0"/>
+          <w:sz w:val="40"/>
+          <w:szCs w:val="40"/>
+        </w:rPr>
+      </w:pPr>
+      <w:r>
+        <w:rPr>
+          <w:rFonts w:ascii="Verdana" w:eastAsiaTheme="minorHAnsi" w:hAnsi="Verdana"/>
+          <w:bCs w:val="0"/>
+          <w:kern w:val="0"/>
+          <w:sz w:val="40"/>
+          <w:szCs w:val="40"/>
+        </w:rPr>
+        <w:t>À</w:t>
+      </w:r>
+    </w:p>
+    <w:p>
+      <w:pPr>
+        <w:pStyle w:val="Heading1"/>
+        <w:numPr>
+          <w:ilvl w:val="1"/>
+          <w:numId w:val="3"/>
+        </w:numPr>
+        <w:shd w:val="clear" w:color="auto" w:fill="FFFFFF"/>
+        <w:spacing w:before="0" w:beforeAutospacing="0" w:line="600" w:lineRule="atLeast"/>
+        <w:rPr>
+          <w:rFonts w:ascii="Verdana" w:eastAsiaTheme="minorHAnsi" w:hAnsi="Verdana"/>
+          <w:bCs w:val="0"/>
+          <w:kern w:val="0"/>
+          <w:sz w:val="40"/>
+          <w:szCs w:val="40"/>
+        </w:rPr>
+      </w:pPr>
+      <w:r>
+        <w:rPr>
+          <w:rFonts w:ascii="Verdana" w:eastAsiaTheme="minorHAnsi" w:hAnsi="Verdana"/>
+          <w:bCs w:val="0"/>
+          <w:kern w:val="0"/>
+          <w:sz w:val="40"/>
+          <w:szCs w:val="40"/>
+        </w:rPr>
+        <w:t>Ádf</w:t>
+      </w:r>
+    </w:p>
+    <w:p>
+      <w:pPr>
+        <w:pStyle w:val="Heading1"/>
+        <w:numPr>
+          <w:ilvl w:val="1"/>
+          <w:numId w:val="3"/>
+        </w:numPr>
+        <w:shd w:val="clear" w:color="auto" w:fill="FFFFFF"/>
+        <w:spacing w:before="0" w:beforeAutospacing="0" w:line="600" w:lineRule="atLeast"/>
+        <w:rPr>
+          <w:rFonts w:ascii="Verdana" w:eastAsiaTheme="minorHAnsi" w:hAnsi="Verdana"/>
+          <w:bCs w:val="0"/>
+          <w:kern w:val="0"/>
+          <w:sz w:val="40"/>
+          <w:szCs w:val="40"/>
+        </w:rPr>
+      </w:pPr>
+      <w:r>
+        <w:rPr>
+          <w:rFonts w:ascii="Verdana" w:eastAsiaTheme="minorHAnsi" w:hAnsi="Verdana"/>
+          <w:bCs w:val="0"/>
+          <w:kern w:val="0"/>
+          <w:sz w:val="40"/>
+          <w:szCs w:val="40"/>
+        </w:rPr>
+        <w:t>Ádf</w:t>
+      </w:r>
+    </w:p>
+    <w:p>
+      <w:pPr>
+        <w:pStyle w:val="Heading1"/>
+        <w:numPr>
+          <w:ilvl w:val="1"/>
+          <w:numId w:val="3"/>
+        </w:numPr>
+        <w:shd w:val="clear" w:color="auto" w:fill="FFFFFF"/>
+        <w:spacing w:before="0" w:beforeAutospacing="0" w:line="600" w:lineRule="atLeast"/>
+        <w:rPr>
+          <w:rFonts w:ascii="Verdana" w:eastAsiaTheme="minorHAnsi" w:hAnsi="Verdana"/>
+          <w:bCs w:val="0"/>
+          <w:kern w:val="0"/>
+          <w:sz w:val="40"/>
+          <w:szCs w:val="40"/>
+        </w:rPr>
+      </w:pPr>
+      <w:r>
+        <w:rPr>
+          <w:rFonts w:ascii="Verdana" w:eastAsiaTheme="minorHAnsi" w:hAnsi="Verdana"/>
+          <w:bCs w:val="0"/>
+          <w:kern w:val="0"/>
+          <w:sz w:val="40"/>
+          <w:szCs w:val="40"/>
+        </w:rPr>
+        <w:t>Adsf</w:t>
+      </w:r>
+    </w:p>
+    <w:p>
+      <w:pPr>
+        <w:pStyle w:val="Heading1"/>
+        <w:numPr>
+          <w:ilvl w:val="1"/>
+          <w:numId w:val="3"/>
+        </w:numPr>
+        <w:shd w:val="clear" w:color="auto" w:fill="FFFFFF"/>
+        <w:spacing w:before="0" w:beforeAutospacing="0" w:line="600" w:lineRule="atLeast"/>
+        <w:rPr>
+          <w:rFonts w:ascii="Verdana" w:eastAsiaTheme="minorHAnsi" w:hAnsi="Verdana"/>
+          <w:bCs w:val="0"/>
+          <w:kern w:val="0"/>
+          <w:sz w:val="40"/>
+          <w:szCs w:val="40"/>
+        </w:rPr>
+      </w:pPr>
+      <w:r>
+        <w:rPr>
+          <w:rFonts w:ascii="Verdana" w:eastAsiaTheme="minorHAnsi" w:hAnsi="Verdana"/>
+          <w:bCs w:val="0"/>
+          <w:kern w:val="0"/>
+          <w:sz w:val="40"/>
+          <w:szCs w:val="40"/>
+        </w:rPr>
+        <w:t>Adf</w:t>
+      </w:r>
+    </w:p>
+    <w:p>
+      <w:pPr>
+        <w:pStyle w:val="Heading1"/>
+        <w:numPr>
+          <w:ilvl w:val="1"/>
+          <w:numId w:val="3"/>
+        </w:numPr>
+        <w:shd w:val="clear" w:color="auto" w:fill="FFFFFF"/>
+        <w:spacing w:before="0" w:beforeAutospacing="0" w:line="600" w:lineRule="atLeast"/>
+        <w:rPr>
+          <w:rFonts w:ascii="Verdana" w:eastAsiaTheme="minorHAnsi" w:hAnsi="Verdana"/>
+          <w:bCs w:val="0"/>
+          <w:kern w:val="0"/>
+          <w:sz w:val="40"/>
+          <w:szCs w:val="40"/>
+        </w:rPr>
+      </w:pPr>
+      <w:r>
+        <w:rPr>
+          <w:rFonts w:ascii="Verdana" w:eastAsiaTheme="minorHAnsi" w:hAnsi="Verdana"/>
+          <w:bCs w:val="0"/>
+          <w:kern w:val="0"/>
+          <w:sz w:val="40"/>
+          <w:szCs w:val="40"/>
+        </w:rPr>
+        <w:t>Adf</w:t>
+      </w:r>
+    </w:p>
+    <w:p>
+      <w:pPr>
+        <w:pStyle w:val="Heading1"/>
+        <w:numPr>
+          <w:ilvl w:val="1"/>
+          <w:numId w:val="3"/>
+        </w:numPr>
+        <w:shd w:val="clear" w:color="auto" w:fill="FFFFFF"/>
+        <w:spacing w:before="0" w:beforeAutospacing="0" w:line="600" w:lineRule="atLeast"/>
+        <w:rPr>
+          <w:rFonts w:ascii="Verdana" w:eastAsiaTheme="minorHAnsi" w:hAnsi="Verdana"/>
+          <w:bCs w:val="0"/>
+          <w:kern w:val="0"/>
+          <w:sz w:val="40"/>
+          <w:szCs w:val="40"/>
+        </w:rPr>
+      </w:pPr>
+      <w:r>
+        <w:rPr>
+          <w:rFonts w:ascii="Verdana" w:eastAsiaTheme="minorHAnsi" w:hAnsi="Verdana"/>
+          <w:bCs w:val="0"/>
+          <w:kern w:val="0"/>
+          <w:sz w:val="40"/>
+          <w:szCs w:val="40"/>
+        </w:rPr>
+        <w:t>Adf</w:t>
+      </w:r>
+    </w:p>
+    <w:p>
+      <w:pPr>
+        <w:pStyle w:val="Heading1"/>
+        <w:numPr>
+          <w:ilvl w:val="1"/>
+          <w:numId w:val="3"/>
+        </w:numPr>
+        <w:shd w:val="clear" w:color="auto" w:fill="FFFFFF"/>
+        <w:spacing w:before="0" w:beforeAutospacing="0" w:line="600" w:lineRule="atLeast"/>
+        <w:rPr>
+          <w:rFonts w:ascii="Verdana" w:eastAsiaTheme="minorHAnsi" w:hAnsi="Verdana"/>
+          <w:bCs w:val="0"/>
+          <w:kern w:val="0"/>
+          <w:sz w:val="40"/>
+          <w:szCs w:val="40"/>
+        </w:rPr>
+      </w:pPr>
+      <w:r>
+        <w:rPr>
+          <w:rFonts w:ascii="Verdana" w:eastAsiaTheme="minorHAnsi" w:hAnsi="Verdana"/>
+          <w:bCs w:val="0"/>
+          <w:kern w:val="0"/>
+          <w:sz w:val="40"/>
+          <w:szCs w:val="40"/>
+        </w:rPr>
+        <w:t>Adf</w:t>
+      </w:r>
+    </w:p>
+    <w:p>
+      <w:pPr>
+        <w:pStyle w:val="Heading1"/>
+        <w:numPr>
+          <w:ilvl w:val="1"/>
+          <w:numId w:val="3"/>
+        </w:numPr>
+        <w:shd w:val="clear" w:color="auto" w:fill="FFFFFF"/>
+        <w:spacing w:before="0" w:beforeAutospacing="0" w:line="600" w:lineRule="atLeast"/>
+        <w:rPr>
+          <w:rFonts w:ascii="Verdana" w:eastAsiaTheme="minorHAnsi" w:hAnsi="Verdana"/>
+          <w:bCs w:val="0"/>
+          <w:kern w:val="0"/>
+          <w:sz w:val="40"/>
+          <w:szCs w:val="40"/>
+        </w:rPr>
+      </w:pPr>
+      <w:r>
+        <w:rPr>
+          <w:rFonts w:ascii="Verdana" w:eastAsiaTheme="minorHAnsi" w:hAnsi="Verdana"/>
+          <w:bCs w:val="0"/>
+          <w:kern w:val="0"/>
+          <w:sz w:val="40"/>
+          <w:szCs w:val="40"/>
+        </w:rPr>
+        <w:t>Adf</w:t>
+      </w:r>
+    </w:p>
+    <w:p>
+      <w:pPr>
+        <w:pStyle w:val="Heading1"/>
+        <w:numPr>
+          <w:ilvl w:val="1"/>
+          <w:numId w:val="3"/>
+        </w:numPr>
+        <w:shd w:val="clear" w:color="auto" w:fill="FFFFFF"/>
+        <w:spacing w:before="0" w:beforeAutospacing="0" w:line="600" w:lineRule="atLeast"/>
+        <w:rPr>
+          <w:rFonts w:ascii="Verdana" w:eastAsiaTheme="minorHAnsi" w:hAnsi="Verdana"/>
+          <w:bCs w:val="0"/>
+          <w:kern w:val="0"/>
+          <w:sz w:val="40"/>
+          <w:szCs w:val="40"/>
+        </w:rPr>
+      </w:pPr>
+      <w:r>
+        <w:rPr>
+          <w:rFonts w:ascii="Verdana" w:eastAsiaTheme="minorHAnsi" w:hAnsi="Verdana"/>
+          <w:bCs w:val="0"/>
+          <w:kern w:val="0"/>
+          <w:sz w:val="40"/>
+          <w:szCs w:val="40"/>
+        </w:rPr>
+        <w:t>Adf</w:t>
+      </w:r>
+    </w:p>
+    <w:p>
+      <w:pPr>
+        <w:pStyle w:val="Heading1"/>
+        <w:numPr>
+          <w:ilvl w:val="1"/>
+          <w:numId w:val="3"/>
+        </w:numPr>
+        <w:shd w:val="clear" w:color="auto" w:fill="FFFFFF"/>
+        <w:spacing w:before="0" w:beforeAutospacing="0" w:line="600" w:lineRule="atLeast"/>
+        <w:rPr>
+          <w:rFonts w:ascii="Verdana" w:eastAsiaTheme="minorHAnsi" w:hAnsi="Verdana"/>
+          <w:bCs w:val="0"/>
+          <w:kern w:val="0"/>
+          <w:sz w:val="40"/>
+          <w:szCs w:val="40"/>
+        </w:rPr>
+      </w:pPr>
+      <w:r>
+        <w:rPr>
+          <w:rFonts w:ascii="Verdana" w:eastAsiaTheme="minorHAnsi" w:hAnsi="Verdana"/>
+          <w:bCs w:val="0"/>
+          <w:kern w:val="0"/>
+          <w:sz w:val="40"/>
+          <w:szCs w:val="40"/>
+        </w:rPr>
+        <w:t>Adf</w:t>
+      </w:r>
+    </w:p>
+    <w:p>
+      <w:pPr>
+        <w:pStyle w:val="Heading1"/>
+        <w:numPr>
+          <w:ilvl w:val="1"/>
+          <w:numId w:val="3"/>
+        </w:numPr>
+        <w:shd w:val="clear" w:color="auto" w:fill="FFFFFF"/>
+        <w:spacing w:before="0" w:beforeAutospacing="0" w:line="600" w:lineRule="atLeast"/>
+        <w:rPr>
+          <w:rFonts w:ascii="Verdana" w:eastAsiaTheme="minorHAnsi" w:hAnsi="Verdana"/>
+          <w:bCs w:val="0"/>
+          <w:kern w:val="0"/>
+          <w:sz w:val="40"/>
+          <w:szCs w:val="40"/>
+        </w:rPr>
+      </w:pPr>
+      <w:r>
+        <w:rPr>
+          <w:rFonts w:ascii="Verdana" w:eastAsiaTheme="minorHAnsi" w:hAnsi="Verdana"/>
+          <w:bCs w:val="0"/>
+          <w:kern w:val="0"/>
+          <w:sz w:val="40"/>
+          <w:szCs w:val="40"/>
+        </w:rPr>
+        <w:t>Ád</w:t>
+      </w:r>
+    </w:p>
+    <w:p>
+      <w:pPr>
+        <w:pStyle w:val="Heading1"/>
+        <w:numPr>
+          <w:ilvl w:val="1"/>
+          <w:numId w:val="3"/>
+        </w:numPr>
+        <w:shd w:val="clear" w:color="auto" w:fill="FFFFFF"/>
+        <w:spacing w:before="0" w:beforeAutospacing="0" w:line="600" w:lineRule="atLeast"/>
+        <w:rPr>
+          <w:rFonts w:ascii="Verdana" w:eastAsiaTheme="minorHAnsi" w:hAnsi="Verdana"/>
+          <w:bCs w:val="0"/>
+          <w:kern w:val="0"/>
+          <w:sz w:val="40"/>
+          <w:szCs w:val="40"/>
+        </w:rPr>
+      </w:pPr>
+      <w:r>
+        <w:rPr>
+          <w:rFonts w:ascii="Verdana" w:eastAsiaTheme="minorHAnsi" w:hAnsi="Verdana"/>
+          <w:bCs w:val="0"/>
+          <w:kern w:val="0"/>
+          <w:sz w:val="40"/>
+          <w:szCs w:val="40"/>
+        </w:rPr>
+        <w:t>Fasdf</w:t>
+      </w:r>
+    </w:p>
+    <w:p>
+      <w:pPr>
+        <w:pStyle w:val="Heading1"/>
+        <w:numPr>
+          <w:ilvl w:val="1"/>
+          <w:numId w:val="3"/>
+        </w:numPr>
+        <w:shd w:val="clear" w:color="auto" w:fill="FFFFFF"/>
+        <w:spacing w:before="0" w:beforeAutospacing="0" w:line="600" w:lineRule="atLeast"/>
+        <w:rPr>
+          <w:rFonts w:ascii="Verdana" w:eastAsiaTheme="minorHAnsi" w:hAnsi="Verdana"/>
+          <w:bCs w:val="0"/>
+          <w:kern w:val="0"/>
+          <w:sz w:val="40"/>
+          <w:szCs w:val="40"/>
+        </w:rPr>
+      </w:pPr>
+      <w:r>
+        <w:rPr>
+          <w:rFonts w:ascii="Verdana" w:eastAsiaTheme="minorHAnsi" w:hAnsi="Verdana"/>
+          <w:bCs w:val="0"/>
+          <w:kern w:val="0"/>
+          <w:sz w:val="40"/>
+          <w:szCs w:val="40"/>
+        </w:rPr>
+        <w:t>Adf</w:t>
+      </w:r>
+    </w:p>
+    <w:p>
+      <w:pPr>
+        <w:pStyle w:val="Heading1"/>
+        <w:numPr>
+          <w:ilvl w:val="1"/>
+          <w:numId w:val="3"/>
+        </w:numPr>
+        <w:shd w:val="clear" w:color="auto" w:fill="FFFFFF"/>
+        <w:spacing w:before="0" w:beforeAutospacing="0" w:line="600" w:lineRule="atLeast"/>
+        <w:rPr>
+          <w:rFonts w:ascii="Verdana" w:eastAsiaTheme="minorHAnsi" w:hAnsi="Verdana"/>
+          <w:bCs w:val="0"/>
+          <w:kern w:val="0"/>
+          <w:sz w:val="40"/>
+          <w:szCs w:val="40"/>
+        </w:rPr>
+      </w:pPr>
+      <w:r>
+        <w:rPr>
+          <w:rFonts w:ascii="Verdana" w:eastAsiaTheme="minorHAnsi" w:hAnsi="Verdana"/>
+          <w:bCs w:val="0"/>
+          <w:kern w:val="0"/>
+          <w:sz w:val="40"/>
+          <w:szCs w:val="40"/>
+        </w:rPr>
+        <w:t>Ss</w:t>
+      </w:r>
+    </w:p>
+    <w:p>
+      <w:pPr>
+        <w:pStyle w:val="Heading1"/>
+        <w:numPr>
+          <w:ilvl w:val="1"/>
+          <w:numId w:val="3"/>
+        </w:numPr>
+        <w:shd w:val="clear" w:color="auto" w:fill="FFFFFF"/>
+        <w:spacing w:before="0" w:beforeAutospacing="0" w:line="600" w:lineRule="atLeast"/>
+        <w:rPr>
+          <w:rFonts w:ascii="Verdana" w:eastAsiaTheme="minorHAnsi" w:hAnsi="Verdana"/>
+          <w:bCs w:val="0"/>
+          <w:kern w:val="0"/>
+          <w:sz w:val="40"/>
+          <w:szCs w:val="40"/>
+        </w:rPr>
+      </w:pPr>
+      <w:r>
+        <w:rPr>
+          <w:rFonts w:ascii="Verdana" w:eastAsiaTheme="minorHAnsi" w:hAnsi="Verdana"/>
+          <w:bCs w:val="0"/>
+          <w:kern w:val="0"/>
+          <w:sz w:val="40"/>
+          <w:szCs w:val="40"/>
+        </w:rPr>
+        <w:t>Ss</w:t>
+      </w:r>
+    </w:p>
+    <w:p>
+      <w:pPr>
+        <w:pStyle w:val="Heading1"/>
+        <w:numPr>
+          <w:ilvl w:val="1"/>
+          <w:numId w:val="3"/>
+        </w:numPr>
+        <w:shd w:val="clear" w:color="auto" w:fill="FFFFFF"/>
+        <w:spacing w:before="0" w:beforeAutospacing="0" w:line="600" w:lineRule="atLeast"/>
+        <w:rPr>
+          <w:rFonts w:ascii="Verdana" w:eastAsiaTheme="minorHAnsi" w:hAnsi="Verdana"/>
+          <w:bCs w:val="0"/>
+          <w:kern w:val="0"/>
+          <w:sz w:val="40"/>
+          <w:szCs w:val="40"/>
+        </w:rPr>
+      </w:pPr>
+      <w:r>
+        <w:rPr>
+          <w:rFonts w:ascii="Verdana" w:eastAsiaTheme="minorHAnsi" w:hAnsi="Verdana"/>
+          <w:bCs w:val="0"/>
+          <w:kern w:val="0"/>
+          <w:sz w:val="40"/>
+          <w:szCs w:val="40"/>
+        </w:rPr>
+        <w:t>Ss</w:t>
+      </w:r>
+    </w:p>
+    <w:p>
+      <w:pPr>
+        <w:pStyle w:val="Heading1"/>
+        <w:numPr>
+          <w:ilvl w:val="1"/>
+          <w:numId w:val="3"/>
+        </w:numPr>
+        <w:shd w:val="clear" w:color="auto" w:fill="FFFFFF"/>
+        <w:spacing w:before="0" w:beforeAutospacing="0" w:line="600" w:lineRule="atLeast"/>
+        <w:rPr>
+          <w:rFonts w:ascii="Verdana" w:eastAsiaTheme="minorHAnsi" w:hAnsi="Verdana"/>
+          <w:bCs w:val="0"/>
+          <w:kern w:val="0"/>
+          <w:sz w:val="40"/>
+          <w:szCs w:val="40"/>
+        </w:rPr>
+      </w:pPr>
+      <w:r>
+        <w:rPr>
+          <w:rFonts w:ascii="Verdana" w:eastAsiaTheme="minorHAnsi" w:hAnsi="Verdana"/>
+          <w:bCs w:val="0"/>
+          <w:kern w:val="0"/>
+          <w:sz w:val="40"/>
+          <w:szCs w:val="40"/>
+        </w:rPr>
+        <w:lastRenderedPageBreak/>
+        <w:t>s</w:t>
+      </w:r>
     </w:p>
     <w:p>
       <w:pPr>
@@ -22252,7 +23247,7 @@
             <w:bCs/>
             <w:noProof/>
           </w:rPr>
-          <w:t>11</w:t>
+          <w:t>20</w:t>
         </w:r>
         <w:r>
           <w:rPr>
@@ -25350,7 +26345,7 @@
 </file>
 
 <file path=customXml/itemProps1.xml><?xml version="1.0" encoding="utf-8"?>
-<ds:datastoreItem xmlns:ds="http://schemas.openxmlformats.org/officeDocument/2006/customXml" ds:itemID="{7BD7AE61-D453-437F-B25C-094F9D79ACC3}">
+<ds:datastoreItem xmlns:ds="http://schemas.openxmlformats.org/officeDocument/2006/customXml" ds:itemID="{9D3349F9-4CF2-45FA-9E07-E2B8909F93A2}">
   <ds:schemaRefs>
     <ds:schemaRef ds:uri="http://schemas.openxmlformats.org/officeDocument/2006/bibliography"/>
   </ds:schemaRefs>

</xml_diff>

<commit_message>
Thần kì Myanmar, tham vọng của Trung Quốc và nỗi lo lắng của Trump
</commit_message>
<xml_diff>
--- a/report.docx
+++ b/report.docx
@@ -2616,8 +2616,6 @@
           <w:szCs w:val="40"/>
         </w:rPr>
       </w:pPr>
-      <w:bookmarkStart w:id="0" w:name="_GoBack"/>
-      <w:bookmarkEnd w:id="0"/>
       <w:r>
         <w:rPr>
           <w:rFonts w:ascii="Arial" w:eastAsiaTheme="minorHAnsi" w:hAnsi="Arial" w:cs="Arial"/>
@@ -2669,8 +2667,399 @@
           <w:sz w:val="40"/>
           <w:szCs w:val="40"/>
         </w:rPr>
-        <w:t>Sàd</w:t>
-      </w:r>
+        <w:t>Thần kì Myanmar, tham vọng của Trung Quốc và nỗi lo lắng của Trump</w:t>
+      </w:r>
+    </w:p>
+    <w:p>
+      <w:pPr>
+        <w:pStyle w:val="Heading1"/>
+        <w:shd w:val="clear" w:color="auto" w:fill="FFFFFF"/>
+        <w:spacing w:before="0" w:beforeAutospacing="0" w:line="600" w:lineRule="atLeast"/>
+        <w:ind w:left="2520"/>
+        <w:rPr>
+          <w:rFonts w:ascii="Arial" w:eastAsiaTheme="minorHAnsi" w:hAnsi="Arial"/>
+          <w:b w:val="0"/>
+          <w:bCs w:val="0"/>
+          <w:color w:val="000000"/>
+        </w:rPr>
+      </w:pPr>
+      <w:r>
+        <w:rPr>
+          <w:rFonts w:ascii="Arial" w:eastAsiaTheme="minorHAnsi" w:hAnsi="Arial"/>
+          <w:b w:val="0"/>
+          <w:bCs w:val="0"/>
+          <w:color w:val="000000"/>
+        </w:rPr>
+        <w:t>Bùng nổ sáng tạo, doanh nghiệp tỷ USD</w:t>
+      </w:r>
+    </w:p>
+    <w:p>
+      <w:pPr>
+        <w:pStyle w:val="Heading1"/>
+        <w:shd w:val="clear" w:color="auto" w:fill="FFFFFF"/>
+        <w:spacing w:before="0" w:beforeAutospacing="0" w:line="600" w:lineRule="atLeast"/>
+        <w:ind w:left="2520"/>
+        <w:rPr>
+          <w:rFonts w:ascii="Arial" w:eastAsiaTheme="minorHAnsi" w:hAnsi="Arial" w:cs="Arial"/>
+          <w:b w:val="0"/>
+          <w:bCs w:val="0"/>
+          <w:color w:val="000000"/>
+        </w:rPr>
+      </w:pPr>
+      <w:r>
+        <w:rPr>
+          <w:rFonts w:ascii="Arial" w:eastAsiaTheme="minorHAnsi" w:hAnsi="Arial" w:cs="Arial"/>
+          <w:b w:val="0"/>
+          <w:bCs w:val="0"/>
+          <w:color w:val="000000"/>
+        </w:rPr>
+        <w:t>Tại Diễn đàn mở về khởi nghiệp và sáng tạo: “ASEAN 4.0 cho tất cả mọi người”, Giáo sư Klaus Schwab - người sáng lập và là Chủ tịch điều hành </w:t>
+      </w:r>
+      <w:hyperlink r:id="rId14" w:history="1">
+        <w:r>
+          <w:rPr>
+            <w:rFonts w:eastAsiaTheme="minorHAnsi"/>
+            <w:b w:val="0"/>
+            <w:bCs w:val="0"/>
+            <w:color w:val="000000"/>
+          </w:rPr>
+          <w:t>Diễn đàn kinh tế thế giới</w:t>
+        </w:r>
+      </w:hyperlink>
+      <w:r>
+        <w:rPr>
+          <w:rFonts w:ascii="Arial" w:eastAsiaTheme="minorHAnsi" w:hAnsi="Arial" w:cs="Arial"/>
+          <w:b w:val="0"/>
+          <w:bCs w:val="0"/>
+          <w:color w:val="000000"/>
+        </w:rPr>
+        <w:t> (WEF) cho rằng, cuộc cách mạng công nghiệp 4.0 (CMCN 4.0) hoàn toàn khác biệt về tầm vóc, quy mô lẫn độ phức tạp so với bất kỳ cuộc cách mạng nào trước đây.</w:t>
+      </w:r>
+    </w:p>
+    <w:p>
+      <w:pPr>
+        <w:pStyle w:val="Heading1"/>
+        <w:shd w:val="clear" w:color="auto" w:fill="FFFFFF"/>
+        <w:spacing w:before="0" w:beforeAutospacing="0" w:line="600" w:lineRule="atLeast"/>
+        <w:ind w:left="2520"/>
+        <w:rPr>
+          <w:rFonts w:ascii="Arial" w:eastAsiaTheme="minorHAnsi" w:hAnsi="Arial" w:cs="Arial"/>
+          <w:color w:val="000000"/>
+        </w:rPr>
+      </w:pPr>
+      <w:r>
+        <w:rPr>
+          <w:rFonts w:ascii="Arial" w:eastAsiaTheme="minorHAnsi" w:hAnsi="Arial" w:cs="Arial"/>
+          <w:color w:val="000000"/>
+        </w:rPr>
+        <w:lastRenderedPageBreak/>
+        <w:t>Với đặc trưng là một loạt công nghệ mới hòa trộn thế giới vật chất, thế giới số và thế giới sinh học, những bước phát triển của CMCN 4.0 sẽ ảnh hưởng đến mọi quy tắc, mọi nền kinh tế, mọi ngành nghề và chính phủ. CMCN 4.0 đang làm thay đổi các quốc gia trên thế giới. Mỗi người có thể thành 1 Google trong tương lai, nó mang đến cơ hội đặc biệt độc đáo cho mọi người.</w:t>
+      </w:r>
+    </w:p>
+    <w:p>
+      <w:pPr>
+        <w:pStyle w:val="Heading1"/>
+        <w:shd w:val="clear" w:color="auto" w:fill="FFFFFF"/>
+        <w:spacing w:before="0" w:beforeAutospacing="0" w:line="600" w:lineRule="atLeast"/>
+        <w:ind w:left="2520"/>
+        <w:rPr>
+          <w:rFonts w:ascii="Arial" w:eastAsiaTheme="minorHAnsi" w:hAnsi="Arial" w:cs="Arial"/>
+          <w:color w:val="000000"/>
+        </w:rPr>
+      </w:pPr>
+      <w:r>
+        <w:rPr>
+          <w:rFonts w:ascii="Arial" w:eastAsiaTheme="minorHAnsi" w:hAnsi="Arial" w:cs="Arial"/>
+          <w:color w:val="000000"/>
+        </w:rPr>
+        <w:t>Trong tương lai, các quốc gia thành công là các quốc gia có thể nắm bắt cơ hội, ưu thế mà CMCN 4.0 đem lại. </w:t>
+      </w:r>
+    </w:p>
+    <w:p>
+      <w:pPr>
+        <w:pStyle w:val="Heading1"/>
+        <w:shd w:val="clear" w:color="auto" w:fill="FFFFFF"/>
+        <w:spacing w:before="0" w:beforeAutospacing="0" w:line="600" w:lineRule="atLeast"/>
+        <w:ind w:left="2520"/>
+        <w:rPr>
+          <w:rFonts w:ascii="Arial" w:eastAsiaTheme="minorHAnsi" w:hAnsi="Arial" w:cs="Arial"/>
+          <w:b w:val="0"/>
+          <w:bCs w:val="0"/>
+          <w:color w:val="000000"/>
+        </w:rPr>
+      </w:pPr>
+      <w:r>
+        <w:rPr>
+          <w:rFonts w:ascii="Arial" w:eastAsiaTheme="minorHAnsi" w:hAnsi="Arial" w:cs="Arial"/>
+          <w:b w:val="0"/>
+          <w:bCs w:val="0"/>
+          <w:color w:val="000000"/>
+        </w:rPr>
+        <w:t xml:space="preserve">Ông Lê Hồng Minh CEO VNG là diễn giả Việt Nam duy nhất </w:t>
+      </w:r>
+      <w:r>
+        <w:rPr>
+          <w:rFonts w:ascii="Arial" w:eastAsiaTheme="minorHAnsi" w:hAnsi="Arial" w:cs="Arial"/>
+          <w:b w:val="0"/>
+          <w:bCs w:val="0"/>
+          <w:color w:val="000000"/>
+        </w:rPr>
+        <w:lastRenderedPageBreak/>
+        <w:t>trong diễn đàn cho biết 20 năm tới thế giới sẽ thay đổi rất nhiều, các bạn sinh viên có thể xây dựng được công ty tỷ USD ở Việt Nam hoặc châu Á. Thách thức phải đối mặt hiện nay là phải liên tục học tập để tìm cái mới, thúc đẩy sự sáng tạo. Hiện tại cả thế giới trở thành trung tâm sáng tạo.</w:t>
+      </w:r>
+    </w:p>
+    <w:p>
+      <w:pPr>
+        <w:pStyle w:val="Heading1"/>
+        <w:shd w:val="clear" w:color="auto" w:fill="FFFFFF"/>
+        <w:spacing w:before="0" w:beforeAutospacing="0" w:line="600" w:lineRule="atLeast"/>
+        <w:ind w:left="2520"/>
+        <w:rPr>
+          <w:rFonts w:ascii="Arial" w:eastAsiaTheme="minorHAnsi" w:hAnsi="Arial" w:cs="Arial"/>
+          <w:b w:val="0"/>
+          <w:bCs w:val="0"/>
+          <w:color w:val="000000"/>
+        </w:rPr>
+      </w:pPr>
+      <w:r>
+        <w:rPr>
+          <w:rFonts w:ascii="Arial" w:eastAsiaTheme="minorHAnsi" w:hAnsi="Arial" w:cs="Arial"/>
+          <w:b w:val="0"/>
+          <w:bCs w:val="0"/>
+          <w:color w:val="000000"/>
+        </w:rPr>
+        <w:t>Ông Lê Hồng Minh là người xây dựng nên VNG (trước là VinaGame) với những những sản phẩm gây được tiếng vang trong nước và khu vực như Zalo, Zing, Zing Me, trong đó Zalo có hơn 70 triệu người dùng.</w:t>
+      </w:r>
+    </w:p>
+    <w:p>
+      <w:pPr>
+        <w:pStyle w:val="Heading1"/>
+        <w:shd w:val="clear" w:color="auto" w:fill="FFFFFF"/>
+        <w:spacing w:before="0" w:beforeAutospacing="0" w:line="600" w:lineRule="atLeast"/>
+        <w:ind w:left="2520"/>
+        <w:rPr>
+          <w:rFonts w:ascii="Arial" w:eastAsiaTheme="minorHAnsi" w:hAnsi="Arial" w:cs="Arial"/>
+          <w:b w:val="0"/>
+          <w:bCs w:val="0"/>
+          <w:color w:val="000000"/>
+        </w:rPr>
+      </w:pPr>
+      <w:r>
+        <w:rPr>
+          <w:rFonts w:ascii="Arial" w:eastAsiaTheme="minorHAnsi" w:hAnsi="Arial" w:cs="Arial"/>
+          <w:b w:val="0"/>
+          <w:bCs w:val="0"/>
+          <w:color w:val="000000"/>
+        </w:rPr>
+        <w:t xml:space="preserve">Đông Nam Á gần đây được xem là có thể trở thành thung </w:t>
+      </w:r>
+      <w:r>
+        <w:rPr>
+          <w:rFonts w:ascii="Arial" w:eastAsiaTheme="minorHAnsi" w:hAnsi="Arial" w:cs="Arial"/>
+          <w:b w:val="0"/>
+          <w:bCs w:val="0"/>
+          <w:color w:val="000000"/>
+        </w:rPr>
+        <w:lastRenderedPageBreak/>
+        <w:t>lũng Silicon thứ 2 trên thế giới với nền kinh tế Internet đã đạt giá trị 50 tỷ USD trong năm 2017, và dự báo sẽ tăng lên 200 tỷ USD vào năm 2025.</w:t>
+      </w:r>
+    </w:p>
+    <w:p>
+      <w:pPr>
+        <w:pStyle w:val="Heading1"/>
+        <w:shd w:val="clear" w:color="auto" w:fill="FFFFFF"/>
+        <w:spacing w:before="0" w:beforeAutospacing="0" w:line="600" w:lineRule="atLeast"/>
+        <w:ind w:left="2520"/>
+        <w:rPr>
+          <w:rFonts w:ascii="Arial" w:eastAsiaTheme="minorHAnsi" w:hAnsi="Arial" w:cs="Arial"/>
+          <w:b w:val="0"/>
+          <w:bCs w:val="0"/>
+          <w:color w:val="000000"/>
+        </w:rPr>
+      </w:pPr>
+    </w:p>
+    <w:p>
+      <w:pPr>
+        <w:pStyle w:val="Heading1"/>
+        <w:shd w:val="clear" w:color="auto" w:fill="FFFFFF"/>
+        <w:spacing w:before="0" w:beforeAutospacing="0" w:line="600" w:lineRule="atLeast"/>
+        <w:ind w:left="2520"/>
+        <w:rPr>
+          <w:rFonts w:ascii="Arial" w:eastAsiaTheme="minorHAnsi" w:hAnsi="Arial" w:cs="Arial"/>
+          <w:b w:val="0"/>
+          <w:bCs w:val="0"/>
+          <w:color w:val="000000"/>
+        </w:rPr>
+      </w:pPr>
+      <w:r>
+        <w:rPr>
+          <w:rFonts w:ascii="Arial" w:eastAsiaTheme="minorHAnsi" w:hAnsi="Arial" w:cs="Arial"/>
+          <w:b w:val="0"/>
+          <w:bCs w:val="0"/>
+          <w:color w:val="000000"/>
+        </w:rPr>
+        <w:t>Tốc độ phát triển dữ dội của cuộc CMCN 4.0 tại khu vực có thể được thấy qua đất nước Myanmar. Một đất nước mà mới chỉ vài năm trước đây vẫn còn bị cô lập và đóng cửa với thế giới, gần như không có điện thoại thông minh và hệ thống ngân hàng.</w:t>
+      </w:r>
+    </w:p>
+    <w:p>
+      <w:pPr>
+        <w:pStyle w:val="Heading1"/>
+        <w:shd w:val="clear" w:color="auto" w:fill="FFFFFF"/>
+        <w:spacing w:before="0" w:beforeAutospacing="0" w:line="600" w:lineRule="atLeast"/>
+        <w:ind w:left="2520"/>
+        <w:rPr>
+          <w:rFonts w:ascii="Arial" w:eastAsiaTheme="minorHAnsi" w:hAnsi="Arial" w:cs="Arial"/>
+          <w:b w:val="0"/>
+          <w:bCs w:val="0"/>
+          <w:color w:val="000000"/>
+        </w:rPr>
+      </w:pPr>
+      <w:r>
+        <w:rPr>
+          <w:rFonts w:ascii="Arial" w:eastAsiaTheme="minorHAnsi" w:hAnsi="Arial" w:cs="Arial"/>
+          <w:b w:val="0"/>
+          <w:bCs w:val="0"/>
+          <w:color w:val="000000"/>
+        </w:rPr>
+        <w:t xml:space="preserve">Nhưng giờ đây, Myanmar có 90% dân số tiếp cận internet. Người dân tại đất nước thuần nông này giờ đây thậm chí không cần đến tài khoản ngân </w:t>
+      </w:r>
+      <w:r>
+        <w:rPr>
+          <w:rFonts w:ascii="Arial" w:eastAsiaTheme="minorHAnsi" w:hAnsi="Arial" w:cs="Arial"/>
+          <w:b w:val="0"/>
+          <w:bCs w:val="0"/>
+          <w:color w:val="000000"/>
+        </w:rPr>
+        <w:lastRenderedPageBreak/>
+        <w:t>hàng, thay vào đó là các dịch vụ tài chính tích hợp ngay trên điện thoại.</w:t>
+      </w:r>
+    </w:p>
+    <w:p>
+      <w:pPr>
+        <w:pStyle w:val="Heading1"/>
+        <w:shd w:val="clear" w:color="auto" w:fill="FFFFFF"/>
+        <w:spacing w:before="0" w:beforeAutospacing="0" w:line="600" w:lineRule="atLeast"/>
+        <w:ind w:left="2520"/>
+        <w:rPr>
+          <w:rFonts w:ascii="Arial" w:eastAsiaTheme="minorHAnsi" w:hAnsi="Arial" w:cs="Arial"/>
+          <w:b w:val="0"/>
+          <w:bCs w:val="0"/>
+          <w:color w:val="000000"/>
+        </w:rPr>
+      </w:pPr>
+    </w:p>
+    <w:p>
+      <w:pPr>
+        <w:pStyle w:val="Heading1"/>
+        <w:shd w:val="clear" w:color="auto" w:fill="FFFFFF"/>
+        <w:spacing w:before="0" w:beforeAutospacing="0" w:line="600" w:lineRule="atLeast"/>
+        <w:ind w:left="2520"/>
+        <w:rPr>
+          <w:rFonts w:ascii="Arial" w:eastAsiaTheme="minorHAnsi" w:hAnsi="Arial" w:cs="Arial"/>
+          <w:b w:val="0"/>
+          <w:bCs w:val="0"/>
+          <w:color w:val="000000"/>
+        </w:rPr>
+      </w:pPr>
+      <w:r>
+        <w:rPr>
+          <w:rFonts w:ascii="Arial" w:eastAsiaTheme="minorHAnsi" w:hAnsi="Arial" w:cs="Arial"/>
+          <w:b w:val="0"/>
+          <w:bCs w:val="0"/>
+          <w:color w:val="000000"/>
+        </w:rPr>
+        <w:t>Chỉ trong vòng chưa 2 năm, một công ty fintech có tên Wave Money tại Myanmar đã có hàng triệu khách hàng, liên kết với các số điện thoại di động và thực hiện chuyển tiền, gửi tiền hoặc rút tiền ở 20 ngàn đại lý phủ sóng khắp cả nước. </w:t>
+      </w:r>
+    </w:p>
+    <w:p>
+      <w:pPr>
+        <w:pStyle w:val="Heading1"/>
+        <w:shd w:val="clear" w:color="auto" w:fill="FFFFFF"/>
+        <w:spacing w:before="0" w:beforeAutospacing="0" w:line="600" w:lineRule="atLeast"/>
+        <w:ind w:left="2520"/>
+        <w:rPr>
+          <w:rFonts w:ascii="Arial" w:eastAsiaTheme="minorHAnsi" w:hAnsi="Arial" w:cs="Arial"/>
+          <w:color w:val="000000"/>
+        </w:rPr>
+      </w:pPr>
+      <w:r>
+        <w:rPr>
+          <w:rFonts w:ascii="Arial" w:eastAsiaTheme="minorHAnsi" w:hAnsi="Arial" w:cs="Arial"/>
+          <w:color w:val="000000"/>
+        </w:rPr>
+        <w:t xml:space="preserve">Indonesia của tổng thống Joko Widodo đã trở thành quốc gia GDP ngàn tỷ USD nhưng cũng đang rất kỳ vọng vào cơ hội đến từ cuộc CMCN 4.0. Indonesia đặt mục tiêu trở lọt vào top 10 nền kinh tế lớn nhất thế giới vào </w:t>
+      </w:r>
+      <w:r>
+        <w:rPr>
+          <w:rFonts w:ascii="Arial" w:eastAsiaTheme="minorHAnsi" w:hAnsi="Arial" w:cs="Arial"/>
+          <w:color w:val="000000"/>
+        </w:rPr>
+        <w:lastRenderedPageBreak/>
+        <w:t>năm 2030 với trọng tâm đến từ kế hoạch "Making Indonesia 4.0". Thái Lan trong khi đó thành công với CMCN 3.0 giờ đây tập trung vào cuộc CMCN 4.0 với định hướng hướng tới một nền công nghiệp sử dụng công nghệ và sự sáng tạo để đột phá.</w:t>
+      </w:r>
+    </w:p>
+    <w:p>
+      <w:pPr>
+        <w:pStyle w:val="Heading1"/>
+        <w:shd w:val="clear" w:color="auto" w:fill="FFFFFF"/>
+        <w:spacing w:before="0" w:beforeAutospacing="0" w:line="600" w:lineRule="atLeast"/>
+        <w:ind w:left="2520"/>
+        <w:rPr>
+          <w:rFonts w:ascii="Arial" w:eastAsiaTheme="minorHAnsi" w:hAnsi="Arial" w:cs="Arial"/>
+          <w:color w:val="000000"/>
+        </w:rPr>
+      </w:pPr>
+      <w:r>
+        <w:rPr>
+          <w:rFonts w:ascii="Arial" w:eastAsiaTheme="minorHAnsi" w:hAnsi="Arial" w:cs="Arial"/>
+          <w:color w:val="000000"/>
+        </w:rPr>
+        <w:t>Cơ hội chưa từng có nhưng thách thức sống còn</w:t>
+      </w:r>
+    </w:p>
+    <w:p>
+      <w:pPr>
+        <w:pStyle w:val="Heading1"/>
+        <w:shd w:val="clear" w:color="auto" w:fill="FFFFFF"/>
+        <w:spacing w:before="0" w:beforeAutospacing="0" w:line="600" w:lineRule="atLeast"/>
+        <w:ind w:left="2520"/>
+        <w:rPr>
+          <w:rFonts w:ascii="Arial" w:eastAsiaTheme="minorHAnsi" w:hAnsi="Arial" w:cs="Arial"/>
+          <w:color w:val="000000"/>
+        </w:rPr>
+      </w:pPr>
+      <w:bookmarkStart w:id="0" w:name="_GoBack"/>
+      <w:bookmarkEnd w:id="0"/>
+      <w:r>
+        <w:rPr>
+          <w:rFonts w:ascii="Arial" w:eastAsiaTheme="minorHAnsi" w:hAnsi="Arial" w:cs="Arial"/>
+          <w:color w:val="000000"/>
+        </w:rPr>
+        <w:t xml:space="preserve">Tại Trung Quốc, sự lớn mạnh của Ant Financial (1 công ty con của Alibaba) và việc trở thành công ty công nghệ tài chính lớn nhất thế giới cũng là một minh chứng về cơ hội lịch sử của cuộc CMCN 4.0. Trên thế giới dường như </w:t>
+      </w:r>
+      <w:r>
+        <w:rPr>
+          <w:rFonts w:ascii="Arial" w:eastAsiaTheme="minorHAnsi" w:hAnsi="Arial" w:cs="Arial"/>
+          <w:color w:val="000000"/>
+        </w:rPr>
+        <w:lastRenderedPageBreak/>
+        <w:t>chưa có một công ty nào phát triển với 1 tốc độ nhanh như vậy. Với tuổi đời chỉ vài năm nhưng startup của Jack Ma có hoạt động rộng khắp trên các lĩnh vực thanh toán trực tuyến, bảo hiểm, cho vay, chấm điểm tín dụng, quản lý tài sản..., với gần 900 triệu khách hàng nhờ các ứng dụng di động thông minh.</w:t>
+      </w:r>
+    </w:p>
+    <w:p>
+      <w:pPr>
+        <w:pStyle w:val="Heading1"/>
+        <w:shd w:val="clear" w:color="auto" w:fill="FFFFFF"/>
+        <w:spacing w:before="0" w:beforeAutospacing="0" w:line="600" w:lineRule="atLeast"/>
+        <w:ind w:left="2520"/>
+        <w:rPr>
+          <w:rFonts w:ascii="Verdana" w:eastAsiaTheme="minorHAnsi" w:hAnsi="Verdana"/>
+          <w:bCs w:val="0"/>
+          <w:kern w:val="0"/>
+          <w:sz w:val="40"/>
+          <w:szCs w:val="40"/>
+        </w:rPr>
+      </w:pPr>
     </w:p>
     <w:p>
       <w:pPr>
@@ -2893,6 +3282,7 @@
           <w:sz w:val="40"/>
           <w:szCs w:val="40"/>
         </w:rPr>
+        <w:lastRenderedPageBreak/>
         <w:t>Adf</w:t>
       </w:r>
     </w:p>
@@ -3229,7 +3619,6 @@
           <w:sz w:val="40"/>
           <w:szCs w:val="40"/>
         </w:rPr>
-        <w:lastRenderedPageBreak/>
         <w:t>s</w:t>
       </w:r>
     </w:p>
@@ -7126,7 +7515,6 @@
           <w:noProof/>
           <w:color w:val="000000"/>
         </w:rPr>
-        <w:lastRenderedPageBreak/>
         <w:drawing>
           <wp:inline distT="0" distB="0" distL="0" distR="0">
             <wp:extent cx="4762500" cy="3571875"/>
@@ -7145,7 +7533,7 @@
                     </pic:cNvPicPr>
                   </pic:nvPicPr>
                   <pic:blipFill>
-                    <a:blip r:embed="rId14">
+                    <a:blip r:embed="rId15">
                       <a:extLst>
                         <a:ext uri="{28A0092B-C50C-407E-A947-70E740481C1C}">
                           <a14:useLocalDpi xmlns:a14="http://schemas.microsoft.com/office/drawing/2010/main" val="0"/>
@@ -7220,7 +7608,7 @@
         </w:rPr>
         <w:t>Sáng 9/11 tại Hà Nội, Viện nghiên cứu quản lý kinh tế Trung ương (</w:t>
       </w:r>
-      <w:hyperlink r:id="rId15" w:history="1">
+      <w:hyperlink r:id="rId16" w:history="1">
         <w:r>
           <w:rPr>
             <w:rStyle w:val="Hyperlink"/>
@@ -7249,6 +7637,13 @@
           <w:color w:val="000000"/>
         </w:rPr>
         <w:br/>
+      </w:r>
+      <w:r>
+        <w:rPr>
+          <w:rFonts w:ascii="Arial" w:hAnsi="Arial" w:cs="Arial"/>
+          <w:color w:val="000000"/>
+        </w:rPr>
+        <w:lastRenderedPageBreak/>
         <w:t>Phát biểu khai mạc, ông Phan Đức Hiếu, Phó Viện trưởng CIEM cho biết, cách mạng công nghiệp 4.0 trong lĩnh vực nông nghiệp được các nước ứng dụng vào sản xuất, đem lại hiệu quả cao. Tại Việt Nam một số doanh nghiệp đã áp dụng số hoá vào sản xuất kinh doanh từ giống, canh tác, thu hoạch, phân phối tiêu dùng, khép kín.</w:t>
       </w:r>
     </w:p>
@@ -7282,15 +7677,7 @@
           <w:color w:val="000000"/>
         </w:rPr>
         <w:br/>
-        <w:t xml:space="preserve">Bà Nguyễn Thị Luyến, Trưởng ban Thể chế kinh tế, CIEM cho biết, ngành nông nghiệp có vai trò quan trọng góp phần vào tăng trưởng kinh tế. Cụ thể, xuất siêu thương mại </w:t>
-      </w:r>
-      <w:r>
-        <w:rPr>
-          <w:rFonts w:ascii="Arial" w:hAnsi="Arial" w:cs="Arial"/>
-          <w:color w:val="000000"/>
-        </w:rPr>
-        <w:lastRenderedPageBreak/>
-        <w:t>ngày càng tăng; trong đó, năm 2017 đạt trên 8 tỷ USD và giải quyết ước tính chiếm trên 40% lao động đang làm việc trong các ngành kinh tế. Làn sóng đổi mới, ứng dụng khoa học kỹ thuật sẽ diễn ra mạnh mẽ trong quá trình hội nhập kinh tế quốc tế, tự do hoá thương mại.</w:t>
+        <w:t>Bà Nguyễn Thị Luyến, Trưởng ban Thể chế kinh tế, CIEM cho biết, ngành nông nghiệp có vai trò quan trọng góp phần vào tăng trưởng kinh tế. Cụ thể, xuất siêu thương mại ngày càng tăng; trong đó, năm 2017 đạt trên 8 tỷ USD và giải quyết ước tính chiếm trên 40% lao động đang làm việc trong các ngành kinh tế. Làn sóng đổi mới, ứng dụng khoa học kỹ thuật sẽ diễn ra mạnh mẽ trong quá trình hội nhập kinh tế quốc tế, tự do hoá thương mại.</w:t>
       </w:r>
     </w:p>
     <w:p>
@@ -7334,6 +7721,7 @@
           <w:noProof/>
           <w:color w:val="000000"/>
         </w:rPr>
+        <w:lastRenderedPageBreak/>
         <w:drawing>
           <wp:inline distT="0" distB="0" distL="0" distR="0">
             <wp:extent cx="4762500" cy="3257550"/>
@@ -7352,7 +7740,7 @@
                     </pic:cNvPicPr>
                   </pic:nvPicPr>
                   <pic:blipFill>
-                    <a:blip r:embed="rId16">
+                    <a:blip r:embed="rId17">
                       <a:extLst>
                         <a:ext uri="{28A0092B-C50C-407E-A947-70E740481C1C}">
                           <a14:useLocalDpi xmlns:a14="http://schemas.microsoft.com/office/drawing/2010/main" val="0"/>
@@ -7440,15 +7828,7 @@
           <w:rFonts w:ascii="Arial" w:hAnsi="Arial" w:cs="Arial"/>
           <w:color w:val="000000"/>
         </w:rPr>
-        <w:t xml:space="preserve">Nông nghiệp Israel được xây dựng dựa trên công nghệ đổi mới và tiến bộ không dựa trên lợi thế so sánh về tự nhiên. Tại Israel, một số công ty cung ứng công nghệ nông nghiệp chính xác theo hướng giải pháp toàn diện. Nên tất cả các trang trại hay nhà lưới </w:t>
-      </w:r>
-      <w:r>
-        <w:rPr>
-          <w:rFonts w:ascii="Arial" w:hAnsi="Arial" w:cs="Arial"/>
-          <w:color w:val="000000"/>
-        </w:rPr>
-        <w:lastRenderedPageBreak/>
-        <w:t>của Israel đều trang bị hệ thống điều khiển kỹ thuật số với cảm biến và điều khiển tự động. </w:t>
+        <w:t>Nông nghiệp Israel được xây dựng dựa trên công nghệ đổi mới và tiến bộ không dựa trên lợi thế so sánh về tự nhiên. Tại Israel, một số công ty cung ứng công nghệ nông nghiệp chính xác theo hướng giải pháp toàn diện. Nên tất cả các trang trại hay nhà lưới của Israel đều trang bị hệ thống điều khiển kỹ thuật số với cảm biến và điều khiển tự động. </w:t>
       </w:r>
       <w:r>
         <w:rPr>
@@ -7481,7 +7861,15 @@
           <w:rFonts w:ascii="Arial" w:hAnsi="Arial" w:cs="Arial"/>
           <w:color w:val="000000"/>
         </w:rPr>
-        <w:t>Đơn cử như, Công ty cổ phần nông nghiệp công nghệ cao (VIFARM) đã ứng dụng công nghệ thuỷ canh hồi lưu; nuôi trồng không sử dụng đất, không tưới nước, môi trường sống được kiểm soát bởi hệ thống máy tính và các thiết bị IOT nhằm đảm bảo môi trường tốt cho cây. Còn Cầu Đất Farm thì đầu tư quy trình sản xuất nông sản khép kín, tự động, hiện đại. </w:t>
+        <w:t xml:space="preserve">Đơn cử như, Công ty cổ phần nông nghiệp công nghệ cao (VIFARM) đã ứng dụng công nghệ thuỷ canh hồi lưu; nuôi trồng không sử dụng đất, không tưới nước, môi </w:t>
+      </w:r>
+      <w:r>
+        <w:rPr>
+          <w:rFonts w:ascii="Arial" w:hAnsi="Arial" w:cs="Arial"/>
+          <w:color w:val="000000"/>
+        </w:rPr>
+        <w:lastRenderedPageBreak/>
+        <w:t>trường sống được kiểm soát bởi hệ thống máy tính và các thiết bị IOT nhằm đảm bảo môi trường tốt cho cây. Còn Cầu Đất Farm thì đầu tư quy trình sản xuất nông sản khép kín, tự động, hiện đại. </w:t>
       </w:r>
       <w:r>
         <w:rPr>
@@ -7544,15 +7932,7 @@
           <w:color w:val="000000"/>
         </w:rPr>
         <w:br/>
-        <w:t xml:space="preserve">Theo ông Sỹ, cần phải đặt đầu tư cho nông nghiệp, tạo bước phát triển đột phá và bền vững trong nông nghiệp là trọng tâm phát triển kinh tế - xã hội trong 10 năm tới. Do đó, phải kết nối được các doanh nghiệp, nhà đầu tư với nông dân; mở rộng hạn điền và cho phép chuyển đổi sử dụng mục đích đất nông nghiệp một cách thông thoáng, linh </w:t>
-      </w:r>
-      <w:r>
-        <w:rPr>
-          <w:rFonts w:ascii="Arial" w:hAnsi="Arial" w:cs="Arial"/>
-          <w:color w:val="000000"/>
-        </w:rPr>
-        <w:lastRenderedPageBreak/>
-        <w:t>hoạt hơn nhất là chuyển đổi đất trồng lúa sang trồng các loại cây trồng khác hoặc nuôi trồng thuỷ sản, gia súc, gia cầm có giá trị kinh tế cao hơn. Bên cạnh đó, khuyến khích thành lập doanh nghiệp nông nghiệp. </w:t>
+        <w:t>Theo ông Sỹ, cần phải đặt đầu tư cho nông nghiệp, tạo bước phát triển đột phá và bền vững trong nông nghiệp là trọng tâm phát triển kinh tế - xã hội trong 10 năm tới. Do đó, phải kết nối được các doanh nghiệp, nhà đầu tư với nông dân; mở rộng hạn điền và cho phép chuyển đổi sử dụng mục đích đất nông nghiệp một cách thông thoáng, linh hoạt hơn nhất là chuyển đổi đất trồng lúa sang trồng các loại cây trồng khác hoặc nuôi trồng thuỷ sản, gia súc, gia cầm có giá trị kinh tế cao hơn. Bên cạnh đó, khuyến khích thành lập doanh nghiệp nông nghiệp. </w:t>
       </w:r>
       <w:r>
         <w:rPr>
@@ -7582,7 +7962,15 @@
           <w:color w:val="000000"/>
         </w:rPr>
         <w:br/>
-        <w:t>Tuy nhiên, “phải lựa chọn công nghệ phù hợp, sản phẩm phù hợp gắn với mỗi vùng miền và thị trường. Thực hiện ưu tiên phát triển nông nghiệp 4.0 ở các nơi các nơi có điều kiện nhưng không loại trừ các hình thái sản xuất nông nghiệp truyền thống. Đặc biệt, lấy doanh nghiệp làm trung tâm, ứng dụng và chuyển giao công nghệ tiên tiến, hình thành các chuỗi giá trị nông sản thực phẩm bền vững, an toàn, cạnh tranh.”, ông Phan Đức Hiếu nói. </w:t>
+        <w:t xml:space="preserve">Tuy nhiên, “phải lựa chọn công nghệ phù hợp, sản phẩm phù hợp gắn với mỗi vùng </w:t>
+      </w:r>
+      <w:r>
+        <w:rPr>
+          <w:rFonts w:ascii="Arial" w:hAnsi="Arial" w:cs="Arial"/>
+          <w:color w:val="000000"/>
+        </w:rPr>
+        <w:lastRenderedPageBreak/>
+        <w:t>miền và thị trường. Thực hiện ưu tiên phát triển nông nghiệp 4.0 ở các nơi các nơi có điều kiện nhưng không loại trừ các hình thái sản xuất nông nghiệp truyền thống. Đặc biệt, lấy doanh nghiệp làm trung tâm, ứng dụng và chuyển giao công nghệ tiên tiến, hình thành các chuỗi giá trị nông sản thực phẩm bền vững, an toàn, cạnh tranh.”, ông Phan Đức Hiếu nói. </w:t>
       </w:r>
       <w:r>
         <w:rPr>
@@ -7664,15 +8052,7 @@
           <w:rFonts w:ascii="Arial" w:hAnsi="Arial" w:cs="Arial"/>
           <w:color w:val="333333"/>
         </w:rPr>
-        <w:t xml:space="preserve">Việc ứng dụng công nghệ 4.0 vào doanh nghiệp giúp thay đổi rất nhiều mặt lợi ích. Công nghiệp 4.0, một sáng kiến ​​chiến lược của Đức, nhằm tạo ra các nhà máy thông minh, nơi các công nghệ sản xuất được nâng cấp và biến đổi bởi Internet of Things (IoT) và điện toán đám mây, AI… Trong kỷ nguyên Công nghiệp 4.0 con người, máy móc có thể giao tiếp với nhau tại thời gian thực. Công nghiệp 4.0 kết hợp các công nghệ hệ thống sản xuất nhúng với các quy trình sản xuất thông minh để mở đường cho một thời đại công </w:t>
-      </w:r>
-      <w:r>
-        <w:rPr>
-          <w:rFonts w:ascii="Arial" w:hAnsi="Arial" w:cs="Arial"/>
-          <w:color w:val="333333"/>
-        </w:rPr>
-        <w:lastRenderedPageBreak/>
-        <w:t>nghệ mới sẽ chuyển đổi căn bản các chuỗi giá trị công nghiệp, chuỗi giá trị sản xuất và mô hình kinh doanh.</w:t>
+        <w:t>Việc ứng dụng công nghệ 4.0 vào doanh nghiệp giúp thay đổi rất nhiều mặt lợi ích. Công nghiệp 4.0, một sáng kiến ​​chiến lược của Đức, nhằm tạo ra các nhà máy thông minh, nơi các công nghệ sản xuất được nâng cấp và biến đổi bởi Internet of Things (IoT) và điện toán đám mây, AI… Trong kỷ nguyên Công nghiệp 4.0 con người, máy móc có thể giao tiếp với nhau tại thời gian thực. Công nghiệp 4.0 kết hợp các công nghệ hệ thống sản xuất nhúng với các quy trình sản xuất thông minh để mở đường cho một thời đại công nghệ mới sẽ chuyển đổi căn bản các chuỗi giá trị công nghiệp, chuỗi giá trị sản xuất và mô hình kinh doanh.</w:t>
       </w:r>
     </w:p>
     <w:p>
@@ -7696,6 +8076,7 @@
           <w:sz w:val="21"/>
           <w:szCs w:val="21"/>
         </w:rPr>
+        <w:lastRenderedPageBreak/>
         <w:drawing>
           <wp:inline distT="0" distB="0" distL="0" distR="0">
             <wp:extent cx="9525000" cy="5295900"/>
@@ -7714,7 +8095,7 @@
                     </pic:cNvPicPr>
                   </pic:nvPicPr>
                   <pic:blipFill>
-                    <a:blip r:embed="rId17">
+                    <a:blip r:embed="rId18">
                       <a:extLst>
                         <a:ext uri="{28A0092B-C50C-407E-A947-70E740481C1C}">
                           <a14:useLocalDpi xmlns:a14="http://schemas.microsoft.com/office/drawing/2010/main" val="0"/>
@@ -7838,7 +8219,7 @@
           <w:rFonts w:ascii="Arial" w:hAnsi="Arial" w:cs="Arial"/>
           <w:color w:val="333333"/>
         </w:rPr>
-        <w:t xml:space="preserve">Khi số lượng thiết bị thông minh và lượng dữ liệu được thu thập, phân tích và lưu trữ tăng lên, kết nối và liên lạc sẽ chỉ trở nên quan trọng hơn.  IoT sẽ có thể cung cấp một lượng lớn dữ liệu, cung cấp nhà sản xuất với thông tin giá trị. Cả trong doanh nghiệp và các đối tác bên thứ ba, các công ty sẽ cần dữ liệu của họ có thể chia sẻ và tương thích </w:t>
+        <w:t xml:space="preserve">Khi số lượng thiết bị thông minh và lượng dữ liệu được thu thập, phân tích và lưu trữ tăng lên, kết nối và liên lạc sẽ chỉ trở nên quan trọng hơn.  IoT sẽ có thể cung cấp một lượng lớn dữ liệu, cung cấp nhà sản xuất với thông tin giá trị. Cả trong doanh nghiệp và các đối tác bên thứ ba, các công ty sẽ cần dữ liệu của họ có thể chia sẻ và tương thích để cho phép mức độ hoạt động cao hơn. Ứng dụng IoT cho phép theo dõi ảo các tài sản </w:t>
       </w:r>
       <w:r>
         <w:rPr>
@@ -7846,7 +8227,7 @@
           <w:color w:val="333333"/>
         </w:rPr>
         <w:lastRenderedPageBreak/>
-        <w:t>để cho phép mức độ hoạt động cao hơn. Ứng dụng IoT cho phép theo dõi ảo các tài sản vốn, quy trình, tài nguyên và sản phẩm. Điều này mang lại cho doanh nghiệp tầm nhìn đầy đủ, giúp hợp lý hóa các quy trình kinh doanh và tối ưu hóa cung và cầu.</w:t>
+        <w:t>vốn, quy trình, tài nguyên và sản phẩm. Điều này mang lại cho doanh nghiệp tầm nhìn đầy đủ, giúp hợp lý hóa các quy trình kinh doanh và tối ưu hóa cung và cầu.</w:t>
       </w:r>
     </w:p>
     <w:p>
@@ -7888,7 +8269,7 @@
                     </pic:cNvPicPr>
                   </pic:nvPicPr>
                   <pic:blipFill>
-                    <a:blip r:embed="rId18">
+                    <a:blip r:embed="rId19">
                       <a:extLst>
                         <a:ext uri="{28A0092B-C50C-407E-A947-70E740481C1C}">
                           <a14:useLocalDpi xmlns:a14="http://schemas.microsoft.com/office/drawing/2010/main" val="0"/>
@@ -7986,8 +8367,15 @@
           <w:rFonts w:ascii="Arial" w:hAnsi="Arial" w:cs="Arial"/>
           <w:color w:val="333333"/>
         </w:rPr>
+        <w:t xml:space="preserve">Hay trong y học, với sự trợ giúp của trí tuệ nhân tạo, bệnh nhân có thể dùng các app trên điện thoại, chụp hình và điền vào các thông tin gửi lên một hệ thống trí tuệ nhân tạo và </w:t>
+      </w:r>
+      <w:r>
+        <w:rPr>
+          <w:rFonts w:ascii="Arial" w:hAnsi="Arial" w:cs="Arial"/>
+          <w:color w:val="333333"/>
+        </w:rPr>
         <w:lastRenderedPageBreak/>
-        <w:t>Hay trong y học, với sự trợ giúp của trí tuệ nhân tạo, bệnh nhân có thể dùng các app trên điện thoại, chụp hình và điền vào các thông tin gửi lên một hệ thống trí tuệ nhân tạo và gần như tức thì, kết quả chuẩn bệnh và cách điều trị sẽ được trả về. Một ví dụ cụ thể về trí tuệ nhân tạo đã được các chuyên gia IBM chia sẻ.</w:t>
+        <w:t>gần như tức thì, kết quả chuẩn bệnh và cách điều trị sẽ được trả về. Một ví dụ cụ thể về trí tuệ nhân tạo đã được các chuyên gia IBM chia sẻ.</w:t>
       </w:r>
     </w:p>
     <w:p>
@@ -8041,7 +8429,7 @@
                     </pic:cNvPicPr>
                   </pic:nvPicPr>
                   <pic:blipFill>
-                    <a:blip r:embed="rId19">
+                    <a:blip r:embed="rId20">
                       <a:extLst>
                         <a:ext uri="{28A0092B-C50C-407E-A947-70E740481C1C}">
                           <a14:useLocalDpi xmlns:a14="http://schemas.microsoft.com/office/drawing/2010/main" val="0"/>
@@ -8585,7 +8973,7 @@
                     </pic:cNvPicPr>
                   </pic:nvPicPr>
                   <pic:blipFill>
-                    <a:blip r:embed="rId20">
+                    <a:blip r:embed="rId21">
                       <a:extLst>
                         <a:ext uri="{28A0092B-C50C-407E-A947-70E740481C1C}">
                           <a14:useLocalDpi xmlns:a14="http://schemas.microsoft.com/office/drawing/2010/main" val="0"/>
@@ -8691,7 +9079,7 @@
                     </pic:cNvPicPr>
                   </pic:nvPicPr>
                   <pic:blipFill>
-                    <a:blip r:embed="rId21">
+                    <a:blip r:embed="rId22">
                       <a:extLst>
                         <a:ext uri="{28A0092B-C50C-407E-A947-70E740481C1C}">
                           <a14:useLocalDpi xmlns:a14="http://schemas.microsoft.com/office/drawing/2010/main" val="0"/>
@@ -9039,7 +9427,7 @@
                     </pic:cNvPicPr>
                   </pic:nvPicPr>
                   <pic:blipFill>
-                    <a:blip r:embed="rId22">
+                    <a:blip r:embed="rId23">
                       <a:extLst>
                         <a:ext uri="{28A0092B-C50C-407E-A947-70E740481C1C}">
                           <a14:useLocalDpi xmlns:a14="http://schemas.microsoft.com/office/drawing/2010/main" val="0"/>
@@ -9111,7 +9499,7 @@
         </w:rPr>
         <w:t>Theo ông Vũ Thế Bình, hiện có 2 loại hình </w:t>
       </w:r>
-      <w:hyperlink r:id="rId23" w:tgtFrame="_blank" w:history="1">
+      <w:hyperlink r:id="rId24" w:tgtFrame="_blank" w:history="1">
         <w:r>
           <w:rPr>
             <w:rStyle w:val="Hyperlink"/>
@@ -9143,7 +9531,6 @@
           <w:rFonts w:ascii="Arial" w:hAnsi="Arial" w:cs="Arial"/>
           <w:color w:val="000000"/>
         </w:rPr>
-        <w:lastRenderedPageBreak/>
         <w:t>Loại hình thứ nhất là các doanh nghiệp công nghệ thông tin, chuyên nghiên cứu để đưa ra các ứng dụng mới cho ngành du lịch.</w:t>
       </w:r>
     </w:p>
@@ -9378,7 +9765,7 @@
                     </pic:cNvPicPr>
                   </pic:nvPicPr>
                   <pic:blipFill>
-                    <a:blip r:embed="rId24">
+                    <a:blip r:embed="rId25">
                       <a:extLst>
                         <a:ext uri="{28A0092B-C50C-407E-A947-70E740481C1C}">
                           <a14:useLocalDpi xmlns:a14="http://schemas.microsoft.com/office/drawing/2010/main" val="0"/>
@@ -9899,7 +10286,7 @@
                           </pic:cNvPicPr>
                         </pic:nvPicPr>
                         <pic:blipFill>
-                          <a:blip r:embed="rId25">
+                          <a:blip r:embed="rId26">
                             <a:extLst>
                               <a:ext uri="{28A0092B-C50C-407E-A947-70E740481C1C}">
                                 <a14:useLocalDpi xmlns:a14="http://schemas.microsoft.com/office/drawing/2010/main" val="0"/>
@@ -10311,7 +10698,7 @@
                           </pic:cNvPicPr>
                         </pic:nvPicPr>
                         <pic:blipFill>
-                          <a:blip r:embed="rId26">
+                          <a:blip r:embed="rId27">
                             <a:extLst>
                               <a:ext uri="{28A0092B-C50C-407E-A947-70E740481C1C}">
                                 <a14:useLocalDpi xmlns:a14="http://schemas.microsoft.com/office/drawing/2010/main" val="0"/>
@@ -10704,7 +11091,7 @@
                     </pic:cNvPicPr>
                   </pic:nvPicPr>
                   <pic:blipFill>
-                    <a:blip r:embed="rId27">
+                    <a:blip r:embed="rId28">
                       <a:extLst>
                         <a:ext uri="{28A0092B-C50C-407E-A947-70E740481C1C}">
                           <a14:useLocalDpi xmlns:a14="http://schemas.microsoft.com/office/drawing/2010/main" val="0"/>
@@ -10875,7 +11262,7 @@
                     </pic:cNvPicPr>
                   </pic:nvPicPr>
                   <pic:blipFill>
-                    <a:blip r:embed="rId28">
+                    <a:blip r:embed="rId29">
                       <a:extLst>
                         <a:ext uri="{28A0092B-C50C-407E-A947-70E740481C1C}">
                           <a14:useLocalDpi xmlns:a14="http://schemas.microsoft.com/office/drawing/2010/main" val="0"/>
@@ -11396,7 +11783,7 @@
                     </pic:cNvPicPr>
                   </pic:nvPicPr>
                   <pic:blipFill>
-                    <a:blip r:embed="rId29">
+                    <a:blip r:embed="rId30">
                       <a:extLst>
                         <a:ext uri="{28A0092B-C50C-407E-A947-70E740481C1C}">
                           <a14:useLocalDpi xmlns:a14="http://schemas.microsoft.com/office/drawing/2010/main" val="0"/>
@@ -23144,7 +23531,7 @@
       </w:pPr>
     </w:p>
     <w:sectPr>
-      <w:headerReference w:type="default" r:id="rId30"/>
+      <w:headerReference w:type="default" r:id="rId31"/>
       <w:pgSz w:w="12240" w:h="15840"/>
       <w:pgMar w:top="1440" w:right="1440" w:bottom="1440" w:left="1440" w:header="720" w:footer="720" w:gutter="0"/>
       <w:cols w:space="720"/>
@@ -23247,7 +23634,7 @@
             <w:bCs/>
             <w:noProof/>
           </w:rPr>
-          <w:t>20</w:t>
+          <w:t>27</w:t>
         </w:r>
         <w:r>
           <w:rPr>
@@ -26076,6 +26463,24 @@
       <w:szCs w:val="24"/>
     </w:rPr>
   </w:style>
+  <w:style w:type="character" w:customStyle="1" w:styleId="bold">
+    <w:name w:val="bold"/>
+    <w:basedOn w:val="DefaultParagraphFont"/>
+    <w:rsid w:val="005C290B"/>
+  </w:style>
+  <w:style w:type="paragraph" w:customStyle="1" w:styleId="t-j">
+    <w:name w:val="t-j"/>
+    <w:basedOn w:val="Normal"/>
+    <w:rsid w:val="005C290B"/>
+    <w:pPr>
+      <w:spacing w:before="100" w:beforeAutospacing="1" w:after="100" w:afterAutospacing="1" w:line="240" w:lineRule="auto"/>
+    </w:pPr>
+    <w:rPr>
+      <w:rFonts w:ascii="Times New Roman" w:eastAsia="Times New Roman" w:hAnsi="Times New Roman" w:cs="Times New Roman"/>
+      <w:sz w:val="24"/>
+      <w:szCs w:val="24"/>
+    </w:rPr>
+  </w:style>
 </w:styles>
 </file>
 
@@ -26345,7 +26750,7 @@
 </file>
 
 <file path=customXml/itemProps1.xml><?xml version="1.0" encoding="utf-8"?>
-<ds:datastoreItem xmlns:ds="http://schemas.openxmlformats.org/officeDocument/2006/customXml" ds:itemID="{9D3349F9-4CF2-45FA-9E07-E2B8909F93A2}">
+<ds:datastoreItem xmlns:ds="http://schemas.openxmlformats.org/officeDocument/2006/customXml" ds:itemID="{676CA481-8FE7-4520-BDB1-4CD86DC45B24}">
   <ds:schemaRefs>
     <ds:schemaRef ds:uri="http://schemas.openxmlformats.org/officeDocument/2006/bibliography"/>
   </ds:schemaRefs>

</xml_diff>

<commit_message>
Thần kỳ Myanmar, tham vọng Trung Quốc, nỗi lo lắng Donald Trump
</commit_message>
<xml_diff>
--- a/report.docx
+++ b/report.docx
@@ -3028,8 +3028,6 @@
           <w:color w:val="000000"/>
         </w:rPr>
       </w:pPr>
-      <w:bookmarkStart w:id="0" w:name="_GoBack"/>
-      <w:bookmarkEnd w:id="0"/>
       <w:r>
         <w:rPr>
           <w:rFonts w:ascii="Arial" w:eastAsiaTheme="minorHAnsi" w:hAnsi="Arial" w:cs="Arial"/>
@@ -3840,3539 +3838,12 @@
         <w:rPr>
           <w:rFonts w:ascii="Verdana" w:hAnsi="Verdana" w:cs="Times New Roman"/>
           <w:b/>
-          <w:color w:val="FF0000"/>
-          <w:sz w:val="72"/>
-          <w:szCs w:val="72"/>
-        </w:rPr>
-      </w:pPr>
-    </w:p>
-    <w:p>
-      <w:pPr>
-        <w:tabs>
-          <w:tab w:val="left" w:pos="2590"/>
-        </w:tabs>
-        <w:rPr>
-          <w:rFonts w:ascii="Verdana" w:hAnsi="Verdana" w:cs="Times New Roman"/>
-          <w:b/>
-          <w:color w:val="FF0000"/>
-          <w:sz w:val="72"/>
-          <w:szCs w:val="72"/>
-        </w:rPr>
-      </w:pPr>
-    </w:p>
-    <w:p>
-      <w:pPr>
-        <w:tabs>
-          <w:tab w:val="left" w:pos="2590"/>
-        </w:tabs>
-        <w:rPr>
-          <w:rFonts w:ascii="Verdana" w:hAnsi="Verdana" w:cs="Times New Roman"/>
-          <w:b/>
-          <w:color w:val="FF0000"/>
-          <w:sz w:val="72"/>
-          <w:szCs w:val="72"/>
-        </w:rPr>
-      </w:pPr>
-    </w:p>
-    <w:p>
-      <w:pPr>
-        <w:tabs>
-          <w:tab w:val="left" w:pos="2590"/>
-        </w:tabs>
-        <w:rPr>
-          <w:rFonts w:ascii="Verdana" w:hAnsi="Verdana" w:cs="Times New Roman"/>
-          <w:b/>
-          <w:color w:val="FF0000"/>
-          <w:sz w:val="72"/>
-          <w:szCs w:val="72"/>
-        </w:rPr>
-      </w:pPr>
-    </w:p>
-    <w:p>
-      <w:pPr>
-        <w:tabs>
-          <w:tab w:val="left" w:pos="2590"/>
-        </w:tabs>
-        <w:rPr>
-          <w:rFonts w:ascii="Verdana" w:hAnsi="Verdana" w:cs="Times New Roman"/>
-          <w:b/>
-          <w:color w:val="FF0000"/>
-          <w:sz w:val="72"/>
-          <w:szCs w:val="72"/>
-        </w:rPr>
-      </w:pPr>
-    </w:p>
-    <w:p>
-      <w:pPr>
-        <w:tabs>
-          <w:tab w:val="left" w:pos="2590"/>
-        </w:tabs>
-        <w:rPr>
-          <w:rFonts w:ascii="Verdana" w:hAnsi="Verdana" w:cs="Times New Roman"/>
-          <w:b/>
-          <w:color w:val="FF0000"/>
-          <w:sz w:val="72"/>
-          <w:szCs w:val="72"/>
-        </w:rPr>
-      </w:pPr>
-    </w:p>
-    <w:p>
-      <w:pPr>
-        <w:tabs>
-          <w:tab w:val="left" w:pos="2590"/>
-        </w:tabs>
-        <w:rPr>
-          <w:rFonts w:ascii="Verdana" w:hAnsi="Verdana" w:cs="Times New Roman"/>
-          <w:b/>
-          <w:color w:val="FF0000"/>
-          <w:sz w:val="72"/>
-          <w:szCs w:val="72"/>
-        </w:rPr>
-      </w:pPr>
-    </w:p>
-    <w:p>
-      <w:pPr>
-        <w:tabs>
-          <w:tab w:val="left" w:pos="2590"/>
-        </w:tabs>
-        <w:rPr>
-          <w:rFonts w:ascii="Verdana" w:hAnsi="Verdana" w:cs="Times New Roman"/>
-          <w:b/>
-          <w:color w:val="FF0000"/>
-          <w:sz w:val="72"/>
-          <w:szCs w:val="72"/>
-        </w:rPr>
-      </w:pPr>
-    </w:p>
-    <w:p>
-      <w:pPr>
-        <w:tabs>
-          <w:tab w:val="left" w:pos="2590"/>
-        </w:tabs>
-        <w:rPr>
-          <w:rFonts w:ascii="Verdana" w:hAnsi="Verdana" w:cs="Times New Roman"/>
-          <w:b/>
-          <w:color w:val="FF0000"/>
-          <w:sz w:val="72"/>
-          <w:szCs w:val="72"/>
-        </w:rPr>
-      </w:pPr>
-    </w:p>
-    <w:p>
-      <w:pPr>
-        <w:tabs>
-          <w:tab w:val="left" w:pos="2590"/>
-        </w:tabs>
-        <w:rPr>
-          <w:rFonts w:ascii="Verdana" w:hAnsi="Verdana" w:cs="Times New Roman"/>
-          <w:b/>
-          <w:color w:val="FF0000"/>
-          <w:sz w:val="72"/>
-          <w:szCs w:val="72"/>
-        </w:rPr>
-      </w:pPr>
-    </w:p>
-    <w:p>
-      <w:pPr>
-        <w:tabs>
-          <w:tab w:val="left" w:pos="2590"/>
-        </w:tabs>
-        <w:rPr>
-          <w:rFonts w:ascii="Verdana" w:hAnsi="Verdana" w:cs="Times New Roman"/>
-          <w:b/>
-          <w:color w:val="FF0000"/>
-          <w:sz w:val="72"/>
-          <w:szCs w:val="72"/>
-        </w:rPr>
-      </w:pPr>
-    </w:p>
-    <w:p>
-      <w:pPr>
-        <w:tabs>
-          <w:tab w:val="left" w:pos="2590"/>
-        </w:tabs>
-        <w:rPr>
-          <w:rFonts w:ascii="Verdana" w:hAnsi="Verdana" w:cs="Times New Roman"/>
-          <w:b/>
-          <w:color w:val="FF0000"/>
-          <w:sz w:val="72"/>
-          <w:szCs w:val="72"/>
-        </w:rPr>
-      </w:pPr>
-    </w:p>
-    <w:p>
-      <w:pPr>
-        <w:tabs>
-          <w:tab w:val="left" w:pos="2590"/>
-        </w:tabs>
-        <w:rPr>
-          <w:rFonts w:ascii="Verdana" w:hAnsi="Verdana" w:cs="Times New Roman"/>
-          <w:b/>
-          <w:color w:val="FF0000"/>
-          <w:sz w:val="72"/>
-          <w:szCs w:val="72"/>
-        </w:rPr>
-      </w:pPr>
-    </w:p>
-    <w:p>
-      <w:pPr>
-        <w:tabs>
-          <w:tab w:val="left" w:pos="2590"/>
-        </w:tabs>
-        <w:rPr>
-          <w:rFonts w:ascii="Verdana" w:hAnsi="Verdana" w:cs="Times New Roman"/>
-          <w:b/>
-          <w:color w:val="FF0000"/>
-          <w:sz w:val="72"/>
-          <w:szCs w:val="72"/>
-        </w:rPr>
-      </w:pPr>
-    </w:p>
-    <w:p>
-      <w:pPr>
-        <w:tabs>
-          <w:tab w:val="left" w:pos="2590"/>
-        </w:tabs>
-        <w:rPr>
-          <w:rFonts w:ascii="Verdana" w:hAnsi="Verdana" w:cs="Times New Roman"/>
-          <w:b/>
-          <w:color w:val="FF0000"/>
-          <w:sz w:val="72"/>
-          <w:szCs w:val="72"/>
-        </w:rPr>
-      </w:pPr>
-    </w:p>
-    <w:p>
-      <w:pPr>
-        <w:tabs>
-          <w:tab w:val="left" w:pos="2590"/>
-        </w:tabs>
-        <w:rPr>
-          <w:rFonts w:ascii="Verdana" w:hAnsi="Verdana" w:cs="Times New Roman"/>
-          <w:b/>
-          <w:color w:val="FF0000"/>
-          <w:sz w:val="72"/>
-          <w:szCs w:val="72"/>
-        </w:rPr>
-      </w:pPr>
-    </w:p>
-    <w:p>
-      <w:pPr>
-        <w:tabs>
-          <w:tab w:val="left" w:pos="2590"/>
-        </w:tabs>
-        <w:rPr>
-          <w:rFonts w:ascii="Verdana" w:hAnsi="Verdana" w:cs="Times New Roman"/>
-          <w:b/>
-          <w:color w:val="FF0000"/>
-          <w:sz w:val="72"/>
-          <w:szCs w:val="72"/>
-        </w:rPr>
-      </w:pPr>
-    </w:p>
-    <w:p>
-      <w:pPr>
-        <w:tabs>
-          <w:tab w:val="left" w:pos="2590"/>
-        </w:tabs>
-        <w:rPr>
-          <w:rFonts w:ascii="Verdana" w:hAnsi="Verdana" w:cs="Times New Roman"/>
-          <w:b/>
-          <w:color w:val="FF0000"/>
-          <w:sz w:val="72"/>
-          <w:szCs w:val="72"/>
-        </w:rPr>
-      </w:pPr>
-    </w:p>
-    <w:p>
-      <w:pPr>
-        <w:tabs>
-          <w:tab w:val="left" w:pos="2590"/>
-        </w:tabs>
-        <w:rPr>
-          <w:rFonts w:ascii="Verdana" w:hAnsi="Verdana" w:cs="Times New Roman"/>
-          <w:b/>
-          <w:color w:val="FF0000"/>
-          <w:sz w:val="72"/>
-          <w:szCs w:val="72"/>
-        </w:rPr>
-      </w:pPr>
-    </w:p>
-    <w:p>
-      <w:pPr>
-        <w:tabs>
-          <w:tab w:val="left" w:pos="2590"/>
-        </w:tabs>
-        <w:rPr>
-          <w:rFonts w:ascii="Verdana" w:hAnsi="Verdana" w:cs="Times New Roman"/>
-          <w:b/>
-          <w:color w:val="FF0000"/>
-          <w:sz w:val="72"/>
-          <w:szCs w:val="72"/>
-        </w:rPr>
-      </w:pPr>
-    </w:p>
-    <w:p>
-      <w:pPr>
-        <w:tabs>
-          <w:tab w:val="left" w:pos="2590"/>
-        </w:tabs>
-        <w:rPr>
-          <w:rFonts w:ascii="Verdana" w:hAnsi="Verdana" w:cs="Times New Roman"/>
-          <w:b/>
-          <w:color w:val="FF0000"/>
-          <w:sz w:val="72"/>
-          <w:szCs w:val="72"/>
-        </w:rPr>
-      </w:pPr>
-    </w:p>
-    <w:p>
-      <w:pPr>
-        <w:tabs>
-          <w:tab w:val="left" w:pos="2590"/>
-        </w:tabs>
-        <w:rPr>
-          <w:rFonts w:ascii="Verdana" w:hAnsi="Verdana" w:cs="Times New Roman"/>
-          <w:b/>
-          <w:color w:val="FF0000"/>
-          <w:sz w:val="72"/>
-          <w:szCs w:val="72"/>
-        </w:rPr>
-      </w:pPr>
-    </w:p>
-    <w:p>
-      <w:pPr>
-        <w:tabs>
-          <w:tab w:val="left" w:pos="2590"/>
-        </w:tabs>
-        <w:rPr>
-          <w:rFonts w:ascii="Verdana" w:hAnsi="Verdana" w:cs="Times New Roman"/>
-          <w:b/>
-          <w:color w:val="FF0000"/>
-          <w:sz w:val="72"/>
-          <w:szCs w:val="72"/>
-        </w:rPr>
-      </w:pPr>
-    </w:p>
-    <w:p>
-      <w:pPr>
-        <w:tabs>
-          <w:tab w:val="left" w:pos="2590"/>
-        </w:tabs>
-        <w:rPr>
-          <w:rFonts w:ascii="Verdana" w:hAnsi="Verdana" w:cs="Times New Roman"/>
-          <w:b/>
-          <w:color w:val="FF0000"/>
-          <w:sz w:val="72"/>
-          <w:szCs w:val="72"/>
-        </w:rPr>
-      </w:pPr>
-    </w:p>
-    <w:p>
-      <w:pPr>
-        <w:tabs>
-          <w:tab w:val="left" w:pos="2590"/>
-        </w:tabs>
-        <w:rPr>
-          <w:rFonts w:ascii="Verdana" w:hAnsi="Verdana" w:cs="Times New Roman"/>
-          <w:b/>
-          <w:color w:val="FF0000"/>
-          <w:sz w:val="72"/>
-          <w:szCs w:val="72"/>
-        </w:rPr>
-      </w:pPr>
-    </w:p>
-    <w:p>
-      <w:pPr>
-        <w:tabs>
-          <w:tab w:val="left" w:pos="2590"/>
-        </w:tabs>
-        <w:rPr>
-          <w:rFonts w:ascii="Verdana" w:hAnsi="Verdana" w:cs="Times New Roman"/>
-          <w:b/>
-          <w:color w:val="FF0000"/>
-          <w:sz w:val="72"/>
-          <w:szCs w:val="72"/>
-        </w:rPr>
-      </w:pPr>
-    </w:p>
-    <w:p>
-      <w:pPr>
-        <w:tabs>
-          <w:tab w:val="left" w:pos="2590"/>
-        </w:tabs>
-        <w:rPr>
-          <w:rFonts w:ascii="Verdana" w:hAnsi="Verdana" w:cs="Times New Roman"/>
-          <w:b/>
-          <w:color w:val="FF0000"/>
-          <w:sz w:val="72"/>
-          <w:szCs w:val="72"/>
-        </w:rPr>
-      </w:pPr>
-    </w:p>
-    <w:p>
-      <w:pPr>
-        <w:tabs>
-          <w:tab w:val="left" w:pos="2590"/>
-        </w:tabs>
-        <w:rPr>
-          <w:rFonts w:ascii="Verdana" w:hAnsi="Verdana" w:cs="Times New Roman"/>
-          <w:b/>
-          <w:color w:val="FF0000"/>
-          <w:sz w:val="72"/>
-          <w:szCs w:val="72"/>
-        </w:rPr>
-      </w:pPr>
-    </w:p>
-    <w:p>
-      <w:pPr>
-        <w:tabs>
-          <w:tab w:val="left" w:pos="2590"/>
-        </w:tabs>
-        <w:rPr>
-          <w:rFonts w:ascii="Verdana" w:hAnsi="Verdana" w:cs="Times New Roman"/>
-          <w:b/>
-          <w:color w:val="FF0000"/>
-          <w:sz w:val="72"/>
-          <w:szCs w:val="72"/>
-        </w:rPr>
-      </w:pPr>
-    </w:p>
-    <w:p>
-      <w:pPr>
-        <w:tabs>
-          <w:tab w:val="left" w:pos="2590"/>
-        </w:tabs>
-        <w:rPr>
-          <w:rFonts w:ascii="Verdana" w:hAnsi="Verdana" w:cs="Times New Roman"/>
-          <w:b/>
-          <w:color w:val="FF0000"/>
-          <w:sz w:val="72"/>
-          <w:szCs w:val="72"/>
-        </w:rPr>
-      </w:pPr>
-    </w:p>
-    <w:p>
-      <w:pPr>
-        <w:tabs>
-          <w:tab w:val="left" w:pos="2590"/>
-        </w:tabs>
-        <w:rPr>
-          <w:rFonts w:ascii="Verdana" w:hAnsi="Verdana" w:cs="Times New Roman"/>
-          <w:b/>
-          <w:color w:val="FF0000"/>
-          <w:sz w:val="72"/>
-          <w:szCs w:val="72"/>
-        </w:rPr>
-      </w:pPr>
-    </w:p>
-    <w:p>
-      <w:pPr>
-        <w:tabs>
-          <w:tab w:val="left" w:pos="2590"/>
-        </w:tabs>
-        <w:rPr>
-          <w:rFonts w:ascii="Verdana" w:hAnsi="Verdana" w:cs="Times New Roman"/>
-          <w:b/>
-          <w:color w:val="FF0000"/>
-          <w:sz w:val="72"/>
-          <w:szCs w:val="72"/>
-        </w:rPr>
-      </w:pPr>
-    </w:p>
-    <w:p>
-      <w:pPr>
-        <w:tabs>
-          <w:tab w:val="left" w:pos="2590"/>
-        </w:tabs>
-        <w:rPr>
-          <w:rFonts w:ascii="Verdana" w:hAnsi="Verdana" w:cs="Times New Roman"/>
-          <w:b/>
-          <w:color w:val="FF0000"/>
-          <w:sz w:val="72"/>
-          <w:szCs w:val="72"/>
-        </w:rPr>
-      </w:pPr>
-    </w:p>
-    <w:p>
-      <w:pPr>
-        <w:tabs>
-          <w:tab w:val="left" w:pos="2590"/>
-        </w:tabs>
-        <w:rPr>
-          <w:rFonts w:ascii="Verdana" w:hAnsi="Verdana" w:cs="Times New Roman"/>
-          <w:b/>
-          <w:color w:val="FF0000"/>
-          <w:sz w:val="72"/>
-          <w:szCs w:val="72"/>
-        </w:rPr>
-      </w:pPr>
-    </w:p>
-    <w:p>
-      <w:pPr>
-        <w:tabs>
-          <w:tab w:val="left" w:pos="2590"/>
-        </w:tabs>
-        <w:rPr>
-          <w:rFonts w:ascii="Verdana" w:hAnsi="Verdana" w:cs="Times New Roman"/>
-          <w:b/>
-          <w:color w:val="FF0000"/>
-          <w:sz w:val="72"/>
-          <w:szCs w:val="72"/>
-        </w:rPr>
-      </w:pPr>
-    </w:p>
-    <w:p>
-      <w:pPr>
-        <w:tabs>
-          <w:tab w:val="left" w:pos="2590"/>
-        </w:tabs>
-        <w:rPr>
-          <w:rFonts w:ascii="Verdana" w:hAnsi="Verdana" w:cs="Times New Roman"/>
-          <w:b/>
-          <w:color w:val="FF0000"/>
-          <w:sz w:val="72"/>
-          <w:szCs w:val="72"/>
-        </w:rPr>
-      </w:pPr>
-    </w:p>
-    <w:p>
-      <w:pPr>
-        <w:tabs>
-          <w:tab w:val="left" w:pos="2590"/>
-        </w:tabs>
-        <w:rPr>
-          <w:rFonts w:ascii="Verdana" w:hAnsi="Verdana" w:cs="Times New Roman"/>
-          <w:b/>
-          <w:color w:val="FF0000"/>
-          <w:sz w:val="72"/>
-          <w:szCs w:val="72"/>
-        </w:rPr>
-      </w:pPr>
-    </w:p>
-    <w:p>
-      <w:pPr>
-        <w:tabs>
-          <w:tab w:val="left" w:pos="2590"/>
-        </w:tabs>
-        <w:rPr>
-          <w:rFonts w:ascii="Verdana" w:hAnsi="Verdana" w:cs="Times New Roman"/>
-          <w:b/>
-          <w:color w:val="FF0000"/>
-          <w:sz w:val="72"/>
-          <w:szCs w:val="72"/>
-        </w:rPr>
-      </w:pPr>
-    </w:p>
-    <w:p>
-      <w:pPr>
-        <w:tabs>
-          <w:tab w:val="left" w:pos="2590"/>
-        </w:tabs>
-        <w:rPr>
-          <w:rFonts w:ascii="Verdana" w:hAnsi="Verdana" w:cs="Times New Roman"/>
-          <w:b/>
-          <w:color w:val="FF0000"/>
-          <w:sz w:val="72"/>
-          <w:szCs w:val="72"/>
-        </w:rPr>
-      </w:pPr>
-    </w:p>
-    <w:p>
-      <w:pPr>
-        <w:tabs>
-          <w:tab w:val="left" w:pos="2590"/>
-        </w:tabs>
-        <w:rPr>
-          <w:rFonts w:ascii="Verdana" w:hAnsi="Verdana" w:cs="Times New Roman"/>
-          <w:b/>
-          <w:color w:val="FF0000"/>
-          <w:sz w:val="72"/>
-          <w:szCs w:val="72"/>
-        </w:rPr>
-      </w:pPr>
-    </w:p>
-    <w:p>
-      <w:pPr>
-        <w:tabs>
-          <w:tab w:val="left" w:pos="2590"/>
-        </w:tabs>
-        <w:rPr>
-          <w:rFonts w:ascii="Verdana" w:hAnsi="Verdana" w:cs="Times New Roman"/>
-          <w:b/>
-          <w:color w:val="FF0000"/>
-          <w:sz w:val="72"/>
-          <w:szCs w:val="72"/>
-        </w:rPr>
-      </w:pPr>
-    </w:p>
-    <w:p>
-      <w:pPr>
-        <w:tabs>
-          <w:tab w:val="left" w:pos="2590"/>
-        </w:tabs>
-        <w:rPr>
-          <w:rFonts w:ascii="Verdana" w:hAnsi="Verdana" w:cs="Times New Roman"/>
-          <w:b/>
-          <w:color w:val="FF0000"/>
-          <w:sz w:val="72"/>
-          <w:szCs w:val="72"/>
-        </w:rPr>
-      </w:pPr>
-    </w:p>
-    <w:p>
-      <w:pPr>
-        <w:tabs>
-          <w:tab w:val="left" w:pos="2590"/>
-        </w:tabs>
-        <w:rPr>
-          <w:rFonts w:ascii="Verdana" w:hAnsi="Verdana" w:cs="Times New Roman"/>
-          <w:b/>
-          <w:color w:val="FF0000"/>
-          <w:sz w:val="72"/>
-          <w:szCs w:val="72"/>
-        </w:rPr>
-      </w:pPr>
-    </w:p>
-    <w:p>
-      <w:pPr>
-        <w:tabs>
-          <w:tab w:val="left" w:pos="2590"/>
-        </w:tabs>
-        <w:rPr>
-          <w:rFonts w:ascii="Verdana" w:hAnsi="Verdana" w:cs="Times New Roman"/>
-          <w:b/>
-          <w:color w:val="FF0000"/>
-          <w:sz w:val="72"/>
-          <w:szCs w:val="72"/>
-        </w:rPr>
-      </w:pPr>
-    </w:p>
-    <w:p>
-      <w:pPr>
-        <w:tabs>
-          <w:tab w:val="left" w:pos="2590"/>
-        </w:tabs>
-        <w:rPr>
-          <w:rFonts w:ascii="Verdana" w:hAnsi="Verdana" w:cs="Times New Roman"/>
-          <w:b/>
-          <w:color w:val="FF0000"/>
-          <w:sz w:val="72"/>
-          <w:szCs w:val="72"/>
-        </w:rPr>
-      </w:pPr>
-    </w:p>
-    <w:p>
-      <w:pPr>
-        <w:tabs>
-          <w:tab w:val="left" w:pos="2590"/>
-        </w:tabs>
-        <w:rPr>
-          <w:rFonts w:ascii="Verdana" w:hAnsi="Verdana" w:cs="Times New Roman"/>
-          <w:b/>
-          <w:color w:val="FF0000"/>
-          <w:sz w:val="72"/>
-          <w:szCs w:val="72"/>
-        </w:rPr>
-      </w:pPr>
-    </w:p>
-    <w:p>
-      <w:pPr>
-        <w:tabs>
-          <w:tab w:val="left" w:pos="2590"/>
-        </w:tabs>
-        <w:rPr>
-          <w:rFonts w:ascii="Verdana" w:hAnsi="Verdana" w:cs="Times New Roman"/>
-          <w:b/>
-          <w:color w:val="FF0000"/>
-          <w:sz w:val="72"/>
-          <w:szCs w:val="72"/>
-        </w:rPr>
-      </w:pPr>
-    </w:p>
-    <w:p>
-      <w:pPr>
-        <w:tabs>
-          <w:tab w:val="left" w:pos="2590"/>
-        </w:tabs>
-        <w:rPr>
-          <w:rFonts w:ascii="Verdana" w:hAnsi="Verdana" w:cs="Times New Roman"/>
-          <w:b/>
-          <w:color w:val="FF0000"/>
-          <w:sz w:val="72"/>
-          <w:szCs w:val="72"/>
-        </w:rPr>
-      </w:pPr>
-    </w:p>
-    <w:p>
-      <w:pPr>
-        <w:tabs>
-          <w:tab w:val="left" w:pos="2590"/>
-        </w:tabs>
-        <w:rPr>
-          <w:rFonts w:ascii="Verdana" w:hAnsi="Verdana" w:cs="Times New Roman"/>
-          <w:b/>
-          <w:color w:val="FF0000"/>
-          <w:sz w:val="72"/>
-          <w:szCs w:val="72"/>
-        </w:rPr>
-      </w:pPr>
-    </w:p>
-    <w:p>
-      <w:pPr>
-        <w:tabs>
-          <w:tab w:val="left" w:pos="2590"/>
-        </w:tabs>
-        <w:rPr>
-          <w:rFonts w:ascii="Verdana" w:hAnsi="Verdana" w:cs="Times New Roman"/>
-          <w:b/>
-          <w:color w:val="FF0000"/>
-          <w:sz w:val="72"/>
-          <w:szCs w:val="72"/>
-        </w:rPr>
-      </w:pPr>
-    </w:p>
-    <w:p>
-      <w:pPr>
-        <w:tabs>
-          <w:tab w:val="left" w:pos="2590"/>
-        </w:tabs>
-        <w:rPr>
-          <w:rFonts w:ascii="Verdana" w:hAnsi="Verdana" w:cs="Times New Roman"/>
-          <w:b/>
-          <w:color w:val="FF0000"/>
-          <w:sz w:val="72"/>
-          <w:szCs w:val="72"/>
-        </w:rPr>
-      </w:pPr>
-    </w:p>
-    <w:p>
-      <w:pPr>
-        <w:tabs>
-          <w:tab w:val="left" w:pos="2590"/>
-        </w:tabs>
-        <w:rPr>
-          <w:rFonts w:ascii="Verdana" w:hAnsi="Verdana" w:cs="Times New Roman"/>
-          <w:b/>
-          <w:color w:val="FF0000"/>
-          <w:sz w:val="72"/>
-          <w:szCs w:val="72"/>
-        </w:rPr>
-      </w:pPr>
-    </w:p>
-    <w:p>
-      <w:pPr>
-        <w:tabs>
-          <w:tab w:val="left" w:pos="2590"/>
-        </w:tabs>
-        <w:rPr>
-          <w:rFonts w:ascii="Verdana" w:hAnsi="Verdana" w:cs="Times New Roman"/>
-          <w:b/>
-          <w:color w:val="FF0000"/>
-          <w:sz w:val="72"/>
-          <w:szCs w:val="72"/>
-        </w:rPr>
-      </w:pPr>
-    </w:p>
-    <w:p>
-      <w:pPr>
-        <w:tabs>
-          <w:tab w:val="left" w:pos="2590"/>
-        </w:tabs>
-        <w:rPr>
-          <w:rFonts w:ascii="Verdana" w:hAnsi="Verdana" w:cs="Times New Roman"/>
-          <w:b/>
-          <w:color w:val="FF0000"/>
-          <w:sz w:val="72"/>
-          <w:szCs w:val="72"/>
-        </w:rPr>
-      </w:pPr>
-    </w:p>
-    <w:p>
-      <w:pPr>
-        <w:tabs>
-          <w:tab w:val="left" w:pos="2590"/>
-        </w:tabs>
-        <w:rPr>
-          <w:rFonts w:ascii="Verdana" w:hAnsi="Verdana" w:cs="Times New Roman"/>
-          <w:b/>
-          <w:color w:val="FF0000"/>
-          <w:sz w:val="72"/>
-          <w:szCs w:val="72"/>
-        </w:rPr>
-      </w:pPr>
-    </w:p>
-    <w:p>
-      <w:pPr>
-        <w:tabs>
-          <w:tab w:val="left" w:pos="2590"/>
-        </w:tabs>
-        <w:rPr>
-          <w:rFonts w:ascii="Verdana" w:hAnsi="Verdana" w:cs="Times New Roman"/>
-          <w:b/>
-          <w:color w:val="FF0000"/>
-          <w:sz w:val="72"/>
-          <w:szCs w:val="72"/>
-        </w:rPr>
-      </w:pPr>
-    </w:p>
-    <w:p>
-      <w:pPr>
-        <w:tabs>
-          <w:tab w:val="left" w:pos="2590"/>
-        </w:tabs>
-        <w:rPr>
-          <w:rFonts w:ascii="Verdana" w:hAnsi="Verdana" w:cs="Times New Roman"/>
-          <w:b/>
-          <w:color w:val="FF0000"/>
-          <w:sz w:val="72"/>
-          <w:szCs w:val="72"/>
-        </w:rPr>
-      </w:pPr>
-    </w:p>
-    <w:p>
-      <w:pPr>
-        <w:tabs>
-          <w:tab w:val="left" w:pos="2590"/>
-        </w:tabs>
-        <w:rPr>
-          <w:rFonts w:ascii="Verdana" w:hAnsi="Verdana" w:cs="Times New Roman"/>
-          <w:b/>
-          <w:color w:val="FF0000"/>
-          <w:sz w:val="72"/>
-          <w:szCs w:val="72"/>
-        </w:rPr>
-      </w:pPr>
-    </w:p>
-    <w:p>
-      <w:pPr>
-        <w:tabs>
-          <w:tab w:val="left" w:pos="2590"/>
-        </w:tabs>
-        <w:rPr>
-          <w:rFonts w:ascii="Verdana" w:hAnsi="Verdana" w:cs="Times New Roman"/>
-          <w:b/>
-          <w:color w:val="FF0000"/>
-          <w:sz w:val="72"/>
-          <w:szCs w:val="72"/>
-        </w:rPr>
-      </w:pPr>
-    </w:p>
-    <w:p>
-      <w:pPr>
-        <w:tabs>
-          <w:tab w:val="left" w:pos="2590"/>
-        </w:tabs>
-        <w:rPr>
-          <w:rFonts w:ascii="Verdana" w:hAnsi="Verdana" w:cs="Times New Roman"/>
-          <w:b/>
-          <w:color w:val="FF0000"/>
-          <w:sz w:val="72"/>
-          <w:szCs w:val="72"/>
-        </w:rPr>
-      </w:pPr>
-    </w:p>
-    <w:p>
-      <w:pPr>
-        <w:tabs>
-          <w:tab w:val="left" w:pos="2590"/>
-        </w:tabs>
-        <w:rPr>
-          <w:rFonts w:ascii="Verdana" w:hAnsi="Verdana" w:cs="Times New Roman"/>
-          <w:b/>
-          <w:color w:val="FF0000"/>
-          <w:sz w:val="72"/>
-          <w:szCs w:val="72"/>
-        </w:rPr>
-      </w:pPr>
-    </w:p>
-    <w:p>
-      <w:pPr>
-        <w:tabs>
-          <w:tab w:val="left" w:pos="2590"/>
-        </w:tabs>
-        <w:rPr>
-          <w:rFonts w:ascii="Verdana" w:hAnsi="Verdana" w:cs="Times New Roman"/>
-          <w:b/>
-          <w:color w:val="FF0000"/>
-          <w:sz w:val="72"/>
-          <w:szCs w:val="72"/>
-        </w:rPr>
-      </w:pPr>
-    </w:p>
-    <w:p>
-      <w:pPr>
-        <w:tabs>
-          <w:tab w:val="left" w:pos="2590"/>
-        </w:tabs>
-        <w:rPr>
-          <w:rFonts w:ascii="Verdana" w:hAnsi="Verdana" w:cs="Times New Roman"/>
-          <w:b/>
-          <w:color w:val="FF0000"/>
-          <w:sz w:val="72"/>
-          <w:szCs w:val="72"/>
-        </w:rPr>
-      </w:pPr>
-    </w:p>
-    <w:p>
-      <w:pPr>
-        <w:tabs>
-          <w:tab w:val="left" w:pos="2590"/>
-        </w:tabs>
-        <w:rPr>
-          <w:rFonts w:ascii="Verdana" w:hAnsi="Verdana" w:cs="Times New Roman"/>
-          <w:b/>
-          <w:color w:val="FF0000"/>
-          <w:sz w:val="72"/>
-          <w:szCs w:val="72"/>
-        </w:rPr>
-      </w:pPr>
-    </w:p>
-    <w:p>
-      <w:pPr>
-        <w:tabs>
-          <w:tab w:val="left" w:pos="2590"/>
-        </w:tabs>
-        <w:rPr>
-          <w:rFonts w:ascii="Verdana" w:hAnsi="Verdana" w:cs="Times New Roman"/>
-          <w:b/>
-          <w:color w:val="FF0000"/>
-          <w:sz w:val="72"/>
-          <w:szCs w:val="72"/>
-        </w:rPr>
-      </w:pPr>
-    </w:p>
-    <w:p>
-      <w:pPr>
-        <w:tabs>
-          <w:tab w:val="left" w:pos="2590"/>
-        </w:tabs>
-        <w:rPr>
-          <w:rFonts w:ascii="Verdana" w:hAnsi="Verdana" w:cs="Times New Roman"/>
-          <w:b/>
-          <w:color w:val="FF0000"/>
-          <w:sz w:val="72"/>
-          <w:szCs w:val="72"/>
-        </w:rPr>
-      </w:pPr>
-    </w:p>
-    <w:p>
-      <w:pPr>
-        <w:tabs>
-          <w:tab w:val="left" w:pos="2590"/>
-        </w:tabs>
-        <w:rPr>
-          <w:rFonts w:ascii="Verdana" w:hAnsi="Verdana" w:cs="Times New Roman"/>
-          <w:b/>
-          <w:color w:val="FF0000"/>
-          <w:sz w:val="72"/>
-          <w:szCs w:val="72"/>
-        </w:rPr>
-      </w:pPr>
-    </w:p>
-    <w:p>
-      <w:pPr>
-        <w:tabs>
-          <w:tab w:val="left" w:pos="2590"/>
-        </w:tabs>
-        <w:rPr>
-          <w:rFonts w:ascii="Verdana" w:hAnsi="Verdana" w:cs="Times New Roman"/>
-          <w:b/>
-          <w:color w:val="FF0000"/>
-          <w:sz w:val="72"/>
-          <w:szCs w:val="72"/>
-        </w:rPr>
-      </w:pPr>
-    </w:p>
-    <w:p>
-      <w:pPr>
-        <w:tabs>
-          <w:tab w:val="left" w:pos="2590"/>
-        </w:tabs>
-        <w:rPr>
-          <w:rFonts w:ascii="Verdana" w:hAnsi="Verdana" w:cs="Times New Roman"/>
-          <w:b/>
-          <w:color w:val="FF0000"/>
-          <w:sz w:val="72"/>
-          <w:szCs w:val="72"/>
-        </w:rPr>
-      </w:pPr>
-    </w:p>
-    <w:p>
-      <w:pPr>
-        <w:tabs>
-          <w:tab w:val="left" w:pos="2590"/>
-        </w:tabs>
-        <w:rPr>
-          <w:rFonts w:ascii="Verdana" w:hAnsi="Verdana" w:cs="Times New Roman"/>
-          <w:b/>
-          <w:color w:val="FF0000"/>
-          <w:sz w:val="72"/>
-          <w:szCs w:val="72"/>
-        </w:rPr>
-      </w:pPr>
-    </w:p>
-    <w:p>
-      <w:pPr>
-        <w:tabs>
-          <w:tab w:val="left" w:pos="2590"/>
-        </w:tabs>
-        <w:rPr>
-          <w:rFonts w:ascii="Verdana" w:hAnsi="Verdana" w:cs="Times New Roman"/>
-          <w:b/>
-          <w:color w:val="FF0000"/>
-          <w:sz w:val="72"/>
-          <w:szCs w:val="72"/>
-        </w:rPr>
-      </w:pPr>
-    </w:p>
-    <w:p>
-      <w:pPr>
-        <w:tabs>
-          <w:tab w:val="left" w:pos="2590"/>
-        </w:tabs>
-        <w:rPr>
-          <w:rFonts w:ascii="Verdana" w:hAnsi="Verdana" w:cs="Times New Roman"/>
-          <w:b/>
-          <w:color w:val="FF0000"/>
-          <w:sz w:val="72"/>
-          <w:szCs w:val="72"/>
-        </w:rPr>
-      </w:pPr>
-    </w:p>
-    <w:p>
-      <w:pPr>
-        <w:tabs>
-          <w:tab w:val="left" w:pos="2590"/>
-        </w:tabs>
-        <w:rPr>
-          <w:rFonts w:ascii="Verdana" w:hAnsi="Verdana" w:cs="Times New Roman"/>
-          <w:b/>
-          <w:color w:val="FF0000"/>
-          <w:sz w:val="72"/>
-          <w:szCs w:val="72"/>
-        </w:rPr>
-      </w:pPr>
-    </w:p>
-    <w:p>
-      <w:pPr>
-        <w:tabs>
-          <w:tab w:val="left" w:pos="2590"/>
-        </w:tabs>
-        <w:rPr>
-          <w:rFonts w:ascii="Verdana" w:hAnsi="Verdana" w:cs="Times New Roman"/>
-          <w:b/>
-          <w:color w:val="FF0000"/>
-          <w:sz w:val="72"/>
-          <w:szCs w:val="72"/>
-        </w:rPr>
-      </w:pPr>
-    </w:p>
-    <w:p>
-      <w:pPr>
-        <w:tabs>
-          <w:tab w:val="left" w:pos="2590"/>
-        </w:tabs>
-        <w:rPr>
-          <w:rFonts w:ascii="Verdana" w:hAnsi="Verdana" w:cs="Times New Roman"/>
-          <w:b/>
-          <w:color w:val="FF0000"/>
-          <w:sz w:val="72"/>
-          <w:szCs w:val="72"/>
-        </w:rPr>
-      </w:pPr>
-    </w:p>
-    <w:p>
-      <w:pPr>
-        <w:tabs>
-          <w:tab w:val="left" w:pos="2590"/>
-        </w:tabs>
-        <w:rPr>
-          <w:rFonts w:ascii="Verdana" w:hAnsi="Verdana" w:cs="Times New Roman"/>
-          <w:b/>
-          <w:color w:val="FF0000"/>
-          <w:sz w:val="72"/>
-          <w:szCs w:val="72"/>
-        </w:rPr>
-      </w:pPr>
-    </w:p>
-    <w:p>
-      <w:pPr>
-        <w:tabs>
-          <w:tab w:val="left" w:pos="2590"/>
-        </w:tabs>
-        <w:rPr>
-          <w:rFonts w:ascii="Verdana" w:hAnsi="Verdana" w:cs="Times New Roman"/>
-          <w:b/>
-          <w:color w:val="FF0000"/>
-          <w:sz w:val="72"/>
-          <w:szCs w:val="72"/>
-        </w:rPr>
-      </w:pPr>
-    </w:p>
-    <w:p>
-      <w:pPr>
-        <w:tabs>
-          <w:tab w:val="left" w:pos="2590"/>
-        </w:tabs>
-        <w:rPr>
-          <w:rFonts w:ascii="Verdana" w:hAnsi="Verdana" w:cs="Times New Roman"/>
-          <w:b/>
-          <w:color w:val="FF0000"/>
-          <w:sz w:val="72"/>
-          <w:szCs w:val="72"/>
-        </w:rPr>
-      </w:pPr>
-    </w:p>
-    <w:p>
-      <w:pPr>
-        <w:tabs>
-          <w:tab w:val="left" w:pos="2590"/>
-        </w:tabs>
-        <w:rPr>
-          <w:rFonts w:ascii="Verdana" w:hAnsi="Verdana" w:cs="Times New Roman"/>
-          <w:b/>
-          <w:color w:val="FF0000"/>
-          <w:sz w:val="72"/>
-          <w:szCs w:val="72"/>
-        </w:rPr>
-      </w:pPr>
-    </w:p>
-    <w:p>
-      <w:pPr>
-        <w:tabs>
-          <w:tab w:val="left" w:pos="2590"/>
-        </w:tabs>
-        <w:rPr>
-          <w:rFonts w:ascii="Verdana" w:hAnsi="Verdana" w:cs="Times New Roman"/>
-          <w:b/>
-          <w:color w:val="FF0000"/>
-          <w:sz w:val="72"/>
-          <w:szCs w:val="72"/>
-        </w:rPr>
-      </w:pPr>
-    </w:p>
-    <w:p>
-      <w:pPr>
-        <w:tabs>
-          <w:tab w:val="left" w:pos="2590"/>
-        </w:tabs>
-        <w:rPr>
-          <w:rFonts w:ascii="Verdana" w:hAnsi="Verdana" w:cs="Times New Roman"/>
-          <w:b/>
-          <w:color w:val="FF0000"/>
-          <w:sz w:val="72"/>
-          <w:szCs w:val="72"/>
-        </w:rPr>
-      </w:pPr>
-    </w:p>
-    <w:p>
-      <w:pPr>
-        <w:tabs>
-          <w:tab w:val="left" w:pos="2590"/>
-        </w:tabs>
-        <w:rPr>
-          <w:rFonts w:ascii="Verdana" w:hAnsi="Verdana" w:cs="Times New Roman"/>
-          <w:b/>
-          <w:color w:val="FF0000"/>
-          <w:sz w:val="72"/>
-          <w:szCs w:val="72"/>
-        </w:rPr>
-      </w:pPr>
-    </w:p>
-    <w:p>
-      <w:pPr>
-        <w:tabs>
-          <w:tab w:val="left" w:pos="2590"/>
-        </w:tabs>
-        <w:rPr>
-          <w:rFonts w:ascii="Verdana" w:hAnsi="Verdana" w:cs="Times New Roman"/>
-          <w:b/>
-          <w:color w:val="FF0000"/>
-          <w:sz w:val="72"/>
-          <w:szCs w:val="72"/>
-        </w:rPr>
-      </w:pPr>
-    </w:p>
-    <w:p>
-      <w:pPr>
-        <w:tabs>
-          <w:tab w:val="left" w:pos="2590"/>
-        </w:tabs>
-        <w:rPr>
-          <w:rFonts w:ascii="Verdana" w:hAnsi="Verdana" w:cs="Times New Roman"/>
-          <w:b/>
-          <w:color w:val="FF0000"/>
-          <w:sz w:val="72"/>
-          <w:szCs w:val="72"/>
-        </w:rPr>
-      </w:pPr>
-    </w:p>
-    <w:p>
-      <w:pPr>
-        <w:tabs>
-          <w:tab w:val="left" w:pos="2590"/>
-        </w:tabs>
-        <w:rPr>
-          <w:rFonts w:ascii="Verdana" w:hAnsi="Verdana" w:cs="Times New Roman"/>
-          <w:b/>
-          <w:color w:val="FF0000"/>
-          <w:sz w:val="72"/>
-          <w:szCs w:val="72"/>
-        </w:rPr>
-      </w:pPr>
-    </w:p>
-    <w:p>
-      <w:pPr>
-        <w:tabs>
-          <w:tab w:val="left" w:pos="2590"/>
-        </w:tabs>
-        <w:rPr>
-          <w:rFonts w:ascii="Verdana" w:hAnsi="Verdana" w:cs="Times New Roman"/>
-          <w:b/>
-          <w:color w:val="FF0000"/>
-          <w:sz w:val="72"/>
-          <w:szCs w:val="72"/>
-        </w:rPr>
-      </w:pPr>
-    </w:p>
-    <w:p>
-      <w:pPr>
-        <w:tabs>
-          <w:tab w:val="left" w:pos="2590"/>
-        </w:tabs>
-        <w:rPr>
-          <w:rFonts w:ascii="Verdana" w:hAnsi="Verdana" w:cs="Times New Roman"/>
-          <w:b/>
-          <w:color w:val="FF0000"/>
-          <w:sz w:val="72"/>
-          <w:szCs w:val="72"/>
-        </w:rPr>
-      </w:pPr>
-    </w:p>
-    <w:p>
-      <w:pPr>
-        <w:tabs>
-          <w:tab w:val="left" w:pos="2590"/>
-        </w:tabs>
-        <w:rPr>
-          <w:rFonts w:ascii="Verdana" w:hAnsi="Verdana" w:cs="Times New Roman"/>
-          <w:b/>
-          <w:color w:val="FF0000"/>
-          <w:sz w:val="72"/>
-          <w:szCs w:val="72"/>
-        </w:rPr>
-      </w:pPr>
-    </w:p>
-    <w:p>
-      <w:pPr>
-        <w:tabs>
-          <w:tab w:val="left" w:pos="2590"/>
-        </w:tabs>
-        <w:rPr>
-          <w:rFonts w:ascii="Verdana" w:hAnsi="Verdana" w:cs="Times New Roman"/>
-          <w:b/>
-          <w:color w:val="FF0000"/>
-          <w:sz w:val="72"/>
-          <w:szCs w:val="72"/>
-        </w:rPr>
-      </w:pPr>
-    </w:p>
-    <w:p>
-      <w:pPr>
-        <w:tabs>
-          <w:tab w:val="left" w:pos="2590"/>
-        </w:tabs>
-        <w:rPr>
-          <w:rFonts w:ascii="Verdana" w:hAnsi="Verdana" w:cs="Times New Roman"/>
-          <w:b/>
-          <w:color w:val="FF0000"/>
-          <w:sz w:val="72"/>
-          <w:szCs w:val="72"/>
-        </w:rPr>
-      </w:pPr>
-    </w:p>
-    <w:p>
-      <w:pPr>
-        <w:tabs>
-          <w:tab w:val="left" w:pos="2590"/>
-        </w:tabs>
-        <w:rPr>
-          <w:rFonts w:ascii="Verdana" w:hAnsi="Verdana" w:cs="Times New Roman"/>
-          <w:b/>
-          <w:color w:val="FF0000"/>
-          <w:sz w:val="72"/>
-          <w:szCs w:val="72"/>
-        </w:rPr>
-      </w:pPr>
-    </w:p>
-    <w:p>
-      <w:pPr>
-        <w:tabs>
-          <w:tab w:val="left" w:pos="2590"/>
-        </w:tabs>
-        <w:rPr>
-          <w:rFonts w:ascii="Verdana" w:hAnsi="Verdana" w:cs="Times New Roman"/>
-          <w:b/>
-          <w:color w:val="FF0000"/>
-          <w:sz w:val="72"/>
-          <w:szCs w:val="72"/>
-        </w:rPr>
-      </w:pPr>
-    </w:p>
-    <w:p>
-      <w:pPr>
-        <w:tabs>
-          <w:tab w:val="left" w:pos="2590"/>
-        </w:tabs>
-        <w:rPr>
-          <w:rFonts w:ascii="Verdana" w:hAnsi="Verdana" w:cs="Times New Roman"/>
-          <w:b/>
-          <w:color w:val="FF0000"/>
-          <w:sz w:val="72"/>
-          <w:szCs w:val="72"/>
-        </w:rPr>
-      </w:pPr>
-    </w:p>
-    <w:p>
-      <w:pPr>
-        <w:tabs>
-          <w:tab w:val="left" w:pos="2590"/>
-        </w:tabs>
-        <w:rPr>
-          <w:rFonts w:ascii="Verdana" w:hAnsi="Verdana" w:cs="Times New Roman"/>
-          <w:b/>
-          <w:color w:val="FF0000"/>
-          <w:sz w:val="72"/>
-          <w:szCs w:val="72"/>
-        </w:rPr>
-      </w:pPr>
-    </w:p>
-    <w:p>
-      <w:pPr>
-        <w:tabs>
-          <w:tab w:val="left" w:pos="2590"/>
-        </w:tabs>
-        <w:rPr>
-          <w:rFonts w:ascii="Verdana" w:hAnsi="Verdana" w:cs="Times New Roman"/>
-          <w:b/>
-          <w:color w:val="FF0000"/>
-          <w:sz w:val="72"/>
-          <w:szCs w:val="72"/>
-        </w:rPr>
-      </w:pPr>
-    </w:p>
-    <w:p>
-      <w:pPr>
-        <w:tabs>
-          <w:tab w:val="left" w:pos="2590"/>
-        </w:tabs>
-        <w:rPr>
-          <w:rFonts w:ascii="Verdana" w:hAnsi="Verdana" w:cs="Times New Roman"/>
-          <w:b/>
-          <w:color w:val="FF0000"/>
-          <w:sz w:val="72"/>
-          <w:szCs w:val="72"/>
-        </w:rPr>
-      </w:pPr>
-    </w:p>
-    <w:p>
-      <w:pPr>
-        <w:tabs>
-          <w:tab w:val="left" w:pos="2590"/>
-        </w:tabs>
-        <w:rPr>
-          <w:rFonts w:ascii="Verdana" w:hAnsi="Verdana" w:cs="Times New Roman"/>
-          <w:b/>
-          <w:color w:val="FF0000"/>
-          <w:sz w:val="72"/>
-          <w:szCs w:val="72"/>
-        </w:rPr>
-      </w:pPr>
-    </w:p>
-    <w:p>
-      <w:pPr>
-        <w:tabs>
-          <w:tab w:val="left" w:pos="2590"/>
-        </w:tabs>
-        <w:rPr>
-          <w:rFonts w:ascii="Verdana" w:hAnsi="Verdana" w:cs="Times New Roman"/>
-          <w:b/>
-          <w:color w:val="FF0000"/>
-          <w:sz w:val="72"/>
-          <w:szCs w:val="72"/>
-        </w:rPr>
-      </w:pPr>
-    </w:p>
-    <w:p>
-      <w:pPr>
-        <w:tabs>
-          <w:tab w:val="left" w:pos="2590"/>
-        </w:tabs>
-        <w:rPr>
-          <w:rFonts w:ascii="Verdana" w:hAnsi="Verdana" w:cs="Times New Roman"/>
-          <w:b/>
-          <w:color w:val="FF0000"/>
-          <w:sz w:val="72"/>
-          <w:szCs w:val="72"/>
-        </w:rPr>
-      </w:pPr>
-    </w:p>
-    <w:p>
-      <w:pPr>
-        <w:tabs>
-          <w:tab w:val="left" w:pos="2590"/>
-        </w:tabs>
-        <w:rPr>
-          <w:rFonts w:ascii="Verdana" w:hAnsi="Verdana" w:cs="Times New Roman"/>
-          <w:b/>
-          <w:color w:val="FF0000"/>
-          <w:sz w:val="72"/>
-          <w:szCs w:val="72"/>
-        </w:rPr>
-      </w:pPr>
-    </w:p>
-    <w:p>
-      <w:pPr>
-        <w:tabs>
-          <w:tab w:val="left" w:pos="2590"/>
-        </w:tabs>
-        <w:rPr>
-          <w:rFonts w:ascii="Verdana" w:hAnsi="Verdana" w:cs="Times New Roman"/>
-          <w:b/>
-          <w:color w:val="FF0000"/>
-          <w:sz w:val="72"/>
-          <w:szCs w:val="72"/>
-        </w:rPr>
-      </w:pPr>
-    </w:p>
-    <w:p>
-      <w:pPr>
-        <w:tabs>
-          <w:tab w:val="left" w:pos="2590"/>
-        </w:tabs>
-        <w:rPr>
-          <w:rFonts w:ascii="Verdana" w:hAnsi="Verdana" w:cs="Times New Roman"/>
-          <w:b/>
-          <w:color w:val="FF0000"/>
-          <w:sz w:val="72"/>
-          <w:szCs w:val="72"/>
-        </w:rPr>
-      </w:pPr>
-    </w:p>
-    <w:p>
-      <w:pPr>
-        <w:tabs>
-          <w:tab w:val="left" w:pos="2590"/>
-        </w:tabs>
-        <w:rPr>
-          <w:rFonts w:ascii="Verdana" w:hAnsi="Verdana" w:cs="Times New Roman"/>
-          <w:b/>
-          <w:color w:val="FF0000"/>
-          <w:sz w:val="72"/>
-          <w:szCs w:val="72"/>
-        </w:rPr>
-      </w:pPr>
-    </w:p>
-    <w:p>
-      <w:pPr>
-        <w:tabs>
-          <w:tab w:val="left" w:pos="2590"/>
-        </w:tabs>
-        <w:rPr>
-          <w:rFonts w:ascii="Verdana" w:hAnsi="Verdana" w:cs="Times New Roman"/>
-          <w:b/>
-          <w:color w:val="FF0000"/>
-          <w:sz w:val="72"/>
-          <w:szCs w:val="72"/>
-        </w:rPr>
-      </w:pPr>
-    </w:p>
-    <w:p>
-      <w:pPr>
-        <w:tabs>
-          <w:tab w:val="left" w:pos="2590"/>
-        </w:tabs>
-        <w:rPr>
-          <w:rFonts w:ascii="Verdana" w:hAnsi="Verdana" w:cs="Times New Roman"/>
-          <w:b/>
-          <w:color w:val="FF0000"/>
-          <w:sz w:val="72"/>
-          <w:szCs w:val="72"/>
-        </w:rPr>
-      </w:pPr>
-    </w:p>
-    <w:p>
-      <w:pPr>
-        <w:tabs>
-          <w:tab w:val="left" w:pos="2590"/>
-        </w:tabs>
-        <w:rPr>
-          <w:rFonts w:ascii="Verdana" w:hAnsi="Verdana" w:cs="Times New Roman"/>
-          <w:b/>
-          <w:color w:val="FF0000"/>
-          <w:sz w:val="72"/>
-          <w:szCs w:val="72"/>
-        </w:rPr>
-      </w:pPr>
-    </w:p>
-    <w:p>
-      <w:pPr>
-        <w:tabs>
-          <w:tab w:val="left" w:pos="2590"/>
-        </w:tabs>
-        <w:rPr>
-          <w:rFonts w:ascii="Verdana" w:hAnsi="Verdana" w:cs="Times New Roman"/>
-          <w:b/>
-          <w:color w:val="FF0000"/>
-          <w:sz w:val="72"/>
-          <w:szCs w:val="72"/>
-        </w:rPr>
-      </w:pPr>
-    </w:p>
-    <w:p>
-      <w:pPr>
-        <w:tabs>
-          <w:tab w:val="left" w:pos="2590"/>
-        </w:tabs>
-        <w:rPr>
-          <w:rFonts w:ascii="Verdana" w:hAnsi="Verdana" w:cs="Times New Roman"/>
-          <w:b/>
-          <w:color w:val="FF0000"/>
-          <w:sz w:val="72"/>
-          <w:szCs w:val="72"/>
-        </w:rPr>
-      </w:pPr>
-    </w:p>
-    <w:p>
-      <w:pPr>
-        <w:tabs>
-          <w:tab w:val="left" w:pos="2590"/>
-        </w:tabs>
-        <w:rPr>
-          <w:rFonts w:ascii="Verdana" w:hAnsi="Verdana" w:cs="Times New Roman"/>
-          <w:b/>
-          <w:color w:val="FF0000"/>
-          <w:sz w:val="72"/>
-          <w:szCs w:val="72"/>
-        </w:rPr>
-      </w:pPr>
-    </w:p>
-    <w:p>
-      <w:pPr>
-        <w:tabs>
-          <w:tab w:val="left" w:pos="2590"/>
-        </w:tabs>
-        <w:rPr>
-          <w:rFonts w:ascii="Verdana" w:hAnsi="Verdana" w:cs="Times New Roman"/>
-          <w:b/>
-          <w:color w:val="FF0000"/>
-          <w:sz w:val="72"/>
-          <w:szCs w:val="72"/>
-        </w:rPr>
-      </w:pPr>
-    </w:p>
-    <w:p>
-      <w:pPr>
-        <w:tabs>
-          <w:tab w:val="left" w:pos="2590"/>
-        </w:tabs>
-        <w:rPr>
-          <w:rFonts w:ascii="Verdana" w:hAnsi="Verdana" w:cs="Times New Roman"/>
-          <w:b/>
-          <w:color w:val="FF0000"/>
-          <w:sz w:val="72"/>
-          <w:szCs w:val="72"/>
-        </w:rPr>
-      </w:pPr>
-    </w:p>
-    <w:p>
-      <w:pPr>
-        <w:tabs>
-          <w:tab w:val="left" w:pos="2590"/>
-        </w:tabs>
-        <w:rPr>
-          <w:rFonts w:ascii="Verdana" w:hAnsi="Verdana" w:cs="Times New Roman"/>
-          <w:b/>
-          <w:color w:val="FF0000"/>
-          <w:sz w:val="72"/>
-          <w:szCs w:val="72"/>
-        </w:rPr>
-      </w:pPr>
-    </w:p>
-    <w:p>
-      <w:pPr>
-        <w:tabs>
-          <w:tab w:val="left" w:pos="2590"/>
-        </w:tabs>
-        <w:rPr>
-          <w:rFonts w:ascii="Verdana" w:hAnsi="Verdana" w:cs="Times New Roman"/>
-          <w:b/>
-          <w:color w:val="FF0000"/>
-          <w:sz w:val="72"/>
-          <w:szCs w:val="72"/>
-        </w:rPr>
-      </w:pPr>
-    </w:p>
-    <w:p>
-      <w:pPr>
-        <w:tabs>
-          <w:tab w:val="left" w:pos="2590"/>
-        </w:tabs>
-        <w:rPr>
-          <w:rFonts w:ascii="Verdana" w:hAnsi="Verdana" w:cs="Times New Roman"/>
-          <w:b/>
-          <w:color w:val="FF0000"/>
-          <w:sz w:val="72"/>
-          <w:szCs w:val="72"/>
-        </w:rPr>
-      </w:pPr>
-    </w:p>
-    <w:p>
-      <w:pPr>
-        <w:tabs>
-          <w:tab w:val="left" w:pos="2590"/>
-        </w:tabs>
-        <w:rPr>
-          <w:rFonts w:ascii="Verdana" w:hAnsi="Verdana" w:cs="Times New Roman"/>
-          <w:b/>
-          <w:color w:val="FF0000"/>
-          <w:sz w:val="72"/>
-          <w:szCs w:val="72"/>
-        </w:rPr>
-      </w:pPr>
-    </w:p>
-    <w:p>
-      <w:pPr>
-        <w:tabs>
-          <w:tab w:val="left" w:pos="2590"/>
-        </w:tabs>
-        <w:rPr>
-          <w:rFonts w:ascii="Verdana" w:hAnsi="Verdana" w:cs="Times New Roman"/>
-          <w:b/>
-          <w:color w:val="FF0000"/>
-          <w:sz w:val="72"/>
-          <w:szCs w:val="72"/>
-        </w:rPr>
-      </w:pPr>
-    </w:p>
-    <w:p>
-      <w:pPr>
-        <w:tabs>
-          <w:tab w:val="left" w:pos="2590"/>
-        </w:tabs>
-        <w:rPr>
-          <w:rFonts w:ascii="Verdana" w:hAnsi="Verdana" w:cs="Times New Roman"/>
-          <w:b/>
-          <w:color w:val="FF0000"/>
-          <w:sz w:val="72"/>
-          <w:szCs w:val="72"/>
-        </w:rPr>
-      </w:pPr>
-    </w:p>
-    <w:p>
-      <w:pPr>
-        <w:tabs>
-          <w:tab w:val="left" w:pos="2590"/>
-        </w:tabs>
-        <w:rPr>
-          <w:rFonts w:ascii="Verdana" w:hAnsi="Verdana" w:cs="Times New Roman"/>
-          <w:b/>
-          <w:color w:val="FF0000"/>
-          <w:sz w:val="72"/>
-          <w:szCs w:val="72"/>
-        </w:rPr>
-      </w:pPr>
-    </w:p>
-    <w:p>
-      <w:pPr>
-        <w:tabs>
-          <w:tab w:val="left" w:pos="2590"/>
-        </w:tabs>
-        <w:rPr>
-          <w:rFonts w:ascii="Verdana" w:hAnsi="Verdana" w:cs="Times New Roman"/>
-          <w:b/>
-          <w:color w:val="FF0000"/>
-          <w:sz w:val="72"/>
-          <w:szCs w:val="72"/>
-        </w:rPr>
-      </w:pPr>
-    </w:p>
-    <w:p>
-      <w:pPr>
-        <w:tabs>
-          <w:tab w:val="left" w:pos="2590"/>
-        </w:tabs>
-        <w:rPr>
-          <w:rFonts w:ascii="Verdana" w:hAnsi="Verdana" w:cs="Times New Roman"/>
-          <w:b/>
-          <w:color w:val="FF0000"/>
-          <w:sz w:val="72"/>
-          <w:szCs w:val="72"/>
-        </w:rPr>
-      </w:pPr>
-    </w:p>
-    <w:p>
-      <w:pPr>
-        <w:tabs>
-          <w:tab w:val="left" w:pos="2590"/>
-        </w:tabs>
-        <w:rPr>
-          <w:rFonts w:ascii="Verdana" w:hAnsi="Verdana" w:cs="Times New Roman"/>
-          <w:b/>
-          <w:color w:val="FF0000"/>
-          <w:sz w:val="72"/>
-          <w:szCs w:val="72"/>
-        </w:rPr>
-      </w:pPr>
-    </w:p>
-    <w:p>
-      <w:pPr>
-        <w:tabs>
-          <w:tab w:val="left" w:pos="2590"/>
-        </w:tabs>
-        <w:rPr>
-          <w:rFonts w:ascii="Verdana" w:hAnsi="Verdana" w:cs="Times New Roman"/>
-          <w:b/>
-          <w:color w:val="FF0000"/>
-          <w:sz w:val="72"/>
-          <w:szCs w:val="72"/>
-        </w:rPr>
-      </w:pPr>
-    </w:p>
-    <w:p>
-      <w:pPr>
-        <w:tabs>
-          <w:tab w:val="left" w:pos="2590"/>
-        </w:tabs>
-        <w:rPr>
-          <w:rFonts w:ascii="Verdana" w:hAnsi="Verdana" w:cs="Times New Roman"/>
-          <w:b/>
-          <w:color w:val="FF0000"/>
-          <w:sz w:val="72"/>
-          <w:szCs w:val="72"/>
-        </w:rPr>
-      </w:pPr>
-    </w:p>
-    <w:p>
-      <w:pPr>
-        <w:tabs>
-          <w:tab w:val="left" w:pos="2590"/>
-        </w:tabs>
-        <w:rPr>
-          <w:rFonts w:ascii="Verdana" w:hAnsi="Verdana" w:cs="Times New Roman"/>
-          <w:b/>
-          <w:color w:val="FF0000"/>
-          <w:sz w:val="72"/>
-          <w:szCs w:val="72"/>
-        </w:rPr>
-      </w:pPr>
-    </w:p>
-    <w:p>
-      <w:pPr>
-        <w:tabs>
-          <w:tab w:val="left" w:pos="2590"/>
-        </w:tabs>
-        <w:rPr>
-          <w:rFonts w:ascii="Verdana" w:hAnsi="Verdana" w:cs="Times New Roman"/>
-          <w:b/>
-          <w:color w:val="FF0000"/>
-          <w:sz w:val="72"/>
-          <w:szCs w:val="72"/>
-        </w:rPr>
-      </w:pPr>
-    </w:p>
-    <w:p>
-      <w:pPr>
-        <w:tabs>
-          <w:tab w:val="left" w:pos="2590"/>
-        </w:tabs>
-        <w:rPr>
-          <w:rFonts w:ascii="Verdana" w:hAnsi="Verdana" w:cs="Times New Roman"/>
-          <w:b/>
-          <w:color w:val="FF0000"/>
-          <w:sz w:val="72"/>
-          <w:szCs w:val="72"/>
-        </w:rPr>
-      </w:pPr>
-    </w:p>
-    <w:p>
-      <w:pPr>
-        <w:tabs>
-          <w:tab w:val="left" w:pos="2590"/>
-        </w:tabs>
-        <w:rPr>
-          <w:rFonts w:ascii="Verdana" w:hAnsi="Verdana" w:cs="Times New Roman"/>
-          <w:b/>
-          <w:color w:val="FF0000"/>
-          <w:sz w:val="72"/>
-          <w:szCs w:val="72"/>
-        </w:rPr>
-      </w:pPr>
-    </w:p>
-    <w:p>
-      <w:pPr>
-        <w:tabs>
-          <w:tab w:val="left" w:pos="2590"/>
-        </w:tabs>
-        <w:rPr>
-          <w:rFonts w:ascii="Verdana" w:hAnsi="Verdana" w:cs="Times New Roman"/>
-          <w:b/>
-          <w:color w:val="FF0000"/>
-          <w:sz w:val="72"/>
-          <w:szCs w:val="72"/>
-        </w:rPr>
-      </w:pPr>
-    </w:p>
-    <w:p>
-      <w:pPr>
-        <w:tabs>
-          <w:tab w:val="left" w:pos="2590"/>
-        </w:tabs>
-        <w:rPr>
-          <w:rFonts w:ascii="Verdana" w:hAnsi="Verdana" w:cs="Times New Roman"/>
-          <w:b/>
-          <w:color w:val="FF0000"/>
-          <w:sz w:val="72"/>
-          <w:szCs w:val="72"/>
-        </w:rPr>
-      </w:pPr>
-    </w:p>
-    <w:p>
-      <w:pPr>
-        <w:tabs>
-          <w:tab w:val="left" w:pos="2590"/>
-        </w:tabs>
-        <w:rPr>
-          <w:rFonts w:ascii="Verdana" w:hAnsi="Verdana" w:cs="Times New Roman"/>
-          <w:b/>
-          <w:color w:val="FF0000"/>
-          <w:sz w:val="72"/>
-          <w:szCs w:val="72"/>
-        </w:rPr>
-      </w:pPr>
-    </w:p>
-    <w:p>
-      <w:pPr>
-        <w:tabs>
-          <w:tab w:val="left" w:pos="2590"/>
-        </w:tabs>
-        <w:rPr>
-          <w:rFonts w:ascii="Verdana" w:hAnsi="Verdana" w:cs="Times New Roman"/>
-          <w:b/>
-          <w:color w:val="FF0000"/>
-          <w:sz w:val="72"/>
-          <w:szCs w:val="72"/>
-        </w:rPr>
-      </w:pPr>
-    </w:p>
-    <w:p>
-      <w:pPr>
-        <w:tabs>
-          <w:tab w:val="left" w:pos="2590"/>
-        </w:tabs>
-        <w:rPr>
-          <w:rFonts w:ascii="Verdana" w:hAnsi="Verdana" w:cs="Times New Roman"/>
-          <w:b/>
-          <w:color w:val="FF0000"/>
-          <w:sz w:val="72"/>
-          <w:szCs w:val="72"/>
-        </w:rPr>
-      </w:pPr>
-    </w:p>
-    <w:p>
-      <w:pPr>
-        <w:tabs>
-          <w:tab w:val="left" w:pos="2590"/>
-        </w:tabs>
-        <w:rPr>
-          <w:rFonts w:ascii="Verdana" w:hAnsi="Verdana" w:cs="Times New Roman"/>
-          <w:b/>
-          <w:color w:val="FF0000"/>
-          <w:sz w:val="72"/>
-          <w:szCs w:val="72"/>
-        </w:rPr>
-      </w:pPr>
-    </w:p>
-    <w:p>
-      <w:pPr>
-        <w:tabs>
-          <w:tab w:val="left" w:pos="2590"/>
-        </w:tabs>
-        <w:rPr>
-          <w:rFonts w:ascii="Verdana" w:hAnsi="Verdana" w:cs="Times New Roman"/>
-          <w:b/>
-          <w:color w:val="FF0000"/>
-          <w:sz w:val="72"/>
-          <w:szCs w:val="72"/>
-        </w:rPr>
-      </w:pPr>
-    </w:p>
-    <w:p>
-      <w:pPr>
-        <w:tabs>
-          <w:tab w:val="left" w:pos="2590"/>
-        </w:tabs>
-        <w:rPr>
-          <w:rFonts w:ascii="Verdana" w:hAnsi="Verdana" w:cs="Times New Roman"/>
-          <w:b/>
-          <w:color w:val="FF0000"/>
-          <w:sz w:val="72"/>
-          <w:szCs w:val="72"/>
-        </w:rPr>
-      </w:pPr>
-    </w:p>
-    <w:p>
-      <w:pPr>
-        <w:tabs>
-          <w:tab w:val="left" w:pos="2590"/>
-        </w:tabs>
-        <w:rPr>
-          <w:rFonts w:ascii="Verdana" w:hAnsi="Verdana" w:cs="Times New Roman"/>
-          <w:b/>
-          <w:color w:val="FF0000"/>
-          <w:sz w:val="72"/>
-          <w:szCs w:val="72"/>
-        </w:rPr>
-      </w:pPr>
-    </w:p>
-    <w:p>
-      <w:pPr>
-        <w:tabs>
-          <w:tab w:val="left" w:pos="2590"/>
-        </w:tabs>
-        <w:rPr>
-          <w:rFonts w:ascii="Verdana" w:hAnsi="Verdana" w:cs="Times New Roman"/>
-          <w:b/>
-          <w:color w:val="FF0000"/>
-          <w:sz w:val="72"/>
-          <w:szCs w:val="72"/>
-        </w:rPr>
-      </w:pPr>
-    </w:p>
-    <w:p>
-      <w:pPr>
-        <w:tabs>
-          <w:tab w:val="left" w:pos="2590"/>
-        </w:tabs>
-        <w:rPr>
-          <w:rFonts w:ascii="Verdana" w:hAnsi="Verdana" w:cs="Times New Roman"/>
-          <w:b/>
-          <w:color w:val="FF0000"/>
-          <w:sz w:val="72"/>
-          <w:szCs w:val="72"/>
-        </w:rPr>
-      </w:pPr>
-    </w:p>
-    <w:p>
-      <w:pPr>
-        <w:tabs>
-          <w:tab w:val="left" w:pos="2590"/>
-        </w:tabs>
-        <w:rPr>
-          <w:rFonts w:ascii="Verdana" w:hAnsi="Verdana" w:cs="Times New Roman"/>
-          <w:b/>
-          <w:color w:val="FF0000"/>
-          <w:sz w:val="72"/>
-          <w:szCs w:val="72"/>
-        </w:rPr>
-      </w:pPr>
-    </w:p>
-    <w:p>
-      <w:pPr>
-        <w:tabs>
-          <w:tab w:val="left" w:pos="2590"/>
-        </w:tabs>
-        <w:rPr>
-          <w:rFonts w:ascii="Verdana" w:hAnsi="Verdana" w:cs="Times New Roman"/>
-          <w:b/>
-          <w:color w:val="FF0000"/>
-          <w:sz w:val="72"/>
-          <w:szCs w:val="72"/>
-        </w:rPr>
-      </w:pPr>
-    </w:p>
-    <w:p>
-      <w:pPr>
-        <w:tabs>
-          <w:tab w:val="left" w:pos="2590"/>
-        </w:tabs>
-        <w:rPr>
-          <w:rFonts w:ascii="Verdana" w:hAnsi="Verdana" w:cs="Times New Roman"/>
-          <w:b/>
-          <w:color w:val="FF0000"/>
-          <w:sz w:val="72"/>
-          <w:szCs w:val="72"/>
-        </w:rPr>
-      </w:pPr>
-    </w:p>
-    <w:p>
-      <w:pPr>
-        <w:tabs>
-          <w:tab w:val="left" w:pos="2590"/>
-        </w:tabs>
-        <w:rPr>
-          <w:rFonts w:ascii="Verdana" w:hAnsi="Verdana" w:cs="Times New Roman"/>
-          <w:b/>
-          <w:color w:val="FF0000"/>
-          <w:sz w:val="72"/>
-          <w:szCs w:val="72"/>
-        </w:rPr>
-      </w:pPr>
-    </w:p>
-    <w:p>
-      <w:pPr>
-        <w:tabs>
-          <w:tab w:val="left" w:pos="2590"/>
-        </w:tabs>
-        <w:rPr>
-          <w:rFonts w:ascii="Verdana" w:hAnsi="Verdana" w:cs="Times New Roman"/>
-          <w:b/>
-          <w:color w:val="FF0000"/>
-          <w:sz w:val="72"/>
-          <w:szCs w:val="72"/>
-        </w:rPr>
-      </w:pPr>
-    </w:p>
-    <w:p>
-      <w:pPr>
-        <w:tabs>
-          <w:tab w:val="left" w:pos="2590"/>
-        </w:tabs>
-        <w:rPr>
-          <w:rFonts w:ascii="Verdana" w:hAnsi="Verdana" w:cs="Times New Roman"/>
-          <w:b/>
-          <w:color w:val="FF0000"/>
-          <w:sz w:val="72"/>
-          <w:szCs w:val="72"/>
-        </w:rPr>
-      </w:pPr>
-    </w:p>
-    <w:p>
-      <w:pPr>
-        <w:tabs>
-          <w:tab w:val="left" w:pos="2590"/>
-        </w:tabs>
-        <w:rPr>
-          <w:rFonts w:ascii="Verdana" w:hAnsi="Verdana" w:cs="Times New Roman"/>
-          <w:b/>
-          <w:color w:val="FF0000"/>
-          <w:sz w:val="72"/>
-          <w:szCs w:val="72"/>
-        </w:rPr>
-      </w:pPr>
-    </w:p>
-    <w:p>
-      <w:pPr>
-        <w:tabs>
-          <w:tab w:val="left" w:pos="2590"/>
-        </w:tabs>
-        <w:rPr>
-          <w:rFonts w:ascii="Verdana" w:hAnsi="Verdana" w:cs="Times New Roman"/>
-          <w:b/>
-          <w:color w:val="FF0000"/>
-          <w:sz w:val="72"/>
-          <w:szCs w:val="72"/>
-        </w:rPr>
-      </w:pPr>
-    </w:p>
-    <w:p>
-      <w:pPr>
-        <w:tabs>
-          <w:tab w:val="left" w:pos="2590"/>
-        </w:tabs>
-        <w:rPr>
-          <w:rFonts w:ascii="Verdana" w:hAnsi="Verdana" w:cs="Times New Roman"/>
-          <w:b/>
-          <w:color w:val="FF0000"/>
-          <w:sz w:val="72"/>
-          <w:szCs w:val="72"/>
-        </w:rPr>
-      </w:pPr>
-    </w:p>
-    <w:p>
-      <w:pPr>
-        <w:tabs>
-          <w:tab w:val="left" w:pos="2590"/>
-        </w:tabs>
-        <w:rPr>
-          <w:rFonts w:ascii="Verdana" w:hAnsi="Verdana" w:cs="Times New Roman"/>
-          <w:b/>
-          <w:color w:val="FF0000"/>
-          <w:sz w:val="72"/>
-          <w:szCs w:val="72"/>
-        </w:rPr>
-      </w:pPr>
-    </w:p>
-    <w:p>
-      <w:pPr>
-        <w:tabs>
-          <w:tab w:val="left" w:pos="2590"/>
-        </w:tabs>
-        <w:rPr>
-          <w:rFonts w:ascii="Verdana" w:hAnsi="Verdana" w:cs="Times New Roman"/>
-          <w:b/>
-          <w:color w:val="FF0000"/>
-          <w:sz w:val="72"/>
-          <w:szCs w:val="72"/>
-        </w:rPr>
-      </w:pPr>
-    </w:p>
-    <w:p>
-      <w:pPr>
-        <w:tabs>
-          <w:tab w:val="left" w:pos="2590"/>
-        </w:tabs>
-        <w:rPr>
-          <w:rFonts w:ascii="Verdana" w:hAnsi="Verdana" w:cs="Times New Roman"/>
-          <w:b/>
-          <w:color w:val="FF0000"/>
-          <w:sz w:val="72"/>
-          <w:szCs w:val="72"/>
-        </w:rPr>
-      </w:pPr>
-    </w:p>
-    <w:p>
-      <w:pPr>
-        <w:tabs>
-          <w:tab w:val="left" w:pos="2590"/>
-        </w:tabs>
-        <w:rPr>
-          <w:rFonts w:ascii="Verdana" w:hAnsi="Verdana" w:cs="Times New Roman"/>
-          <w:b/>
-          <w:color w:val="FF0000"/>
-          <w:sz w:val="72"/>
-          <w:szCs w:val="72"/>
-        </w:rPr>
-      </w:pPr>
-    </w:p>
-    <w:p>
-      <w:pPr>
-        <w:tabs>
-          <w:tab w:val="left" w:pos="2590"/>
-        </w:tabs>
-        <w:rPr>
-          <w:rFonts w:ascii="Verdana" w:hAnsi="Verdana" w:cs="Times New Roman"/>
-          <w:b/>
-          <w:color w:val="FF0000"/>
-          <w:sz w:val="72"/>
-          <w:szCs w:val="72"/>
-        </w:rPr>
-      </w:pPr>
-    </w:p>
-    <w:p>
-      <w:pPr>
-        <w:tabs>
-          <w:tab w:val="left" w:pos="2590"/>
-        </w:tabs>
-        <w:rPr>
-          <w:rFonts w:ascii="Verdana" w:hAnsi="Verdana" w:cs="Times New Roman"/>
-          <w:b/>
-          <w:color w:val="FF0000"/>
-          <w:sz w:val="72"/>
-          <w:szCs w:val="72"/>
-        </w:rPr>
-      </w:pPr>
-    </w:p>
-    <w:p>
-      <w:pPr>
-        <w:tabs>
-          <w:tab w:val="left" w:pos="2590"/>
-        </w:tabs>
-        <w:rPr>
-          <w:rFonts w:ascii="Verdana" w:hAnsi="Verdana" w:cs="Times New Roman"/>
-          <w:b/>
-          <w:color w:val="FF0000"/>
-          <w:sz w:val="72"/>
-          <w:szCs w:val="72"/>
-        </w:rPr>
-      </w:pPr>
-    </w:p>
-    <w:p>
-      <w:pPr>
-        <w:tabs>
-          <w:tab w:val="left" w:pos="2590"/>
-        </w:tabs>
-        <w:rPr>
-          <w:rFonts w:ascii="Verdana" w:hAnsi="Verdana" w:cs="Times New Roman"/>
-          <w:b/>
-          <w:color w:val="FF0000"/>
-          <w:sz w:val="72"/>
-          <w:szCs w:val="72"/>
-        </w:rPr>
-      </w:pPr>
-    </w:p>
-    <w:p>
-      <w:pPr>
-        <w:tabs>
-          <w:tab w:val="left" w:pos="2590"/>
-        </w:tabs>
-        <w:rPr>
-          <w:rFonts w:ascii="Verdana" w:hAnsi="Verdana" w:cs="Times New Roman"/>
-          <w:b/>
-          <w:color w:val="FF0000"/>
-          <w:sz w:val="72"/>
-          <w:szCs w:val="72"/>
-        </w:rPr>
-      </w:pPr>
-    </w:p>
-    <w:p>
-      <w:pPr>
-        <w:tabs>
-          <w:tab w:val="left" w:pos="2590"/>
-        </w:tabs>
-        <w:rPr>
-          <w:rFonts w:ascii="Verdana" w:hAnsi="Verdana" w:cs="Times New Roman"/>
-          <w:b/>
-          <w:color w:val="FF0000"/>
-          <w:sz w:val="72"/>
-          <w:szCs w:val="72"/>
-        </w:rPr>
-      </w:pPr>
-    </w:p>
-    <w:p>
-      <w:pPr>
-        <w:tabs>
-          <w:tab w:val="left" w:pos="2590"/>
-        </w:tabs>
-        <w:rPr>
-          <w:rFonts w:ascii="Verdana" w:hAnsi="Verdana" w:cs="Times New Roman"/>
-          <w:b/>
-          <w:color w:val="FF0000"/>
-          <w:sz w:val="72"/>
-          <w:szCs w:val="72"/>
-        </w:rPr>
-      </w:pPr>
-    </w:p>
-    <w:p>
-      <w:pPr>
-        <w:tabs>
-          <w:tab w:val="left" w:pos="2590"/>
-        </w:tabs>
-        <w:rPr>
-          <w:rFonts w:ascii="Verdana" w:hAnsi="Verdana" w:cs="Times New Roman"/>
-          <w:b/>
-          <w:color w:val="FF0000"/>
-          <w:sz w:val="72"/>
-          <w:szCs w:val="72"/>
-        </w:rPr>
-      </w:pPr>
-    </w:p>
-    <w:p>
-      <w:pPr>
-        <w:tabs>
-          <w:tab w:val="left" w:pos="2590"/>
-        </w:tabs>
-        <w:rPr>
-          <w:rFonts w:ascii="Verdana" w:hAnsi="Verdana" w:cs="Times New Roman"/>
-          <w:b/>
-          <w:color w:val="FF0000"/>
-          <w:sz w:val="72"/>
-          <w:szCs w:val="72"/>
-        </w:rPr>
-      </w:pPr>
-    </w:p>
-    <w:p>
-      <w:pPr>
-        <w:tabs>
-          <w:tab w:val="left" w:pos="2590"/>
-        </w:tabs>
-        <w:rPr>
-          <w:rFonts w:ascii="Verdana" w:hAnsi="Verdana" w:cs="Times New Roman"/>
-          <w:b/>
-          <w:color w:val="FF0000"/>
-          <w:sz w:val="72"/>
-          <w:szCs w:val="72"/>
-        </w:rPr>
-      </w:pPr>
-    </w:p>
-    <w:p>
-      <w:pPr>
-        <w:tabs>
-          <w:tab w:val="left" w:pos="2590"/>
-        </w:tabs>
-        <w:rPr>
-          <w:rFonts w:ascii="Verdana" w:hAnsi="Verdana" w:cs="Times New Roman"/>
-          <w:b/>
-          <w:color w:val="FF0000"/>
-          <w:sz w:val="72"/>
-          <w:szCs w:val="72"/>
-        </w:rPr>
-      </w:pPr>
-    </w:p>
-    <w:p>
-      <w:pPr>
-        <w:tabs>
-          <w:tab w:val="left" w:pos="2590"/>
-        </w:tabs>
-        <w:rPr>
-          <w:rFonts w:ascii="Verdana" w:hAnsi="Verdana" w:cs="Times New Roman"/>
-          <w:b/>
-          <w:color w:val="FF0000"/>
-          <w:sz w:val="72"/>
-          <w:szCs w:val="72"/>
-        </w:rPr>
-      </w:pPr>
-    </w:p>
-    <w:p>
-      <w:pPr>
-        <w:tabs>
-          <w:tab w:val="left" w:pos="2590"/>
-        </w:tabs>
-        <w:rPr>
-          <w:rFonts w:ascii="Verdana" w:hAnsi="Verdana" w:cs="Times New Roman"/>
-          <w:b/>
-          <w:color w:val="FF0000"/>
-          <w:sz w:val="72"/>
-          <w:szCs w:val="72"/>
-        </w:rPr>
-      </w:pPr>
-    </w:p>
-    <w:p>
-      <w:pPr>
-        <w:tabs>
-          <w:tab w:val="left" w:pos="2590"/>
-        </w:tabs>
-        <w:rPr>
-          <w:rFonts w:ascii="Verdana" w:hAnsi="Verdana" w:cs="Times New Roman"/>
-          <w:b/>
-          <w:color w:val="FF0000"/>
-          <w:sz w:val="72"/>
-          <w:szCs w:val="72"/>
-        </w:rPr>
-      </w:pPr>
-    </w:p>
-    <w:p>
-      <w:pPr>
-        <w:tabs>
-          <w:tab w:val="left" w:pos="2590"/>
-        </w:tabs>
-        <w:rPr>
-          <w:rFonts w:ascii="Verdana" w:hAnsi="Verdana" w:cs="Times New Roman"/>
-          <w:b/>
-          <w:color w:val="FF0000"/>
-          <w:sz w:val="72"/>
-          <w:szCs w:val="72"/>
-        </w:rPr>
-      </w:pPr>
-    </w:p>
-    <w:p>
-      <w:pPr>
-        <w:tabs>
-          <w:tab w:val="left" w:pos="2590"/>
-        </w:tabs>
-        <w:rPr>
-          <w:rFonts w:ascii="Verdana" w:hAnsi="Verdana" w:cs="Times New Roman"/>
-          <w:b/>
-          <w:color w:val="FF0000"/>
-          <w:sz w:val="72"/>
-          <w:szCs w:val="72"/>
-        </w:rPr>
-      </w:pPr>
-    </w:p>
-    <w:p>
-      <w:pPr>
-        <w:tabs>
-          <w:tab w:val="left" w:pos="2590"/>
-        </w:tabs>
-        <w:rPr>
-          <w:rFonts w:ascii="Verdana" w:hAnsi="Verdana" w:cs="Times New Roman"/>
-          <w:b/>
-          <w:color w:val="FF0000"/>
-          <w:sz w:val="72"/>
-          <w:szCs w:val="72"/>
-        </w:rPr>
-      </w:pPr>
-    </w:p>
-    <w:p>
-      <w:pPr>
-        <w:tabs>
-          <w:tab w:val="left" w:pos="2590"/>
-        </w:tabs>
-        <w:rPr>
-          <w:rFonts w:ascii="Verdana" w:hAnsi="Verdana" w:cs="Times New Roman"/>
-          <w:b/>
-          <w:color w:val="FF0000"/>
-          <w:sz w:val="72"/>
-          <w:szCs w:val="72"/>
-        </w:rPr>
-      </w:pPr>
-    </w:p>
-    <w:p>
-      <w:pPr>
-        <w:tabs>
-          <w:tab w:val="left" w:pos="2590"/>
-        </w:tabs>
-        <w:rPr>
-          <w:rFonts w:ascii="Verdana" w:hAnsi="Verdana" w:cs="Times New Roman"/>
-          <w:b/>
-          <w:color w:val="FF0000"/>
-          <w:sz w:val="72"/>
-          <w:szCs w:val="72"/>
-        </w:rPr>
-      </w:pPr>
-    </w:p>
-    <w:p>
-      <w:pPr>
-        <w:tabs>
-          <w:tab w:val="left" w:pos="2590"/>
-        </w:tabs>
-        <w:rPr>
-          <w:rFonts w:ascii="Verdana" w:hAnsi="Verdana" w:cs="Times New Roman"/>
-          <w:b/>
-          <w:color w:val="FF0000"/>
-          <w:sz w:val="72"/>
-          <w:szCs w:val="72"/>
-        </w:rPr>
-      </w:pPr>
-    </w:p>
-    <w:p>
-      <w:pPr>
-        <w:tabs>
-          <w:tab w:val="left" w:pos="2590"/>
-        </w:tabs>
-        <w:rPr>
-          <w:rFonts w:ascii="Verdana" w:hAnsi="Verdana" w:cs="Times New Roman"/>
-          <w:b/>
-          <w:color w:val="FF0000"/>
-          <w:sz w:val="72"/>
-          <w:szCs w:val="72"/>
-        </w:rPr>
-      </w:pPr>
-    </w:p>
-    <w:p>
-      <w:pPr>
-        <w:tabs>
-          <w:tab w:val="left" w:pos="2590"/>
-        </w:tabs>
-        <w:rPr>
-          <w:rFonts w:ascii="Verdana" w:hAnsi="Verdana" w:cs="Times New Roman"/>
-          <w:b/>
-          <w:color w:val="FF0000"/>
-          <w:sz w:val="72"/>
-          <w:szCs w:val="72"/>
-        </w:rPr>
-      </w:pPr>
-    </w:p>
-    <w:p>
-      <w:pPr>
-        <w:tabs>
-          <w:tab w:val="left" w:pos="2590"/>
-        </w:tabs>
-        <w:rPr>
-          <w:rFonts w:ascii="Verdana" w:hAnsi="Verdana" w:cs="Times New Roman"/>
-          <w:b/>
-          <w:color w:val="FF0000"/>
-          <w:sz w:val="72"/>
-          <w:szCs w:val="72"/>
-        </w:rPr>
-      </w:pPr>
-    </w:p>
-    <w:p>
-      <w:pPr>
-        <w:tabs>
-          <w:tab w:val="left" w:pos="2590"/>
-        </w:tabs>
-        <w:rPr>
-          <w:rFonts w:ascii="Verdana" w:hAnsi="Verdana" w:cs="Times New Roman"/>
-          <w:b/>
-          <w:color w:val="FF0000"/>
-          <w:sz w:val="72"/>
-          <w:szCs w:val="72"/>
-        </w:rPr>
-      </w:pPr>
-    </w:p>
-    <w:p>
-      <w:pPr>
-        <w:tabs>
-          <w:tab w:val="left" w:pos="2590"/>
-        </w:tabs>
-        <w:rPr>
-          <w:rFonts w:ascii="Verdana" w:hAnsi="Verdana" w:cs="Times New Roman"/>
-          <w:b/>
-          <w:color w:val="FF0000"/>
-          <w:sz w:val="72"/>
-          <w:szCs w:val="72"/>
-        </w:rPr>
-      </w:pPr>
-    </w:p>
-    <w:p>
-      <w:pPr>
-        <w:tabs>
-          <w:tab w:val="left" w:pos="2590"/>
-        </w:tabs>
-        <w:rPr>
-          <w:rFonts w:ascii="Verdana" w:hAnsi="Verdana" w:cs="Times New Roman"/>
-          <w:b/>
-          <w:color w:val="FF0000"/>
-          <w:sz w:val="72"/>
-          <w:szCs w:val="72"/>
-        </w:rPr>
-      </w:pPr>
-    </w:p>
-    <w:p>
-      <w:pPr>
-        <w:tabs>
-          <w:tab w:val="left" w:pos="2590"/>
-        </w:tabs>
-        <w:rPr>
-          <w:rFonts w:ascii="Verdana" w:hAnsi="Verdana" w:cs="Times New Roman"/>
-          <w:b/>
-          <w:color w:val="FF0000"/>
-          <w:sz w:val="72"/>
-          <w:szCs w:val="72"/>
-        </w:rPr>
-      </w:pPr>
-    </w:p>
-    <w:p>
-      <w:pPr>
-        <w:tabs>
-          <w:tab w:val="left" w:pos="2590"/>
-        </w:tabs>
-        <w:rPr>
-          <w:rFonts w:ascii="Verdana" w:hAnsi="Verdana" w:cs="Times New Roman"/>
-          <w:b/>
-          <w:color w:val="FF0000"/>
-          <w:sz w:val="72"/>
-          <w:szCs w:val="72"/>
-        </w:rPr>
-      </w:pPr>
-    </w:p>
-    <w:p>
-      <w:pPr>
-        <w:tabs>
-          <w:tab w:val="left" w:pos="2590"/>
-        </w:tabs>
-        <w:rPr>
-          <w:rFonts w:ascii="Verdana" w:hAnsi="Verdana" w:cs="Times New Roman"/>
-          <w:b/>
-          <w:color w:val="FF0000"/>
-          <w:sz w:val="72"/>
-          <w:szCs w:val="72"/>
-        </w:rPr>
-      </w:pPr>
-    </w:p>
-    <w:p>
-      <w:pPr>
-        <w:tabs>
-          <w:tab w:val="left" w:pos="2590"/>
-        </w:tabs>
-        <w:rPr>
-          <w:rFonts w:ascii="Verdana" w:hAnsi="Verdana" w:cs="Times New Roman"/>
-          <w:b/>
-          <w:color w:val="FF0000"/>
-          <w:sz w:val="72"/>
-          <w:szCs w:val="72"/>
-        </w:rPr>
-      </w:pPr>
-    </w:p>
-    <w:p>
-      <w:pPr>
-        <w:tabs>
-          <w:tab w:val="left" w:pos="2590"/>
-        </w:tabs>
-        <w:rPr>
-          <w:rFonts w:ascii="Verdana" w:hAnsi="Verdana" w:cs="Times New Roman"/>
-          <w:b/>
-          <w:color w:val="FF0000"/>
-          <w:sz w:val="72"/>
-          <w:szCs w:val="72"/>
-        </w:rPr>
-      </w:pPr>
-    </w:p>
-    <w:p>
-      <w:pPr>
-        <w:tabs>
-          <w:tab w:val="left" w:pos="2590"/>
-        </w:tabs>
-        <w:rPr>
-          <w:rFonts w:ascii="Verdana" w:hAnsi="Verdana" w:cs="Times New Roman"/>
-          <w:b/>
-          <w:color w:val="FF0000"/>
-          <w:sz w:val="72"/>
-          <w:szCs w:val="72"/>
-        </w:rPr>
-      </w:pPr>
-    </w:p>
-    <w:p>
-      <w:pPr>
-        <w:tabs>
-          <w:tab w:val="left" w:pos="2590"/>
-        </w:tabs>
-        <w:rPr>
-          <w:rFonts w:ascii="Verdana" w:hAnsi="Verdana" w:cs="Times New Roman"/>
-          <w:b/>
-          <w:color w:val="FF0000"/>
-          <w:sz w:val="72"/>
-          <w:szCs w:val="72"/>
-        </w:rPr>
-      </w:pPr>
-    </w:p>
-    <w:p>
-      <w:pPr>
-        <w:tabs>
-          <w:tab w:val="left" w:pos="2590"/>
-        </w:tabs>
-        <w:rPr>
-          <w:rFonts w:ascii="Verdana" w:hAnsi="Verdana" w:cs="Times New Roman"/>
-          <w:b/>
-          <w:color w:val="FF0000"/>
-          <w:sz w:val="72"/>
-          <w:szCs w:val="72"/>
-        </w:rPr>
-      </w:pPr>
-    </w:p>
-    <w:p>
-      <w:pPr>
-        <w:tabs>
-          <w:tab w:val="left" w:pos="2590"/>
-        </w:tabs>
-        <w:rPr>
-          <w:rFonts w:ascii="Verdana" w:hAnsi="Verdana" w:cs="Times New Roman"/>
-          <w:b/>
-          <w:color w:val="FF0000"/>
-          <w:sz w:val="72"/>
-          <w:szCs w:val="72"/>
-        </w:rPr>
-      </w:pPr>
-    </w:p>
-    <w:p>
-      <w:pPr>
-        <w:tabs>
-          <w:tab w:val="left" w:pos="2590"/>
-        </w:tabs>
-        <w:rPr>
-          <w:rFonts w:ascii="Verdana" w:hAnsi="Verdana" w:cs="Times New Roman"/>
-          <w:b/>
-          <w:color w:val="FF0000"/>
-          <w:sz w:val="72"/>
-          <w:szCs w:val="72"/>
-        </w:rPr>
-      </w:pPr>
-    </w:p>
-    <w:p>
-      <w:pPr>
-        <w:tabs>
-          <w:tab w:val="left" w:pos="2590"/>
-        </w:tabs>
-        <w:rPr>
-          <w:rFonts w:ascii="Verdana" w:hAnsi="Verdana" w:cs="Times New Roman"/>
-          <w:b/>
-          <w:color w:val="FF0000"/>
-          <w:sz w:val="72"/>
-          <w:szCs w:val="72"/>
-        </w:rPr>
-      </w:pPr>
-    </w:p>
-    <w:p>
-      <w:pPr>
-        <w:tabs>
-          <w:tab w:val="left" w:pos="2590"/>
-        </w:tabs>
-        <w:rPr>
-          <w:rFonts w:ascii="Verdana" w:hAnsi="Verdana" w:cs="Times New Roman"/>
-          <w:b/>
-          <w:color w:val="FF0000"/>
-          <w:sz w:val="72"/>
-          <w:szCs w:val="72"/>
-        </w:rPr>
-      </w:pPr>
-    </w:p>
-    <w:p>
-      <w:pPr>
-        <w:tabs>
-          <w:tab w:val="left" w:pos="2590"/>
-        </w:tabs>
-        <w:rPr>
-          <w:rFonts w:ascii="Verdana" w:hAnsi="Verdana" w:cs="Times New Roman"/>
-          <w:b/>
-          <w:color w:val="FF0000"/>
-          <w:sz w:val="72"/>
-          <w:szCs w:val="72"/>
-        </w:rPr>
-      </w:pPr>
-    </w:p>
-    <w:p>
-      <w:pPr>
-        <w:tabs>
-          <w:tab w:val="left" w:pos="2590"/>
-        </w:tabs>
-        <w:rPr>
-          <w:rFonts w:ascii="Verdana" w:hAnsi="Verdana" w:cs="Times New Roman"/>
-          <w:b/>
-          <w:color w:val="FF0000"/>
-          <w:sz w:val="72"/>
-          <w:szCs w:val="72"/>
-        </w:rPr>
-      </w:pPr>
-    </w:p>
-    <w:p>
-      <w:pPr>
-        <w:tabs>
-          <w:tab w:val="left" w:pos="2590"/>
-        </w:tabs>
-        <w:rPr>
-          <w:rFonts w:ascii="Verdana" w:hAnsi="Verdana" w:cs="Times New Roman"/>
-          <w:b/>
-          <w:color w:val="FF0000"/>
-          <w:sz w:val="72"/>
-          <w:szCs w:val="72"/>
-        </w:rPr>
-      </w:pPr>
-    </w:p>
-    <w:p>
-      <w:pPr>
-        <w:tabs>
-          <w:tab w:val="left" w:pos="2590"/>
-        </w:tabs>
-        <w:rPr>
-          <w:rFonts w:ascii="Verdana" w:hAnsi="Verdana" w:cs="Times New Roman"/>
-          <w:b/>
-          <w:color w:val="FF0000"/>
-          <w:sz w:val="72"/>
-          <w:szCs w:val="72"/>
-        </w:rPr>
-      </w:pPr>
-    </w:p>
-    <w:p>
-      <w:pPr>
-        <w:tabs>
-          <w:tab w:val="left" w:pos="2590"/>
-        </w:tabs>
-        <w:rPr>
-          <w:rFonts w:ascii="Verdana" w:hAnsi="Verdana" w:cs="Times New Roman"/>
-          <w:b/>
-          <w:color w:val="FF0000"/>
-          <w:sz w:val="72"/>
-          <w:szCs w:val="72"/>
-        </w:rPr>
-      </w:pPr>
-    </w:p>
-    <w:p>
-      <w:pPr>
-        <w:tabs>
-          <w:tab w:val="left" w:pos="2590"/>
-        </w:tabs>
-        <w:rPr>
-          <w:rFonts w:ascii="Verdana" w:hAnsi="Verdana" w:cs="Times New Roman"/>
-          <w:b/>
-          <w:color w:val="FF0000"/>
-          <w:sz w:val="72"/>
-          <w:szCs w:val="72"/>
-        </w:rPr>
-      </w:pPr>
-    </w:p>
-    <w:p>
-      <w:pPr>
-        <w:tabs>
-          <w:tab w:val="left" w:pos="2590"/>
-        </w:tabs>
-        <w:rPr>
-          <w:rFonts w:ascii="Verdana" w:hAnsi="Verdana" w:cs="Times New Roman"/>
-          <w:b/>
-          <w:color w:val="FF0000"/>
-          <w:sz w:val="72"/>
-          <w:szCs w:val="72"/>
-        </w:rPr>
-      </w:pPr>
-    </w:p>
-    <w:p>
-      <w:pPr>
-        <w:tabs>
-          <w:tab w:val="left" w:pos="2590"/>
-        </w:tabs>
-        <w:rPr>
-          <w:rFonts w:ascii="Verdana" w:hAnsi="Verdana" w:cs="Times New Roman"/>
-          <w:b/>
-          <w:color w:val="FF0000"/>
-          <w:sz w:val="72"/>
-          <w:szCs w:val="72"/>
-        </w:rPr>
-      </w:pPr>
-    </w:p>
-    <w:p>
-      <w:pPr>
-        <w:tabs>
-          <w:tab w:val="left" w:pos="2590"/>
-        </w:tabs>
-        <w:rPr>
-          <w:rFonts w:ascii="Verdana" w:hAnsi="Verdana" w:cs="Times New Roman"/>
-          <w:b/>
-          <w:color w:val="FF0000"/>
-          <w:sz w:val="72"/>
-          <w:szCs w:val="72"/>
-        </w:rPr>
-      </w:pPr>
-    </w:p>
-    <w:p>
-      <w:pPr>
-        <w:tabs>
-          <w:tab w:val="left" w:pos="2590"/>
-        </w:tabs>
-        <w:rPr>
-          <w:rFonts w:ascii="Verdana" w:hAnsi="Verdana" w:cs="Times New Roman"/>
-          <w:b/>
-          <w:color w:val="FF0000"/>
-          <w:sz w:val="72"/>
-          <w:szCs w:val="72"/>
-        </w:rPr>
-      </w:pPr>
-    </w:p>
-    <w:p>
-      <w:pPr>
-        <w:tabs>
-          <w:tab w:val="left" w:pos="2590"/>
-        </w:tabs>
-        <w:rPr>
-          <w:rFonts w:ascii="Verdana" w:hAnsi="Verdana" w:cs="Times New Roman"/>
-          <w:b/>
-          <w:color w:val="FF0000"/>
-          <w:sz w:val="72"/>
-          <w:szCs w:val="72"/>
-        </w:rPr>
-      </w:pPr>
-    </w:p>
-    <w:p>
-      <w:pPr>
-        <w:tabs>
-          <w:tab w:val="left" w:pos="2590"/>
-        </w:tabs>
-        <w:rPr>
-          <w:rFonts w:ascii="Verdana" w:hAnsi="Verdana" w:cs="Times New Roman"/>
-          <w:b/>
-          <w:color w:val="FF0000"/>
-          <w:sz w:val="72"/>
-          <w:szCs w:val="72"/>
-        </w:rPr>
-      </w:pPr>
-    </w:p>
-    <w:p>
-      <w:pPr>
-        <w:tabs>
-          <w:tab w:val="left" w:pos="2590"/>
-        </w:tabs>
-        <w:rPr>
-          <w:rFonts w:ascii="Verdana" w:hAnsi="Verdana" w:cs="Times New Roman"/>
-          <w:b/>
-          <w:color w:val="FF0000"/>
-          <w:sz w:val="72"/>
-          <w:szCs w:val="72"/>
-        </w:rPr>
-      </w:pPr>
-    </w:p>
-    <w:p>
-      <w:pPr>
-        <w:tabs>
-          <w:tab w:val="left" w:pos="2590"/>
-        </w:tabs>
-        <w:rPr>
-          <w:rFonts w:ascii="Verdana" w:hAnsi="Verdana" w:cs="Times New Roman"/>
-          <w:b/>
-          <w:color w:val="FF0000"/>
-          <w:sz w:val="72"/>
-          <w:szCs w:val="72"/>
-        </w:rPr>
-      </w:pPr>
-    </w:p>
-    <w:p>
-      <w:pPr>
-        <w:tabs>
-          <w:tab w:val="left" w:pos="2590"/>
-        </w:tabs>
-        <w:rPr>
-          <w:rFonts w:ascii="Verdana" w:hAnsi="Verdana" w:cs="Times New Roman"/>
-          <w:b/>
-          <w:color w:val="FF0000"/>
-          <w:sz w:val="72"/>
-          <w:szCs w:val="72"/>
-        </w:rPr>
-      </w:pPr>
-    </w:p>
-    <w:p>
-      <w:pPr>
-        <w:tabs>
-          <w:tab w:val="left" w:pos="2590"/>
-        </w:tabs>
-        <w:rPr>
-          <w:rFonts w:ascii="Verdana" w:hAnsi="Verdana" w:cs="Times New Roman"/>
-          <w:b/>
-          <w:color w:val="FF0000"/>
-          <w:sz w:val="72"/>
-          <w:szCs w:val="72"/>
-        </w:rPr>
-      </w:pPr>
-    </w:p>
-    <w:p>
-      <w:pPr>
-        <w:tabs>
-          <w:tab w:val="left" w:pos="2590"/>
-        </w:tabs>
-        <w:rPr>
-          <w:rFonts w:ascii="Verdana" w:hAnsi="Verdana" w:cs="Times New Roman"/>
-          <w:b/>
-          <w:color w:val="FF0000"/>
-          <w:sz w:val="72"/>
-          <w:szCs w:val="72"/>
-        </w:rPr>
-      </w:pPr>
-    </w:p>
-    <w:p>
-      <w:pPr>
-        <w:tabs>
-          <w:tab w:val="left" w:pos="2590"/>
-        </w:tabs>
-        <w:rPr>
-          <w:rFonts w:ascii="Verdana" w:hAnsi="Verdana" w:cs="Times New Roman"/>
-          <w:b/>
-          <w:color w:val="FF0000"/>
-          <w:sz w:val="72"/>
-          <w:szCs w:val="72"/>
-        </w:rPr>
-      </w:pPr>
-    </w:p>
-    <w:p>
-      <w:pPr>
-        <w:tabs>
-          <w:tab w:val="left" w:pos="2590"/>
-        </w:tabs>
-        <w:rPr>
-          <w:rFonts w:ascii="Verdana" w:hAnsi="Verdana" w:cs="Times New Roman"/>
-          <w:b/>
-          <w:color w:val="FF0000"/>
-          <w:sz w:val="72"/>
-          <w:szCs w:val="72"/>
-        </w:rPr>
-      </w:pPr>
-    </w:p>
-    <w:p>
-      <w:pPr>
-        <w:tabs>
-          <w:tab w:val="left" w:pos="2590"/>
-        </w:tabs>
-        <w:rPr>
-          <w:rFonts w:ascii="Verdana" w:hAnsi="Verdana" w:cs="Times New Roman"/>
-          <w:b/>
-          <w:color w:val="FF0000"/>
-          <w:sz w:val="72"/>
-          <w:szCs w:val="72"/>
-        </w:rPr>
-      </w:pPr>
-    </w:p>
-    <w:p>
-      <w:pPr>
-        <w:tabs>
-          <w:tab w:val="left" w:pos="2590"/>
-        </w:tabs>
-        <w:rPr>
-          <w:rFonts w:ascii="Verdana" w:hAnsi="Verdana" w:cs="Times New Roman"/>
-          <w:b/>
-          <w:color w:val="FF0000"/>
-          <w:sz w:val="72"/>
-          <w:szCs w:val="72"/>
-        </w:rPr>
-      </w:pPr>
-    </w:p>
-    <w:p>
-      <w:pPr>
-        <w:tabs>
-          <w:tab w:val="left" w:pos="2590"/>
-        </w:tabs>
-        <w:rPr>
-          <w:rFonts w:ascii="Verdana" w:hAnsi="Verdana" w:cs="Times New Roman"/>
-          <w:b/>
-          <w:color w:val="FF0000"/>
-          <w:sz w:val="72"/>
-          <w:szCs w:val="72"/>
-        </w:rPr>
-      </w:pPr>
-    </w:p>
-    <w:p>
-      <w:pPr>
-        <w:tabs>
-          <w:tab w:val="left" w:pos="2590"/>
-        </w:tabs>
-        <w:rPr>
-          <w:rFonts w:ascii="Verdana" w:hAnsi="Verdana" w:cs="Times New Roman"/>
-          <w:b/>
-          <w:color w:val="FF0000"/>
-          <w:sz w:val="72"/>
-          <w:szCs w:val="72"/>
-        </w:rPr>
-      </w:pPr>
-    </w:p>
-    <w:p>
-      <w:pPr>
-        <w:tabs>
-          <w:tab w:val="left" w:pos="2590"/>
-        </w:tabs>
-        <w:rPr>
-          <w:rFonts w:ascii="Verdana" w:hAnsi="Verdana" w:cs="Times New Roman"/>
-          <w:b/>
-          <w:color w:val="FF0000"/>
-          <w:sz w:val="72"/>
-          <w:szCs w:val="72"/>
-        </w:rPr>
-      </w:pPr>
-    </w:p>
-    <w:p>
-      <w:pPr>
-        <w:tabs>
-          <w:tab w:val="left" w:pos="2590"/>
-        </w:tabs>
-        <w:rPr>
-          <w:rFonts w:ascii="Verdana" w:hAnsi="Verdana" w:cs="Times New Roman"/>
-          <w:b/>
-          <w:color w:val="FF0000"/>
-          <w:sz w:val="72"/>
-          <w:szCs w:val="72"/>
-        </w:rPr>
-      </w:pPr>
-    </w:p>
-    <w:p>
-      <w:pPr>
-        <w:tabs>
-          <w:tab w:val="left" w:pos="2590"/>
-        </w:tabs>
-        <w:rPr>
-          <w:rFonts w:ascii="Verdana" w:hAnsi="Verdana" w:cs="Times New Roman"/>
-          <w:b/>
-          <w:color w:val="FF0000"/>
-          <w:sz w:val="72"/>
-          <w:szCs w:val="72"/>
-        </w:rPr>
-      </w:pPr>
-    </w:p>
-    <w:p>
-      <w:pPr>
-        <w:tabs>
-          <w:tab w:val="left" w:pos="2590"/>
-        </w:tabs>
-        <w:rPr>
-          <w:rFonts w:ascii="Verdana" w:hAnsi="Verdana" w:cs="Times New Roman"/>
-          <w:b/>
-          <w:color w:val="FF0000"/>
-          <w:sz w:val="72"/>
-          <w:szCs w:val="72"/>
-        </w:rPr>
-      </w:pPr>
-    </w:p>
-    <w:p>
-      <w:pPr>
-        <w:tabs>
-          <w:tab w:val="left" w:pos="2590"/>
-        </w:tabs>
-        <w:rPr>
-          <w:rFonts w:ascii="Verdana" w:hAnsi="Verdana" w:cs="Times New Roman"/>
-          <w:b/>
-          <w:color w:val="FF0000"/>
-          <w:sz w:val="72"/>
-          <w:szCs w:val="72"/>
-        </w:rPr>
-      </w:pPr>
-    </w:p>
-    <w:p>
-      <w:pPr>
-        <w:tabs>
-          <w:tab w:val="left" w:pos="2590"/>
-        </w:tabs>
-        <w:rPr>
-          <w:rFonts w:ascii="Verdana" w:hAnsi="Verdana" w:cs="Times New Roman"/>
-          <w:b/>
-          <w:color w:val="FF0000"/>
-          <w:sz w:val="72"/>
-          <w:szCs w:val="72"/>
-        </w:rPr>
-      </w:pPr>
-    </w:p>
-    <w:p>
-      <w:pPr>
-        <w:tabs>
-          <w:tab w:val="left" w:pos="2590"/>
-        </w:tabs>
-        <w:rPr>
-          <w:rFonts w:ascii="Verdana" w:hAnsi="Verdana" w:cs="Times New Roman"/>
-          <w:b/>
-          <w:color w:val="FF0000"/>
-          <w:sz w:val="72"/>
-          <w:szCs w:val="72"/>
-        </w:rPr>
-      </w:pPr>
-    </w:p>
-    <w:p>
-      <w:pPr>
-        <w:tabs>
-          <w:tab w:val="left" w:pos="2590"/>
-        </w:tabs>
-        <w:rPr>
-          <w:rFonts w:ascii="Verdana" w:hAnsi="Verdana" w:cs="Times New Roman"/>
-          <w:b/>
-          <w:color w:val="FF0000"/>
-          <w:sz w:val="72"/>
-          <w:szCs w:val="72"/>
-        </w:rPr>
-      </w:pPr>
-    </w:p>
-    <w:p>
-      <w:pPr>
-        <w:tabs>
-          <w:tab w:val="left" w:pos="2590"/>
-        </w:tabs>
-        <w:rPr>
-          <w:rFonts w:ascii="Verdana" w:hAnsi="Verdana" w:cs="Times New Roman"/>
-          <w:b/>
-          <w:color w:val="FF0000"/>
-          <w:sz w:val="72"/>
-          <w:szCs w:val="72"/>
-        </w:rPr>
-      </w:pPr>
-    </w:p>
-    <w:p>
-      <w:pPr>
-        <w:tabs>
-          <w:tab w:val="left" w:pos="2590"/>
-        </w:tabs>
-        <w:rPr>
-          <w:rFonts w:ascii="Verdana" w:hAnsi="Verdana" w:cs="Times New Roman"/>
-          <w:b/>
-          <w:color w:val="FF0000"/>
-          <w:sz w:val="72"/>
-          <w:szCs w:val="72"/>
-        </w:rPr>
-      </w:pPr>
-    </w:p>
-    <w:p>
-      <w:pPr>
-        <w:tabs>
-          <w:tab w:val="left" w:pos="2590"/>
-        </w:tabs>
-        <w:rPr>
-          <w:rFonts w:ascii="Verdana" w:hAnsi="Verdana" w:cs="Times New Roman"/>
-          <w:b/>
-          <w:color w:val="FF0000"/>
-          <w:sz w:val="72"/>
-          <w:szCs w:val="72"/>
-        </w:rPr>
-      </w:pPr>
-    </w:p>
-    <w:p>
-      <w:pPr>
-        <w:tabs>
-          <w:tab w:val="left" w:pos="2590"/>
-        </w:tabs>
-        <w:rPr>
-          <w:rFonts w:ascii="Verdana" w:hAnsi="Verdana" w:cs="Times New Roman"/>
-          <w:b/>
-          <w:color w:val="FF0000"/>
-          <w:sz w:val="72"/>
-          <w:szCs w:val="72"/>
-        </w:rPr>
-      </w:pPr>
-    </w:p>
-    <w:p>
-      <w:pPr>
-        <w:tabs>
-          <w:tab w:val="left" w:pos="2590"/>
-        </w:tabs>
-        <w:rPr>
-          <w:rFonts w:ascii="Verdana" w:hAnsi="Verdana" w:cs="Times New Roman"/>
-          <w:b/>
-          <w:color w:val="FF0000"/>
-          <w:sz w:val="72"/>
-          <w:szCs w:val="72"/>
-        </w:rPr>
-      </w:pPr>
-    </w:p>
-    <w:p>
-      <w:pPr>
-        <w:tabs>
-          <w:tab w:val="left" w:pos="2590"/>
-        </w:tabs>
-        <w:rPr>
-          <w:rFonts w:ascii="Verdana" w:hAnsi="Verdana" w:cs="Times New Roman"/>
-          <w:b/>
-          <w:color w:val="FF0000"/>
-          <w:sz w:val="72"/>
-          <w:szCs w:val="72"/>
-        </w:rPr>
-      </w:pPr>
-    </w:p>
-    <w:p>
-      <w:pPr>
-        <w:tabs>
-          <w:tab w:val="left" w:pos="2590"/>
-        </w:tabs>
-        <w:rPr>
-          <w:rFonts w:ascii="Verdana" w:hAnsi="Verdana" w:cs="Times New Roman"/>
-          <w:b/>
-          <w:color w:val="FF0000"/>
-          <w:sz w:val="72"/>
-          <w:szCs w:val="72"/>
-        </w:rPr>
-      </w:pPr>
-    </w:p>
-    <w:p>
-      <w:pPr>
-        <w:tabs>
-          <w:tab w:val="left" w:pos="2590"/>
-        </w:tabs>
-        <w:rPr>
-          <w:rFonts w:ascii="Verdana" w:hAnsi="Verdana" w:cs="Times New Roman"/>
-          <w:b/>
-          <w:color w:val="FF0000"/>
-          <w:sz w:val="72"/>
-          <w:szCs w:val="72"/>
-        </w:rPr>
-      </w:pPr>
-    </w:p>
-    <w:p>
-      <w:pPr>
-        <w:tabs>
-          <w:tab w:val="left" w:pos="2590"/>
-        </w:tabs>
-        <w:rPr>
-          <w:rFonts w:ascii="Verdana" w:hAnsi="Verdana" w:cs="Times New Roman"/>
-          <w:b/>
-          <w:color w:val="FF0000"/>
-          <w:sz w:val="72"/>
-          <w:szCs w:val="72"/>
-        </w:rPr>
-      </w:pPr>
-    </w:p>
-    <w:p>
-      <w:pPr>
-        <w:tabs>
-          <w:tab w:val="left" w:pos="2590"/>
-        </w:tabs>
-        <w:rPr>
-          <w:rFonts w:ascii="Verdana" w:hAnsi="Verdana" w:cs="Times New Roman"/>
-          <w:b/>
-          <w:color w:val="FF0000"/>
-          <w:sz w:val="72"/>
-          <w:szCs w:val="72"/>
-        </w:rPr>
-      </w:pPr>
-    </w:p>
-    <w:p>
-      <w:pPr>
-        <w:tabs>
-          <w:tab w:val="left" w:pos="2590"/>
-        </w:tabs>
-        <w:rPr>
-          <w:rFonts w:ascii="Verdana" w:hAnsi="Verdana" w:cs="Times New Roman"/>
-          <w:b/>
-          <w:color w:val="FF0000"/>
-          <w:sz w:val="72"/>
-          <w:szCs w:val="72"/>
-        </w:rPr>
-      </w:pPr>
-    </w:p>
-    <w:p>
-      <w:pPr>
-        <w:tabs>
-          <w:tab w:val="left" w:pos="2590"/>
-        </w:tabs>
-        <w:rPr>
-          <w:rFonts w:ascii="Verdana" w:hAnsi="Verdana" w:cs="Times New Roman"/>
-          <w:b/>
-          <w:color w:val="FF0000"/>
-          <w:sz w:val="72"/>
-          <w:szCs w:val="72"/>
-        </w:rPr>
-      </w:pPr>
-    </w:p>
-    <w:p>
-      <w:pPr>
-        <w:tabs>
-          <w:tab w:val="left" w:pos="2590"/>
-        </w:tabs>
-        <w:rPr>
-          <w:rFonts w:ascii="Verdana" w:hAnsi="Verdana" w:cs="Times New Roman"/>
-          <w:b/>
-          <w:color w:val="FF0000"/>
-          <w:sz w:val="72"/>
-          <w:szCs w:val="72"/>
-        </w:rPr>
-      </w:pPr>
-    </w:p>
-    <w:p>
-      <w:pPr>
-        <w:tabs>
-          <w:tab w:val="left" w:pos="2590"/>
-        </w:tabs>
-        <w:rPr>
-          <w:rFonts w:ascii="Verdana" w:hAnsi="Verdana" w:cs="Times New Roman"/>
-          <w:b/>
-          <w:color w:val="FF0000"/>
-          <w:sz w:val="72"/>
-          <w:szCs w:val="72"/>
-        </w:rPr>
-      </w:pPr>
-    </w:p>
-    <w:p>
-      <w:pPr>
-        <w:tabs>
-          <w:tab w:val="left" w:pos="2590"/>
-        </w:tabs>
-        <w:rPr>
-          <w:rFonts w:ascii="Verdana" w:hAnsi="Verdana" w:cs="Times New Roman"/>
-          <w:b/>
-          <w:color w:val="FF0000"/>
-          <w:sz w:val="72"/>
-          <w:szCs w:val="72"/>
-        </w:rPr>
-      </w:pPr>
-    </w:p>
-    <w:p>
-      <w:pPr>
-        <w:tabs>
-          <w:tab w:val="left" w:pos="2590"/>
-        </w:tabs>
-        <w:rPr>
-          <w:rFonts w:ascii="Verdana" w:hAnsi="Verdana" w:cs="Times New Roman"/>
-          <w:b/>
-          <w:color w:val="FF0000"/>
-          <w:sz w:val="72"/>
-          <w:szCs w:val="72"/>
-        </w:rPr>
-      </w:pPr>
-    </w:p>
-    <w:p>
-      <w:pPr>
-        <w:tabs>
-          <w:tab w:val="left" w:pos="2590"/>
-        </w:tabs>
-        <w:rPr>
-          <w:rFonts w:ascii="Verdana" w:hAnsi="Verdana" w:cs="Times New Roman"/>
-          <w:b/>
-          <w:color w:val="FF0000"/>
-          <w:sz w:val="72"/>
-          <w:szCs w:val="72"/>
-        </w:rPr>
-      </w:pPr>
-    </w:p>
-    <w:p>
-      <w:pPr>
-        <w:tabs>
-          <w:tab w:val="left" w:pos="2590"/>
-        </w:tabs>
-        <w:rPr>
-          <w:rFonts w:ascii="Verdana" w:hAnsi="Verdana" w:cs="Times New Roman"/>
-          <w:b/>
-          <w:color w:val="FF0000"/>
-          <w:sz w:val="72"/>
-          <w:szCs w:val="72"/>
-        </w:rPr>
-      </w:pPr>
-    </w:p>
-    <w:p>
-      <w:pPr>
-        <w:tabs>
-          <w:tab w:val="left" w:pos="2590"/>
-        </w:tabs>
-        <w:rPr>
-          <w:rFonts w:ascii="Verdana" w:hAnsi="Verdana" w:cs="Times New Roman"/>
-          <w:b/>
-          <w:color w:val="FF0000"/>
-          <w:sz w:val="72"/>
-          <w:szCs w:val="72"/>
-        </w:rPr>
-      </w:pPr>
-    </w:p>
-    <w:p>
-      <w:pPr>
-        <w:tabs>
-          <w:tab w:val="left" w:pos="2590"/>
-        </w:tabs>
-        <w:rPr>
-          <w:rFonts w:ascii="Verdana" w:hAnsi="Verdana" w:cs="Times New Roman"/>
-          <w:b/>
-          <w:color w:val="FF0000"/>
-          <w:sz w:val="72"/>
-          <w:szCs w:val="72"/>
-        </w:rPr>
-      </w:pPr>
-    </w:p>
-    <w:p>
-      <w:pPr>
-        <w:tabs>
-          <w:tab w:val="left" w:pos="2590"/>
-        </w:tabs>
-        <w:rPr>
-          <w:rFonts w:ascii="Verdana" w:hAnsi="Verdana" w:cs="Times New Roman"/>
-          <w:b/>
-          <w:color w:val="FF0000"/>
-          <w:sz w:val="72"/>
-          <w:szCs w:val="72"/>
-        </w:rPr>
-      </w:pPr>
-    </w:p>
-    <w:p>
-      <w:pPr>
-        <w:tabs>
-          <w:tab w:val="left" w:pos="2590"/>
-        </w:tabs>
-        <w:rPr>
-          <w:rFonts w:ascii="Verdana" w:hAnsi="Verdana" w:cs="Times New Roman"/>
-          <w:b/>
-          <w:color w:val="FF0000"/>
-          <w:sz w:val="72"/>
-          <w:szCs w:val="72"/>
-        </w:rPr>
-      </w:pPr>
-    </w:p>
-    <w:p>
-      <w:pPr>
-        <w:tabs>
-          <w:tab w:val="left" w:pos="2590"/>
-        </w:tabs>
-        <w:rPr>
-          <w:rFonts w:ascii="Verdana" w:hAnsi="Verdana" w:cs="Times New Roman"/>
-          <w:b/>
-          <w:color w:val="FF0000"/>
-          <w:sz w:val="72"/>
-          <w:szCs w:val="72"/>
-        </w:rPr>
-      </w:pPr>
-    </w:p>
-    <w:p>
-      <w:pPr>
-        <w:tabs>
-          <w:tab w:val="left" w:pos="2590"/>
-        </w:tabs>
-        <w:rPr>
-          <w:rFonts w:ascii="Verdana" w:hAnsi="Verdana" w:cs="Times New Roman"/>
-          <w:b/>
-          <w:color w:val="FF0000"/>
-          <w:sz w:val="72"/>
-          <w:szCs w:val="72"/>
-        </w:rPr>
-      </w:pPr>
-    </w:p>
-    <w:p>
-      <w:pPr>
-        <w:tabs>
-          <w:tab w:val="left" w:pos="2590"/>
-        </w:tabs>
-        <w:rPr>
-          <w:rFonts w:ascii="Verdana" w:hAnsi="Verdana" w:cs="Times New Roman"/>
-          <w:b/>
-          <w:color w:val="FF0000"/>
-          <w:sz w:val="72"/>
-          <w:szCs w:val="72"/>
-        </w:rPr>
-      </w:pPr>
-    </w:p>
-    <w:p>
-      <w:pPr>
-        <w:tabs>
-          <w:tab w:val="left" w:pos="2590"/>
-        </w:tabs>
-        <w:rPr>
-          <w:rFonts w:ascii="Verdana" w:hAnsi="Verdana" w:cs="Times New Roman"/>
-          <w:b/>
-          <w:color w:val="FF0000"/>
-          <w:sz w:val="72"/>
-          <w:szCs w:val="72"/>
-        </w:rPr>
-      </w:pPr>
-    </w:p>
-    <w:p>
-      <w:pPr>
-        <w:tabs>
-          <w:tab w:val="left" w:pos="2590"/>
-        </w:tabs>
-        <w:rPr>
-          <w:rFonts w:ascii="Verdana" w:hAnsi="Verdana" w:cs="Times New Roman"/>
-          <w:b/>
-          <w:color w:val="FF0000"/>
-          <w:sz w:val="72"/>
-          <w:szCs w:val="72"/>
-        </w:rPr>
-      </w:pPr>
-    </w:p>
-    <w:p>
-      <w:pPr>
-        <w:tabs>
-          <w:tab w:val="left" w:pos="2590"/>
-        </w:tabs>
-        <w:rPr>
-          <w:rFonts w:ascii="Verdana" w:hAnsi="Verdana" w:cs="Times New Roman"/>
-          <w:b/>
-          <w:color w:val="FF0000"/>
-          <w:sz w:val="72"/>
-          <w:szCs w:val="72"/>
-        </w:rPr>
-      </w:pPr>
-    </w:p>
-    <w:p>
-      <w:pPr>
-        <w:tabs>
-          <w:tab w:val="left" w:pos="2590"/>
-        </w:tabs>
-        <w:rPr>
-          <w:rFonts w:ascii="Verdana" w:hAnsi="Verdana" w:cs="Times New Roman"/>
-          <w:b/>
-          <w:color w:val="FF0000"/>
-          <w:sz w:val="72"/>
-          <w:szCs w:val="72"/>
-        </w:rPr>
-      </w:pPr>
-    </w:p>
-    <w:p>
-      <w:pPr>
-        <w:tabs>
-          <w:tab w:val="left" w:pos="2590"/>
-        </w:tabs>
-        <w:rPr>
-          <w:rFonts w:ascii="Verdana" w:hAnsi="Verdana" w:cs="Times New Roman"/>
-          <w:b/>
-          <w:color w:val="FF0000"/>
-          <w:sz w:val="72"/>
-          <w:szCs w:val="72"/>
-        </w:rPr>
-      </w:pPr>
-    </w:p>
-    <w:p>
-      <w:pPr>
-        <w:tabs>
-          <w:tab w:val="left" w:pos="2590"/>
-        </w:tabs>
-        <w:rPr>
-          <w:rFonts w:ascii="Verdana" w:hAnsi="Verdana" w:cs="Times New Roman"/>
-          <w:b/>
-          <w:color w:val="FF0000"/>
-          <w:sz w:val="72"/>
-          <w:szCs w:val="72"/>
-        </w:rPr>
-      </w:pPr>
-    </w:p>
-    <w:p>
-      <w:pPr>
-        <w:tabs>
-          <w:tab w:val="left" w:pos="2590"/>
-        </w:tabs>
-        <w:rPr>
-          <w:rFonts w:ascii="Verdana" w:hAnsi="Verdana" w:cs="Times New Roman"/>
-          <w:b/>
-          <w:color w:val="FF0000"/>
-          <w:sz w:val="72"/>
-          <w:szCs w:val="72"/>
-        </w:rPr>
-      </w:pPr>
-    </w:p>
-    <w:p>
-      <w:pPr>
-        <w:tabs>
-          <w:tab w:val="left" w:pos="2590"/>
-        </w:tabs>
-        <w:rPr>
-          <w:rFonts w:ascii="Verdana" w:hAnsi="Verdana" w:cs="Times New Roman"/>
-          <w:b/>
-          <w:color w:val="FF0000"/>
-          <w:sz w:val="72"/>
-          <w:szCs w:val="72"/>
-        </w:rPr>
-      </w:pPr>
+          <w:sz w:val="40"/>
+          <w:szCs w:val="40"/>
+        </w:rPr>
+      </w:pPr>
+      <w:bookmarkStart w:id="0" w:name="_GoBack"/>
+      <w:bookmarkEnd w:id="0"/>
     </w:p>
     <w:p>
       <w:pPr>
@@ -7386,52 +3857,14 @@
           <w:szCs w:val="40"/>
         </w:rPr>
       </w:pPr>
-    </w:p>
-    <w:p>
-      <w:pPr>
-        <w:tabs>
-          <w:tab w:val="left" w:pos="2590"/>
-        </w:tabs>
+      <w:r>
         <w:rPr>
           <w:rFonts w:ascii="Verdana" w:hAnsi="Verdana" w:cs="Times New Roman"/>
           <w:b/>
           <w:sz w:val="40"/>
           <w:szCs w:val="40"/>
         </w:rPr>
-      </w:pPr>
-    </w:p>
-    <w:p>
-      <w:pPr>
-        <w:tabs>
-          <w:tab w:val="left" w:pos="2590"/>
-        </w:tabs>
-        <w:rPr>
-          <w:rFonts w:ascii="Verdana" w:hAnsi="Verdana" w:cs="Times New Roman"/>
-          <w:b/>
-          <w:sz w:val="40"/>
-          <w:szCs w:val="40"/>
-        </w:rPr>
-      </w:pPr>
-    </w:p>
-    <w:p>
-      <w:pPr>
-        <w:tabs>
-          <w:tab w:val="left" w:pos="2590"/>
-        </w:tabs>
-        <w:rPr>
-          <w:rFonts w:ascii="Verdana" w:hAnsi="Verdana" w:cs="Times New Roman"/>
-          <w:b/>
-          <w:sz w:val="40"/>
-          <w:szCs w:val="40"/>
-        </w:rPr>
-      </w:pPr>
-      <w:r>
-        <w:rPr>
-          <w:rFonts w:ascii="Verdana" w:hAnsi="Verdana" w:cs="Times New Roman"/>
-          <w:b/>
-          <w:sz w:val="40"/>
-          <w:szCs w:val="40"/>
-        </w:rPr>
+        <w:lastRenderedPageBreak/>
         <w:t>II. ỨNG DỤNG CÔNG NGHIỆP 4.0</w:t>
       </w:r>
       <w:r>
@@ -7637,6 +4070,7 @@
           <w:color w:val="000000"/>
         </w:rPr>
         <w:br/>
+        <w:t xml:space="preserve">Phát biểu khai mạc, ông Phan Đức Hiếu, Phó Viện trưởng CIEM cho biết, cách mạng công nghiệp 4.0 trong lĩnh vực nông nghiệp được các nước ứng dụng vào sản xuất, </w:t>
       </w:r>
       <w:r>
         <w:rPr>
@@ -7644,7 +4078,7 @@
           <w:color w:val="000000"/>
         </w:rPr>
         <w:lastRenderedPageBreak/>
-        <w:t>Phát biểu khai mạc, ông Phan Đức Hiếu, Phó Viện trưởng CIEM cho biết, cách mạng công nghiệp 4.0 trong lĩnh vực nông nghiệp được các nước ứng dụng vào sản xuất, đem lại hiệu quả cao. Tại Việt Nam một số doanh nghiệp đã áp dụng số hoá vào sản xuất kinh doanh từ giống, canh tác, thu hoạch, phân phối tiêu dùng, khép kín.</w:t>
+        <w:t>đem lại hiệu quả cao. Tại Việt Nam một số doanh nghiệp đã áp dụng số hoá vào sản xuất kinh doanh từ giống, canh tác, thu hoạch, phân phối tiêu dùng, khép kín.</w:t>
       </w:r>
     </w:p>
     <w:p>
@@ -7721,7 +4155,6 @@
           <w:noProof/>
           <w:color w:val="000000"/>
         </w:rPr>
-        <w:lastRenderedPageBreak/>
         <w:drawing>
           <wp:inline distT="0" distB="0" distL="0" distR="0">
             <wp:extent cx="4762500" cy="3257550"/>
@@ -7792,6 +4225,7 @@
           <w:rFonts w:ascii="inherit" w:hAnsi="inherit" w:cs="Arial"/>
           <w:color w:val="000000"/>
         </w:rPr>
+        <w:lastRenderedPageBreak/>
         <w:t>Tp.Hồ Chí Minh tiếp tục ưu tiên phát triển nông nghiệp công nghệ cao. Ảnh minh họa: Phạm Kiên - TTXVN</w:t>
       </w:r>
     </w:p>
@@ -7861,15 +4295,7 @@
           <w:rFonts w:ascii="Arial" w:hAnsi="Arial" w:cs="Arial"/>
           <w:color w:val="000000"/>
         </w:rPr>
-        <w:t xml:space="preserve">Đơn cử như, Công ty cổ phần nông nghiệp công nghệ cao (VIFARM) đã ứng dụng công nghệ thuỷ canh hồi lưu; nuôi trồng không sử dụng đất, không tưới nước, môi </w:t>
-      </w:r>
-      <w:r>
-        <w:rPr>
-          <w:rFonts w:ascii="Arial" w:hAnsi="Arial" w:cs="Arial"/>
-          <w:color w:val="000000"/>
-        </w:rPr>
-        <w:lastRenderedPageBreak/>
-        <w:t>trường sống được kiểm soát bởi hệ thống máy tính và các thiết bị IOT nhằm đảm bảo môi trường tốt cho cây. Còn Cầu Đất Farm thì đầu tư quy trình sản xuất nông sản khép kín, tự động, hiện đại. </w:t>
+        <w:t>Đơn cử như, Công ty cổ phần nông nghiệp công nghệ cao (VIFARM) đã ứng dụng công nghệ thuỷ canh hồi lưu; nuôi trồng không sử dụng đất, không tưới nước, môi trường sống được kiểm soát bởi hệ thống máy tính và các thiết bị IOT nhằm đảm bảo môi trường tốt cho cây. Còn Cầu Đất Farm thì đầu tư quy trình sản xuất nông sản khép kín, tự động, hiện đại. </w:t>
       </w:r>
       <w:r>
         <w:rPr>
@@ -7917,6 +4343,13 @@
           <w:color w:val="000000"/>
         </w:rPr>
         <w:br/>
+      </w:r>
+      <w:r>
+        <w:rPr>
+          <w:rFonts w:ascii="Arial" w:hAnsi="Arial" w:cs="Arial"/>
+          <w:color w:val="000000"/>
+        </w:rPr>
+        <w:lastRenderedPageBreak/>
         <w:t>PGS. TS. Đinh Dũng Sỹ, Vụ trưởng Vụ Pháp luật, Văn phòng Chính phủ cho rằng, dư địa cho phát triển nông nghiệp Việt Nam rất lớn trong xuất khẩu hàng nông sản và thị trường trong nước. Nhưng, nếu không tận dụng được cơ hội trong cách mạng công nghiệp 4.0 trong nông nghiệp để gia tăng năng xuất, chất lượng hàng hoá thì chúng ta sẽ tụt hậu. </w:t>
       </w:r>
       <w:r>
@@ -7962,15 +4395,7 @@
           <w:color w:val="000000"/>
         </w:rPr>
         <w:br/>
-        <w:t xml:space="preserve">Tuy nhiên, “phải lựa chọn công nghệ phù hợp, sản phẩm phù hợp gắn với mỗi vùng </w:t>
-      </w:r>
-      <w:r>
-        <w:rPr>
-          <w:rFonts w:ascii="Arial" w:hAnsi="Arial" w:cs="Arial"/>
-          <w:color w:val="000000"/>
-        </w:rPr>
-        <w:lastRenderedPageBreak/>
-        <w:t>miền và thị trường. Thực hiện ưu tiên phát triển nông nghiệp 4.0 ở các nơi các nơi có điều kiện nhưng không loại trừ các hình thái sản xuất nông nghiệp truyền thống. Đặc biệt, lấy doanh nghiệp làm trung tâm, ứng dụng và chuyển giao công nghệ tiên tiến, hình thành các chuỗi giá trị nông sản thực phẩm bền vững, an toàn, cạnh tranh.”, ông Phan Đức Hiếu nói. </w:t>
+        <w:t>Tuy nhiên, “phải lựa chọn công nghệ phù hợp, sản phẩm phù hợp gắn với mỗi vùng miền và thị trường. Thực hiện ưu tiên phát triển nông nghiệp 4.0 ở các nơi các nơi có điều kiện nhưng không loại trừ các hình thái sản xuất nông nghiệp truyền thống. Đặc biệt, lấy doanh nghiệp làm trung tâm, ứng dụng và chuyển giao công nghệ tiên tiến, hình thành các chuỗi giá trị nông sản thực phẩm bền vững, an toàn, cạnh tranh.”, ông Phan Đức Hiếu nói. </w:t>
       </w:r>
       <w:r>
         <w:rPr>
@@ -8076,7 +4501,6 @@
           <w:sz w:val="21"/>
           <w:szCs w:val="21"/>
         </w:rPr>
-        <w:lastRenderedPageBreak/>
         <w:drawing>
           <wp:inline distT="0" distB="0" distL="0" distR="0">
             <wp:extent cx="9525000" cy="5295900"/>
@@ -8150,6 +4574,7 @@
           <w:sz w:val="28"/>
           <w:szCs w:val="28"/>
         </w:rPr>
+        <w:lastRenderedPageBreak/>
         <w:t>Công nghệ 4.0 đang cách mạng hóa ngành công nghiệp sản xuất như thế nào?</w:t>
       </w:r>
     </w:p>
@@ -8219,15 +4644,7 @@
           <w:rFonts w:ascii="Arial" w:hAnsi="Arial" w:cs="Arial"/>
           <w:color w:val="333333"/>
         </w:rPr>
-        <w:t xml:space="preserve">Khi số lượng thiết bị thông minh và lượng dữ liệu được thu thập, phân tích và lưu trữ tăng lên, kết nối và liên lạc sẽ chỉ trở nên quan trọng hơn.  IoT sẽ có thể cung cấp một lượng lớn dữ liệu, cung cấp nhà sản xuất với thông tin giá trị. Cả trong doanh nghiệp và các đối tác bên thứ ba, các công ty sẽ cần dữ liệu của họ có thể chia sẻ và tương thích để cho phép mức độ hoạt động cao hơn. Ứng dụng IoT cho phép theo dõi ảo các tài sản </w:t>
-      </w:r>
-      <w:r>
-        <w:rPr>
-          <w:rFonts w:ascii="Arial" w:hAnsi="Arial" w:cs="Arial"/>
-          <w:color w:val="333333"/>
-        </w:rPr>
-        <w:lastRenderedPageBreak/>
-        <w:t>vốn, quy trình, tài nguyên và sản phẩm. Điều này mang lại cho doanh nghiệp tầm nhìn đầy đủ, giúp hợp lý hóa các quy trình kinh doanh và tối ưu hóa cung và cầu.</w:t>
+        <w:t>Khi số lượng thiết bị thông minh và lượng dữ liệu được thu thập, phân tích và lưu trữ tăng lên, kết nối và liên lạc sẽ chỉ trở nên quan trọng hơn.  IoT sẽ có thể cung cấp một lượng lớn dữ liệu, cung cấp nhà sản xuất với thông tin giá trị. Cả trong doanh nghiệp và các đối tác bên thứ ba, các công ty sẽ cần dữ liệu của họ có thể chia sẻ và tương thích để cho phép mức độ hoạt động cao hơn. Ứng dụng IoT cho phép theo dõi ảo các tài sản vốn, quy trình, tài nguyên và sản phẩm. Điều này mang lại cho doanh nghiệp tầm nhìn đầy đủ, giúp hợp lý hóa các quy trình kinh doanh và tối ưu hóa cung và cầu.</w:t>
       </w:r>
     </w:p>
     <w:p>
@@ -8251,6 +4668,7 @@
           <w:sz w:val="21"/>
           <w:szCs w:val="21"/>
         </w:rPr>
+        <w:lastRenderedPageBreak/>
         <w:drawing>
           <wp:inline distT="0" distB="0" distL="0" distR="0">
             <wp:extent cx="9525000" cy="5715000"/>
@@ -8367,15 +4785,7 @@
           <w:rFonts w:ascii="Arial" w:hAnsi="Arial" w:cs="Arial"/>
           <w:color w:val="333333"/>
         </w:rPr>
-        <w:t xml:space="preserve">Hay trong y học, với sự trợ giúp của trí tuệ nhân tạo, bệnh nhân có thể dùng các app trên điện thoại, chụp hình và điền vào các thông tin gửi lên một hệ thống trí tuệ nhân tạo và </w:t>
-      </w:r>
-      <w:r>
-        <w:rPr>
-          <w:rFonts w:ascii="Arial" w:hAnsi="Arial" w:cs="Arial"/>
-          <w:color w:val="333333"/>
-        </w:rPr>
-        <w:lastRenderedPageBreak/>
-        <w:t>gần như tức thì, kết quả chuẩn bệnh và cách điều trị sẽ được trả về. Một ví dụ cụ thể về trí tuệ nhân tạo đã được các chuyên gia IBM chia sẻ.</w:t>
+        <w:t>Hay trong y học, với sự trợ giúp của trí tuệ nhân tạo, bệnh nhân có thể dùng các app trên điện thoại, chụp hình và điền vào các thông tin gửi lên một hệ thống trí tuệ nhân tạo và gần như tức thì, kết quả chuẩn bệnh và cách điều trị sẽ được trả về. Một ví dụ cụ thể về trí tuệ nhân tạo đã được các chuyên gia IBM chia sẻ.</w:t>
       </w:r>
     </w:p>
     <w:p>
@@ -8399,6 +4809,7 @@
           <w:sz w:val="21"/>
           <w:szCs w:val="21"/>
         </w:rPr>
+        <w:lastRenderedPageBreak/>
         <w:t> </w:t>
       </w:r>
       <w:r>
@@ -8551,7 +4962,6 @@
           <w:rFonts w:ascii="Arial" w:hAnsi="Arial" w:cs="Arial"/>
           <w:color w:val="333333"/>
         </w:rPr>
-        <w:lastRenderedPageBreak/>
         <w:t>Các thuật toán tự động hóa, phân tích và học máy đã đưa phần lớn công việc từng bước rời khỏi tay con người. Điều đó có nghĩa là sản xuất nhanh hơn, hiệu quả hơn công suất hoạt động suốt ngày đêm, sức lao động con người chủ yếu là giám sát và bảo trì hệ thống.</w:t>
       </w:r>
     </w:p>
@@ -8581,6 +4991,7 @@
           <w:bCs w:val="0"/>
           <w:color w:val="333333"/>
         </w:rPr>
+        <w:lastRenderedPageBreak/>
         <w:t>Tăng doanh thu và lợi nhuận</w:t>
       </w:r>
     </w:p>
@@ -8867,6 +5278,7 @@
           <w:sz w:val="32"/>
           <w:szCs w:val="32"/>
         </w:rPr>
+        <w:lastRenderedPageBreak/>
         <w:t>3. Ứng dụng công nghiệp 4.0 trong bảo vệ và phát triển rừng.</w:t>
       </w:r>
     </w:p>
@@ -9531,6 +5943,7 @@
           <w:rFonts w:ascii="Arial" w:hAnsi="Arial" w:cs="Arial"/>
           <w:color w:val="000000"/>
         </w:rPr>
+        <w:lastRenderedPageBreak/>
         <w:t>Loại hình thứ nhất là các doanh nghiệp công nghệ thông tin, chuyên nghiên cứu để đưa ra các ứng dụng mới cho ngành du lịch.</w:t>
       </w:r>
     </w:p>
@@ -23634,7 +20047,7 @@
             <w:bCs/>
             <w:noProof/>
           </w:rPr>
-          <w:t>27</w:t>
+          <w:t>32</w:t>
         </w:r>
         <w:r>
           <w:rPr>
@@ -26750,7 +23163,7 @@
 </file>
 
 <file path=customXml/itemProps1.xml><?xml version="1.0" encoding="utf-8"?>
-<ds:datastoreItem xmlns:ds="http://schemas.openxmlformats.org/officeDocument/2006/customXml" ds:itemID="{676CA481-8FE7-4520-BDB1-4CD86DC45B24}">
+<ds:datastoreItem xmlns:ds="http://schemas.openxmlformats.org/officeDocument/2006/customXml" ds:itemID="{ED2A6FCC-34DF-424D-85BF-BCF814F24A52}">
   <ds:schemaRefs>
     <ds:schemaRef ds:uri="http://schemas.openxmlformats.org/officeDocument/2006/bibliography"/>
   </ds:schemaRefs>

</xml_diff>

<commit_message>
Sức ép thất nghiệp gia tăng trước cách mạng công nghiệp 4.0
</commit_message>
<xml_diff>
--- a/report.docx
+++ b/report.docx
@@ -3084,18 +3084,15 @@
           <w:sz w:val="40"/>
           <w:szCs w:val="40"/>
         </w:rPr>
-        <w:t>Ádf</w:t>
+        <w:t>Sức ép thất nghiệp trước cuộc cách mạng 4.0</w:t>
       </w:r>
     </w:p>
     <w:p>
       <w:pPr>
         <w:pStyle w:val="Heading1"/>
-        <w:numPr>
-          <w:ilvl w:val="1"/>
-          <w:numId w:val="3"/>
-        </w:numPr>
         <w:shd w:val="clear" w:color="auto" w:fill="FFFFFF"/>
         <w:spacing w:before="0" w:beforeAutospacing="0" w:line="600" w:lineRule="atLeast"/>
+        <w:ind w:left="2520"/>
         <w:rPr>
           <w:rFonts w:ascii="Verdana" w:eastAsiaTheme="minorHAnsi" w:hAnsi="Verdana"/>
           <w:bCs w:val="0"/>
@@ -3104,7 +3101,99 @@
           <w:szCs w:val="40"/>
         </w:rPr>
       </w:pPr>
-      <w:r>
+    </w:p>
+    <w:p>
+      <w:pPr>
+        <w:pStyle w:val="Heading1"/>
+        <w:shd w:val="clear" w:color="auto" w:fill="FFFFFF"/>
+        <w:spacing w:before="0" w:beforeAutospacing="0" w:line="600" w:lineRule="atLeast"/>
+        <w:ind w:left="2520"/>
+        <w:rPr>
+          <w:rFonts w:ascii="Arial" w:eastAsiaTheme="minorHAnsi" w:hAnsi="Arial" w:cs="Arial"/>
+          <w:color w:val="000000"/>
+        </w:rPr>
+      </w:pPr>
+      <w:r>
+        <w:rPr>
+          <w:rFonts w:ascii="Arial" w:eastAsiaTheme="minorHAnsi" w:hAnsi="Arial" w:cs="Arial"/>
+          <w:color w:val="000000"/>
+        </w:rPr>
+        <w:t xml:space="preserve">Ông Trần Hồng Quang – Giám đốc Trung tâm Thông tin và Dự báo kinh tế - xã hội </w:t>
+      </w:r>
+      <w:r>
+        <w:rPr>
+          <w:rFonts w:ascii="Arial" w:eastAsiaTheme="minorHAnsi" w:hAnsi="Arial" w:cs="Arial"/>
+          <w:color w:val="000000"/>
+        </w:rPr>
+        <w:lastRenderedPageBreak/>
+        <w:t>quốc gia cho rằng, CMCN 4.0 dù mới khởi đầu nhưng đã có tác động nhất định và dự báo sẽ tác động ngày càng nhanh đến các lĩnh vực của đời sống kinh tế - xã hội Việt Nam. Trong đó, lĩnh vực lao động, việc làm được cho là ngày càng bị tác động mạnh mẽ bởi sự phát triển nhanh chóng và vượt bậc của trí tuệ nhân tạo, robot, internet vạn vật, công nghệ tự động hóa… trong kỷ nguyên 4.0.</w:t>
+      </w:r>
+    </w:p>
+    <w:p>
+      <w:pPr>
+        <w:pStyle w:val="Heading1"/>
+        <w:shd w:val="clear" w:color="auto" w:fill="FFFFFF"/>
+        <w:spacing w:before="0" w:beforeAutospacing="0" w:line="600" w:lineRule="atLeast"/>
+        <w:ind w:left="2520"/>
+        <w:rPr>
+          <w:rFonts w:ascii="Arial" w:eastAsiaTheme="minorHAnsi" w:hAnsi="Arial" w:cs="Arial"/>
+          <w:color w:val="000000"/>
+        </w:rPr>
+      </w:pPr>
+    </w:p>
+    <w:p>
+      <w:pPr>
+        <w:pStyle w:val="Heading1"/>
+        <w:shd w:val="clear" w:color="auto" w:fill="FFFFFF"/>
+        <w:spacing w:before="0" w:beforeAutospacing="0" w:line="600" w:lineRule="atLeast"/>
+        <w:ind w:left="2520"/>
+        <w:rPr>
+          <w:rFonts w:ascii="Arial" w:eastAsiaTheme="minorHAnsi" w:hAnsi="Arial" w:cs="Arial"/>
+          <w:b w:val="0"/>
+          <w:bCs w:val="0"/>
+          <w:color w:val="000000"/>
+        </w:rPr>
+      </w:pPr>
+      <w:r>
+        <w:rPr>
+          <w:rFonts w:ascii="Arial" w:eastAsiaTheme="minorHAnsi" w:hAnsi="Arial" w:cs="Arial"/>
+          <w:b w:val="0"/>
+          <w:bCs w:val="0"/>
+          <w:color w:val="000000"/>
+        </w:rPr>
+        <w:t xml:space="preserve">Mặt tích cực, những thành tựu của CMCN 4.0 có thể hỗ trợ NLĐ hoặc có thể đảm nhận công việc thay cho con người </w:t>
+      </w:r>
+      <w:r>
+        <w:rPr>
+          <w:rFonts w:ascii="Arial" w:eastAsiaTheme="minorHAnsi" w:hAnsi="Arial" w:cs="Arial"/>
+          <w:b w:val="0"/>
+          <w:bCs w:val="0"/>
+          <w:color w:val="000000"/>
+        </w:rPr>
+        <w:lastRenderedPageBreak/>
+        <w:t>trong lao động, sản xuất với hiệu quả và năng suất cao hơn.</w:t>
+      </w:r>
+    </w:p>
+    <w:p>
+      <w:pPr>
+        <w:pStyle w:val="Heading1"/>
+        <w:shd w:val="clear" w:color="auto" w:fill="FFFFFF"/>
+        <w:spacing w:before="0" w:beforeAutospacing="0" w:line="600" w:lineRule="atLeast"/>
+        <w:ind w:left="2520"/>
+        <w:rPr>
+          <w:rFonts w:ascii="Arial" w:eastAsiaTheme="minorHAnsi" w:hAnsi="Arial" w:cs="Arial"/>
+          <w:b w:val="0"/>
+          <w:bCs w:val="0"/>
+          <w:color w:val="000000"/>
+        </w:rPr>
+      </w:pPr>
+    </w:p>
+    <w:p>
+      <w:pPr>
+        <w:pStyle w:val="Heading1"/>
+        <w:shd w:val="clear" w:color="auto" w:fill="FFFFFF"/>
+        <w:spacing w:before="0" w:beforeAutospacing="0" w:line="600" w:lineRule="atLeast"/>
+        <w:ind w:left="2520"/>
         <w:rPr>
           <w:rFonts w:ascii="Verdana" w:eastAsiaTheme="minorHAnsi" w:hAnsi="Verdana"/>
           <w:bCs w:val="0"/>
@@ -3112,512 +3201,15 @@
           <w:sz w:val="40"/>
           <w:szCs w:val="40"/>
         </w:rPr>
-        <w:t>À</w:t>
-      </w:r>
-    </w:p>
-    <w:p>
-      <w:pPr>
-        <w:pStyle w:val="Heading1"/>
-        <w:numPr>
-          <w:ilvl w:val="1"/>
-          <w:numId w:val="3"/>
-        </w:numPr>
-        <w:shd w:val="clear" w:color="auto" w:fill="FFFFFF"/>
-        <w:spacing w:before="0" w:beforeAutospacing="0" w:line="600" w:lineRule="atLeast"/>
-        <w:rPr>
-          <w:rFonts w:ascii="Verdana" w:eastAsiaTheme="minorHAnsi" w:hAnsi="Verdana"/>
+      </w:pPr>
+      <w:r>
+        <w:rPr>
+          <w:rFonts w:ascii="Arial" w:eastAsiaTheme="minorHAnsi" w:hAnsi="Arial" w:cs="Arial"/>
+          <w:b w:val="0"/>
           <w:bCs w:val="0"/>
-          <w:kern w:val="0"/>
-          <w:sz w:val="40"/>
-          <w:szCs w:val="40"/>
-        </w:rPr>
-      </w:pPr>
-      <w:r>
-        <w:rPr>
-          <w:rFonts w:ascii="Verdana" w:eastAsiaTheme="minorHAnsi" w:hAnsi="Verdana"/>
-          <w:bCs w:val="0"/>
-          <w:kern w:val="0"/>
-          <w:sz w:val="40"/>
-          <w:szCs w:val="40"/>
-        </w:rPr>
-        <w:t>À</w:t>
-      </w:r>
-    </w:p>
-    <w:p>
-      <w:pPr>
-        <w:pStyle w:val="Heading1"/>
-        <w:numPr>
-          <w:ilvl w:val="1"/>
-          <w:numId w:val="3"/>
-        </w:numPr>
-        <w:shd w:val="clear" w:color="auto" w:fill="FFFFFF"/>
-        <w:spacing w:before="0" w:beforeAutospacing="0" w:line="600" w:lineRule="atLeast"/>
-        <w:rPr>
-          <w:rFonts w:ascii="Verdana" w:eastAsiaTheme="minorHAnsi" w:hAnsi="Verdana"/>
-          <w:bCs w:val="0"/>
-          <w:kern w:val="0"/>
-          <w:sz w:val="40"/>
-          <w:szCs w:val="40"/>
-        </w:rPr>
-      </w:pPr>
-      <w:r>
-        <w:rPr>
-          <w:rFonts w:ascii="Verdana" w:eastAsiaTheme="minorHAnsi" w:hAnsi="Verdana"/>
-          <w:bCs w:val="0"/>
-          <w:kern w:val="0"/>
-          <w:sz w:val="40"/>
-          <w:szCs w:val="40"/>
-        </w:rPr>
-        <w:t>Ádf</w:t>
-      </w:r>
-    </w:p>
-    <w:p>
-      <w:pPr>
-        <w:pStyle w:val="Heading1"/>
-        <w:numPr>
-          <w:ilvl w:val="1"/>
-          <w:numId w:val="3"/>
-        </w:numPr>
-        <w:shd w:val="clear" w:color="auto" w:fill="FFFFFF"/>
-        <w:spacing w:before="0" w:beforeAutospacing="0" w:line="600" w:lineRule="atLeast"/>
-        <w:rPr>
-          <w:rFonts w:ascii="Verdana" w:eastAsiaTheme="minorHAnsi" w:hAnsi="Verdana"/>
-          <w:bCs w:val="0"/>
-          <w:kern w:val="0"/>
-          <w:sz w:val="40"/>
-          <w:szCs w:val="40"/>
-        </w:rPr>
-      </w:pPr>
-      <w:r>
-        <w:rPr>
-          <w:rFonts w:ascii="Verdana" w:eastAsiaTheme="minorHAnsi" w:hAnsi="Verdana"/>
-          <w:bCs w:val="0"/>
-          <w:kern w:val="0"/>
-          <w:sz w:val="40"/>
-          <w:szCs w:val="40"/>
-        </w:rPr>
-        <w:t>Ádf</w:t>
-      </w:r>
-    </w:p>
-    <w:p>
-      <w:pPr>
-        <w:pStyle w:val="Heading1"/>
-        <w:numPr>
-          <w:ilvl w:val="1"/>
-          <w:numId w:val="3"/>
-        </w:numPr>
-        <w:shd w:val="clear" w:color="auto" w:fill="FFFFFF"/>
-        <w:spacing w:before="0" w:beforeAutospacing="0" w:line="600" w:lineRule="atLeast"/>
-        <w:rPr>
-          <w:rFonts w:ascii="Verdana" w:eastAsiaTheme="minorHAnsi" w:hAnsi="Verdana"/>
-          <w:bCs w:val="0"/>
-          <w:kern w:val="0"/>
-          <w:sz w:val="40"/>
-          <w:szCs w:val="40"/>
-        </w:rPr>
-      </w:pPr>
-      <w:r>
-        <w:rPr>
-          <w:rFonts w:ascii="Verdana" w:eastAsiaTheme="minorHAnsi" w:hAnsi="Verdana"/>
-          <w:bCs w:val="0"/>
-          <w:kern w:val="0"/>
-          <w:sz w:val="40"/>
-          <w:szCs w:val="40"/>
-        </w:rPr>
-        <w:t>Adsf</w:t>
-      </w:r>
-    </w:p>
-    <w:p>
-      <w:pPr>
-        <w:pStyle w:val="Heading1"/>
-        <w:numPr>
-          <w:ilvl w:val="1"/>
-          <w:numId w:val="3"/>
-        </w:numPr>
-        <w:shd w:val="clear" w:color="auto" w:fill="FFFFFF"/>
-        <w:spacing w:before="0" w:beforeAutospacing="0" w:line="600" w:lineRule="atLeast"/>
-        <w:rPr>
-          <w:rFonts w:ascii="Verdana" w:eastAsiaTheme="minorHAnsi" w:hAnsi="Verdana"/>
-          <w:bCs w:val="0"/>
-          <w:kern w:val="0"/>
-          <w:sz w:val="40"/>
-          <w:szCs w:val="40"/>
-        </w:rPr>
-      </w:pPr>
-      <w:r>
-        <w:rPr>
-          <w:rFonts w:ascii="Verdana" w:eastAsiaTheme="minorHAnsi" w:hAnsi="Verdana"/>
-          <w:bCs w:val="0"/>
-          <w:kern w:val="0"/>
-          <w:sz w:val="40"/>
-          <w:szCs w:val="40"/>
-        </w:rPr>
-        <w:t>Adf</w:t>
-      </w:r>
-    </w:p>
-    <w:p>
-      <w:pPr>
-        <w:pStyle w:val="Heading1"/>
-        <w:numPr>
-          <w:ilvl w:val="1"/>
-          <w:numId w:val="3"/>
-        </w:numPr>
-        <w:shd w:val="clear" w:color="auto" w:fill="FFFFFF"/>
-        <w:spacing w:before="0" w:beforeAutospacing="0" w:line="600" w:lineRule="atLeast"/>
-        <w:rPr>
-          <w:rFonts w:ascii="Verdana" w:eastAsiaTheme="minorHAnsi" w:hAnsi="Verdana"/>
-          <w:bCs w:val="0"/>
-          <w:kern w:val="0"/>
-          <w:sz w:val="40"/>
-          <w:szCs w:val="40"/>
-        </w:rPr>
-      </w:pPr>
-      <w:r>
-        <w:rPr>
-          <w:rFonts w:ascii="Verdana" w:eastAsiaTheme="minorHAnsi" w:hAnsi="Verdana"/>
-          <w:bCs w:val="0"/>
-          <w:kern w:val="0"/>
-          <w:sz w:val="40"/>
-          <w:szCs w:val="40"/>
-        </w:rPr>
-        <w:lastRenderedPageBreak/>
-        <w:t>Adf</w:t>
-      </w:r>
-    </w:p>
-    <w:p>
-      <w:pPr>
-        <w:pStyle w:val="Heading1"/>
-        <w:numPr>
-          <w:ilvl w:val="1"/>
-          <w:numId w:val="3"/>
-        </w:numPr>
-        <w:shd w:val="clear" w:color="auto" w:fill="FFFFFF"/>
-        <w:spacing w:before="0" w:beforeAutospacing="0" w:line="600" w:lineRule="atLeast"/>
-        <w:rPr>
-          <w:rFonts w:ascii="Verdana" w:eastAsiaTheme="minorHAnsi" w:hAnsi="Verdana"/>
-          <w:bCs w:val="0"/>
-          <w:kern w:val="0"/>
-          <w:sz w:val="40"/>
-          <w:szCs w:val="40"/>
-        </w:rPr>
-      </w:pPr>
-      <w:r>
-        <w:rPr>
-          <w:rFonts w:ascii="Verdana" w:eastAsiaTheme="minorHAnsi" w:hAnsi="Verdana"/>
-          <w:bCs w:val="0"/>
-          <w:kern w:val="0"/>
-          <w:sz w:val="40"/>
-          <w:szCs w:val="40"/>
-        </w:rPr>
-        <w:t>Adf</w:t>
-      </w:r>
-    </w:p>
-    <w:p>
-      <w:pPr>
-        <w:pStyle w:val="Heading1"/>
-        <w:numPr>
-          <w:ilvl w:val="1"/>
-          <w:numId w:val="3"/>
-        </w:numPr>
-        <w:shd w:val="clear" w:color="auto" w:fill="FFFFFF"/>
-        <w:spacing w:before="0" w:beforeAutospacing="0" w:line="600" w:lineRule="atLeast"/>
-        <w:rPr>
-          <w:rFonts w:ascii="Verdana" w:eastAsiaTheme="minorHAnsi" w:hAnsi="Verdana"/>
-          <w:bCs w:val="0"/>
-          <w:kern w:val="0"/>
-          <w:sz w:val="40"/>
-          <w:szCs w:val="40"/>
-        </w:rPr>
-      </w:pPr>
-      <w:r>
-        <w:rPr>
-          <w:rFonts w:ascii="Verdana" w:eastAsiaTheme="minorHAnsi" w:hAnsi="Verdana"/>
-          <w:bCs w:val="0"/>
-          <w:kern w:val="0"/>
-          <w:sz w:val="40"/>
-          <w:szCs w:val="40"/>
-        </w:rPr>
-        <w:t>Adf</w:t>
-      </w:r>
-    </w:p>
-    <w:p>
-      <w:pPr>
-        <w:pStyle w:val="Heading1"/>
-        <w:numPr>
-          <w:ilvl w:val="1"/>
-          <w:numId w:val="3"/>
-        </w:numPr>
-        <w:shd w:val="clear" w:color="auto" w:fill="FFFFFF"/>
-        <w:spacing w:before="0" w:beforeAutospacing="0" w:line="600" w:lineRule="atLeast"/>
-        <w:rPr>
-          <w:rFonts w:ascii="Verdana" w:eastAsiaTheme="minorHAnsi" w:hAnsi="Verdana"/>
-          <w:bCs w:val="0"/>
-          <w:kern w:val="0"/>
-          <w:sz w:val="40"/>
-          <w:szCs w:val="40"/>
-        </w:rPr>
-      </w:pPr>
-      <w:r>
-        <w:rPr>
-          <w:rFonts w:ascii="Verdana" w:eastAsiaTheme="minorHAnsi" w:hAnsi="Verdana"/>
-          <w:bCs w:val="0"/>
-          <w:kern w:val="0"/>
-          <w:sz w:val="40"/>
-          <w:szCs w:val="40"/>
-        </w:rPr>
-        <w:t>Adf</w:t>
-      </w:r>
-    </w:p>
-    <w:p>
-      <w:pPr>
-        <w:pStyle w:val="Heading1"/>
-        <w:numPr>
-          <w:ilvl w:val="1"/>
-          <w:numId w:val="3"/>
-        </w:numPr>
-        <w:shd w:val="clear" w:color="auto" w:fill="FFFFFF"/>
-        <w:spacing w:before="0" w:beforeAutospacing="0" w:line="600" w:lineRule="atLeast"/>
-        <w:rPr>
-          <w:rFonts w:ascii="Verdana" w:eastAsiaTheme="minorHAnsi" w:hAnsi="Verdana"/>
-          <w:bCs w:val="0"/>
-          <w:kern w:val="0"/>
-          <w:sz w:val="40"/>
-          <w:szCs w:val="40"/>
-        </w:rPr>
-      </w:pPr>
-      <w:r>
-        <w:rPr>
-          <w:rFonts w:ascii="Verdana" w:eastAsiaTheme="minorHAnsi" w:hAnsi="Verdana"/>
-          <w:bCs w:val="0"/>
-          <w:kern w:val="0"/>
-          <w:sz w:val="40"/>
-          <w:szCs w:val="40"/>
-        </w:rPr>
-        <w:t>Adf</w:t>
-      </w:r>
-    </w:p>
-    <w:p>
-      <w:pPr>
-        <w:pStyle w:val="Heading1"/>
-        <w:numPr>
-          <w:ilvl w:val="1"/>
-          <w:numId w:val="3"/>
-        </w:numPr>
-        <w:shd w:val="clear" w:color="auto" w:fill="FFFFFF"/>
-        <w:spacing w:before="0" w:beforeAutospacing="0" w:line="600" w:lineRule="atLeast"/>
-        <w:rPr>
-          <w:rFonts w:ascii="Verdana" w:eastAsiaTheme="minorHAnsi" w:hAnsi="Verdana"/>
-          <w:bCs w:val="0"/>
-          <w:kern w:val="0"/>
-          <w:sz w:val="40"/>
-          <w:szCs w:val="40"/>
-        </w:rPr>
-      </w:pPr>
-      <w:r>
-        <w:rPr>
-          <w:rFonts w:ascii="Verdana" w:eastAsiaTheme="minorHAnsi" w:hAnsi="Verdana"/>
-          <w:bCs w:val="0"/>
-          <w:kern w:val="0"/>
-          <w:sz w:val="40"/>
-          <w:szCs w:val="40"/>
-        </w:rPr>
-        <w:t>Adf</w:t>
-      </w:r>
-    </w:p>
-    <w:p>
-      <w:pPr>
-        <w:pStyle w:val="Heading1"/>
-        <w:numPr>
-          <w:ilvl w:val="1"/>
-          <w:numId w:val="3"/>
-        </w:numPr>
-        <w:shd w:val="clear" w:color="auto" w:fill="FFFFFF"/>
-        <w:spacing w:before="0" w:beforeAutospacing="0" w:line="600" w:lineRule="atLeast"/>
-        <w:rPr>
-          <w:rFonts w:ascii="Verdana" w:eastAsiaTheme="minorHAnsi" w:hAnsi="Verdana"/>
-          <w:bCs w:val="0"/>
-          <w:kern w:val="0"/>
-          <w:sz w:val="40"/>
-          <w:szCs w:val="40"/>
-        </w:rPr>
-      </w:pPr>
-      <w:r>
-        <w:rPr>
-          <w:rFonts w:ascii="Verdana" w:eastAsiaTheme="minorHAnsi" w:hAnsi="Verdana"/>
-          <w:bCs w:val="0"/>
-          <w:kern w:val="0"/>
-          <w:sz w:val="40"/>
-          <w:szCs w:val="40"/>
-        </w:rPr>
-        <w:t>Ád</w:t>
-      </w:r>
-    </w:p>
-    <w:p>
-      <w:pPr>
-        <w:pStyle w:val="Heading1"/>
-        <w:numPr>
-          <w:ilvl w:val="1"/>
-          <w:numId w:val="3"/>
-        </w:numPr>
-        <w:shd w:val="clear" w:color="auto" w:fill="FFFFFF"/>
-        <w:spacing w:before="0" w:beforeAutospacing="0" w:line="600" w:lineRule="atLeast"/>
-        <w:rPr>
-          <w:rFonts w:ascii="Verdana" w:eastAsiaTheme="minorHAnsi" w:hAnsi="Verdana"/>
-          <w:bCs w:val="0"/>
-          <w:kern w:val="0"/>
-          <w:sz w:val="40"/>
-          <w:szCs w:val="40"/>
-        </w:rPr>
-      </w:pPr>
-      <w:r>
-        <w:rPr>
-          <w:rFonts w:ascii="Verdana" w:eastAsiaTheme="minorHAnsi" w:hAnsi="Verdana"/>
-          <w:bCs w:val="0"/>
-          <w:kern w:val="0"/>
-          <w:sz w:val="40"/>
-          <w:szCs w:val="40"/>
-        </w:rPr>
-        <w:t>Fasdf</w:t>
-      </w:r>
-    </w:p>
-    <w:p>
-      <w:pPr>
-        <w:pStyle w:val="Heading1"/>
-        <w:numPr>
-          <w:ilvl w:val="1"/>
-          <w:numId w:val="3"/>
-        </w:numPr>
-        <w:shd w:val="clear" w:color="auto" w:fill="FFFFFF"/>
-        <w:spacing w:before="0" w:beforeAutospacing="0" w:line="600" w:lineRule="atLeast"/>
-        <w:rPr>
-          <w:rFonts w:ascii="Verdana" w:eastAsiaTheme="minorHAnsi" w:hAnsi="Verdana"/>
-          <w:bCs w:val="0"/>
-          <w:kern w:val="0"/>
-          <w:sz w:val="40"/>
-          <w:szCs w:val="40"/>
-        </w:rPr>
-      </w:pPr>
-      <w:r>
-        <w:rPr>
-          <w:rFonts w:ascii="Verdana" w:eastAsiaTheme="minorHAnsi" w:hAnsi="Verdana"/>
-          <w:bCs w:val="0"/>
-          <w:kern w:val="0"/>
-          <w:sz w:val="40"/>
-          <w:szCs w:val="40"/>
-        </w:rPr>
-        <w:t>Adf</w:t>
-      </w:r>
-    </w:p>
-    <w:p>
-      <w:pPr>
-        <w:pStyle w:val="Heading1"/>
-        <w:numPr>
-          <w:ilvl w:val="1"/>
-          <w:numId w:val="3"/>
-        </w:numPr>
-        <w:shd w:val="clear" w:color="auto" w:fill="FFFFFF"/>
-        <w:spacing w:before="0" w:beforeAutospacing="0" w:line="600" w:lineRule="atLeast"/>
-        <w:rPr>
-          <w:rFonts w:ascii="Verdana" w:eastAsiaTheme="minorHAnsi" w:hAnsi="Verdana"/>
-          <w:bCs w:val="0"/>
-          <w:kern w:val="0"/>
-          <w:sz w:val="40"/>
-          <w:szCs w:val="40"/>
-        </w:rPr>
-      </w:pPr>
-      <w:r>
-        <w:rPr>
-          <w:rFonts w:ascii="Verdana" w:eastAsiaTheme="minorHAnsi" w:hAnsi="Verdana"/>
-          <w:bCs w:val="0"/>
-          <w:kern w:val="0"/>
-          <w:sz w:val="40"/>
-          <w:szCs w:val="40"/>
-        </w:rPr>
-        <w:t>Ss</w:t>
-      </w:r>
-    </w:p>
-    <w:p>
-      <w:pPr>
-        <w:pStyle w:val="Heading1"/>
-        <w:numPr>
-          <w:ilvl w:val="1"/>
-          <w:numId w:val="3"/>
-        </w:numPr>
-        <w:shd w:val="clear" w:color="auto" w:fill="FFFFFF"/>
-        <w:spacing w:before="0" w:beforeAutospacing="0" w:line="600" w:lineRule="atLeast"/>
-        <w:rPr>
-          <w:rFonts w:ascii="Verdana" w:eastAsiaTheme="minorHAnsi" w:hAnsi="Verdana"/>
-          <w:bCs w:val="0"/>
-          <w:kern w:val="0"/>
-          <w:sz w:val="40"/>
-          <w:szCs w:val="40"/>
-        </w:rPr>
-      </w:pPr>
-      <w:r>
-        <w:rPr>
-          <w:rFonts w:ascii="Verdana" w:eastAsiaTheme="minorHAnsi" w:hAnsi="Verdana"/>
-          <w:bCs w:val="0"/>
-          <w:kern w:val="0"/>
-          <w:sz w:val="40"/>
-          <w:szCs w:val="40"/>
-        </w:rPr>
-        <w:t>Ss</w:t>
-      </w:r>
-    </w:p>
-    <w:p>
-      <w:pPr>
-        <w:pStyle w:val="Heading1"/>
-        <w:numPr>
-          <w:ilvl w:val="1"/>
-          <w:numId w:val="3"/>
-        </w:numPr>
-        <w:shd w:val="clear" w:color="auto" w:fill="FFFFFF"/>
-        <w:spacing w:before="0" w:beforeAutospacing="0" w:line="600" w:lineRule="atLeast"/>
-        <w:rPr>
-          <w:rFonts w:ascii="Verdana" w:eastAsiaTheme="minorHAnsi" w:hAnsi="Verdana"/>
-          <w:bCs w:val="0"/>
-          <w:kern w:val="0"/>
-          <w:sz w:val="40"/>
-          <w:szCs w:val="40"/>
-        </w:rPr>
-      </w:pPr>
-      <w:r>
-        <w:rPr>
-          <w:rFonts w:ascii="Verdana" w:eastAsiaTheme="minorHAnsi" w:hAnsi="Verdana"/>
-          <w:bCs w:val="0"/>
-          <w:kern w:val="0"/>
-          <w:sz w:val="40"/>
-          <w:szCs w:val="40"/>
-        </w:rPr>
-        <w:t>Ss</w:t>
-      </w:r>
-    </w:p>
-    <w:p>
-      <w:pPr>
-        <w:pStyle w:val="Heading1"/>
-        <w:numPr>
-          <w:ilvl w:val="1"/>
-          <w:numId w:val="3"/>
-        </w:numPr>
-        <w:shd w:val="clear" w:color="auto" w:fill="FFFFFF"/>
-        <w:spacing w:before="0" w:beforeAutospacing="0" w:line="600" w:lineRule="atLeast"/>
-        <w:rPr>
-          <w:rFonts w:ascii="Verdana" w:eastAsiaTheme="minorHAnsi" w:hAnsi="Verdana"/>
-          <w:bCs w:val="0"/>
-          <w:kern w:val="0"/>
-          <w:sz w:val="40"/>
-          <w:szCs w:val="40"/>
-        </w:rPr>
-      </w:pPr>
-      <w:r>
-        <w:rPr>
-          <w:rFonts w:ascii="Verdana" w:eastAsiaTheme="minorHAnsi" w:hAnsi="Verdana"/>
-          <w:bCs w:val="0"/>
-          <w:kern w:val="0"/>
-          <w:sz w:val="40"/>
-          <w:szCs w:val="40"/>
-        </w:rPr>
-        <w:t>s</w:t>
+          <w:color w:val="000000"/>
+        </w:rPr>
+        <w:t>Tuy nhiên, bên cạnh những tác động tích cực, CMCN 4.0 cũng đem đến những thách thức nhất định đối với thị trường lao động (TTLĐ) của nước ta. Đó là nhiều việc làm có khả năng bị mất đi, dẫn đến vấn đề thất nghiệp và bất bình đẳng trong thu nhập có nguy cơ gia tăng nhanh, kéo theo khoảng cách giàu nghèo trong xã hội ngày càng doãng rộng ra và nhiều hệ quả xã hội khác…</w:t>
       </w:r>
     </w:p>
     <w:p>
@@ -3656,179 +3248,12 @@
         <w:rPr>
           <w:rFonts w:ascii="Verdana" w:hAnsi="Verdana" w:cs="Times New Roman"/>
           <w:b/>
-          <w:color w:val="FF0000"/>
-          <w:sz w:val="72"/>
-          <w:szCs w:val="72"/>
-        </w:rPr>
-      </w:pPr>
-    </w:p>
-    <w:p>
-      <w:pPr>
-        <w:tabs>
-          <w:tab w:val="left" w:pos="2590"/>
-        </w:tabs>
-        <w:rPr>
-          <w:rFonts w:ascii="Verdana" w:hAnsi="Verdana" w:cs="Times New Roman"/>
-          <w:b/>
-          <w:color w:val="FF0000"/>
-          <w:sz w:val="72"/>
-          <w:szCs w:val="72"/>
-        </w:rPr>
-      </w:pPr>
-    </w:p>
-    <w:p>
-      <w:pPr>
-        <w:tabs>
-          <w:tab w:val="left" w:pos="2590"/>
-        </w:tabs>
-        <w:rPr>
-          <w:rFonts w:ascii="Verdana" w:hAnsi="Verdana" w:cs="Times New Roman"/>
-          <w:b/>
-          <w:color w:val="FF0000"/>
-          <w:sz w:val="72"/>
-          <w:szCs w:val="72"/>
-        </w:rPr>
-      </w:pPr>
-    </w:p>
-    <w:p>
-      <w:pPr>
-        <w:tabs>
-          <w:tab w:val="left" w:pos="2590"/>
-        </w:tabs>
-        <w:rPr>
-          <w:rFonts w:ascii="Verdana" w:hAnsi="Verdana" w:cs="Times New Roman"/>
-          <w:b/>
-          <w:color w:val="FF0000"/>
-          <w:sz w:val="72"/>
-          <w:szCs w:val="72"/>
-        </w:rPr>
-      </w:pPr>
-    </w:p>
-    <w:p>
-      <w:pPr>
-        <w:tabs>
-          <w:tab w:val="left" w:pos="2590"/>
-        </w:tabs>
-        <w:rPr>
-          <w:rFonts w:ascii="Verdana" w:hAnsi="Verdana" w:cs="Times New Roman"/>
-          <w:b/>
-          <w:color w:val="FF0000"/>
-          <w:sz w:val="72"/>
-          <w:szCs w:val="72"/>
-        </w:rPr>
-      </w:pPr>
-    </w:p>
-    <w:p>
-      <w:pPr>
-        <w:tabs>
-          <w:tab w:val="left" w:pos="2590"/>
-        </w:tabs>
-        <w:rPr>
-          <w:rFonts w:ascii="Verdana" w:hAnsi="Verdana" w:cs="Times New Roman"/>
-          <w:b/>
-          <w:color w:val="FF0000"/>
-          <w:sz w:val="72"/>
-          <w:szCs w:val="72"/>
-        </w:rPr>
-      </w:pPr>
-    </w:p>
-    <w:p>
-      <w:pPr>
-        <w:tabs>
-          <w:tab w:val="left" w:pos="2590"/>
-        </w:tabs>
-        <w:rPr>
-          <w:rFonts w:ascii="Verdana" w:hAnsi="Verdana" w:cs="Times New Roman"/>
-          <w:b/>
-          <w:color w:val="FF0000"/>
-          <w:sz w:val="72"/>
-          <w:szCs w:val="72"/>
-        </w:rPr>
-      </w:pPr>
-    </w:p>
-    <w:p>
-      <w:pPr>
-        <w:tabs>
-          <w:tab w:val="left" w:pos="2590"/>
-        </w:tabs>
-        <w:rPr>
-          <w:rFonts w:ascii="Verdana" w:hAnsi="Verdana" w:cs="Times New Roman"/>
-          <w:b/>
-          <w:color w:val="FF0000"/>
-          <w:sz w:val="72"/>
-          <w:szCs w:val="72"/>
-        </w:rPr>
-      </w:pPr>
-    </w:p>
-    <w:p>
-      <w:pPr>
-        <w:tabs>
-          <w:tab w:val="left" w:pos="2590"/>
-        </w:tabs>
-        <w:rPr>
-          <w:rFonts w:ascii="Verdana" w:hAnsi="Verdana" w:cs="Times New Roman"/>
-          <w:b/>
-          <w:color w:val="FF0000"/>
-          <w:sz w:val="72"/>
-          <w:szCs w:val="72"/>
-        </w:rPr>
-      </w:pPr>
-    </w:p>
-    <w:p>
-      <w:pPr>
-        <w:tabs>
-          <w:tab w:val="left" w:pos="2590"/>
-        </w:tabs>
-        <w:rPr>
-          <w:rFonts w:ascii="Verdana" w:hAnsi="Verdana" w:cs="Times New Roman"/>
-          <w:b/>
-          <w:color w:val="FF0000"/>
-          <w:sz w:val="72"/>
-          <w:szCs w:val="72"/>
-        </w:rPr>
-      </w:pPr>
-    </w:p>
-    <w:p>
-      <w:pPr>
-        <w:tabs>
-          <w:tab w:val="left" w:pos="2590"/>
-        </w:tabs>
-        <w:rPr>
-          <w:rFonts w:ascii="Verdana" w:hAnsi="Verdana" w:cs="Times New Roman"/>
-          <w:b/>
-          <w:color w:val="FF0000"/>
-          <w:sz w:val="72"/>
-          <w:szCs w:val="72"/>
-        </w:rPr>
-      </w:pPr>
-    </w:p>
-    <w:p>
-      <w:pPr>
-        <w:tabs>
-          <w:tab w:val="left" w:pos="2590"/>
-        </w:tabs>
-        <w:rPr>
-          <w:rFonts w:ascii="Verdana" w:hAnsi="Verdana" w:cs="Times New Roman"/>
-          <w:b/>
-          <w:color w:val="FF0000"/>
-          <w:sz w:val="72"/>
-          <w:szCs w:val="72"/>
-        </w:rPr>
-      </w:pPr>
-    </w:p>
-    <w:p>
-      <w:pPr>
-        <w:tabs>
-          <w:tab w:val="left" w:pos="2590"/>
-        </w:tabs>
-        <w:rPr>
-          <w:rFonts w:ascii="Verdana" w:hAnsi="Verdana" w:cs="Times New Roman"/>
-          <w:b/>
-          <w:color w:val="FF0000"/>
-          <w:sz w:val="72"/>
-          <w:szCs w:val="72"/>
-        </w:rPr>
-      </w:pPr>
+          <w:sz w:val="40"/>
+          <w:szCs w:val="40"/>
+        </w:rPr>
+      </w:pPr>
+      <w:bookmarkStart w:id="0" w:name="_GoBack"/>
+      <w:bookmarkEnd w:id="0"/>
     </w:p>
     <w:p>
       <w:pPr>
@@ -3842,29 +3267,13 @@
           <w:szCs w:val="40"/>
         </w:rPr>
       </w:pPr>
-      <w:bookmarkStart w:id="0" w:name="_GoBack"/>
-      <w:bookmarkEnd w:id="0"/>
-    </w:p>
-    <w:p>
-      <w:pPr>
-        <w:tabs>
-          <w:tab w:val="left" w:pos="2590"/>
-        </w:tabs>
+      <w:r>
         <w:rPr>
           <w:rFonts w:ascii="Verdana" w:hAnsi="Verdana" w:cs="Times New Roman"/>
           <w:b/>
           <w:sz w:val="40"/>
           <w:szCs w:val="40"/>
         </w:rPr>
-      </w:pPr>
-      <w:r>
-        <w:rPr>
-          <w:rFonts w:ascii="Verdana" w:hAnsi="Verdana" w:cs="Times New Roman"/>
-          <w:b/>
-          <w:sz w:val="40"/>
-          <w:szCs w:val="40"/>
-        </w:rPr>
-        <w:lastRenderedPageBreak/>
         <w:t>II. ỨNG DỤNG CÔNG NGHIỆP 4.0</w:t>
       </w:r>
       <w:r>
@@ -20047,7 +19456,7 @@
             <w:bCs/>
             <w:noProof/>
           </w:rPr>
-          <w:t>32</w:t>
+          <w:t>38</w:t>
         </w:r>
         <w:r>
           <w:rPr>
@@ -23163,7 +22572,7 @@
 </file>
 
 <file path=customXml/itemProps1.xml><?xml version="1.0" encoding="utf-8"?>
-<ds:datastoreItem xmlns:ds="http://schemas.openxmlformats.org/officeDocument/2006/customXml" ds:itemID="{ED2A6FCC-34DF-424D-85BF-BCF814F24A52}">
+<ds:datastoreItem xmlns:ds="http://schemas.openxmlformats.org/officeDocument/2006/customXml" ds:itemID="{7AF12519-C359-4647-A944-19CDE1F75C41}">
   <ds:schemaRefs>
     <ds:schemaRef ds:uri="http://schemas.openxmlformats.org/officeDocument/2006/bibliography"/>
   </ds:schemaRefs>

</xml_diff>

<commit_message>
Khái niệm An ninh mạng
</commit_message>
<xml_diff>
--- a/report.docx
+++ b/report.docx
@@ -20754,6 +20754,439 @@
           <w:t>https://vi.wikipedia.org/wiki/Internet_V%E1%BA%A1n_V%E1%BA%ADt</w:t>
         </w:r>
       </w:hyperlink>
+    </w:p>
+    <w:p>
+      <w:pPr>
+        <w:tabs>
+          <w:tab w:val="left" w:pos="2590"/>
+        </w:tabs>
+        <w:rPr>
+          <w:sz w:val="28"/>
+        </w:rPr>
+      </w:pPr>
+    </w:p>
+    <w:p>
+      <w:pPr>
+        <w:tabs>
+          <w:tab w:val="left" w:pos="2590"/>
+        </w:tabs>
+        <w:rPr>
+          <w:sz w:val="28"/>
+        </w:rPr>
+      </w:pPr>
+      <w:r>
+        <w:rPr>
+          <w:sz w:val="28"/>
+        </w:rPr>
+        <w:lastRenderedPageBreak/>
+        <w:t>3. CYBERSUCURITY (</w:t>
+      </w:r>
+      <w:proofErr w:type="gramStart"/>
+      <w:r>
+        <w:rPr>
+          <w:sz w:val="28"/>
+        </w:rPr>
+        <w:t>An</w:t>
+      </w:r>
+      <w:proofErr w:type="gramEnd"/>
+      <w:r>
+        <w:rPr>
+          <w:sz w:val="28"/>
+        </w:rPr>
+        <w:t xml:space="preserve"> ninh mạng)</w:t>
+      </w:r>
+    </w:p>
+    <w:p>
+      <w:pPr>
+        <w:tabs>
+          <w:tab w:val="left" w:pos="2590"/>
+        </w:tabs>
+        <w:rPr>
+          <w:sz w:val="28"/>
+        </w:rPr>
+      </w:pPr>
+      <w:r>
+        <w:rPr>
+          <w:noProof/>
+          <w:sz w:val="28"/>
+        </w:rPr>
+        <w:drawing>
+          <wp:inline distT="0" distB="0" distL="0" distR="0">
+            <wp:extent cx="5524500" cy="5276850"/>
+            <wp:effectExtent l="0" t="0" r="0" b="0"/>
+            <wp:docPr id="17" name="Picture 17"/>
+            <wp:cNvGraphicFramePr>
+              <a:graphicFrameLocks xmlns:a="http://schemas.openxmlformats.org/drawingml/2006/main" noChangeAspect="1"/>
+            </wp:cNvGraphicFramePr>
+            <a:graphic xmlns:a="http://schemas.openxmlformats.org/drawingml/2006/main">
+              <a:graphicData uri="http://schemas.openxmlformats.org/drawingml/2006/picture">
+                <pic:pic xmlns:pic="http://schemas.openxmlformats.org/drawingml/2006/picture">
+                  <pic:nvPicPr>
+                    <pic:cNvPr id="0" name="tải xuống (1)2.jpg"/>
+                    <pic:cNvPicPr/>
+                  </pic:nvPicPr>
+                  <pic:blipFill>
+                    <a:blip r:embed="rId280">
+                      <a:extLst>
+                        <a:ext uri="{28A0092B-C50C-407E-A947-70E740481C1C}">
+                          <a14:useLocalDpi xmlns:a14="http://schemas.microsoft.com/office/drawing/2010/main" val="0"/>
+                        </a:ext>
+                      </a:extLst>
+                    </a:blip>
+                    <a:stretch>
+                      <a:fillRect/>
+                    </a:stretch>
+                  </pic:blipFill>
+                  <pic:spPr>
+                    <a:xfrm>
+                      <a:off x="0" y="0"/>
+                      <a:ext cx="5524500" cy="5276850"/>
+                    </a:xfrm>
+                    <a:prstGeom prst="rect">
+                      <a:avLst/>
+                    </a:prstGeom>
+                  </pic:spPr>
+                </pic:pic>
+              </a:graphicData>
+            </a:graphic>
+          </wp:inline>
+        </w:drawing>
+      </w:r>
+    </w:p>
+    <w:p>
+      <w:pPr>
+        <w:tabs>
+          <w:tab w:val="left" w:pos="2590"/>
+        </w:tabs>
+      </w:pPr>
+    </w:p>
+    <w:p>
+      <w:pPr>
+        <w:tabs>
+          <w:tab w:val="left" w:pos="2590"/>
+        </w:tabs>
+        <w:rPr>
+          <w:sz w:val="28"/>
+        </w:rPr>
+      </w:pPr>
+      <w:r>
+        <w:rPr>
+          <w:sz w:val="28"/>
+        </w:rPr>
+        <w:t>3.1 Khái niệm</w:t>
+      </w:r>
+    </w:p>
+    <w:p>
+      <w:pPr>
+        <w:rPr>
+          <w:rFonts w:ascii="Arial" w:hAnsi="Arial" w:cs="Arial"/>
+          <w:color w:val="222222"/>
+          <w:sz w:val="21"/>
+          <w:szCs w:val="21"/>
+          <w:shd w:val="clear" w:color="auto" w:fill="FFFFFF"/>
+        </w:rPr>
+      </w:pPr>
+      <w:r>
+        <w:rPr>
+          <w:sz w:val="28"/>
+        </w:rPr>
+        <w:t xml:space="preserve"> i. </w:t>
+      </w:r>
+      <w:r>
+        <w:rPr>
+          <w:b/>
+          <w:sz w:val="28"/>
+        </w:rPr>
+        <w:t xml:space="preserve">An ninh mạng </w:t>
+      </w:r>
+      <w:r>
+        <w:rPr>
+          <w:rFonts w:ascii="Arial" w:hAnsi="Arial" w:cs="Arial"/>
+          <w:color w:val="222222"/>
+          <w:sz w:val="21"/>
+          <w:szCs w:val="21"/>
+          <w:shd w:val="clear" w:color="auto" w:fill="FFFFFF"/>
+        </w:rPr>
+        <w:t>là việc bảo vệ hệ thống mạng máy tính từ các hành vi </w:t>
+      </w:r>
+      <w:hyperlink r:id="rId281" w:tooltip="Trộm cắp" w:history="1">
+        <w:r>
+          <w:rPr>
+            <w:rStyle w:val="Hyperlink"/>
+            <w:rFonts w:ascii="Arial" w:hAnsi="Arial" w:cs="Arial"/>
+            <w:color w:val="0B0080"/>
+            <w:sz w:val="21"/>
+            <w:szCs w:val="21"/>
+            <w:shd w:val="clear" w:color="auto" w:fill="FFFFFF"/>
+          </w:rPr>
+          <w:t>trộm cắp</w:t>
+        </w:r>
+      </w:hyperlink>
+      <w:r>
+        <w:rPr>
+          <w:rFonts w:ascii="Arial" w:hAnsi="Arial" w:cs="Arial"/>
+          <w:color w:val="222222"/>
+          <w:sz w:val="21"/>
+          <w:szCs w:val="21"/>
+          <w:shd w:val="clear" w:color="auto" w:fill="FFFFFF"/>
+        </w:rPr>
+        <w:t> hoặc làm hư hỏng </w:t>
+      </w:r>
+      <w:hyperlink r:id="rId282" w:tooltip="Phần cứng" w:history="1">
+        <w:r>
+          <w:rPr>
+            <w:rStyle w:val="Hyperlink"/>
+            <w:rFonts w:ascii="Arial" w:hAnsi="Arial" w:cs="Arial"/>
+            <w:color w:val="0B0080"/>
+            <w:sz w:val="21"/>
+            <w:szCs w:val="21"/>
+            <w:shd w:val="clear" w:color="auto" w:fill="FFFFFF"/>
+          </w:rPr>
+          <w:t>phần cứng</w:t>
+        </w:r>
+      </w:hyperlink>
+      <w:r>
+        <w:rPr>
+          <w:rFonts w:ascii="Arial" w:hAnsi="Arial" w:cs="Arial"/>
+          <w:color w:val="222222"/>
+          <w:sz w:val="21"/>
+          <w:szCs w:val="21"/>
+          <w:shd w:val="clear" w:color="auto" w:fill="FFFFFF"/>
+        </w:rPr>
+        <w:t>, </w:t>
+      </w:r>
+      <w:hyperlink r:id="rId283" w:tooltip="Phần mềm" w:history="1">
+        <w:r>
+          <w:rPr>
+            <w:rStyle w:val="Hyperlink"/>
+            <w:rFonts w:ascii="Arial" w:hAnsi="Arial" w:cs="Arial"/>
+            <w:color w:val="0B0080"/>
+            <w:sz w:val="21"/>
+            <w:szCs w:val="21"/>
+            <w:shd w:val="clear" w:color="auto" w:fill="FFFFFF"/>
+          </w:rPr>
+          <w:t>phần mềm</w:t>
+        </w:r>
+      </w:hyperlink>
+      <w:r>
+        <w:rPr>
+          <w:rFonts w:ascii="Arial" w:hAnsi="Arial" w:cs="Arial"/>
+          <w:color w:val="222222"/>
+          <w:sz w:val="21"/>
+          <w:szCs w:val="21"/>
+          <w:shd w:val="clear" w:color="auto" w:fill="FFFFFF"/>
+        </w:rPr>
+        <w:t> hoặc các dữ liệu, cũng như từ sự </w:t>
+      </w:r>
+      <w:hyperlink r:id="rId284" w:tooltip="Tấn công từ chối dịch vụ" w:history="1">
+        <w:r>
+          <w:rPr>
+            <w:rStyle w:val="Hyperlink"/>
+            <w:rFonts w:ascii="Arial" w:hAnsi="Arial" w:cs="Arial"/>
+            <w:color w:val="0B0080"/>
+            <w:sz w:val="21"/>
+            <w:szCs w:val="21"/>
+            <w:shd w:val="clear" w:color="auto" w:fill="FFFFFF"/>
+          </w:rPr>
+          <w:t>gián đoạn</w:t>
+        </w:r>
+      </w:hyperlink>
+      <w:r>
+        <w:rPr>
+          <w:rFonts w:ascii="Arial" w:hAnsi="Arial" w:cs="Arial"/>
+          <w:color w:val="222222"/>
+          <w:sz w:val="21"/>
+          <w:szCs w:val="21"/>
+          <w:shd w:val="clear" w:color="auto" w:fill="FFFFFF"/>
+        </w:rPr>
+        <w:t> hoặc </w:t>
+      </w:r>
+      <w:hyperlink r:id="rId285" w:tooltip="Botnet" w:history="1">
+        <w:r>
+          <w:rPr>
+            <w:rStyle w:val="Hyperlink"/>
+            <w:rFonts w:ascii="Arial" w:hAnsi="Arial" w:cs="Arial"/>
+            <w:color w:val="0B0080"/>
+            <w:sz w:val="21"/>
+            <w:szCs w:val="21"/>
+            <w:shd w:val="clear" w:color="auto" w:fill="FFFFFF"/>
+          </w:rPr>
+          <w:t>chuyển lạc hướng</w:t>
+        </w:r>
+      </w:hyperlink>
+      <w:r>
+        <w:rPr>
+          <w:rFonts w:ascii="Arial" w:hAnsi="Arial" w:cs="Arial"/>
+          <w:color w:val="222222"/>
+          <w:sz w:val="21"/>
+          <w:szCs w:val="21"/>
+          <w:shd w:val="clear" w:color="auto" w:fill="FFFFFF"/>
+        </w:rPr>
+        <w:t> của các dịch vụ được cung cấp.</w:t>
+      </w:r>
+    </w:p>
+    <w:p>
+      <w:pPr>
+        <w:rPr>
+          <w:rFonts w:ascii="Arial" w:hAnsi="Arial" w:cs="Arial"/>
+          <w:color w:val="222222"/>
+          <w:sz w:val="21"/>
+          <w:szCs w:val="21"/>
+          <w:shd w:val="clear" w:color="auto" w:fill="FFFFFF"/>
+        </w:rPr>
+      </w:pPr>
+      <w:r>
+        <w:rPr>
+          <w:rFonts w:ascii="Arial" w:hAnsi="Arial" w:cs="Arial"/>
+          <w:color w:val="222222"/>
+          <w:sz w:val="28"/>
+          <w:szCs w:val="21"/>
+          <w:shd w:val="clear" w:color="auto" w:fill="FFFFFF"/>
+        </w:rPr>
+        <w:t>ii</w:t>
+      </w:r>
+      <w:r>
+        <w:rPr>
+          <w:rFonts w:ascii="Arial" w:hAnsi="Arial" w:cs="Arial"/>
+          <w:b/>
+          <w:color w:val="222222"/>
+          <w:sz w:val="28"/>
+          <w:szCs w:val="21"/>
+          <w:shd w:val="clear" w:color="auto" w:fill="FFFFFF"/>
+        </w:rPr>
+        <w:t xml:space="preserve">. An ninh mạng bao gồm </w:t>
+      </w:r>
+      <w:r>
+        <w:rPr>
+          <w:rFonts w:ascii="Arial" w:hAnsi="Arial" w:cs="Arial"/>
+          <w:color w:val="222222"/>
+          <w:sz w:val="21"/>
+          <w:szCs w:val="21"/>
+          <w:shd w:val="clear" w:color="auto" w:fill="FFFFFF"/>
+        </w:rPr>
+        <w:t>việc kiểm soát truy cập vật lý đến phần cứng, cũng như bảo vệ chống lại tác hại có thể xảy ra qua truy cập mạng máy tính, cơ sở dữ liệu (</w:t>
+      </w:r>
+      <w:hyperlink r:id="rId286" w:tooltip="SQL injection" w:history="1">
+        <w:r>
+          <w:rPr>
+            <w:rStyle w:val="Hyperlink"/>
+            <w:rFonts w:ascii="Arial" w:hAnsi="Arial" w:cs="Arial"/>
+            <w:color w:val="0B0080"/>
+            <w:sz w:val="21"/>
+            <w:szCs w:val="21"/>
+            <w:shd w:val="clear" w:color="auto" w:fill="FFFFFF"/>
+          </w:rPr>
+          <w:t>SQL injection</w:t>
+        </w:r>
+      </w:hyperlink>
+      <w:r>
+        <w:rPr>
+          <w:rFonts w:ascii="Arial" w:hAnsi="Arial" w:cs="Arial"/>
+          <w:color w:val="222222"/>
+          <w:sz w:val="21"/>
+          <w:szCs w:val="21"/>
+          <w:shd w:val="clear" w:color="auto" w:fill="FFFFFF"/>
+        </w:rPr>
+        <w:t>) và việc lợi dụng lỗ hổng phần mềm (code injection).</w:t>
+      </w:r>
+      <w:hyperlink r:id="rId287" w:anchor="cite_note-2" w:history="1">
+        <w:r>
+          <w:rPr>
+            <w:rStyle w:val="Hyperlink"/>
+            <w:rFonts w:ascii="Arial" w:hAnsi="Arial" w:cs="Arial"/>
+            <w:color w:val="0B0080"/>
+            <w:sz w:val="17"/>
+            <w:szCs w:val="17"/>
+            <w:shd w:val="clear" w:color="auto" w:fill="FFFFFF"/>
+            <w:vertAlign w:val="superscript"/>
+          </w:rPr>
+          <w:t>[2]</w:t>
+        </w:r>
+      </w:hyperlink>
+      <w:r>
+        <w:rPr>
+          <w:rFonts w:ascii="Arial" w:hAnsi="Arial" w:cs="Arial"/>
+          <w:color w:val="222222"/>
+          <w:sz w:val="21"/>
+          <w:szCs w:val="21"/>
+          <w:shd w:val="clear" w:color="auto" w:fill="FFFFFF"/>
+        </w:rPr>
+        <w:t xml:space="preserve"> Do sai lầm của những người điều hành, dù cố ý hoặc do bất cẩn, </w:t>
+      </w:r>
+      <w:proofErr w:type="gramStart"/>
+      <w:r>
+        <w:rPr>
+          <w:rFonts w:ascii="Arial" w:hAnsi="Arial" w:cs="Arial"/>
+          <w:color w:val="222222"/>
+          <w:sz w:val="21"/>
+          <w:szCs w:val="21"/>
+          <w:shd w:val="clear" w:color="auto" w:fill="FFFFFF"/>
+        </w:rPr>
+        <w:t>an</w:t>
+      </w:r>
+      <w:proofErr w:type="gramEnd"/>
+      <w:r>
+        <w:rPr>
+          <w:rFonts w:ascii="Arial" w:hAnsi="Arial" w:cs="Arial"/>
+          <w:color w:val="222222"/>
+          <w:sz w:val="21"/>
+          <w:szCs w:val="21"/>
+          <w:shd w:val="clear" w:color="auto" w:fill="FFFFFF"/>
+        </w:rPr>
+        <w:t xml:space="preserve"> ninh công nghệ thông tin có thể bị </w:t>
+      </w:r>
+      <w:hyperlink r:id="rId288" w:tooltip="Lừa đảo phi kỹ thuật" w:history="1">
+        <w:r>
+          <w:rPr>
+            <w:rStyle w:val="Hyperlink"/>
+            <w:rFonts w:ascii="Arial" w:hAnsi="Arial" w:cs="Arial"/>
+            <w:color w:val="0B0080"/>
+            <w:sz w:val="21"/>
+            <w:szCs w:val="21"/>
+            <w:shd w:val="clear" w:color="auto" w:fill="FFFFFF"/>
+          </w:rPr>
+          <w:t>lừa đảo phi kỹ thuật</w:t>
+        </w:r>
+      </w:hyperlink>
+      <w:r>
+        <w:rPr>
+          <w:rFonts w:ascii="Arial" w:hAnsi="Arial" w:cs="Arial"/>
+          <w:color w:val="222222"/>
+          <w:sz w:val="21"/>
+          <w:szCs w:val="21"/>
+          <w:shd w:val="clear" w:color="auto" w:fill="FFFFFF"/>
+        </w:rPr>
+        <w:t> để vượt qua các thủ tục an toàn thông qua các phương pháp khác nhau.</w:t>
+      </w:r>
+    </w:p>
+    <w:p>
+      <w:pPr>
+        <w:rPr>
+          <w:rFonts w:ascii="Arial" w:hAnsi="Arial" w:cs="Arial"/>
+          <w:b/>
+          <w:color w:val="222222"/>
+          <w:sz w:val="28"/>
+          <w:szCs w:val="21"/>
+          <w:shd w:val="clear" w:color="auto" w:fill="FFFFFF"/>
+        </w:rPr>
+      </w:pPr>
+    </w:p>
+    <w:p>
+      <w:pPr>
+        <w:tabs>
+          <w:tab w:val="left" w:pos="2590"/>
+        </w:tabs>
+        <w:rPr>
+          <w:sz w:val="28"/>
+        </w:rPr>
+      </w:pPr>
+    </w:p>
+    <w:p>
+      <w:pPr>
+        <w:tabs>
+          <w:tab w:val="left" w:pos="2590"/>
+        </w:tabs>
+      </w:pPr>
       <w:bookmarkStart w:id="0" w:name="_GoBack"/>
       <w:bookmarkEnd w:id="0"/>
     </w:p>
@@ -20762,58 +21195,6 @@
         <w:tabs>
           <w:tab w:val="left" w:pos="2590"/>
         </w:tabs>
-        <w:rPr>
-          <w:sz w:val="28"/>
-        </w:rPr>
-      </w:pPr>
-    </w:p>
-    <w:p>
-      <w:pPr>
-        <w:tabs>
-          <w:tab w:val="left" w:pos="2590"/>
-        </w:tabs>
-      </w:pPr>
-    </w:p>
-    <w:p>
-      <w:pPr>
-        <w:tabs>
-          <w:tab w:val="left" w:pos="2590"/>
-        </w:tabs>
-      </w:pPr>
-    </w:p>
-    <w:p>
-      <w:pPr>
-        <w:tabs>
-          <w:tab w:val="left" w:pos="2590"/>
-        </w:tabs>
-      </w:pPr>
-    </w:p>
-    <w:p>
-      <w:pPr>
-        <w:tabs>
-          <w:tab w:val="left" w:pos="2590"/>
-        </w:tabs>
-      </w:pPr>
-    </w:p>
-    <w:p>
-      <w:pPr>
-        <w:tabs>
-          <w:tab w:val="left" w:pos="2590"/>
-        </w:tabs>
-      </w:pPr>
-    </w:p>
-    <w:p>
-      <w:pPr>
-        <w:tabs>
-          <w:tab w:val="left" w:pos="2590"/>
-        </w:tabs>
-      </w:pPr>
-    </w:p>
-    <w:p>
-      <w:pPr>
-        <w:tabs>
-          <w:tab w:val="left" w:pos="2590"/>
-        </w:tabs>
       </w:pPr>
     </w:p>
     <w:p>
@@ -32192,7 +32573,7 @@
       </w:pPr>
     </w:p>
     <w:sectPr>
-      <w:headerReference w:type="default" r:id="rId280"/>
+      <w:headerReference w:type="default" r:id="rId289"/>
       <w:pgSz w:w="12240" w:h="15840"/>
       <w:pgMar w:top="1440" w:right="1440" w:bottom="1440" w:left="1440" w:header="720" w:footer="720" w:gutter="0"/>
       <w:cols w:space="720"/>
@@ -32295,7 +32676,7 @@
             <w:bCs/>
             <w:noProof/>
           </w:rPr>
-          <w:t>64</w:t>
+          <w:t>65</w:t>
         </w:r>
         <w:r>
           <w:rPr>
@@ -35628,7 +36009,7 @@
   <a:extraClrSchemeLst/>
   <a:extLst>
     <a:ext uri="{05A4C25C-085E-4340-85A3-A5531E510DB2}">
-      <thm15:themeFamily xmlns:thm15="http://schemas.microsoft.com/office/thememl/2012/main" xmlns="" name="Office Theme" id="{62F939B6-93AF-4DB8-9C6B-D6C7DFDC589F}" vid="{4A3C46E8-61CC-4603-A589-7422A47A8E4A}"/>
+      <thm15:themeFamily xmlns="" xmlns:thm15="http://schemas.microsoft.com/office/thememl/2012/main" name="Office Theme" id="{62F939B6-93AF-4DB8-9C6B-D6C7DFDC589F}" vid="{4A3C46E8-61CC-4603-A589-7422A47A8E4A}"/>
     </a:ext>
   </a:extLst>
 </a:theme>
@@ -35639,7 +36020,7 @@
 </file>
 
 <file path=customXml/itemProps1.xml><?xml version="1.0" encoding="utf-8"?>
-<ds:datastoreItem xmlns:ds="http://schemas.openxmlformats.org/officeDocument/2006/customXml" ds:itemID="{19DA1111-C3C4-41F1-8DFC-384DF218D8EE}">
+<ds:datastoreItem xmlns:ds="http://schemas.openxmlformats.org/officeDocument/2006/customXml" ds:itemID="{2B85663B-C90F-4504-9832-4F44F9EA3A8F}">
   <ds:schemaRefs>
     <ds:schemaRef ds:uri="http://schemas.openxmlformats.org/officeDocument/2006/bibliography"/>
   </ds:schemaRefs>

</xml_diff>

<commit_message>
An ninh mạng được chia thành 3 nhóm
Lỗ hổng bảo mật và các loại tấn công
</commit_message>
<xml_diff>
--- a/report.docx
+++ b/report.docx
@@ -21186,6 +21186,632 @@
         <w:tabs>
           <w:tab w:val="left" w:pos="2590"/>
         </w:tabs>
+        <w:rPr>
+          <w:sz w:val="28"/>
+        </w:rPr>
+      </w:pPr>
+      <w:proofErr w:type="gramStart"/>
+      <w:r>
+        <w:rPr>
+          <w:sz w:val="28"/>
+        </w:rPr>
+        <w:t>3.2. An</w:t>
+      </w:r>
+      <w:proofErr w:type="gramEnd"/>
+      <w:r>
+        <w:rPr>
+          <w:sz w:val="28"/>
+        </w:rPr>
+        <w:t xml:space="preserve"> ninh mạng được chia làm 3 nhóm </w:t>
+      </w:r>
+    </w:p>
+    <w:p>
+      <w:pPr>
+        <w:rPr>
+          <w:rFonts w:ascii="Arial" w:hAnsi="Arial" w:cs="Arial"/>
+          <w:color w:val="222222"/>
+          <w:sz w:val="21"/>
+          <w:szCs w:val="21"/>
+          <w:shd w:val="clear" w:color="auto" w:fill="FFFFFF"/>
+        </w:rPr>
+      </w:pPr>
+      <w:r>
+        <w:rPr>
+          <w:sz w:val="28"/>
+        </w:rPr>
+        <w:t xml:space="preserve">i. </w:t>
+      </w:r>
+      <w:r>
+        <w:rPr>
+          <w:b/>
+          <w:sz w:val="28"/>
+        </w:rPr>
+        <w:t>Hacker mũ trắng</w:t>
+      </w:r>
+      <w:r>
+        <w:rPr>
+          <w:sz w:val="28"/>
+        </w:rPr>
+        <w:t xml:space="preserve"> </w:t>
+      </w:r>
+      <w:r>
+        <w:rPr>
+          <w:rFonts w:ascii="Arial" w:hAnsi="Arial" w:cs="Arial"/>
+          <w:color w:val="222222"/>
+          <w:sz w:val="21"/>
+          <w:szCs w:val="21"/>
+          <w:shd w:val="clear" w:color="auto" w:fill="FFFFFF"/>
+        </w:rPr>
+        <w:t>(white hat hacker) – cũng còn gọi là "ethical hacker" (hacker có nguyên tắc/đạo đức) hay penetration tester (người xâm nhập thử ngiệm vào hệ thống). Hacker mũ trắng là những chuyên gia công nghệ làm nhiệm vụ xâm nhập thử nghiệm vào hệ thống công nghệ thông tin để tìm ra lỗ hổng, từ đó yêu cầu người chủ hệ thống phải vá lỗi hệ thống để phòng ngừa các xâm nhập khác sau này với ý đồ xấu (thường là của các hacker mũ đen).</w:t>
+      </w:r>
+    </w:p>
+    <w:p>
+      <w:pPr>
+        <w:shd w:val="clear" w:color="auto" w:fill="FFFFFF"/>
+        <w:spacing w:before="100" w:beforeAutospacing="1" w:after="24" w:line="240" w:lineRule="auto"/>
+        <w:rPr>
+          <w:rFonts w:ascii="Arial" w:hAnsi="Arial" w:cs="Arial"/>
+          <w:color w:val="222222"/>
+          <w:sz w:val="21"/>
+          <w:szCs w:val="21"/>
+        </w:rPr>
+      </w:pPr>
+      <w:proofErr w:type="gramStart"/>
+      <w:r>
+        <w:rPr>
+          <w:rFonts w:ascii="Arial" w:hAnsi="Arial" w:cs="Arial"/>
+          <w:color w:val="222222"/>
+          <w:sz w:val="28"/>
+          <w:szCs w:val="21"/>
+          <w:shd w:val="clear" w:color="auto" w:fill="FFFFFF"/>
+        </w:rPr>
+        <w:t>ii.</w:t>
+      </w:r>
+      <w:r>
+        <w:rPr>
+          <w:rFonts w:ascii="Arial" w:hAnsi="Arial" w:cs="Arial"/>
+          <w:b/>
+          <w:color w:val="222222"/>
+          <w:sz w:val="24"/>
+          <w:szCs w:val="21"/>
+          <w:shd w:val="clear" w:color="auto" w:fill="FFFFFF"/>
+        </w:rPr>
+        <w:t>Hacker</w:t>
+      </w:r>
+      <w:proofErr w:type="gramEnd"/>
+      <w:r>
+        <w:rPr>
+          <w:rFonts w:ascii="Arial" w:hAnsi="Arial" w:cs="Arial"/>
+          <w:b/>
+          <w:color w:val="222222"/>
+          <w:sz w:val="24"/>
+          <w:szCs w:val="21"/>
+          <w:shd w:val="clear" w:color="auto" w:fill="FFFFFF"/>
+        </w:rPr>
+        <w:t xml:space="preserve"> mũ đen</w:t>
+      </w:r>
+      <w:r>
+        <w:rPr>
+          <w:rFonts w:ascii="Arial" w:hAnsi="Arial" w:cs="Arial"/>
+          <w:color w:val="222222"/>
+          <w:sz w:val="24"/>
+          <w:szCs w:val="21"/>
+          <w:shd w:val="clear" w:color="auto" w:fill="FFFFFF"/>
+        </w:rPr>
+        <w:t xml:space="preserve"> </w:t>
+      </w:r>
+      <w:r>
+        <w:rPr>
+          <w:rFonts w:ascii="Arial" w:hAnsi="Arial" w:cs="Arial"/>
+          <w:color w:val="222222"/>
+          <w:sz w:val="21"/>
+          <w:szCs w:val="21"/>
+        </w:rPr>
+        <w:t>(black hat hacker): là các chuyên gia công nghệ xâm nhập vào hệ thống với mục đích xấu như đánh cắp thông tin, phá hủy hệ thống, làm lây nhiễm các phần mềm độc hại cũng như các hành vị phá hoại mạng máy tính vi phạm pháp luật khác.</w:t>
+      </w:r>
+    </w:p>
+    <w:p>
+      <w:pPr>
+        <w:shd w:val="clear" w:color="auto" w:fill="FFFFFF"/>
+        <w:spacing w:before="100" w:beforeAutospacing="1" w:after="24" w:line="240" w:lineRule="auto"/>
+        <w:rPr>
+          <w:rFonts w:ascii="Arial" w:hAnsi="Arial" w:cs="Arial"/>
+          <w:color w:val="222222"/>
+          <w:sz w:val="21"/>
+          <w:szCs w:val="21"/>
+        </w:rPr>
+      </w:pPr>
+      <w:r>
+        <w:rPr>
+          <w:rFonts w:ascii="Arial" w:hAnsi="Arial" w:cs="Arial"/>
+          <w:color w:val="222222"/>
+          <w:sz w:val="28"/>
+          <w:szCs w:val="21"/>
+          <w:shd w:val="clear" w:color="auto" w:fill="FFFFFF"/>
+        </w:rPr>
+        <w:t xml:space="preserve">iii. </w:t>
+      </w:r>
+      <w:r>
+        <w:rPr>
+          <w:rFonts w:ascii="Arial" w:hAnsi="Arial" w:cs="Arial"/>
+          <w:b/>
+          <w:color w:val="222222"/>
+          <w:sz w:val="24"/>
+          <w:szCs w:val="21"/>
+        </w:rPr>
+        <w:t>Hacker mũ xám</w:t>
+      </w:r>
+      <w:r>
+        <w:rPr>
+          <w:rFonts w:ascii="Arial" w:hAnsi="Arial" w:cs="Arial"/>
+          <w:color w:val="222222"/>
+          <w:sz w:val="24"/>
+          <w:szCs w:val="21"/>
+        </w:rPr>
+        <w:t xml:space="preserve"> </w:t>
+      </w:r>
+      <w:r>
+        <w:rPr>
+          <w:rFonts w:ascii="Arial" w:hAnsi="Arial" w:cs="Arial"/>
+          <w:color w:val="222222"/>
+          <w:sz w:val="21"/>
+          <w:szCs w:val="21"/>
+        </w:rPr>
+        <w:t>(grey hat hacker): là các chuyên gia công nghệ có thể vừa làm công nghệ của cả hacker mũ trắng và mũ xám.</w:t>
+      </w:r>
+    </w:p>
+    <w:p>
+      <w:pPr>
+        <w:rPr>
+          <w:rFonts w:ascii="Arial" w:hAnsi="Arial" w:cs="Arial"/>
+          <w:color w:val="222222"/>
+          <w:sz w:val="28"/>
+          <w:szCs w:val="21"/>
+          <w:shd w:val="clear" w:color="auto" w:fill="FFFFFF"/>
+        </w:rPr>
+      </w:pPr>
+    </w:p>
+    <w:p>
+      <w:pPr>
+        <w:tabs>
+          <w:tab w:val="left" w:pos="2590"/>
+        </w:tabs>
+        <w:rPr>
+          <w:sz w:val="28"/>
+        </w:rPr>
+      </w:pPr>
+      <w:r>
+        <w:rPr>
+          <w:sz w:val="28"/>
+        </w:rPr>
+        <w:t>3.3</w:t>
+      </w:r>
+      <w:proofErr w:type="gramStart"/>
+      <w:r>
+        <w:rPr>
+          <w:sz w:val="28"/>
+        </w:rPr>
+        <w:t>.Lỗ</w:t>
+      </w:r>
+      <w:proofErr w:type="gramEnd"/>
+      <w:r>
+        <w:rPr>
+          <w:sz w:val="28"/>
+        </w:rPr>
+        <w:t xml:space="preserve"> hổng bảo mật và các loại tấn công </w:t>
+      </w:r>
+    </w:p>
+    <w:p>
+      <w:pPr>
+        <w:pStyle w:val="NormalWeb"/>
+        <w:shd w:val="clear" w:color="auto" w:fill="FFFFFF"/>
+        <w:spacing w:before="120" w:beforeAutospacing="0" w:after="120" w:afterAutospacing="0"/>
+        <w:rPr>
+          <w:rFonts w:ascii="Arial" w:hAnsi="Arial" w:cs="Arial"/>
+          <w:color w:val="222222"/>
+          <w:sz w:val="21"/>
+          <w:szCs w:val="21"/>
+        </w:rPr>
+      </w:pPr>
+      <w:r>
+        <w:rPr>
+          <w:sz w:val="28"/>
+        </w:rPr>
+        <w:t xml:space="preserve"> i. Khái niệm </w:t>
+      </w:r>
+      <w:r>
+        <w:rPr>
+          <w:rFonts w:ascii="Arial" w:hAnsi="Arial" w:cs="Arial"/>
+          <w:color w:val="222222"/>
+          <w:sz w:val="21"/>
+          <w:szCs w:val="21"/>
+        </w:rPr>
+        <w:t xml:space="preserve">Lỗ hổng bảo mật là một điểm yếu của hệ thống trong quá trình thiết kế, thi công và quản trị. </w:t>
+      </w:r>
+      <w:proofErr w:type="gramStart"/>
+      <w:r>
+        <w:rPr>
+          <w:rFonts w:ascii="Arial" w:hAnsi="Arial" w:cs="Arial"/>
+          <w:color w:val="222222"/>
+          <w:sz w:val="21"/>
+          <w:szCs w:val="21"/>
+        </w:rPr>
+        <w:t>Phần lớn các lỗ hổng bảo mật được đã phát hiện ngày nay đều được ghi lại trong cơ sở dữ liệu </w:t>
+      </w:r>
+      <w:hyperlink r:id="rId289" w:tooltip="Common Vulnerabilities and Exposures (trang chưa được viết)" w:history="1">
+        <w:r>
+          <w:rPr>
+            <w:rStyle w:val="Hyperlink"/>
+            <w:rFonts w:ascii="Arial" w:hAnsi="Arial" w:cs="Arial"/>
+            <w:color w:val="A55858"/>
+            <w:sz w:val="21"/>
+            <w:szCs w:val="21"/>
+          </w:rPr>
+          <w:t>Common Vulnerabilities and Exposures</w:t>
+        </w:r>
+      </w:hyperlink>
+      <w:r>
+        <w:rPr>
+          <w:rFonts w:ascii="Arial" w:hAnsi="Arial" w:cs="Arial"/>
+          <w:color w:val="222222"/>
+          <w:sz w:val="21"/>
+          <w:szCs w:val="21"/>
+        </w:rPr>
+        <w:t> (CVE).</w:t>
+      </w:r>
+      <w:proofErr w:type="gramEnd"/>
+      <w:r>
+        <w:rPr>
+          <w:rFonts w:ascii="Arial" w:hAnsi="Arial" w:cs="Arial"/>
+          <w:color w:val="222222"/>
+          <w:sz w:val="21"/>
+          <w:szCs w:val="21"/>
+        </w:rPr>
+        <w:t xml:space="preserve"> </w:t>
+      </w:r>
+      <w:proofErr w:type="gramStart"/>
+      <w:r>
+        <w:rPr>
+          <w:rFonts w:ascii="Arial" w:hAnsi="Arial" w:cs="Arial"/>
+          <w:color w:val="222222"/>
+          <w:sz w:val="21"/>
+          <w:szCs w:val="21"/>
+        </w:rPr>
+        <w:t>Một lỗ hổng bị khai thác là một lỗ hổng mà đã bị lợi dụng để thực hiện hoạt động tấn công ít nhất một lần hoặc đã bị khai thác (</w:t>
+      </w:r>
+      <w:hyperlink r:id="rId290" w:tooltip="Exploit (an ninh mạng)" w:history="1">
+        <w:r>
+          <w:rPr>
+            <w:rStyle w:val="Hyperlink"/>
+            <w:rFonts w:ascii="Arial" w:hAnsi="Arial" w:cs="Arial"/>
+            <w:color w:val="0B0080"/>
+            <w:sz w:val="21"/>
+            <w:szCs w:val="21"/>
+          </w:rPr>
+          <w:t>exploit</w:t>
+        </w:r>
+      </w:hyperlink>
+      <w:r>
+        <w:rPr>
+          <w:rFonts w:ascii="Arial" w:hAnsi="Arial" w:cs="Arial"/>
+          <w:color w:val="222222"/>
+          <w:sz w:val="21"/>
+          <w:szCs w:val="21"/>
+        </w:rPr>
+        <w:t>).</w:t>
+      </w:r>
+      <w:proofErr w:type="gramEnd"/>
+      <w:r>
+        <w:rPr>
+          <w:rFonts w:ascii="Arial" w:hAnsi="Arial" w:cs="Arial"/>
+          <w:color w:val="222222"/>
+          <w:sz w:val="17"/>
+          <w:szCs w:val="17"/>
+          <w:vertAlign w:val="superscript"/>
+        </w:rPr>
+        <w:fldChar w:fldCharType="begin"/>
+      </w:r>
+      <w:r>
+        <w:rPr>
+          <w:rFonts w:ascii="Arial" w:hAnsi="Arial" w:cs="Arial"/>
+          <w:color w:val="222222"/>
+          <w:sz w:val="17"/>
+          <w:szCs w:val="17"/>
+          <w:vertAlign w:val="superscript"/>
+        </w:rPr>
+        <w:instrText xml:space="preserve"> HYPERLINK "https://vi.wikipedia.org/wiki/An_ninh_m%E1%BA%A1ng" \l "cite_note-8" </w:instrText>
+      </w:r>
+      <w:r>
+        <w:rPr>
+          <w:rFonts w:ascii="Arial" w:hAnsi="Arial" w:cs="Arial"/>
+          <w:color w:val="222222"/>
+          <w:sz w:val="17"/>
+          <w:szCs w:val="17"/>
+          <w:vertAlign w:val="superscript"/>
+        </w:rPr>
+        <w:fldChar w:fldCharType="separate"/>
+      </w:r>
+      <w:r>
+        <w:rPr>
+          <w:rStyle w:val="Hyperlink"/>
+          <w:rFonts w:ascii="Arial" w:hAnsi="Arial" w:cs="Arial"/>
+          <w:color w:val="0B0080"/>
+          <w:sz w:val="17"/>
+          <w:szCs w:val="17"/>
+          <w:vertAlign w:val="superscript"/>
+        </w:rPr>
+        <w:t>[8]</w:t>
+      </w:r>
+      <w:r>
+        <w:rPr>
+          <w:rFonts w:ascii="Arial" w:hAnsi="Arial" w:cs="Arial"/>
+          <w:color w:val="222222"/>
+          <w:sz w:val="17"/>
+          <w:szCs w:val="17"/>
+          <w:vertAlign w:val="superscript"/>
+        </w:rPr>
+        <w:fldChar w:fldCharType="end"/>
+      </w:r>
+    </w:p>
+    <w:p>
+      <w:pPr>
+        <w:pStyle w:val="NormalWeb"/>
+        <w:shd w:val="clear" w:color="auto" w:fill="FFFFFF"/>
+        <w:spacing w:before="120" w:beforeAutospacing="0" w:after="120" w:afterAutospacing="0"/>
+        <w:rPr>
+          <w:rFonts w:ascii="Arial" w:hAnsi="Arial" w:cs="Arial"/>
+          <w:color w:val="222222"/>
+          <w:sz w:val="21"/>
+          <w:szCs w:val="21"/>
+        </w:rPr>
+      </w:pPr>
+      <w:r>
+        <w:rPr>
+          <w:rFonts w:ascii="Arial" w:hAnsi="Arial" w:cs="Arial"/>
+          <w:color w:val="222222"/>
+          <w:sz w:val="21"/>
+          <w:szCs w:val="21"/>
+        </w:rPr>
+        <w:t>Để đảm bảo một hệ thống máy tính, điều quan trọng là phải hiểu các cuộc tấn công có thể được thực hiện chống lại nó, và các mối đe dọa thường được xếp vào một trong các mục dưới đây:</w:t>
+      </w:r>
+    </w:p>
+    <w:p>
+      <w:pPr>
+        <w:tabs>
+          <w:tab w:val="left" w:pos="2590"/>
+        </w:tabs>
+        <w:rPr>
+          <w:sz w:val="28"/>
+        </w:rPr>
+      </w:pPr>
+      <w:r>
+        <w:rPr>
+          <w:sz w:val="28"/>
+        </w:rPr>
+        <w:t>ii. Backdoor</w:t>
+      </w:r>
+    </w:p>
+    <w:p>
+      <w:pPr>
+        <w:pStyle w:val="NormalWeb"/>
+        <w:shd w:val="clear" w:color="auto" w:fill="FFFFFF"/>
+        <w:spacing w:before="120" w:beforeAutospacing="0" w:after="120" w:afterAutospacing="0"/>
+        <w:rPr>
+          <w:rFonts w:ascii="Arial" w:hAnsi="Arial" w:cs="Arial"/>
+          <w:color w:val="222222"/>
+          <w:sz w:val="21"/>
+          <w:szCs w:val="21"/>
+          <w:shd w:val="clear" w:color="auto" w:fill="FFFFFF"/>
+        </w:rPr>
+      </w:pPr>
+      <w:proofErr w:type="gramStart"/>
+      <w:r>
+        <w:rPr>
+          <w:rFonts w:ascii="Arial" w:hAnsi="Arial" w:cs="Arial"/>
+          <w:b/>
+          <w:color w:val="222222"/>
+          <w:szCs w:val="21"/>
+        </w:rPr>
+        <w:t>▪</w:t>
+      </w:r>
+      <w:r>
+        <w:rPr>
+          <w:rFonts w:ascii="Arial" w:hAnsi="Arial" w:cs="Arial"/>
+          <w:b/>
+          <w:color w:val="222222"/>
+          <w:szCs w:val="21"/>
+        </w:rPr>
+        <w:t xml:space="preserve">  </w:t>
+      </w:r>
+      <w:r>
+        <w:rPr>
+          <w:rFonts w:ascii="Arial" w:hAnsi="Arial" w:cs="Arial"/>
+          <w:color w:val="222222"/>
+          <w:sz w:val="21"/>
+          <w:szCs w:val="21"/>
+          <w:shd w:val="clear" w:color="auto" w:fill="FFFFFF"/>
+        </w:rPr>
+        <w:t>Trong</w:t>
+      </w:r>
+      <w:proofErr w:type="gramEnd"/>
+      <w:r>
+        <w:rPr>
+          <w:rFonts w:ascii="Arial" w:hAnsi="Arial" w:cs="Arial"/>
+          <w:color w:val="222222"/>
+          <w:sz w:val="21"/>
+          <w:szCs w:val="21"/>
+          <w:shd w:val="clear" w:color="auto" w:fill="FFFFFF"/>
+        </w:rPr>
+        <w:t xml:space="preserve"> một hệ thống máy tính, </w:t>
+      </w:r>
+      <w:hyperlink r:id="rId291" w:tooltip="Backdoor" w:history="1">
+        <w:r>
+          <w:rPr>
+            <w:rStyle w:val="Hyperlink"/>
+            <w:rFonts w:ascii="Arial" w:hAnsi="Arial" w:cs="Arial"/>
+            <w:color w:val="0B0080"/>
+            <w:sz w:val="21"/>
+            <w:szCs w:val="21"/>
+            <w:shd w:val="clear" w:color="auto" w:fill="FFFFFF"/>
+          </w:rPr>
+          <w:t>Backdoor</w:t>
+        </w:r>
+      </w:hyperlink>
+      <w:r>
+        <w:rPr>
+          <w:rFonts w:ascii="Arial" w:hAnsi="Arial" w:cs="Arial"/>
+          <w:color w:val="222222"/>
+          <w:sz w:val="21"/>
+          <w:szCs w:val="21"/>
+          <w:shd w:val="clear" w:color="auto" w:fill="FFFFFF"/>
+        </w:rPr>
+        <w:t xml:space="preserve"> ("cửa hậu") là một phương pháp bí mật vượt qua thủ tục chứng thực người dùng thông thường hoặc để giữ đường truy nhập từ xa tới một máy tính, trong khi cố gắng không bị phát hiện bởi việc giám sát thông thường. Chúng tồn tại vì một số lý </w:t>
+      </w:r>
+      <w:proofErr w:type="gramStart"/>
+      <w:r>
+        <w:rPr>
+          <w:rFonts w:ascii="Arial" w:hAnsi="Arial" w:cs="Arial"/>
+          <w:color w:val="222222"/>
+          <w:sz w:val="21"/>
+          <w:szCs w:val="21"/>
+          <w:shd w:val="clear" w:color="auto" w:fill="FFFFFF"/>
+        </w:rPr>
+        <w:t>do,</w:t>
+      </w:r>
+      <w:proofErr w:type="gramEnd"/>
+      <w:r>
+        <w:rPr>
+          <w:rFonts w:ascii="Arial" w:hAnsi="Arial" w:cs="Arial"/>
+          <w:color w:val="222222"/>
+          <w:sz w:val="21"/>
+          <w:szCs w:val="21"/>
+          <w:shd w:val="clear" w:color="auto" w:fill="FFFFFF"/>
+        </w:rPr>
+        <w:t xml:space="preserve"> bao gồm từ thiết kế ban đầu hoặc từ cấu hình kém. Chúng có thể đã được thêm vào bởi một nhóm có thẩm quyền để cho phép một số truy cập hợp pháp, hoặc bởi những kẻ tấn công vì lý do độc hại; nhưng bất kể động cơ đưa tới sự tồn tại của chúng, chúng tạo ra một lỗ hổng.</w:t>
+      </w:r>
+    </w:p>
+    <w:p>
+      <w:pPr>
+        <w:pStyle w:val="NormalWeb"/>
+        <w:shd w:val="clear" w:color="auto" w:fill="FFFFFF"/>
+        <w:spacing w:before="120" w:beforeAutospacing="0" w:after="120" w:afterAutospacing="0"/>
+        <w:rPr>
+          <w:rFonts w:ascii="Arial" w:hAnsi="Arial" w:cs="Arial"/>
+          <w:color w:val="222222"/>
+          <w:szCs w:val="21"/>
+        </w:rPr>
+      </w:pPr>
+      <w:r>
+        <w:rPr>
+          <w:rFonts w:ascii="Arial" w:hAnsi="Arial" w:cs="Arial"/>
+          <w:b/>
+          <w:color w:val="222222"/>
+          <w:szCs w:val="21"/>
+        </w:rPr>
+        <w:t xml:space="preserve">▪ </w:t>
+      </w:r>
+      <w:r>
+        <w:rPr>
+          <w:rFonts w:ascii="Arial" w:hAnsi="Arial" w:cs="Arial"/>
+          <w:color w:val="222222"/>
+          <w:szCs w:val="21"/>
+        </w:rPr>
+        <w:t>Tần công</w:t>
+      </w:r>
+      <w:r>
+        <w:rPr>
+          <w:rFonts w:ascii="Arial" w:hAnsi="Arial" w:cs="Arial"/>
+          <w:color w:val="222222"/>
+          <w:szCs w:val="21"/>
+        </w:rPr>
+        <w:t xml:space="preserve"> từ chối dịch vụ (Dos)</w:t>
+      </w:r>
+    </w:p>
+    <w:p>
+      <w:pPr>
+        <w:pStyle w:val="NormalWeb"/>
+        <w:shd w:val="clear" w:color="auto" w:fill="FFFFFF"/>
+        <w:spacing w:before="120" w:beforeAutospacing="0" w:after="120" w:afterAutospacing="0"/>
+        <w:rPr>
+          <w:rFonts w:ascii="Arial" w:hAnsi="Arial" w:cs="Arial"/>
+          <w:color w:val="222222"/>
+          <w:sz w:val="21"/>
+          <w:szCs w:val="21"/>
+          <w:shd w:val="clear" w:color="auto" w:fill="FFFFFF"/>
+        </w:rPr>
+      </w:pPr>
+      <w:r>
+        <w:rPr>
+          <w:rFonts w:ascii="Arial" w:hAnsi="Arial" w:cs="Arial"/>
+          <w:color w:val="222222"/>
+          <w:sz w:val="21"/>
+          <w:szCs w:val="21"/>
+          <w:shd w:val="clear" w:color="auto" w:fill="FFFFFF"/>
+        </w:rPr>
+        <w:t>Các cuộc tấn công từ chối dịch vụ (DoS) được thiết kế để làm cho tài nguyên mạng hoặc máy không sẵn sàng để phục vụ cho người dùng dự định của nó. [5] Kẻ tấn công có thể từ chối dịch vụ cho từng nạn nhân, chẳng hạn như cố tình nhập sai mật khẩu đủ lần liên tục để khiến tài khoản nạn nhân bị khóa hoặc chúng có thể làm quá tải khả năng của máy hoặc mạng và chặn tất cả người dùng cùng một lúc. Mặc dù một cuộc tấn công mạng từ một địa chỉ IP duy nhất có thể bị chặn bằng cách thêm quy tắc tường lửa mới, nhiều hình thức tấn công từ chối dịch vụ phân tán (DDoS) là có thể, trong đó cuộc tấn công đến từ một số lượng lớn mấy tính - và việc bảo vệ khó khăn hơn nhiều. Các cuộc tấn công như vậy có thể bắt nguồn từ các máy tính zombie của botnet, nhưng một loạt các kỹ thuật khác có thể bao gồm các cuộc tấn công phản xạ và khuếch đại, trong đó các hệ thống vô tội bị lừa gửi dữ liệu đến máy nạn nhân.</w:t>
+      </w:r>
+    </w:p>
+    <w:p>
+      <w:pPr>
+        <w:pStyle w:val="NormalWeb"/>
+        <w:shd w:val="clear" w:color="auto" w:fill="FFFFFF"/>
+        <w:spacing w:before="120" w:beforeAutospacing="0" w:after="120" w:afterAutospacing="0"/>
+        <w:rPr>
+          <w:rFonts w:ascii="Arial" w:hAnsi="Arial" w:cs="Arial"/>
+          <w:b/>
+          <w:color w:val="222222"/>
+          <w:szCs w:val="21"/>
+        </w:rPr>
+      </w:pPr>
+      <w:r>
+        <w:rPr>
+          <w:rFonts w:ascii="Arial" w:hAnsi="Arial" w:cs="Arial"/>
+          <w:b/>
+          <w:color w:val="222222"/>
+          <w:szCs w:val="21"/>
+        </w:rPr>
+        <w:t xml:space="preserve">Tham </w:t>
+      </w:r>
+      <w:proofErr w:type="gramStart"/>
+      <w:r>
+        <w:rPr>
+          <w:rFonts w:ascii="Arial" w:hAnsi="Arial" w:cs="Arial"/>
+          <w:b/>
+          <w:color w:val="222222"/>
+          <w:szCs w:val="21"/>
+        </w:rPr>
+        <w:t>khảo :</w:t>
+      </w:r>
+      <w:proofErr w:type="gramEnd"/>
+      <w:r>
+        <w:rPr>
+          <w:rFonts w:ascii="Arial" w:hAnsi="Arial" w:cs="Arial"/>
+          <w:b/>
+          <w:color w:val="222222"/>
+          <w:szCs w:val="21"/>
+        </w:rPr>
+        <w:t xml:space="preserve"> </w:t>
+      </w:r>
+      <w:hyperlink r:id="rId292" w:history="1">
+        <w:r>
+          <w:rPr>
+            <w:rStyle w:val="Hyperlink"/>
+          </w:rPr>
+          <w:t>https://vi.wikipedia.org/wiki/An_ninh_m%E1%BA%A1ng</w:t>
+        </w:r>
+      </w:hyperlink>
+    </w:p>
+    <w:p>
+      <w:pPr>
+        <w:pStyle w:val="NormalWeb"/>
+        <w:shd w:val="clear" w:color="auto" w:fill="FFFFFF"/>
+        <w:spacing w:before="120" w:beforeAutospacing="0" w:after="120" w:afterAutospacing="0"/>
+        <w:rPr>
+          <w:rFonts w:ascii="Arial" w:hAnsi="Arial" w:cs="Arial"/>
+          <w:b/>
+          <w:color w:val="222222"/>
+          <w:szCs w:val="21"/>
+        </w:rPr>
       </w:pPr>
       <w:bookmarkStart w:id="0" w:name="_GoBack"/>
       <w:bookmarkEnd w:id="0"/>
@@ -21195,6 +21821,16 @@
         <w:tabs>
           <w:tab w:val="left" w:pos="2590"/>
         </w:tabs>
+        <w:rPr>
+          <w:sz w:val="28"/>
+        </w:rPr>
+      </w:pPr>
+    </w:p>
+    <w:p>
+      <w:pPr>
+        <w:tabs>
+          <w:tab w:val="left" w:pos="2590"/>
+        </w:tabs>
       </w:pPr>
     </w:p>
     <w:p>
@@ -32573,7 +33209,7 @@
       </w:pPr>
     </w:p>
     <w:sectPr>
-      <w:headerReference w:type="default" r:id="rId289"/>
+      <w:headerReference w:type="default" r:id="rId293"/>
       <w:pgSz w:w="12240" w:h="15840"/>
       <w:pgMar w:top="1440" w:right="1440" w:bottom="1440" w:left="1440" w:header="720" w:footer="720" w:gutter="0"/>
       <w:cols w:space="720"/>
@@ -32676,7 +33312,7 @@
             <w:bCs/>
             <w:noProof/>
           </w:rPr>
-          <w:t>65</w:t>
+          <w:t>67</w:t>
         </w:r>
         <w:r>
           <w:rPr>
@@ -36009,7 +36645,7 @@
   <a:extraClrSchemeLst/>
   <a:extLst>
     <a:ext uri="{05A4C25C-085E-4340-85A3-A5531E510DB2}">
-      <thm15:themeFamily xmlns="" xmlns:thm15="http://schemas.microsoft.com/office/thememl/2012/main" name="Office Theme" id="{62F939B6-93AF-4DB8-9C6B-D6C7DFDC589F}" vid="{4A3C46E8-61CC-4603-A589-7422A47A8E4A}"/>
+      <thm15:themeFamily xmlns:thm15="http://schemas.microsoft.com/office/thememl/2012/main" xmlns="" name="Office Theme" id="{62F939B6-93AF-4DB8-9C6B-D6C7DFDC589F}" vid="{4A3C46E8-61CC-4603-A589-7422A47A8E4A}"/>
     </a:ext>
   </a:extLst>
 </a:theme>
@@ -36020,7 +36656,7 @@
 </file>
 
 <file path=customXml/itemProps1.xml><?xml version="1.0" encoding="utf-8"?>
-<ds:datastoreItem xmlns:ds="http://schemas.openxmlformats.org/officeDocument/2006/customXml" ds:itemID="{2B85663B-C90F-4504-9832-4F44F9EA3A8F}">
+<ds:datastoreItem xmlns:ds="http://schemas.openxmlformats.org/officeDocument/2006/customXml" ds:itemID="{95C20364-3E89-4168-9AC0-987CF824F58B}">
   <ds:schemaRefs>
     <ds:schemaRef ds:uri="http://schemas.openxmlformats.org/officeDocument/2006/bibliography"/>
   </ds:schemaRefs>

</xml_diff>

<commit_message>
Augmented Reality (Hiện thực mở rộng)
Khái niệm, công nghệ
</commit_message>
<xml_diff>
--- a/report.docx
+++ b/report.docx
@@ -21612,16 +21612,7 @@
           <w:color w:val="222222"/>
           <w:szCs w:val="21"/>
         </w:rPr>
-        <w:t>▪</w:t>
-      </w:r>
-      <w:r>
-        <w:rPr>
-          <w:rFonts w:ascii="Arial" w:hAnsi="Arial" w:cs="Arial"/>
-          <w:b/>
-          <w:color w:val="222222"/>
-          <w:szCs w:val="21"/>
-        </w:rPr>
-        <w:t xml:space="preserve">  </w:t>
+        <w:t xml:space="preserve">▪  </w:t>
       </w:r>
       <w:r>
         <w:rPr>
@@ -21809,8 +21800,761 @@
         <w:rPr>
           <w:rFonts w:ascii="Arial" w:hAnsi="Arial" w:cs="Arial"/>
           <w:b/>
-          <w:color w:val="222222"/>
-          <w:szCs w:val="21"/>
+          <w:color w:val="44546A" w:themeColor="text2"/>
+          <w:szCs w:val="21"/>
+        </w:rPr>
+      </w:pPr>
+      <w:r>
+        <w:rPr>
+          <w:rFonts w:ascii="Arial" w:hAnsi="Arial" w:cs="Arial"/>
+          <w:b/>
+          <w:color w:val="44546A" w:themeColor="text2"/>
+          <w:szCs w:val="21"/>
+        </w:rPr>
+        <w:lastRenderedPageBreak/>
+        <w:t>4. Augmented Reality (Hiện thực mở rộng)</w:t>
+      </w:r>
+    </w:p>
+    <w:p>
+      <w:pPr>
+        <w:tabs>
+          <w:tab w:val="left" w:pos="2590"/>
+        </w:tabs>
+        <w:rPr>
+          <w:sz w:val="28"/>
+        </w:rPr>
+      </w:pPr>
+      <w:r>
+        <w:rPr>
+          <w:noProof/>
+          <w:sz w:val="28"/>
+        </w:rPr>
+        <w:drawing>
+          <wp:inline distT="0" distB="0" distL="0" distR="0">
+            <wp:extent cx="5334000" cy="3886200"/>
+            <wp:effectExtent l="0" t="0" r="0" b="0"/>
+            <wp:docPr id="18" name="Picture 18"/>
+            <wp:cNvGraphicFramePr>
+              <a:graphicFrameLocks xmlns:a="http://schemas.openxmlformats.org/drawingml/2006/main" noChangeAspect="1"/>
+            </wp:cNvGraphicFramePr>
+            <a:graphic xmlns:a="http://schemas.openxmlformats.org/drawingml/2006/main">
+              <a:graphicData uri="http://schemas.openxmlformats.org/drawingml/2006/picture">
+                <pic:pic xmlns:pic="http://schemas.openxmlformats.org/drawingml/2006/picture">
+                  <pic:nvPicPr>
+                    <pic:cNvPr id="0" name="images123.jpg"/>
+                    <pic:cNvPicPr/>
+                  </pic:nvPicPr>
+                  <pic:blipFill>
+                    <a:blip r:embed="rId293">
+                      <a:extLst>
+                        <a:ext uri="{28A0092B-C50C-407E-A947-70E740481C1C}">
+                          <a14:useLocalDpi xmlns:a14="http://schemas.microsoft.com/office/drawing/2010/main" val="0"/>
+                        </a:ext>
+                      </a:extLst>
+                    </a:blip>
+                    <a:stretch>
+                      <a:fillRect/>
+                    </a:stretch>
+                  </pic:blipFill>
+                  <pic:spPr>
+                    <a:xfrm>
+                      <a:off x="0" y="0"/>
+                      <a:ext cx="5334000" cy="3886200"/>
+                    </a:xfrm>
+                    <a:prstGeom prst="rect">
+                      <a:avLst/>
+                    </a:prstGeom>
+                  </pic:spPr>
+                </pic:pic>
+              </a:graphicData>
+            </a:graphic>
+          </wp:inline>
+        </w:drawing>
+      </w:r>
+    </w:p>
+    <w:p>
+      <w:pPr>
+        <w:tabs>
+          <w:tab w:val="left" w:pos="2590"/>
+        </w:tabs>
+        <w:rPr>
+          <w:sz w:val="28"/>
+        </w:rPr>
+      </w:pPr>
+      <w:r>
+        <w:rPr>
+          <w:sz w:val="28"/>
+        </w:rPr>
+        <w:t>4.1. Khái niệm</w:t>
+      </w:r>
+    </w:p>
+    <w:p>
+      <w:pPr>
+        <w:shd w:val="clear" w:color="auto" w:fill="FFFFFF"/>
+        <w:spacing w:before="100" w:beforeAutospacing="1" w:after="24" w:line="240" w:lineRule="auto"/>
+        <w:rPr>
+          <w:rFonts w:ascii="Arial" w:hAnsi="Arial" w:cs="Arial"/>
+          <w:b/>
+          <w:color w:val="222222"/>
+          <w:sz w:val="24"/>
+          <w:szCs w:val="21"/>
+        </w:rPr>
+      </w:pPr>
+      <w:r>
+        <w:rPr>
+          <w:sz w:val="28"/>
+        </w:rPr>
+        <w:t xml:space="preserve">i. Hiện thực mở rộng (AR) </w:t>
+      </w:r>
+      <w:r>
+        <w:rPr>
+          <w:rFonts w:ascii="Arial" w:hAnsi="Arial" w:cs="Arial"/>
+          <w:color w:val="222222"/>
+          <w:sz w:val="21"/>
+          <w:szCs w:val="21"/>
+          <w:shd w:val="clear" w:color="auto" w:fill="FFFFFF"/>
+        </w:rPr>
+        <w:t>là một trải nghiệm tương tác của môi trường thế giới thực, nơi các vật thể sống trong thế giới thực được tăng cường bởi thông tin nhận thức do máy tính tạo ra, đôi khi qua nhiều phương thức cảm giác, bao gồm </w:t>
+      </w:r>
+      <w:hyperlink r:id="rId294" w:tooltip="Trực quan" w:history="1">
+        <w:r>
+          <w:rPr>
+            <w:rStyle w:val="Hyperlink"/>
+            <w:rFonts w:ascii="Arial" w:hAnsi="Arial" w:cs="Arial"/>
+            <w:color w:val="0B0080"/>
+            <w:sz w:val="21"/>
+            <w:szCs w:val="21"/>
+            <w:shd w:val="clear" w:color="auto" w:fill="FFFFFF"/>
+          </w:rPr>
+          <w:t>thị giác</w:t>
+        </w:r>
+      </w:hyperlink>
+      <w:r>
+        <w:rPr>
+          <w:rFonts w:ascii="Arial" w:hAnsi="Arial" w:cs="Arial"/>
+          <w:color w:val="222222"/>
+          <w:sz w:val="21"/>
+          <w:szCs w:val="21"/>
+          <w:shd w:val="clear" w:color="auto" w:fill="FFFFFF"/>
+        </w:rPr>
+        <w:t> , </w:t>
+      </w:r>
+      <w:hyperlink r:id="rId295" w:tooltip="Thính giác" w:history="1">
+        <w:r>
+          <w:rPr>
+            <w:rStyle w:val="Hyperlink"/>
+            <w:rFonts w:ascii="Arial" w:hAnsi="Arial" w:cs="Arial"/>
+            <w:color w:val="0B0080"/>
+            <w:sz w:val="21"/>
+            <w:szCs w:val="21"/>
+            <w:shd w:val="clear" w:color="auto" w:fill="FFFFFF"/>
+          </w:rPr>
+          <w:t>thính giác</w:t>
+        </w:r>
+      </w:hyperlink>
+      <w:r>
+        <w:rPr>
+          <w:rFonts w:ascii="Arial" w:hAnsi="Arial" w:cs="Arial"/>
+          <w:color w:val="222222"/>
+          <w:sz w:val="21"/>
+          <w:szCs w:val="21"/>
+          <w:shd w:val="clear" w:color="auto" w:fill="FFFFFF"/>
+        </w:rPr>
+        <w:t> , </w:t>
+      </w:r>
+      <w:hyperlink r:id="rId296" w:tooltip="Nhận thức xúc giác" w:history="1">
+        <w:r>
+          <w:rPr>
+            <w:rStyle w:val="Hyperlink"/>
+            <w:rFonts w:ascii="Arial" w:hAnsi="Arial" w:cs="Arial"/>
+            <w:color w:val="0B0080"/>
+            <w:sz w:val="21"/>
+            <w:szCs w:val="21"/>
+            <w:shd w:val="clear" w:color="auto" w:fill="FFFFFF"/>
+          </w:rPr>
+          <w:t>haptic</w:t>
+        </w:r>
+      </w:hyperlink>
+      <w:r>
+        <w:rPr>
+          <w:rFonts w:ascii="Arial" w:hAnsi="Arial" w:cs="Arial"/>
+          <w:color w:val="222222"/>
+          <w:sz w:val="21"/>
+          <w:szCs w:val="21"/>
+          <w:shd w:val="clear" w:color="auto" w:fill="FFFFFF"/>
+        </w:rPr>
+        <w:t> , </w:t>
+      </w:r>
+      <w:hyperlink r:id="rId297" w:tooltip="Hệ thống dị ứng" w:history="1">
+        <w:r>
+          <w:rPr>
+            <w:rStyle w:val="Hyperlink"/>
+            <w:rFonts w:ascii="Arial" w:hAnsi="Arial" w:cs="Arial"/>
+            <w:color w:val="0B0080"/>
+            <w:sz w:val="21"/>
+            <w:szCs w:val="21"/>
+            <w:shd w:val="clear" w:color="auto" w:fill="FFFFFF"/>
+          </w:rPr>
+          <w:t>somatosensory</w:t>
+        </w:r>
+      </w:hyperlink>
+      <w:r>
+        <w:rPr>
+          <w:rFonts w:ascii="Arial" w:hAnsi="Arial" w:cs="Arial"/>
+          <w:color w:val="222222"/>
+          <w:sz w:val="21"/>
+          <w:szCs w:val="21"/>
+          <w:shd w:val="clear" w:color="auto" w:fill="FFFFFF"/>
+        </w:rPr>
+        <w:t> và </w:t>
+      </w:r>
+      <w:hyperlink r:id="rId298" w:tooltip="Khứu giác" w:history="1">
+        <w:r>
+          <w:rPr>
+            <w:rStyle w:val="Hyperlink"/>
+            <w:rFonts w:ascii="Arial" w:hAnsi="Arial" w:cs="Arial"/>
+            <w:color w:val="0B0080"/>
+            <w:sz w:val="21"/>
+            <w:szCs w:val="21"/>
+            <w:shd w:val="clear" w:color="auto" w:fill="FFFFFF"/>
+          </w:rPr>
+          <w:t>khứu giác</w:t>
+        </w:r>
+      </w:hyperlink>
+      <w:r>
+        <w:rPr>
+          <w:rFonts w:ascii="Arial" w:hAnsi="Arial" w:cs="Arial"/>
+          <w:color w:val="222222"/>
+          <w:sz w:val="21"/>
+          <w:szCs w:val="21"/>
+          <w:shd w:val="clear" w:color="auto" w:fill="FFFFFF"/>
+        </w:rPr>
+        <w:t> . </w:t>
+      </w:r>
+      <w:hyperlink r:id="rId299" w:anchor="cite_note-1" w:history="1">
+        <w:proofErr w:type="gramStart"/>
+        <w:r>
+          <w:rPr>
+            <w:rStyle w:val="Hyperlink"/>
+            <w:rFonts w:ascii="Arial" w:hAnsi="Arial" w:cs="Arial"/>
+            <w:color w:val="0B0080"/>
+            <w:sz w:val="17"/>
+            <w:szCs w:val="17"/>
+            <w:shd w:val="clear" w:color="auto" w:fill="FFFFFF"/>
+            <w:vertAlign w:val="superscript"/>
+          </w:rPr>
+          <w:t>[1] </w:t>
+        </w:r>
+      </w:hyperlink>
+      <w:hyperlink r:id="rId300" w:anchor="cite_note-2" w:history="1">
+        <w:r>
+          <w:rPr>
+            <w:rStyle w:val="Hyperlink"/>
+            <w:rFonts w:ascii="Arial" w:hAnsi="Arial" w:cs="Arial"/>
+            <w:color w:val="0B0080"/>
+            <w:sz w:val="17"/>
+            <w:szCs w:val="17"/>
+            <w:shd w:val="clear" w:color="auto" w:fill="FFFFFF"/>
+            <w:vertAlign w:val="superscript"/>
+          </w:rPr>
+          <w:t>[2]</w:t>
+        </w:r>
+      </w:hyperlink>
+      <w:r>
+        <w:rPr>
+          <w:rFonts w:ascii="Arial" w:hAnsi="Arial" w:cs="Arial"/>
+          <w:color w:val="222222"/>
+          <w:sz w:val="21"/>
+          <w:szCs w:val="21"/>
+          <w:shd w:val="clear" w:color="auto" w:fill="FFFFFF"/>
+        </w:rPr>
+        <w:t> Thông tin cảm giác bị che phủ có thể mang tính xây dựng (tức là phụ gia cho môi trường tự nhiên) hoặc phá hoại (tức là che giấu môi trường tự nhiên).</w:t>
+      </w:r>
+      <w:proofErr w:type="gramEnd"/>
+      <w:r>
+        <w:rPr>
+          <w:rFonts w:ascii="Arial" w:hAnsi="Arial" w:cs="Arial"/>
+          <w:color w:val="222222"/>
+          <w:sz w:val="21"/>
+          <w:szCs w:val="21"/>
+          <w:shd w:val="clear" w:color="auto" w:fill="FFFFFF"/>
+        </w:rPr>
+        <w:t> </w:t>
+      </w:r>
+      <w:hyperlink r:id="rId301" w:anchor="cite_note-:1-3" w:history="1">
+        <w:r>
+          <w:rPr>
+            <w:rStyle w:val="Hyperlink"/>
+            <w:rFonts w:ascii="Arial" w:hAnsi="Arial" w:cs="Arial"/>
+            <w:color w:val="0B0080"/>
+            <w:sz w:val="17"/>
+            <w:szCs w:val="17"/>
+            <w:shd w:val="clear" w:color="auto" w:fill="FFFFFF"/>
+            <w:vertAlign w:val="superscript"/>
+          </w:rPr>
+          <w:t>[3]</w:t>
+        </w:r>
+      </w:hyperlink>
+      <w:r>
+        <w:rPr>
+          <w:rFonts w:ascii="Arial" w:hAnsi="Arial" w:cs="Arial"/>
+          <w:color w:val="222222"/>
+          <w:sz w:val="21"/>
+          <w:szCs w:val="21"/>
+          <w:shd w:val="clear" w:color="auto" w:fill="FFFFFF"/>
+        </w:rPr>
+        <w:t> Trải nghiệm này được kết hợp liền mạch với thế giới vật lý sao cho nó được coi là một sự </w:t>
+      </w:r>
+      <w:hyperlink r:id="rId302" w:tooltip="Ngâm (thực tế ảo)" w:history="1">
+        <w:r>
+          <w:rPr>
+            <w:rStyle w:val="Hyperlink"/>
+            <w:rFonts w:ascii="Arial" w:hAnsi="Arial" w:cs="Arial"/>
+            <w:color w:val="0B0080"/>
+            <w:sz w:val="21"/>
+            <w:szCs w:val="21"/>
+            <w:shd w:val="clear" w:color="auto" w:fill="FFFFFF"/>
+          </w:rPr>
+          <w:t>nhập vai</w:t>
+        </w:r>
+      </w:hyperlink>
+      <w:r>
+        <w:rPr>
+          <w:rFonts w:ascii="Arial" w:hAnsi="Arial" w:cs="Arial"/>
+          <w:color w:val="222222"/>
+          <w:sz w:val="21"/>
+          <w:szCs w:val="21"/>
+          <w:shd w:val="clear" w:color="auto" w:fill="FFFFFF"/>
+        </w:rPr>
+        <w:t>khía cạnh của môi trường thực tế. </w:t>
+      </w:r>
+      <w:hyperlink r:id="rId303" w:anchor="cite_note-:1-3" w:history="1">
+        <w:r>
+          <w:rPr>
+            <w:rStyle w:val="Hyperlink"/>
+            <w:rFonts w:ascii="Arial" w:hAnsi="Arial" w:cs="Arial"/>
+            <w:color w:val="0B0080"/>
+            <w:sz w:val="17"/>
+            <w:szCs w:val="17"/>
+            <w:shd w:val="clear" w:color="auto" w:fill="FFFFFF"/>
+            <w:vertAlign w:val="superscript"/>
+          </w:rPr>
+          <w:t>[3]</w:t>
+        </w:r>
+      </w:hyperlink>
+      <w:r>
+        <w:rPr>
+          <w:rFonts w:ascii="Arial" w:hAnsi="Arial" w:cs="Arial"/>
+          <w:color w:val="222222"/>
+          <w:sz w:val="21"/>
+          <w:szCs w:val="21"/>
+          <w:shd w:val="clear" w:color="auto" w:fill="FFFFFF"/>
+        </w:rPr>
+        <w:t> Theo cách này, thực tế tăng cường thay đổi nhận thức liên tục của một người về môi trường thế giới thực, trong khi </w:t>
+      </w:r>
+      <w:hyperlink r:id="rId304" w:tooltip="Thực tế ảo" w:history="1">
+        <w:r>
+          <w:rPr>
+            <w:rStyle w:val="Hyperlink"/>
+            <w:rFonts w:ascii="Arial" w:hAnsi="Arial" w:cs="Arial"/>
+            <w:color w:val="0B0080"/>
+            <w:sz w:val="21"/>
+            <w:szCs w:val="21"/>
+            <w:shd w:val="clear" w:color="auto" w:fill="FFFFFF"/>
+          </w:rPr>
+          <w:t>thực tế ảo</w:t>
+        </w:r>
+      </w:hyperlink>
+      <w:r>
+        <w:rPr>
+          <w:rFonts w:ascii="Arial" w:hAnsi="Arial" w:cs="Arial"/>
+          <w:color w:val="222222"/>
+          <w:sz w:val="21"/>
+          <w:szCs w:val="21"/>
+          <w:shd w:val="clear" w:color="auto" w:fill="FFFFFF"/>
+        </w:rPr>
+        <w:t> thay thế hoàn toàn môi trường trong thế giới thực của người dùng bằng mô phỏng. </w:t>
+      </w:r>
+      <w:hyperlink r:id="rId305" w:anchor="cite_note-4" w:history="1">
+        <w:r>
+          <w:rPr>
+            <w:rStyle w:val="Hyperlink"/>
+            <w:rFonts w:ascii="Arial" w:hAnsi="Arial" w:cs="Arial"/>
+            <w:color w:val="0B0080"/>
+            <w:sz w:val="17"/>
+            <w:szCs w:val="17"/>
+            <w:shd w:val="clear" w:color="auto" w:fill="FFFFFF"/>
+            <w:vertAlign w:val="superscript"/>
+          </w:rPr>
+          <w:t>[4] </w:t>
+        </w:r>
+      </w:hyperlink>
+      <w:hyperlink r:id="rId306" w:anchor="cite_note-5" w:history="1">
+        <w:r>
+          <w:rPr>
+            <w:rStyle w:val="Hyperlink"/>
+            <w:rFonts w:ascii="Arial" w:hAnsi="Arial" w:cs="Arial"/>
+            <w:color w:val="0B0080"/>
+            <w:sz w:val="17"/>
+            <w:szCs w:val="17"/>
+            <w:shd w:val="clear" w:color="auto" w:fill="FFFFFF"/>
+            <w:vertAlign w:val="superscript"/>
+          </w:rPr>
+          <w:t>[5] Hiện</w:t>
+        </w:r>
+      </w:hyperlink>
+      <w:r>
+        <w:rPr>
+          <w:rFonts w:ascii="Arial" w:hAnsi="Arial" w:cs="Arial"/>
+          <w:color w:val="222222"/>
+          <w:sz w:val="21"/>
+          <w:szCs w:val="21"/>
+          <w:shd w:val="clear" w:color="auto" w:fill="FFFFFF"/>
+        </w:rPr>
+        <w:t> thực mở rộng có liên quan đến hai thuật ngữ chủ yếu đồng nghĩa: </w:t>
+      </w:r>
+      <w:hyperlink r:id="rId307" w:tooltip="Thực tế hỗn hợp" w:history="1">
+        <w:r>
+          <w:rPr>
+            <w:rStyle w:val="Hyperlink"/>
+            <w:rFonts w:ascii="Arial" w:hAnsi="Arial" w:cs="Arial"/>
+            <w:color w:val="0B0080"/>
+            <w:sz w:val="21"/>
+            <w:szCs w:val="21"/>
+            <w:shd w:val="clear" w:color="auto" w:fill="FFFFFF"/>
+          </w:rPr>
+          <w:t>thực tế hỗn hợp</w:t>
+        </w:r>
+      </w:hyperlink>
+      <w:r>
+        <w:rPr>
+          <w:rFonts w:ascii="Arial" w:hAnsi="Arial" w:cs="Arial"/>
+          <w:color w:val="222222"/>
+          <w:sz w:val="21"/>
+          <w:szCs w:val="21"/>
+          <w:shd w:val="clear" w:color="auto" w:fill="FFFFFF"/>
+        </w:rPr>
+        <w:t> và </w:t>
+      </w:r>
+      <w:hyperlink r:id="rId308" w:tooltip="Thực tế qua trung gian máy tính" w:history="1">
+        <w:r>
+          <w:rPr>
+            <w:rStyle w:val="Hyperlink"/>
+            <w:rFonts w:ascii="Arial" w:hAnsi="Arial" w:cs="Arial"/>
+            <w:color w:val="0B0080"/>
+            <w:sz w:val="21"/>
+            <w:szCs w:val="21"/>
+            <w:shd w:val="clear" w:color="auto" w:fill="FFFFFF"/>
+          </w:rPr>
+          <w:t>thực tế qua trung gian máy tính</w:t>
+        </w:r>
+      </w:hyperlink>
+      <w:r>
+        <w:rPr>
+          <w:rFonts w:ascii="Arial" w:hAnsi="Arial" w:cs="Arial"/>
+          <w:color w:val="222222"/>
+          <w:sz w:val="21"/>
+          <w:szCs w:val="21"/>
+          <w:shd w:val="clear" w:color="auto" w:fill="FFFFFF"/>
+        </w:rPr>
+        <w:t> .</w:t>
+      </w:r>
+    </w:p>
+    <w:p>
+      <w:pPr>
+        <w:tabs>
+          <w:tab w:val="left" w:pos="2590"/>
+        </w:tabs>
+        <w:rPr>
+          <w:sz w:val="28"/>
+        </w:rPr>
+      </w:pPr>
+      <w:r>
+        <w:rPr>
+          <w:sz w:val="28"/>
+        </w:rPr>
+        <w:t>4.2</w:t>
+      </w:r>
+      <w:proofErr w:type="gramStart"/>
+      <w:r>
+        <w:rPr>
+          <w:sz w:val="28"/>
+        </w:rPr>
+        <w:t>.Công</w:t>
+      </w:r>
+      <w:proofErr w:type="gramEnd"/>
+      <w:r>
+        <w:rPr>
+          <w:sz w:val="28"/>
+        </w:rPr>
+        <w:t xml:space="preserve"> nghệ</w:t>
+      </w:r>
+    </w:p>
+    <w:p>
+      <w:pPr>
+        <w:tabs>
+          <w:tab w:val="left" w:pos="2590"/>
+        </w:tabs>
+        <w:rPr>
+          <w:sz w:val="28"/>
+        </w:rPr>
+      </w:pPr>
+      <w:r>
+        <w:rPr>
+          <w:sz w:val="28"/>
+        </w:rPr>
+        <w:t>4.2.1. Phần cứng</w:t>
+      </w:r>
+    </w:p>
+    <w:p>
+      <w:pPr>
+        <w:pStyle w:val="NormalWeb"/>
+        <w:shd w:val="clear" w:color="auto" w:fill="FFFFFF"/>
+        <w:spacing w:before="120" w:beforeAutospacing="0" w:after="120" w:afterAutospacing="0"/>
+        <w:rPr>
+          <w:rFonts w:ascii="Arial" w:hAnsi="Arial" w:cs="Arial"/>
+          <w:color w:val="222222"/>
+          <w:sz w:val="21"/>
+          <w:szCs w:val="21"/>
+        </w:rPr>
+      </w:pPr>
+      <w:r>
+        <w:rPr>
+          <w:sz w:val="28"/>
+        </w:rPr>
+        <w:t xml:space="preserve">i. </w:t>
+      </w:r>
+      <w:r>
+        <w:rPr>
+          <w:rFonts w:ascii="Arial" w:hAnsi="Arial" w:cs="Arial"/>
+          <w:color w:val="222222"/>
+          <w:sz w:val="21"/>
+          <w:szCs w:val="21"/>
+        </w:rPr>
+        <w:t>Các thành phần phần cứng cho thực tế tăng cường là: bộ xử lý, màn hình, cảm biến và thiết bị đầu vào. Các thiết bị </w:t>
+      </w:r>
+      <w:hyperlink r:id="rId309" w:tooltip="Điện toán di động" w:history="1">
+        <w:r>
+          <w:rPr>
+            <w:rStyle w:val="Hyperlink"/>
+            <w:rFonts w:ascii="Arial" w:hAnsi="Arial" w:cs="Arial"/>
+            <w:color w:val="0B0080"/>
+            <w:sz w:val="21"/>
+            <w:szCs w:val="21"/>
+          </w:rPr>
+          <w:t>điện toán di động</w:t>
+        </w:r>
+      </w:hyperlink>
+      <w:r>
+        <w:rPr>
+          <w:rFonts w:ascii="Arial" w:hAnsi="Arial" w:cs="Arial"/>
+          <w:color w:val="222222"/>
+          <w:sz w:val="21"/>
+          <w:szCs w:val="21"/>
+        </w:rPr>
+        <w:t> hiện đại như </w:t>
+      </w:r>
+      <w:hyperlink r:id="rId310" w:tooltip="Điện thoại thông minh" w:history="1">
+        <w:r>
+          <w:rPr>
+            <w:rStyle w:val="Hyperlink"/>
+            <w:rFonts w:ascii="Arial" w:hAnsi="Arial" w:cs="Arial"/>
+            <w:color w:val="0B0080"/>
+            <w:sz w:val="21"/>
+            <w:szCs w:val="21"/>
+          </w:rPr>
+          <w:t>điện thoại thông minh</w:t>
+        </w:r>
+      </w:hyperlink>
+      <w:r>
+        <w:rPr>
+          <w:rFonts w:ascii="Arial" w:hAnsi="Arial" w:cs="Arial"/>
+          <w:color w:val="222222"/>
+          <w:sz w:val="21"/>
+          <w:szCs w:val="21"/>
+        </w:rPr>
+        <w:t> và </w:t>
+      </w:r>
+      <w:hyperlink r:id="rId311" w:tooltip="Máy tính bảng" w:history="1">
+        <w:r>
+          <w:rPr>
+            <w:rStyle w:val="Hyperlink"/>
+            <w:rFonts w:ascii="Arial" w:hAnsi="Arial" w:cs="Arial"/>
+            <w:color w:val="0B0080"/>
+            <w:sz w:val="21"/>
+            <w:szCs w:val="21"/>
+          </w:rPr>
+          <w:t>máy tính bảng</w:t>
+        </w:r>
+      </w:hyperlink>
+      <w:r>
+        <w:rPr>
+          <w:rFonts w:ascii="Arial" w:hAnsi="Arial" w:cs="Arial"/>
+          <w:color w:val="222222"/>
+          <w:sz w:val="21"/>
+          <w:szCs w:val="21"/>
+        </w:rPr>
+        <w:t> có chứa các yếu tố này, thường bao gồm camera và cảm biến </w:t>
+      </w:r>
+      <w:hyperlink r:id="rId312" w:tooltip="MEMS" w:history="1">
+        <w:r>
+          <w:rPr>
+            <w:rStyle w:val="Hyperlink"/>
+            <w:rFonts w:ascii="Arial" w:hAnsi="Arial" w:cs="Arial"/>
+            <w:color w:val="0B0080"/>
+            <w:sz w:val="21"/>
+            <w:szCs w:val="21"/>
+          </w:rPr>
+          <w:t>MEMS</w:t>
+        </w:r>
+      </w:hyperlink>
+      <w:r>
+        <w:rPr>
+          <w:rFonts w:ascii="Arial" w:hAnsi="Arial" w:cs="Arial"/>
+          <w:color w:val="222222"/>
+          <w:sz w:val="21"/>
+          <w:szCs w:val="21"/>
+        </w:rPr>
+        <w:t> như </w:t>
+      </w:r>
+      <w:hyperlink r:id="rId313" w:tooltip="Gia tốc kế" w:history="1">
+        <w:r>
+          <w:rPr>
+            <w:rStyle w:val="Hyperlink"/>
+            <w:rFonts w:ascii="Arial" w:hAnsi="Arial" w:cs="Arial"/>
+            <w:color w:val="0B0080"/>
+            <w:sz w:val="21"/>
+            <w:szCs w:val="21"/>
+          </w:rPr>
+          <w:t>gia tốc kế</w:t>
+        </w:r>
+      </w:hyperlink>
+      <w:r>
+        <w:rPr>
+          <w:rFonts w:ascii="Arial" w:hAnsi="Arial" w:cs="Arial"/>
+          <w:color w:val="222222"/>
+          <w:sz w:val="21"/>
+          <w:szCs w:val="21"/>
+        </w:rPr>
+        <w:t> , </w:t>
+      </w:r>
+      <w:hyperlink r:id="rId314" w:tooltip="GPS" w:history="1">
+        <w:r>
+          <w:rPr>
+            <w:rStyle w:val="Hyperlink"/>
+            <w:rFonts w:ascii="Arial" w:hAnsi="Arial" w:cs="Arial"/>
+            <w:color w:val="0B0080"/>
+            <w:sz w:val="21"/>
+            <w:szCs w:val="21"/>
+          </w:rPr>
+          <w:t>GPS</w:t>
+        </w:r>
+      </w:hyperlink>
+      <w:r>
+        <w:rPr>
+          <w:rFonts w:ascii="Arial" w:hAnsi="Arial" w:cs="Arial"/>
+          <w:color w:val="222222"/>
+          <w:sz w:val="21"/>
+          <w:szCs w:val="21"/>
+        </w:rPr>
+        <w:t>và </w:t>
+      </w:r>
+      <w:hyperlink r:id="rId315" w:tooltip="La bàn từ tính kỹ thuật số" w:history="1">
+        <w:r>
+          <w:rPr>
+            <w:rStyle w:val="Hyperlink"/>
+            <w:rFonts w:ascii="Arial" w:hAnsi="Arial" w:cs="Arial"/>
+            <w:color w:val="0B0080"/>
+            <w:sz w:val="21"/>
+            <w:szCs w:val="21"/>
+          </w:rPr>
+          <w:t>la bàn trạng thái rắn</w:t>
+        </w:r>
+      </w:hyperlink>
+      <w:r>
+        <w:rPr>
+          <w:rFonts w:ascii="Arial" w:hAnsi="Arial" w:cs="Arial"/>
+          <w:color w:val="222222"/>
+          <w:sz w:val="21"/>
+          <w:szCs w:val="21"/>
+        </w:rPr>
+        <w:t> , biến chúng thành nền tảng AR phù hợp. </w:t>
+      </w:r>
+      <w:hyperlink r:id="rId316" w:anchor="cite_note-17" w:history="1">
+        <w:r>
+          <w:rPr>
+            <w:rStyle w:val="Hyperlink"/>
+            <w:rFonts w:ascii="Arial" w:hAnsi="Arial" w:cs="Arial"/>
+            <w:color w:val="0B0080"/>
+            <w:sz w:val="17"/>
+            <w:szCs w:val="17"/>
+            <w:vertAlign w:val="superscript"/>
+          </w:rPr>
+          <w:t>[17]</w:t>
+        </w:r>
+      </w:hyperlink>
+    </w:p>
+    <w:p>
+      <w:pPr>
+        <w:pStyle w:val="NormalWeb"/>
+        <w:shd w:val="clear" w:color="auto" w:fill="FFFFFF"/>
+        <w:spacing w:before="120" w:beforeAutospacing="0" w:after="120" w:afterAutospacing="0"/>
+        <w:rPr>
+          <w:rFonts w:ascii="Arial" w:hAnsi="Arial" w:cs="Arial"/>
+          <w:color w:val="222222"/>
+          <w:sz w:val="21"/>
+          <w:szCs w:val="21"/>
+        </w:rPr>
+      </w:pPr>
+      <w:r>
+        <w:rPr>
+          <w:rFonts w:ascii="Arial" w:hAnsi="Arial" w:cs="Arial"/>
+          <w:color w:val="222222"/>
+          <w:sz w:val="21"/>
+          <w:szCs w:val="21"/>
+        </w:rPr>
+        <w:t>Có 2 công nghệ: </w:t>
+      </w:r>
+      <w:hyperlink r:id="rId317" w:tooltip="Ống dẫn sóng (quang học)" w:history="1">
+        <w:r>
+          <w:rPr>
+            <w:rStyle w:val="Hyperlink"/>
+            <w:rFonts w:ascii="Arial" w:hAnsi="Arial" w:cs="Arial"/>
+            <w:color w:val="0B0080"/>
+            <w:sz w:val="21"/>
+            <w:szCs w:val="21"/>
+          </w:rPr>
+          <w:t>ống dẫn sóng</w:t>
+        </w:r>
+      </w:hyperlink>
+      <w:r>
+        <w:rPr>
+          <w:rFonts w:ascii="Arial" w:hAnsi="Arial" w:cs="Arial"/>
+          <w:color w:val="222222"/>
+          <w:sz w:val="21"/>
+          <w:szCs w:val="21"/>
+        </w:rPr>
+        <w:t> nhiễu xạ và ống dẫn sóng phản xạ. </w:t>
+      </w:r>
+      <w:proofErr w:type="gramStart"/>
+      <w:r>
+        <w:rPr>
+          <w:rFonts w:ascii="Arial" w:hAnsi="Arial" w:cs="Arial"/>
+          <w:color w:val="222222"/>
+          <w:sz w:val="21"/>
+          <w:szCs w:val="21"/>
+        </w:rPr>
+        <w:t>Giáo sư hệ thống thực tế mở rộng, Karl Guttag, đã so sánh quang học của các ống dẫn sóng nhiễu xạ so với công nghệ cạnh tranh, ống dẫn sóng phản xạ.</w:t>
+      </w:r>
+      <w:proofErr w:type="gramEnd"/>
+    </w:p>
+    <w:p>
+      <w:pPr>
+        <w:tabs>
+          <w:tab w:val="left" w:pos="2590"/>
+        </w:tabs>
+        <w:rPr>
+          <w:sz w:val="28"/>
         </w:rPr>
       </w:pPr>
       <w:bookmarkStart w:id="0" w:name="_GoBack"/>
@@ -21821,23 +22565,6 @@
         <w:tabs>
           <w:tab w:val="left" w:pos="2590"/>
         </w:tabs>
-        <w:rPr>
-          <w:sz w:val="28"/>
-        </w:rPr>
-      </w:pPr>
-    </w:p>
-    <w:p>
-      <w:pPr>
-        <w:tabs>
-          <w:tab w:val="left" w:pos="2590"/>
-        </w:tabs>
-      </w:pPr>
-    </w:p>
-    <w:p>
-      <w:pPr>
-        <w:tabs>
-          <w:tab w:val="left" w:pos="2590"/>
-        </w:tabs>
       </w:pPr>
     </w:p>
     <w:p>
@@ -33209,7 +33936,7 @@
       </w:pPr>
     </w:p>
     <w:sectPr>
-      <w:headerReference w:type="default" r:id="rId293"/>
+      <w:headerReference w:type="default" r:id="rId318"/>
       <w:pgSz w:w="12240" w:h="15840"/>
       <w:pgMar w:top="1440" w:right="1440" w:bottom="1440" w:left="1440" w:header="720" w:footer="720" w:gutter="0"/>
       <w:cols w:space="720"/>
@@ -33312,7 +34039,7 @@
             <w:bCs/>
             <w:noProof/>
           </w:rPr>
-          <w:t>67</w:t>
+          <w:t>66</w:t>
         </w:r>
         <w:r>
           <w:rPr>
@@ -36645,7 +37372,7 @@
   <a:extraClrSchemeLst/>
   <a:extLst>
     <a:ext uri="{05A4C25C-085E-4340-85A3-A5531E510DB2}">
-      <thm15:themeFamily xmlns:thm15="http://schemas.microsoft.com/office/thememl/2012/main" xmlns="" name="Office Theme" id="{62F939B6-93AF-4DB8-9C6B-D6C7DFDC589F}" vid="{4A3C46E8-61CC-4603-A589-7422A47A8E4A}"/>
+      <thm15:themeFamily xmlns="" xmlns:thm15="http://schemas.microsoft.com/office/thememl/2012/main" name="Office Theme" id="{62F939B6-93AF-4DB8-9C6B-D6C7DFDC589F}" vid="{4A3C46E8-61CC-4603-A589-7422A47A8E4A}"/>
     </a:ext>
   </a:extLst>
 </a:theme>
@@ -36656,7 +37383,7 @@
 </file>
 
 <file path=customXml/itemProps1.xml><?xml version="1.0" encoding="utf-8"?>
-<ds:datastoreItem xmlns:ds="http://schemas.openxmlformats.org/officeDocument/2006/customXml" ds:itemID="{95C20364-3E89-4168-9AC0-987CF824F58B}">
+<ds:datastoreItem xmlns:ds="http://schemas.openxmlformats.org/officeDocument/2006/customXml" ds:itemID="{9C05D75E-4DAD-4CC5-9E36-785A339DF971}">
   <ds:schemaRefs>
     <ds:schemaRef ds:uri="http://schemas.openxmlformats.org/officeDocument/2006/bibliography"/>
   </ds:schemaRefs>

</xml_diff>

<commit_message>
(Augmented Reality) Hiện thực mở rộng
Cộng tác từ xa, Sự khác biệt giữa thực tế ảo và thực tế tăng cường
</commit_message>
<xml_diff>
--- a/report.docx
+++ b/report.docx
@@ -22557,8 +22557,658 @@
           <w:sz w:val="28"/>
         </w:rPr>
       </w:pPr>
+      <w:r>
+        <w:rPr>
+          <w:sz w:val="28"/>
+        </w:rPr>
+        <w:lastRenderedPageBreak/>
+        <w:t xml:space="preserve">4.3. Cộng tác từ xa </w:t>
+      </w:r>
+    </w:p>
+    <w:p>
+      <w:pPr>
+        <w:tabs>
+          <w:tab w:val="left" w:pos="2590"/>
+        </w:tabs>
+        <w:rPr>
+          <w:sz w:val="28"/>
+        </w:rPr>
+      </w:pPr>
+      <w:r>
+        <w:rPr>
+          <w:sz w:val="28"/>
+        </w:rPr>
+        <w:t>4.3.1. Quản lý khẩn cấp/ tìm kiếm và cứu hộ</w:t>
+      </w:r>
+    </w:p>
+    <w:p>
+      <w:pPr>
+        <w:pStyle w:val="NormalWeb"/>
+        <w:shd w:val="clear" w:color="auto" w:fill="FFFFFF"/>
+        <w:spacing w:before="120" w:beforeAutospacing="0" w:after="120" w:afterAutospacing="0"/>
+        <w:rPr>
+          <w:rFonts w:ascii="Arial" w:hAnsi="Arial" w:cs="Arial"/>
+          <w:color w:val="222222"/>
+          <w:sz w:val="21"/>
+          <w:szCs w:val="21"/>
+        </w:rPr>
+      </w:pPr>
+      <w:r>
+        <w:rPr>
+          <w:sz w:val="28"/>
+        </w:rPr>
+        <w:t>i.</w:t>
+      </w:r>
+      <w:r>
+        <w:rPr>
+          <w:rFonts w:ascii="Arial" w:hAnsi="Arial" w:cs="Arial"/>
+          <w:b/>
+          <w:color w:val="222222"/>
+          <w:szCs w:val="21"/>
+        </w:rPr>
+        <w:t xml:space="preserve"> </w:t>
+      </w:r>
+      <w:r>
+        <w:rPr>
+          <w:rFonts w:ascii="Arial" w:hAnsi="Arial" w:cs="Arial"/>
+          <w:color w:val="222222"/>
+          <w:sz w:val="21"/>
+          <w:szCs w:val="21"/>
+        </w:rPr>
+        <w:t>Các hệ thống thực tế mở rộng được sử dụng trong </w:t>
+      </w:r>
+      <w:hyperlink r:id="rId318" w:tooltip="Công an" w:history="1">
+        <w:r>
+          <w:rPr>
+            <w:rStyle w:val="Hyperlink"/>
+            <w:rFonts w:ascii="Arial" w:hAnsi="Arial" w:cs="Arial"/>
+            <w:color w:val="0B0080"/>
+            <w:sz w:val="21"/>
+            <w:szCs w:val="21"/>
+          </w:rPr>
+          <w:t>các</w:t>
+        </w:r>
+      </w:hyperlink>
+      <w:r>
+        <w:rPr>
+          <w:rFonts w:ascii="Arial" w:hAnsi="Arial" w:cs="Arial"/>
+          <w:color w:val="222222"/>
+          <w:sz w:val="21"/>
+          <w:szCs w:val="21"/>
+        </w:rPr>
+        <w:t> tình huống </w:t>
+      </w:r>
+      <w:hyperlink r:id="rId319" w:tooltip="Công an" w:history="1">
+        <w:proofErr w:type="gramStart"/>
+        <w:r>
+          <w:rPr>
+            <w:rStyle w:val="Hyperlink"/>
+            <w:rFonts w:ascii="Arial" w:hAnsi="Arial" w:cs="Arial"/>
+            <w:color w:val="0B0080"/>
+            <w:sz w:val="21"/>
+            <w:szCs w:val="21"/>
+          </w:rPr>
+          <w:t>an</w:t>
+        </w:r>
+        <w:proofErr w:type="gramEnd"/>
+        <w:r>
+          <w:rPr>
+            <w:rStyle w:val="Hyperlink"/>
+            <w:rFonts w:ascii="Arial" w:hAnsi="Arial" w:cs="Arial"/>
+            <w:color w:val="0B0080"/>
+            <w:sz w:val="21"/>
+            <w:szCs w:val="21"/>
+          </w:rPr>
+          <w:t xml:space="preserve"> toàn công cộng</w:t>
+        </w:r>
+      </w:hyperlink>
+      <w:r>
+        <w:rPr>
+          <w:rFonts w:ascii="Arial" w:hAnsi="Arial" w:cs="Arial"/>
+          <w:color w:val="222222"/>
+          <w:sz w:val="21"/>
+          <w:szCs w:val="21"/>
+        </w:rPr>
+        <w:t> , từ </w:t>
+      </w:r>
+      <w:hyperlink r:id="rId320" w:tooltip="Siêu bão" w:history="1">
+        <w:r>
+          <w:rPr>
+            <w:rStyle w:val="Hyperlink"/>
+            <w:rFonts w:ascii="Arial" w:hAnsi="Arial" w:cs="Arial"/>
+            <w:color w:val="0B0080"/>
+            <w:sz w:val="21"/>
+            <w:szCs w:val="21"/>
+          </w:rPr>
+          <w:t>siêu bão</w:t>
+        </w:r>
+      </w:hyperlink>
+      <w:r>
+        <w:rPr>
+          <w:rFonts w:ascii="Arial" w:hAnsi="Arial" w:cs="Arial"/>
+          <w:color w:val="222222"/>
+          <w:sz w:val="21"/>
+          <w:szCs w:val="21"/>
+        </w:rPr>
+        <w:t> đến nghi phạm lớn.</w:t>
+      </w:r>
+    </w:p>
+    <w:p>
+      <w:pPr>
+        <w:pStyle w:val="NormalWeb"/>
+        <w:shd w:val="clear" w:color="auto" w:fill="FFFFFF"/>
+        <w:spacing w:before="120" w:beforeAutospacing="0" w:after="120" w:afterAutospacing="0"/>
+        <w:rPr>
+          <w:rFonts w:ascii="Arial" w:hAnsi="Arial" w:cs="Arial"/>
+          <w:color w:val="222222"/>
+          <w:sz w:val="21"/>
+          <w:szCs w:val="21"/>
+        </w:rPr>
+      </w:pPr>
+      <w:proofErr w:type="gramStart"/>
+      <w:r>
+        <w:rPr>
+          <w:rFonts w:ascii="Arial" w:hAnsi="Arial" w:cs="Arial"/>
+          <w:color w:val="222222"/>
+          <w:sz w:val="21"/>
+          <w:szCs w:val="21"/>
+        </w:rPr>
+        <w:t>Đầu năm 2009, hai bài báo từ tạp chí </w:t>
+      </w:r>
+      <w:r>
+        <w:rPr>
+          <w:rFonts w:ascii="Arial" w:hAnsi="Arial" w:cs="Arial"/>
+          <w:i/>
+          <w:iCs/>
+          <w:color w:val="222222"/>
+          <w:sz w:val="21"/>
+          <w:szCs w:val="21"/>
+        </w:rPr>
+        <w:t>Quản lý khẩn cấp</w:t>
+      </w:r>
+      <w:r>
+        <w:rPr>
+          <w:rFonts w:ascii="Arial" w:hAnsi="Arial" w:cs="Arial"/>
+          <w:color w:val="222222"/>
+          <w:sz w:val="21"/>
+          <w:szCs w:val="21"/>
+        </w:rPr>
+        <w:t> đã thảo luận về sức mạnh của công nghệ này đối với việc quản lý khẩn cấp.</w:t>
+      </w:r>
+      <w:proofErr w:type="gramEnd"/>
+      <w:r>
+        <w:rPr>
+          <w:rFonts w:ascii="Arial" w:hAnsi="Arial" w:cs="Arial"/>
+          <w:color w:val="222222"/>
+          <w:sz w:val="21"/>
+          <w:szCs w:val="21"/>
+        </w:rPr>
+        <w:t> </w:t>
+      </w:r>
+      <w:proofErr w:type="gramStart"/>
+      <w:r>
+        <w:rPr>
+          <w:rFonts w:ascii="Arial" w:hAnsi="Arial" w:cs="Arial"/>
+          <w:color w:val="222222"/>
+          <w:sz w:val="21"/>
+          <w:szCs w:val="21"/>
+        </w:rPr>
+        <w:t>Đầu tiên là "Thực tế tăng cường - Công nghệ mới nổi để quản lý khẩn cấp" của Gerald Baron.</w:t>
+      </w:r>
+      <w:proofErr w:type="gramEnd"/>
+      <w:r>
+        <w:rPr>
+          <w:rFonts w:ascii="Arial" w:hAnsi="Arial" w:cs="Arial"/>
+          <w:color w:val="222222"/>
+          <w:sz w:val="21"/>
+          <w:szCs w:val="21"/>
+        </w:rPr>
+        <w:t> </w:t>
+      </w:r>
+      <w:hyperlink r:id="rId321" w:anchor="cite_note-BARO13-143" w:history="1">
+        <w:r>
+          <w:rPr>
+            <w:rStyle w:val="Hyperlink"/>
+            <w:rFonts w:ascii="Arial" w:hAnsi="Arial" w:cs="Arial"/>
+            <w:color w:val="0B0080"/>
+            <w:sz w:val="17"/>
+            <w:szCs w:val="17"/>
+            <w:vertAlign w:val="superscript"/>
+          </w:rPr>
+          <w:t>[143]</w:t>
+        </w:r>
+      </w:hyperlink>
+      <w:r>
+        <w:rPr>
+          <w:rFonts w:ascii="Arial" w:hAnsi="Arial" w:cs="Arial"/>
+          <w:color w:val="222222"/>
+          <w:sz w:val="21"/>
+          <w:szCs w:val="21"/>
+        </w:rPr>
+        <w:t> Per Adam Crowe: "Các công nghệ như thực tế tăng cường (ví dụ: Google Glass) và kỳ vọng ngày càng tăng của công chúng sẽ tiếp tục buộc các nhà quản lý khẩn cấp chuyên nghiệp thay đổi hoàn toàn khi nào, ở đâu và làm thế nào công nghệ được triển khai trước, trong và sau thảm họa. " </w:t>
+      </w:r>
+      <w:hyperlink r:id="rId322" w:anchor="cite_note-CROW13-144" w:history="1">
+        <w:r>
+          <w:rPr>
+            <w:rStyle w:val="Hyperlink"/>
+            <w:rFonts w:ascii="Arial" w:hAnsi="Arial" w:cs="Arial"/>
+            <w:color w:val="0B0080"/>
+            <w:sz w:val="17"/>
+            <w:szCs w:val="17"/>
+            <w:vertAlign w:val="superscript"/>
+          </w:rPr>
+          <w:t>[144]</w:t>
+        </w:r>
+      </w:hyperlink>
+    </w:p>
+    <w:p>
+      <w:pPr>
+        <w:pStyle w:val="NormalWeb"/>
+        <w:shd w:val="clear" w:color="auto" w:fill="FFFFFF"/>
+        <w:spacing w:before="120" w:beforeAutospacing="0" w:after="120" w:afterAutospacing="0"/>
+        <w:rPr>
+          <w:rFonts w:ascii="Arial" w:hAnsi="Arial" w:cs="Arial"/>
+          <w:color w:val="222222"/>
+          <w:sz w:val="21"/>
+          <w:szCs w:val="21"/>
+        </w:rPr>
+      </w:pPr>
+      <w:r>
+        <w:rPr>
+          <w:rFonts w:ascii="Arial" w:hAnsi="Arial" w:cs="Arial"/>
+          <w:color w:val="222222"/>
+          <w:sz w:val="21"/>
+          <w:szCs w:val="21"/>
+        </w:rPr>
+        <w:t xml:space="preserve">Một ví dụ ban đầu khác là một chiếc máy bay tìm kiếm tìm kiếm một người </w:t>
+      </w:r>
+      <w:proofErr w:type="gramStart"/>
+      <w:r>
+        <w:rPr>
+          <w:rFonts w:ascii="Arial" w:hAnsi="Arial" w:cs="Arial"/>
+          <w:color w:val="222222"/>
+          <w:sz w:val="21"/>
+          <w:szCs w:val="21"/>
+        </w:rPr>
+        <w:t>leo</w:t>
+      </w:r>
+      <w:proofErr w:type="gramEnd"/>
+      <w:r>
+        <w:rPr>
+          <w:rFonts w:ascii="Arial" w:hAnsi="Arial" w:cs="Arial"/>
+          <w:color w:val="222222"/>
+          <w:sz w:val="21"/>
+          <w:szCs w:val="21"/>
+        </w:rPr>
+        <w:t xml:space="preserve"> núi bị lạc trong địa hình núi non hiểm trở. Các hệ thống thực tế mở rộng đã cung cấp cho các nhà khai thác máy ảnh trên không nhận thức về địa lý về tên đường và vị trí đường rừng được </w:t>
+      </w:r>
+      <w:proofErr w:type="gramStart"/>
+      <w:r>
+        <w:rPr>
+          <w:rFonts w:ascii="Arial" w:hAnsi="Arial" w:cs="Arial"/>
+          <w:color w:val="222222"/>
+          <w:sz w:val="21"/>
+          <w:szCs w:val="21"/>
+        </w:rPr>
+        <w:t>pha</w:t>
+      </w:r>
+      <w:proofErr w:type="gramEnd"/>
+      <w:r>
+        <w:rPr>
+          <w:rFonts w:ascii="Arial" w:hAnsi="Arial" w:cs="Arial"/>
+          <w:color w:val="222222"/>
+          <w:sz w:val="21"/>
+          <w:szCs w:val="21"/>
+        </w:rPr>
+        <w:t xml:space="preserve"> trộn với video camera. </w:t>
+      </w:r>
+      <w:proofErr w:type="gramStart"/>
+      <w:r>
+        <w:rPr>
+          <w:rFonts w:ascii="Arial" w:hAnsi="Arial" w:cs="Arial"/>
+          <w:color w:val="222222"/>
+          <w:sz w:val="21"/>
+          <w:szCs w:val="21"/>
+        </w:rPr>
+        <w:t>Người vận hành máy ảnh có thể tìm kiếm người đi bộ tốt hơn khi biết bối cảnh địa lý của hình ảnh camera.</w:t>
+      </w:r>
+      <w:proofErr w:type="gramEnd"/>
+      <w:r>
+        <w:rPr>
+          <w:rFonts w:ascii="Arial" w:hAnsi="Arial" w:cs="Arial"/>
+          <w:color w:val="222222"/>
+          <w:sz w:val="21"/>
+          <w:szCs w:val="21"/>
+        </w:rPr>
+        <w:t> Khi đã được định vị, người vận hành có thể hướng các nhân viên cứu hộ đến vị trí của người đi bộ một cách hiệu quả hơn vì vị trí địa lý và các mốc tham chiếu được dán nhãn rõ ràng. </w:t>
+      </w:r>
+    </w:p>
+    <w:p>
+      <w:pPr>
+        <w:tabs>
+          <w:tab w:val="left" w:pos="2590"/>
+        </w:tabs>
+        <w:rPr>
+          <w:sz w:val="28"/>
+        </w:rPr>
+      </w:pPr>
+      <w:r>
+        <w:rPr>
+          <w:sz w:val="28"/>
+        </w:rPr>
+        <w:t>4.3.2. Kiểu dáng công nghiệp</w:t>
+      </w:r>
+    </w:p>
+    <w:p>
+      <w:pPr>
+        <w:shd w:val="clear" w:color="auto" w:fill="FFFFFF"/>
+        <w:spacing w:before="100" w:beforeAutospacing="1" w:after="24" w:line="240" w:lineRule="auto"/>
+        <w:rPr>
+          <w:rFonts w:ascii="Arial" w:hAnsi="Arial" w:cs="Arial"/>
+          <w:b/>
+          <w:color w:val="222222"/>
+          <w:sz w:val="24"/>
+          <w:szCs w:val="21"/>
+        </w:rPr>
+      </w:pPr>
+      <w:r>
+        <w:rPr>
+          <w:sz w:val="28"/>
+        </w:rPr>
+        <w:t xml:space="preserve">i. </w:t>
+      </w:r>
+      <w:r>
+        <w:rPr>
+          <w:rFonts w:ascii="Arial" w:hAnsi="Arial" w:cs="Arial"/>
+          <w:color w:val="222222"/>
+          <w:sz w:val="21"/>
+          <w:szCs w:val="21"/>
+          <w:shd w:val="clear" w:color="auto" w:fill="FFFFFF"/>
+        </w:rPr>
+        <w:t xml:space="preserve">AR cho phép các nhà thiết kế công nghiệp trải nghiệm thiết kế và vận hành sản phẩm trước khi hoàn thành. Volkswagen đã sử dụng AR để so sánh hình ảnh thử nghiệm </w:t>
+      </w:r>
+      <w:proofErr w:type="gramStart"/>
+      <w:r>
+        <w:rPr>
+          <w:rFonts w:ascii="Arial" w:hAnsi="Arial" w:cs="Arial"/>
+          <w:color w:val="222222"/>
+          <w:sz w:val="21"/>
+          <w:szCs w:val="21"/>
+          <w:shd w:val="clear" w:color="auto" w:fill="FFFFFF"/>
+        </w:rPr>
+        <w:t>va</w:t>
+      </w:r>
+      <w:proofErr w:type="gramEnd"/>
+      <w:r>
+        <w:rPr>
+          <w:rFonts w:ascii="Arial" w:hAnsi="Arial" w:cs="Arial"/>
+          <w:color w:val="222222"/>
+          <w:sz w:val="21"/>
+          <w:szCs w:val="21"/>
+          <w:shd w:val="clear" w:color="auto" w:fill="FFFFFF"/>
+        </w:rPr>
+        <w:t xml:space="preserve"> chạm được tính toán và thực tế. </w:t>
+      </w:r>
+      <w:hyperlink r:id="rId323" w:anchor="cite_note-156" w:history="1">
+        <w:r>
+          <w:rPr>
+            <w:rStyle w:val="Hyperlink"/>
+            <w:rFonts w:ascii="Arial" w:hAnsi="Arial" w:cs="Arial"/>
+            <w:color w:val="0B0080"/>
+            <w:sz w:val="17"/>
+            <w:szCs w:val="17"/>
+            <w:shd w:val="clear" w:color="auto" w:fill="FFFFFF"/>
+            <w:vertAlign w:val="superscript"/>
+          </w:rPr>
+          <w:t>[156]</w:t>
+        </w:r>
+      </w:hyperlink>
+      <w:r>
+        <w:rPr>
+          <w:rFonts w:ascii="Arial" w:hAnsi="Arial" w:cs="Arial"/>
+          <w:color w:val="222222"/>
+          <w:sz w:val="21"/>
+          <w:szCs w:val="21"/>
+          <w:shd w:val="clear" w:color="auto" w:fill="FFFFFF"/>
+        </w:rPr>
+        <w:t xml:space="preserve"> AR đã được sử dụng để trực quan hóa và sửa đổi cấu trúc thân </w:t>
+      </w:r>
+      <w:proofErr w:type="gramStart"/>
+      <w:r>
+        <w:rPr>
+          <w:rFonts w:ascii="Arial" w:hAnsi="Arial" w:cs="Arial"/>
+          <w:color w:val="222222"/>
+          <w:sz w:val="21"/>
+          <w:szCs w:val="21"/>
+          <w:shd w:val="clear" w:color="auto" w:fill="FFFFFF"/>
+        </w:rPr>
+        <w:t>xe</w:t>
+      </w:r>
+      <w:proofErr w:type="gramEnd"/>
+      <w:r>
+        <w:rPr>
+          <w:rFonts w:ascii="Arial" w:hAnsi="Arial" w:cs="Arial"/>
+          <w:color w:val="222222"/>
+          <w:sz w:val="21"/>
+          <w:szCs w:val="21"/>
+          <w:shd w:val="clear" w:color="auto" w:fill="FFFFFF"/>
+        </w:rPr>
+        <w:t xml:space="preserve"> và bố trí động cơ. </w:t>
+      </w:r>
+      <w:proofErr w:type="gramStart"/>
+      <w:r>
+        <w:rPr>
+          <w:rFonts w:ascii="Arial" w:hAnsi="Arial" w:cs="Arial"/>
+          <w:color w:val="222222"/>
+          <w:sz w:val="21"/>
+          <w:szCs w:val="21"/>
+          <w:shd w:val="clear" w:color="auto" w:fill="FFFFFF"/>
+        </w:rPr>
+        <w:t>Nó cũng đã được sử dụng để so sánh các mô hình kỹ thuật số với các mô hình vật lý để tìm ra sự khác biệt giữa chúng.</w:t>
+      </w:r>
+      <w:proofErr w:type="gramEnd"/>
+    </w:p>
+    <w:p>
+      <w:pPr>
+        <w:rPr>
+          <w:color w:val="000000" w:themeColor="text1"/>
+          <w:sz w:val="28"/>
+          <w:szCs w:val="28"/>
+        </w:rPr>
+      </w:pPr>
+    </w:p>
+    <w:p>
+      <w:pPr>
+        <w:rPr>
+          <w:color w:val="000000" w:themeColor="text1"/>
+          <w:sz w:val="28"/>
+          <w:szCs w:val="28"/>
+        </w:rPr>
+      </w:pPr>
+      <w:r>
+        <w:rPr>
+          <w:color w:val="000000" w:themeColor="text1"/>
+          <w:sz w:val="28"/>
+          <w:szCs w:val="28"/>
+        </w:rPr>
+        <w:t xml:space="preserve">4.4. Sự khác biệt giữa thực tế ảo và thực tế tang cường </w:t>
+      </w:r>
+    </w:p>
+    <w:p>
+      <w:pPr>
+        <w:rPr>
+          <w:b/>
+          <w:color w:val="000000" w:themeColor="text1"/>
+          <w:sz w:val="28"/>
+          <w:szCs w:val="28"/>
+        </w:rPr>
+      </w:pPr>
+      <w:r>
+        <w:rPr>
+          <w:color w:val="000000" w:themeColor="text1"/>
+          <w:sz w:val="28"/>
+          <w:szCs w:val="28"/>
+        </w:rPr>
+        <w:t xml:space="preserve">i. </w:t>
+      </w:r>
+      <w:r>
+        <w:rPr>
+          <w:rFonts w:ascii="Arial" w:hAnsi="Arial" w:cs="Arial"/>
+          <w:color w:val="222222"/>
+          <w:sz w:val="21"/>
+          <w:szCs w:val="21"/>
+          <w:shd w:val="clear" w:color="auto" w:fill="FFFFFF"/>
+        </w:rPr>
+        <w:t>Trong thực tế ảo (VR), nhận thức của người dùng về thực tế hoàn toàn dựa trên thông tin ảo. </w:t>
+      </w:r>
+      <w:proofErr w:type="gramStart"/>
+      <w:r>
+        <w:rPr>
+          <w:rFonts w:ascii="Arial" w:hAnsi="Arial" w:cs="Arial"/>
+          <w:color w:val="222222"/>
+          <w:sz w:val="21"/>
+          <w:szCs w:val="21"/>
+          <w:shd w:val="clear" w:color="auto" w:fill="FFFFFF"/>
+        </w:rPr>
+        <w:t>Trong thực tế Augmented (AR), người dùng được cung cấp thêm thông tin do máy tính tạo ra giúp nâng cao nhận thức của họ về thực tế </w:t>
+      </w:r>
+      <w:hyperlink r:id="rId324" w:anchor="cite_note-242" w:history="1">
+        <w:r>
+          <w:rPr>
+            <w:rStyle w:val="Hyperlink"/>
+            <w:rFonts w:ascii="Arial" w:hAnsi="Arial" w:cs="Arial"/>
+            <w:color w:val="0B0080"/>
+            <w:sz w:val="17"/>
+            <w:szCs w:val="17"/>
+            <w:shd w:val="clear" w:color="auto" w:fill="FFFFFF"/>
+            <w:vertAlign w:val="superscript"/>
+          </w:rPr>
+          <w:t>[242] </w:t>
+        </w:r>
+      </w:hyperlink>
+      <w:hyperlink r:id="rId325" w:anchor="cite_note-243" w:history="1">
+        <w:r>
+          <w:rPr>
+            <w:rStyle w:val="Hyperlink"/>
+            <w:rFonts w:ascii="Arial" w:hAnsi="Arial" w:cs="Arial"/>
+            <w:color w:val="0B0080"/>
+            <w:sz w:val="17"/>
+            <w:szCs w:val="17"/>
+            <w:shd w:val="clear" w:color="auto" w:fill="FFFFFF"/>
+            <w:vertAlign w:val="superscript"/>
+          </w:rPr>
+          <w:t>[243]</w:t>
+        </w:r>
+      </w:hyperlink>
+      <w:r>
+        <w:rPr>
+          <w:rFonts w:ascii="Arial" w:hAnsi="Arial" w:cs="Arial"/>
+          <w:color w:val="222222"/>
+          <w:sz w:val="21"/>
+          <w:szCs w:val="21"/>
+          <w:shd w:val="clear" w:color="auto" w:fill="FFFFFF"/>
+        </w:rPr>
+        <w:t> .</w:t>
+      </w:r>
+      <w:proofErr w:type="gramEnd"/>
+      <w:r>
+        <w:rPr>
+          <w:rFonts w:ascii="Arial" w:hAnsi="Arial" w:cs="Arial"/>
+          <w:color w:val="222222"/>
+          <w:sz w:val="21"/>
+          <w:szCs w:val="21"/>
+          <w:shd w:val="clear" w:color="auto" w:fill="FFFFFF"/>
+        </w:rPr>
+        <w:t> </w:t>
+      </w:r>
+      <w:proofErr w:type="gramStart"/>
+      <w:r>
+        <w:rPr>
+          <w:rFonts w:ascii="Arial" w:hAnsi="Arial" w:cs="Arial"/>
+          <w:color w:val="222222"/>
+          <w:sz w:val="21"/>
+          <w:szCs w:val="21"/>
+          <w:shd w:val="clear" w:color="auto" w:fill="FFFFFF"/>
+        </w:rPr>
+        <w:t>Trong kiến ​​trúc, VR có thể được sử dụng để tạo mô phỏng đi bộ bên trong tòa nhà mới; AR có thể được sử dụng để hiển thị các cấu trúc và hệ thống của tòa nhà siêu áp đặt trên chế độ xem thực tế.</w:t>
+      </w:r>
+      <w:proofErr w:type="gramEnd"/>
+      <w:r>
+        <w:rPr>
+          <w:b/>
+          <w:color w:val="000000" w:themeColor="text1"/>
+          <w:sz w:val="28"/>
+          <w:szCs w:val="28"/>
+        </w:rPr>
+        <w:t xml:space="preserve"> </w:t>
+      </w:r>
+    </w:p>
+    <w:p>
+      <w:pPr>
+        <w:rPr>
+          <w:b/>
+          <w:color w:val="000000" w:themeColor="text1"/>
+          <w:sz w:val="28"/>
+          <w:szCs w:val="28"/>
+        </w:rPr>
+      </w:pPr>
+      <w:r>
+        <w:rPr>
+          <w:b/>
+          <w:color w:val="000000" w:themeColor="text1"/>
+          <w:sz w:val="28"/>
+          <w:szCs w:val="28"/>
+        </w:rPr>
+        <w:t xml:space="preserve"> </w:t>
+      </w:r>
+    </w:p>
+    <w:p>
+      <w:pPr>
+        <w:rPr>
+          <w:b/>
+          <w:color w:val="000000" w:themeColor="text1"/>
+          <w:sz w:val="28"/>
+          <w:szCs w:val="28"/>
+        </w:rPr>
+      </w:pPr>
+      <w:r>
+        <w:rPr>
+          <w:b/>
+          <w:color w:val="000000" w:themeColor="text1"/>
+          <w:sz w:val="28"/>
+          <w:szCs w:val="28"/>
+        </w:rPr>
+        <w:t xml:space="preserve">Tham khảo:  </w:t>
+      </w:r>
+      <w:hyperlink r:id="rId326" w:history="1">
+        <w:r>
+          <w:rPr>
+            <w:rStyle w:val="Hyperlink"/>
+          </w:rPr>
+          <w:t>https://en.wikipedia.org/wiki/Augmented_reality</w:t>
+        </w:r>
+      </w:hyperlink>
       <w:bookmarkStart w:id="0" w:name="_GoBack"/>
       <w:bookmarkEnd w:id="0"/>
+      <w:r>
+        <w:rPr>
+          <w:b/>
+          <w:color w:val="000000" w:themeColor="text1"/>
+          <w:sz w:val="28"/>
+          <w:szCs w:val="28"/>
+        </w:rPr>
+        <w:br w:type="page"/>
+      </w:r>
+    </w:p>
+    <w:p>
+      <w:pPr>
+        <w:tabs>
+          <w:tab w:val="left" w:pos="2590"/>
+        </w:tabs>
+        <w:rPr>
+          <w:sz w:val="28"/>
+        </w:rPr>
+      </w:pPr>
     </w:p>
     <w:p>
       <w:pPr>
@@ -33936,7 +34586,7 @@
       </w:pPr>
     </w:p>
     <w:sectPr>
-      <w:headerReference w:type="default" r:id="rId318"/>
+      <w:headerReference w:type="default" r:id="rId327"/>
       <w:pgSz w:w="12240" w:h="15840"/>
       <w:pgMar w:top="1440" w:right="1440" w:bottom="1440" w:left="1440" w:header="720" w:footer="720" w:gutter="0"/>
       <w:cols w:space="720"/>
@@ -34039,7 +34689,7 @@
             <w:bCs/>
             <w:noProof/>
           </w:rPr>
-          <w:t>66</w:t>
+          <w:t>67</w:t>
         </w:r>
         <w:r>
           <w:rPr>
@@ -37372,7 +38022,7 @@
   <a:extraClrSchemeLst/>
   <a:extLst>
     <a:ext uri="{05A4C25C-085E-4340-85A3-A5531E510DB2}">
-      <thm15:themeFamily xmlns="" xmlns:thm15="http://schemas.microsoft.com/office/thememl/2012/main" name="Office Theme" id="{62F939B6-93AF-4DB8-9C6B-D6C7DFDC589F}" vid="{4A3C46E8-61CC-4603-A589-7422A47A8E4A}"/>
+      <thm15:themeFamily xmlns:thm15="http://schemas.microsoft.com/office/thememl/2012/main" xmlns="" name="Office Theme" id="{62F939B6-93AF-4DB8-9C6B-D6C7DFDC589F}" vid="{4A3C46E8-61CC-4603-A589-7422A47A8E4A}"/>
     </a:ext>
   </a:extLst>
 </a:theme>
@@ -37383,7 +38033,7 @@
 </file>
 
 <file path=customXml/itemProps1.xml><?xml version="1.0" encoding="utf-8"?>
-<ds:datastoreItem xmlns:ds="http://schemas.openxmlformats.org/officeDocument/2006/customXml" ds:itemID="{9C05D75E-4DAD-4CC5-9E36-785A339DF971}">
+<ds:datastoreItem xmlns:ds="http://schemas.openxmlformats.org/officeDocument/2006/customXml" ds:itemID="{0CF3A96B-6CC3-4B28-ADA4-D92908550E44}">
   <ds:schemaRefs>
     <ds:schemaRef ds:uri="http://schemas.openxmlformats.org/officeDocument/2006/bibliography"/>
   </ds:schemaRefs>

</xml_diff>

<commit_message>
BIG DATA (Dữ liệu lớn)
Khái niệm
Đặc trưng
Ứng dụng
</commit_message>
<xml_diff>
--- a/report.docx
+++ b/report.docx
@@ -23188,8 +23188,6 @@
           <w:t>https://en.wikipedia.org/wiki/Augmented_reality</w:t>
         </w:r>
       </w:hyperlink>
-      <w:bookmarkStart w:id="0" w:name="_GoBack"/>
-      <w:bookmarkEnd w:id="0"/>
       <w:r>
         <w:rPr>
           <w:b/>
@@ -23206,43 +23204,1030 @@
           <w:tab w:val="left" w:pos="2590"/>
         </w:tabs>
         <w:rPr>
+          <w:b/>
+          <w:color w:val="1F4E79" w:themeColor="accent1" w:themeShade="80"/>
           <w:sz w:val="28"/>
         </w:rPr>
       </w:pPr>
-    </w:p>
-    <w:p>
-      <w:pPr>
-        <w:tabs>
-          <w:tab w:val="left" w:pos="2590"/>
-        </w:tabs>
-      </w:pPr>
-    </w:p>
-    <w:p>
-      <w:pPr>
-        <w:tabs>
-          <w:tab w:val="left" w:pos="2590"/>
-        </w:tabs>
-      </w:pPr>
-    </w:p>
-    <w:p>
-      <w:pPr>
-        <w:tabs>
-          <w:tab w:val="left" w:pos="2590"/>
-        </w:tabs>
-      </w:pPr>
-    </w:p>
-    <w:p>
-      <w:pPr>
-        <w:tabs>
-          <w:tab w:val="left" w:pos="2590"/>
-        </w:tabs>
-      </w:pPr>
-    </w:p>
-    <w:p>
-      <w:pPr>
-        <w:tabs>
-          <w:tab w:val="left" w:pos="2590"/>
-        </w:tabs>
+      <w:r>
+        <w:rPr>
+          <w:b/>
+          <w:color w:val="1F4E79" w:themeColor="accent1" w:themeShade="80"/>
+          <w:sz w:val="28"/>
+        </w:rPr>
+        <w:lastRenderedPageBreak/>
+        <w:t>5. BIG DATA (Dữ liệu lớn)</w:t>
+      </w:r>
+    </w:p>
+    <w:p>
+      <w:pPr>
+        <w:tabs>
+          <w:tab w:val="left" w:pos="2590"/>
+        </w:tabs>
+        <w:rPr>
+          <w:b/>
+          <w:color w:val="1F4E79" w:themeColor="accent1" w:themeShade="80"/>
+          <w:sz w:val="28"/>
+        </w:rPr>
+      </w:pPr>
+      <w:r>
+        <w:rPr>
+          <w:b/>
+          <w:noProof/>
+          <w:color w:val="5B9BD5" w:themeColor="accent1"/>
+          <w:sz w:val="28"/>
+        </w:rPr>
+        <w:drawing>
+          <wp:inline distT="0" distB="0" distL="0" distR="0" wp14:anchorId="2C13C75B" wp14:editId="0DD3C2A8">
+            <wp:extent cx="5467350" cy="4581525"/>
+            <wp:effectExtent l="0" t="0" r="0" b="9525"/>
+            <wp:docPr id="19" name="Picture 19"/>
+            <wp:cNvGraphicFramePr>
+              <a:graphicFrameLocks xmlns:a="http://schemas.openxmlformats.org/drawingml/2006/main" noChangeAspect="1"/>
+            </wp:cNvGraphicFramePr>
+            <a:graphic xmlns:a="http://schemas.openxmlformats.org/drawingml/2006/main">
+              <a:graphicData uri="http://schemas.openxmlformats.org/drawingml/2006/picture">
+                <pic:pic xmlns:pic="http://schemas.openxmlformats.org/drawingml/2006/picture">
+                  <pic:nvPicPr>
+                    <pic:cNvPr id="0" name="tải xuống (1)1234.png"/>
+                    <pic:cNvPicPr/>
+                  </pic:nvPicPr>
+                  <pic:blipFill>
+                    <a:blip r:embed="rId327">
+                      <a:extLst>
+                        <a:ext uri="{28A0092B-C50C-407E-A947-70E740481C1C}">
+                          <a14:useLocalDpi xmlns:a14="http://schemas.microsoft.com/office/drawing/2010/main" val="0"/>
+                        </a:ext>
+                      </a:extLst>
+                    </a:blip>
+                    <a:stretch>
+                      <a:fillRect/>
+                    </a:stretch>
+                  </pic:blipFill>
+                  <pic:spPr>
+                    <a:xfrm>
+                      <a:off x="0" y="0"/>
+                      <a:ext cx="5467350" cy="4581525"/>
+                    </a:xfrm>
+                    <a:prstGeom prst="rect">
+                      <a:avLst/>
+                    </a:prstGeom>
+                  </pic:spPr>
+                </pic:pic>
+              </a:graphicData>
+            </a:graphic>
+          </wp:inline>
+        </w:drawing>
+      </w:r>
+    </w:p>
+    <w:p>
+      <w:pPr>
+        <w:tabs>
+          <w:tab w:val="left" w:pos="2590"/>
+        </w:tabs>
+        <w:rPr>
+          <w:sz w:val="28"/>
+        </w:rPr>
+      </w:pPr>
+      <w:r>
+        <w:rPr>
+          <w:sz w:val="28"/>
+        </w:rPr>
+        <w:t>5.1. Khái niệm</w:t>
+      </w:r>
+    </w:p>
+    <w:p>
+      <w:pPr>
+        <w:rPr>
+          <w:rFonts w:ascii="Arial" w:hAnsi="Arial" w:cs="Arial"/>
+          <w:color w:val="222222"/>
+          <w:sz w:val="21"/>
+          <w:szCs w:val="21"/>
+          <w:shd w:val="clear" w:color="auto" w:fill="FFFFFF"/>
+        </w:rPr>
+      </w:pPr>
+      <w:r>
+        <w:rPr>
+          <w:sz w:val="28"/>
+        </w:rPr>
+        <w:t xml:space="preserve">i. </w:t>
+      </w:r>
+      <w:r>
+        <w:rPr>
+          <w:b/>
+          <w:sz w:val="28"/>
+        </w:rPr>
+        <w:t xml:space="preserve">Dữ liệu </w:t>
+      </w:r>
+      <w:proofErr w:type="gramStart"/>
+      <w:r>
+        <w:rPr>
+          <w:b/>
+          <w:sz w:val="28"/>
+        </w:rPr>
+        <w:t>lớn</w:t>
+      </w:r>
+      <w:r>
+        <w:rPr>
+          <w:rFonts w:ascii="Arial" w:hAnsi="Arial" w:cs="Arial"/>
+          <w:b/>
+          <w:bCs/>
+          <w:color w:val="222222"/>
+          <w:sz w:val="21"/>
+          <w:szCs w:val="21"/>
+          <w:shd w:val="clear" w:color="auto" w:fill="FFFFFF"/>
+        </w:rPr>
+        <w:t xml:space="preserve"> </w:t>
+      </w:r>
+      <w:r>
+        <w:rPr>
+          <w:rFonts w:ascii="Arial" w:hAnsi="Arial" w:cs="Arial"/>
+          <w:color w:val="222222"/>
+          <w:sz w:val="21"/>
+          <w:szCs w:val="21"/>
+          <w:shd w:val="clear" w:color="auto" w:fill="FFFFFF"/>
+        </w:rPr>
+        <w:t> thường</w:t>
+      </w:r>
+      <w:proofErr w:type="gramEnd"/>
+      <w:r>
+        <w:rPr>
+          <w:rFonts w:ascii="Arial" w:hAnsi="Arial" w:cs="Arial"/>
+          <w:color w:val="222222"/>
+          <w:sz w:val="21"/>
+          <w:szCs w:val="21"/>
+          <w:shd w:val="clear" w:color="auto" w:fill="FFFFFF"/>
+        </w:rPr>
+        <w:t xml:space="preserve"> bao gồm tập hợp dữ liệu với kích thước vượt xa khả năng của các công cụ phần mềm thông thường để thu thập, hiển thị, quản lý và xử lý dữ liệu trong một thời gian có thể chấp nhận được. </w:t>
+      </w:r>
+      <w:proofErr w:type="gramStart"/>
+      <w:r>
+        <w:rPr>
+          <w:rFonts w:ascii="Arial" w:hAnsi="Arial" w:cs="Arial"/>
+          <w:color w:val="222222"/>
+          <w:sz w:val="21"/>
+          <w:szCs w:val="21"/>
+          <w:shd w:val="clear" w:color="auto" w:fill="FFFFFF"/>
+        </w:rPr>
+        <w:t>Kích thước dữ liệu lớn là một mục tiêu liên tục thay đổi.</w:t>
+      </w:r>
+      <w:proofErr w:type="gramEnd"/>
+      <w:r>
+        <w:rPr>
+          <w:rFonts w:ascii="Arial" w:hAnsi="Arial" w:cs="Arial"/>
+          <w:color w:val="222222"/>
+          <w:sz w:val="21"/>
+          <w:szCs w:val="21"/>
+          <w:shd w:val="clear" w:color="auto" w:fill="FFFFFF"/>
+        </w:rPr>
+        <w:t xml:space="preserve"> Như năm 2012 thì phạm </w:t>
+      </w:r>
+      <w:proofErr w:type="gramStart"/>
+      <w:r>
+        <w:rPr>
+          <w:rFonts w:ascii="Arial" w:hAnsi="Arial" w:cs="Arial"/>
+          <w:color w:val="222222"/>
+          <w:sz w:val="21"/>
+          <w:szCs w:val="21"/>
+          <w:shd w:val="clear" w:color="auto" w:fill="FFFFFF"/>
+        </w:rPr>
+        <w:t>vi</w:t>
+      </w:r>
+      <w:proofErr w:type="gramEnd"/>
+      <w:r>
+        <w:rPr>
+          <w:rFonts w:ascii="Arial" w:hAnsi="Arial" w:cs="Arial"/>
+          <w:color w:val="222222"/>
+          <w:sz w:val="21"/>
+          <w:szCs w:val="21"/>
+          <w:shd w:val="clear" w:color="auto" w:fill="FFFFFF"/>
+        </w:rPr>
+        <w:t xml:space="preserve"> một vài tá terabytes tới nhiều petabytes dữ liệu. Dữ liệu lớn yêu cầu một tập các kỹ thuật và công nghệ được tích hợp </w:t>
+      </w:r>
+      <w:proofErr w:type="gramStart"/>
+      <w:r>
+        <w:rPr>
+          <w:rFonts w:ascii="Arial" w:hAnsi="Arial" w:cs="Arial"/>
+          <w:color w:val="222222"/>
+          <w:sz w:val="21"/>
+          <w:szCs w:val="21"/>
+          <w:shd w:val="clear" w:color="auto" w:fill="FFFFFF"/>
+        </w:rPr>
+        <w:t>theo</w:t>
+      </w:r>
+      <w:proofErr w:type="gramEnd"/>
+      <w:r>
+        <w:rPr>
+          <w:rFonts w:ascii="Arial" w:hAnsi="Arial" w:cs="Arial"/>
+          <w:color w:val="222222"/>
+          <w:sz w:val="21"/>
+          <w:szCs w:val="21"/>
+          <w:shd w:val="clear" w:color="auto" w:fill="FFFFFF"/>
+        </w:rPr>
+        <w:t xml:space="preserve"> hình thức mới để khai phá từ tập dữ liệu đa dạng, phức tạp, và có quy mô lớn.</w:t>
+      </w:r>
+    </w:p>
+    <w:p>
+      <w:pPr>
+        <w:tabs>
+          <w:tab w:val="left" w:pos="2590"/>
+        </w:tabs>
+        <w:rPr>
+          <w:sz w:val="28"/>
+        </w:rPr>
+      </w:pPr>
+      <w:r>
+        <w:rPr>
+          <w:sz w:val="28"/>
+        </w:rPr>
+        <w:t>5.2.Đặc trưng</w:t>
+      </w:r>
+    </w:p>
+    <w:p>
+      <w:pPr>
+        <w:tabs>
+          <w:tab w:val="left" w:pos="2590"/>
+        </w:tabs>
+        <w:rPr>
+          <w:sz w:val="28"/>
+        </w:rPr>
+      </w:pPr>
+      <w:r>
+        <w:rPr>
+          <w:sz w:val="28"/>
+        </w:rPr>
+        <w:t>i. Volum (Dung lượng)</w:t>
+      </w:r>
+    </w:p>
+    <w:p>
+      <w:pPr>
+        <w:rPr>
+          <w:rFonts w:ascii="Arial" w:hAnsi="Arial" w:cs="Arial"/>
+          <w:color w:val="222222"/>
+          <w:sz w:val="21"/>
+          <w:szCs w:val="21"/>
+          <w:shd w:val="clear" w:color="auto" w:fill="FFFFFF"/>
+        </w:rPr>
+      </w:pPr>
+      <w:proofErr w:type="gramStart"/>
+      <w:r>
+        <w:rPr>
+          <w:rFonts w:ascii="Arial" w:hAnsi="Arial" w:cs="Arial"/>
+          <w:color w:val="222222"/>
+          <w:sz w:val="21"/>
+          <w:szCs w:val="21"/>
+          <w:shd w:val="clear" w:color="auto" w:fill="FFFFFF"/>
+        </w:rPr>
+        <w:t>Số lượng dữ liệu được tạo ra và lưu trữ.</w:t>
+      </w:r>
+      <w:proofErr w:type="gramEnd"/>
+      <w:r>
+        <w:rPr>
+          <w:rFonts w:ascii="Arial" w:hAnsi="Arial" w:cs="Arial"/>
+          <w:color w:val="222222"/>
+          <w:sz w:val="21"/>
+          <w:szCs w:val="21"/>
+          <w:shd w:val="clear" w:color="auto" w:fill="FFFFFF"/>
+        </w:rPr>
+        <w:t xml:space="preserve"> </w:t>
+      </w:r>
+      <w:proofErr w:type="gramStart"/>
+      <w:r>
+        <w:rPr>
+          <w:rFonts w:ascii="Arial" w:hAnsi="Arial" w:cs="Arial"/>
+          <w:color w:val="222222"/>
+          <w:sz w:val="21"/>
+          <w:szCs w:val="21"/>
+          <w:shd w:val="clear" w:color="auto" w:fill="FFFFFF"/>
+        </w:rPr>
+        <w:t>Kích thước của dữ liệu xác định giá trị và tiềm năng insight- và liệu nó có thể thực sự được coi là dữ liệu lớn hay không.</w:t>
+      </w:r>
+      <w:proofErr w:type="gramEnd"/>
+    </w:p>
+    <w:p>
+      <w:pPr>
+        <w:rPr>
+          <w:rFonts w:ascii="Arial" w:hAnsi="Arial" w:cs="Arial"/>
+          <w:color w:val="222222"/>
+          <w:sz w:val="21"/>
+          <w:szCs w:val="21"/>
+          <w:shd w:val="clear" w:color="auto" w:fill="FFFFFF"/>
+        </w:rPr>
+      </w:pPr>
+    </w:p>
+    <w:p>
+      <w:pPr>
+        <w:rPr>
+          <w:rFonts w:ascii="Arial" w:hAnsi="Arial" w:cs="Arial"/>
+          <w:color w:val="222222"/>
+          <w:sz w:val="21"/>
+          <w:szCs w:val="21"/>
+          <w:shd w:val="clear" w:color="auto" w:fill="FFFFFF"/>
+        </w:rPr>
+      </w:pPr>
+    </w:p>
+    <w:p>
+      <w:pPr>
+        <w:tabs>
+          <w:tab w:val="left" w:pos="2590"/>
+        </w:tabs>
+        <w:rPr>
+          <w:sz w:val="28"/>
+        </w:rPr>
+      </w:pPr>
+      <w:r>
+        <w:rPr>
+          <w:sz w:val="28"/>
+        </w:rPr>
+        <w:lastRenderedPageBreak/>
+        <w:t>ii. Variety (Tính đa dạng)</w:t>
+      </w:r>
+    </w:p>
+    <w:p>
+      <w:pPr>
+        <w:tabs>
+          <w:tab w:val="left" w:pos="2590"/>
+        </w:tabs>
+        <w:rPr>
+          <w:sz w:val="28"/>
+        </w:rPr>
+      </w:pPr>
+      <w:proofErr w:type="gramStart"/>
+      <w:r>
+        <w:rPr>
+          <w:rFonts w:ascii="Arial" w:hAnsi="Arial" w:cs="Arial"/>
+          <w:color w:val="222222"/>
+          <w:sz w:val="21"/>
+          <w:szCs w:val="21"/>
+          <w:shd w:val="clear" w:color="auto" w:fill="FFFFFF"/>
+        </w:rPr>
+        <w:t>Các dạng và kiểu của dữ liệu.</w:t>
+      </w:r>
+      <w:proofErr w:type="gramEnd"/>
+      <w:r>
+        <w:rPr>
+          <w:rFonts w:ascii="Arial" w:hAnsi="Arial" w:cs="Arial"/>
+          <w:color w:val="222222"/>
+          <w:sz w:val="21"/>
+          <w:szCs w:val="21"/>
+          <w:shd w:val="clear" w:color="auto" w:fill="FFFFFF"/>
+        </w:rPr>
+        <w:t xml:space="preserve"> Dữ liệu được </w:t>
+      </w:r>
+      <w:proofErr w:type="gramStart"/>
+      <w:r>
+        <w:rPr>
+          <w:rFonts w:ascii="Arial" w:hAnsi="Arial" w:cs="Arial"/>
+          <w:color w:val="222222"/>
+          <w:sz w:val="21"/>
+          <w:szCs w:val="21"/>
+          <w:shd w:val="clear" w:color="auto" w:fill="FFFFFF"/>
+        </w:rPr>
+        <w:t>thu</w:t>
+      </w:r>
+      <w:proofErr w:type="gramEnd"/>
+      <w:r>
+        <w:rPr>
+          <w:rFonts w:ascii="Arial" w:hAnsi="Arial" w:cs="Arial"/>
+          <w:color w:val="222222"/>
+          <w:sz w:val="21"/>
+          <w:szCs w:val="21"/>
+          <w:shd w:val="clear" w:color="auto" w:fill="FFFFFF"/>
+        </w:rPr>
+        <w:t xml:space="preserve"> thập từ nhiều nguồn khác nhau và các kiểu dữ liệu cũng có rất nhiều cấu trúc khác nhau.</w:t>
+      </w:r>
+    </w:p>
+    <w:p>
+      <w:pPr>
+        <w:tabs>
+          <w:tab w:val="left" w:pos="2590"/>
+        </w:tabs>
+        <w:rPr>
+          <w:sz w:val="28"/>
+        </w:rPr>
+      </w:pPr>
+      <w:r>
+        <w:rPr>
+          <w:sz w:val="28"/>
+        </w:rPr>
+        <w:t>iii. Velocity (Vận tốc)</w:t>
+      </w:r>
+      <w:r>
+        <w:rPr>
+          <w:sz w:val="28"/>
+        </w:rPr>
+        <w:tab/>
+      </w:r>
+    </w:p>
+    <w:p>
+      <w:pPr>
+        <w:rPr>
+          <w:rFonts w:ascii="Arial" w:hAnsi="Arial" w:cs="Arial"/>
+          <w:color w:val="222222"/>
+          <w:sz w:val="21"/>
+          <w:szCs w:val="21"/>
+          <w:shd w:val="clear" w:color="auto" w:fill="FFFFFF"/>
+        </w:rPr>
+      </w:pPr>
+      <w:r>
+        <w:rPr>
+          <w:rFonts w:ascii="Arial" w:hAnsi="Arial" w:cs="Arial"/>
+          <w:color w:val="222222"/>
+          <w:sz w:val="21"/>
+          <w:szCs w:val="21"/>
+          <w:shd w:val="clear" w:color="auto" w:fill="FFFFFF"/>
+        </w:rPr>
+        <w:t>Trong trường hợp này nghĩa là tốc độ các dữ liệu được tạo ra và xử lý để đáp ứng các nhu cầu và thách thức trên con đường tăng trưởng và phát triển.</w:t>
+      </w:r>
+    </w:p>
+    <w:p>
+      <w:pPr>
+        <w:tabs>
+          <w:tab w:val="left" w:pos="2590"/>
+        </w:tabs>
+        <w:rPr>
+          <w:sz w:val="28"/>
+        </w:rPr>
+      </w:pPr>
+      <w:r>
+        <w:rPr>
+          <w:sz w:val="28"/>
+        </w:rPr>
+        <w:t>iv.</w:t>
+      </w:r>
+      <w:r>
+        <w:rPr>
+          <w:sz w:val="28"/>
+        </w:rPr>
+        <w:t xml:space="preserve"> Veracity (Tính xác thực)</w:t>
+      </w:r>
+    </w:p>
+    <w:p>
+      <w:pPr>
+        <w:shd w:val="clear" w:color="auto" w:fill="FFFFFF"/>
+        <w:spacing w:before="120" w:after="120" w:line="240" w:lineRule="auto"/>
+        <w:rPr>
+          <w:rFonts w:ascii="Arial" w:eastAsia="Times New Roman" w:hAnsi="Arial" w:cs="Arial"/>
+          <w:color w:val="222222"/>
+          <w:sz w:val="21"/>
+          <w:szCs w:val="21"/>
+        </w:rPr>
+      </w:pPr>
+      <w:r>
+        <w:rPr>
+          <w:rFonts w:ascii="Arial" w:eastAsia="Times New Roman" w:hAnsi="Arial" w:cs="Arial"/>
+          <w:color w:val="222222"/>
+          <w:sz w:val="21"/>
+          <w:szCs w:val="21"/>
+        </w:rPr>
+        <w:t xml:space="preserve">Chất lượng của dữ liệu </w:t>
+      </w:r>
+      <w:proofErr w:type="gramStart"/>
+      <w:r>
+        <w:rPr>
+          <w:rFonts w:ascii="Arial" w:eastAsia="Times New Roman" w:hAnsi="Arial" w:cs="Arial"/>
+          <w:color w:val="222222"/>
+          <w:sz w:val="21"/>
+          <w:szCs w:val="21"/>
+        </w:rPr>
+        <w:t>thu</w:t>
+      </w:r>
+      <w:proofErr w:type="gramEnd"/>
+      <w:r>
+        <w:rPr>
+          <w:rFonts w:ascii="Arial" w:eastAsia="Times New Roman" w:hAnsi="Arial" w:cs="Arial"/>
+          <w:color w:val="222222"/>
+          <w:sz w:val="21"/>
+          <w:szCs w:val="21"/>
+        </w:rPr>
+        <w:t xml:space="preserve"> được có thể khác nhau rất nhiều, ảnh hưởng đến sự phân tích chính xác.</w:t>
+      </w:r>
+    </w:p>
+    <w:p>
+      <w:pPr>
+        <w:shd w:val="clear" w:color="auto" w:fill="FFFFFF"/>
+        <w:spacing w:before="120" w:after="120" w:line="240" w:lineRule="auto"/>
+        <w:rPr>
+          <w:rFonts w:ascii="Arial" w:eastAsia="Times New Roman" w:hAnsi="Arial" w:cs="Arial"/>
+          <w:color w:val="222222"/>
+          <w:sz w:val="21"/>
+          <w:szCs w:val="21"/>
+        </w:rPr>
+      </w:pPr>
+      <w:r>
+        <w:rPr>
+          <w:rFonts w:ascii="Arial" w:eastAsia="Times New Roman" w:hAnsi="Arial" w:cs="Arial"/>
+          <w:color w:val="222222"/>
+          <w:sz w:val="21"/>
+          <w:szCs w:val="21"/>
+        </w:rPr>
+        <w:t>Nhà máy và các hệ thống không thực-ảo có thể có một hệ thống 6C bao gồm:</w:t>
+      </w:r>
+    </w:p>
+    <w:p>
+      <w:pPr>
+        <w:rPr>
+          <w:color w:val="000000" w:themeColor="text1"/>
+          <w:sz w:val="28"/>
+          <w:szCs w:val="28"/>
+        </w:rPr>
+      </w:pPr>
+      <w:r>
+        <w:rPr>
+          <w:rFonts w:cstheme="minorHAnsi"/>
+          <w:sz w:val="28"/>
+        </w:rPr>
+        <w:t xml:space="preserve">▪ </w:t>
+      </w:r>
+      <w:r>
+        <w:rPr>
+          <w:rFonts w:cstheme="minorHAnsi"/>
+          <w:color w:val="000000" w:themeColor="text1"/>
+          <w:sz w:val="28"/>
+          <w:szCs w:val="28"/>
+        </w:rPr>
+        <w:t>Kết nối (cảm biến và mạng)</w:t>
+      </w:r>
+    </w:p>
+    <w:p>
+      <w:pPr>
+        <w:rPr>
+          <w:color w:val="000000" w:themeColor="text1"/>
+          <w:sz w:val="32"/>
+          <w:szCs w:val="32"/>
+        </w:rPr>
+      </w:pPr>
+      <w:r>
+        <w:rPr>
+          <w:rFonts w:cstheme="minorHAnsi"/>
+          <w:sz w:val="28"/>
+        </w:rPr>
+        <w:t xml:space="preserve">▪ </w:t>
+      </w:r>
+      <w:r>
+        <w:rPr>
+          <w:rFonts w:cstheme="minorHAnsi"/>
+          <w:color w:val="000000" w:themeColor="text1"/>
+          <w:sz w:val="32"/>
+          <w:szCs w:val="32"/>
+        </w:rPr>
+        <w:t>Đám mây (tính toán và dữ liệu yêu cầu)</w:t>
+      </w:r>
+    </w:p>
+    <w:p>
+      <w:pPr>
+        <w:rPr>
+          <w:color w:val="000000" w:themeColor="text1"/>
+          <w:sz w:val="28"/>
+          <w:szCs w:val="28"/>
+        </w:rPr>
+      </w:pPr>
+      <w:r>
+        <w:rPr>
+          <w:rFonts w:cstheme="minorHAnsi"/>
+          <w:sz w:val="28"/>
+        </w:rPr>
+        <w:t xml:space="preserve">▪ </w:t>
+      </w:r>
+      <w:r>
+        <w:rPr>
+          <w:rFonts w:cstheme="minorHAnsi"/>
+          <w:color w:val="000000" w:themeColor="text1"/>
+          <w:sz w:val="28"/>
+          <w:szCs w:val="28"/>
+        </w:rPr>
+        <w:t>Nội dung ảo (mẫu và bộ nhớ)</w:t>
+      </w:r>
+    </w:p>
+    <w:p>
+      <w:pPr>
+        <w:rPr>
+          <w:rFonts w:cstheme="minorHAnsi"/>
+          <w:color w:val="000000" w:themeColor="text1"/>
+          <w:sz w:val="28"/>
+          <w:szCs w:val="28"/>
+        </w:rPr>
+      </w:pPr>
+      <w:r>
+        <w:rPr>
+          <w:rFonts w:cstheme="minorHAnsi"/>
+          <w:sz w:val="28"/>
+        </w:rPr>
+        <w:t xml:space="preserve">▪ </w:t>
+      </w:r>
+      <w:r>
+        <w:rPr>
+          <w:rFonts w:cstheme="minorHAnsi"/>
+          <w:color w:val="000000" w:themeColor="text1"/>
+          <w:sz w:val="28"/>
+          <w:szCs w:val="28"/>
+        </w:rPr>
+        <w:t>Cộng đồng (chia sẻ và tương tác)</w:t>
+      </w:r>
+    </w:p>
+    <w:p>
+      <w:pPr>
+        <w:rPr>
+          <w:rFonts w:cstheme="minorHAnsi"/>
+          <w:color w:val="000000" w:themeColor="text1"/>
+          <w:sz w:val="28"/>
+          <w:szCs w:val="28"/>
+        </w:rPr>
+      </w:pPr>
+      <w:r>
+        <w:rPr>
+          <w:rFonts w:cstheme="minorHAnsi"/>
+          <w:sz w:val="28"/>
+        </w:rPr>
+        <w:t xml:space="preserve">▪ </w:t>
+      </w:r>
+      <w:r>
+        <w:rPr>
+          <w:rFonts w:cstheme="minorHAnsi"/>
+          <w:color w:val="000000" w:themeColor="text1"/>
+          <w:sz w:val="28"/>
+          <w:szCs w:val="28"/>
+        </w:rPr>
+        <w:t>Tùy chỉnh (cá nhân hóa và giá trị)</w:t>
+      </w:r>
+    </w:p>
+    <w:p>
+      <w:pPr>
+        <w:rPr>
+          <w:color w:val="000000" w:themeColor="text1"/>
+          <w:sz w:val="28"/>
+          <w:szCs w:val="28"/>
+        </w:rPr>
+      </w:pPr>
+      <w:proofErr w:type="gramStart"/>
+      <w:r>
+        <w:rPr>
+          <w:rFonts w:ascii="Arial" w:hAnsi="Arial" w:cs="Arial"/>
+          <w:color w:val="222222"/>
+          <w:sz w:val="21"/>
+          <w:szCs w:val="21"/>
+          <w:shd w:val="clear" w:color="auto" w:fill="FFFFFF"/>
+        </w:rPr>
+        <w:t>Dữ liệu phải được xử lý bằng các công cụ tiên tiến (phân tích và thuật toán) để cho ra các thông tin có ý nghĩa.</w:t>
+      </w:r>
+      <w:proofErr w:type="gramEnd"/>
+      <w:r>
+        <w:rPr>
+          <w:rFonts w:ascii="Arial" w:hAnsi="Arial" w:cs="Arial"/>
+          <w:color w:val="222222"/>
+          <w:sz w:val="21"/>
+          <w:szCs w:val="21"/>
+          <w:shd w:val="clear" w:color="auto" w:fill="FFFFFF"/>
+        </w:rPr>
+        <w:t xml:space="preserve"> </w:t>
+      </w:r>
+      <w:proofErr w:type="gramStart"/>
+      <w:r>
+        <w:rPr>
+          <w:rFonts w:ascii="Arial" w:hAnsi="Arial" w:cs="Arial"/>
+          <w:color w:val="222222"/>
+          <w:sz w:val="21"/>
+          <w:szCs w:val="21"/>
+          <w:shd w:val="clear" w:color="auto" w:fill="FFFFFF"/>
+        </w:rPr>
+        <w:t>Ví dụ, để quản lý một nhà máy phải xem xét cả hai vấn đề hữu hình và vô hình với các thành phần khác nhau.</w:t>
+      </w:r>
+      <w:proofErr w:type="gramEnd"/>
+      <w:r>
+        <w:rPr>
+          <w:rFonts w:ascii="Arial" w:hAnsi="Arial" w:cs="Arial"/>
+          <w:color w:val="222222"/>
+          <w:sz w:val="21"/>
+          <w:szCs w:val="21"/>
+          <w:shd w:val="clear" w:color="auto" w:fill="FFFFFF"/>
+        </w:rPr>
+        <w:t xml:space="preserve"> </w:t>
+      </w:r>
+      <w:proofErr w:type="gramStart"/>
+      <w:r>
+        <w:rPr>
+          <w:rFonts w:ascii="Arial" w:hAnsi="Arial" w:cs="Arial"/>
+          <w:color w:val="222222"/>
+          <w:sz w:val="21"/>
+          <w:szCs w:val="21"/>
+          <w:shd w:val="clear" w:color="auto" w:fill="FFFFFF"/>
+        </w:rPr>
+        <w:t>Các thuật toán tạo thông tin phải phát hiện và giải quyết các vấn đề không nhìn thấy được như sự xuống cấp của máy, mài mòn linh kiện, vv. trong nhà máy.</w:t>
+      </w:r>
+      <w:proofErr w:type="gramEnd"/>
+    </w:p>
+    <w:p>
+      <w:pPr>
+        <w:rPr>
+          <w:rFonts w:cstheme="minorHAnsi"/>
+          <w:color w:val="000000" w:themeColor="text1"/>
+          <w:sz w:val="28"/>
+          <w:szCs w:val="28"/>
+        </w:rPr>
+      </w:pPr>
+      <w:r>
+        <w:rPr>
+          <w:rFonts w:cstheme="minorHAnsi"/>
+          <w:color w:val="000000" w:themeColor="text1"/>
+          <w:sz w:val="28"/>
+          <w:szCs w:val="28"/>
+        </w:rPr>
+        <w:t xml:space="preserve">5.3. Ứng dụng </w:t>
+      </w:r>
+    </w:p>
+    <w:p>
+      <w:pPr>
+        <w:rPr>
+          <w:rFonts w:ascii="Arial" w:hAnsi="Arial" w:cs="Arial"/>
+          <w:color w:val="222222"/>
+          <w:sz w:val="21"/>
+          <w:szCs w:val="21"/>
+          <w:shd w:val="clear" w:color="auto" w:fill="FFFFFF"/>
+        </w:rPr>
+      </w:pPr>
+      <w:r>
+        <w:rPr>
+          <w:rFonts w:cstheme="minorHAnsi"/>
+          <w:color w:val="000000" w:themeColor="text1"/>
+          <w:sz w:val="28"/>
+          <w:szCs w:val="28"/>
+        </w:rPr>
+        <w:t xml:space="preserve">i. </w:t>
+      </w:r>
+      <w:r>
+        <w:rPr>
+          <w:rFonts w:ascii="Arial" w:hAnsi="Arial" w:cs="Arial"/>
+          <w:color w:val="222222"/>
+          <w:sz w:val="21"/>
+          <w:szCs w:val="21"/>
+          <w:shd w:val="clear" w:color="auto" w:fill="FFFFFF"/>
+        </w:rPr>
+        <w:t>Báo cáo của Viện nghiên cứu Toàn cầu McKinsey năm 2011 mô tả các thành phần chính và hệ sinh thái của dữ liệu lớn như sau:</w:t>
+      </w:r>
+    </w:p>
+    <w:p>
+      <w:pPr>
+        <w:rPr>
+          <w:rFonts w:ascii="Arial" w:hAnsi="Arial" w:cs="Arial"/>
+          <w:color w:val="222222"/>
+          <w:sz w:val="21"/>
+          <w:szCs w:val="21"/>
+          <w:shd w:val="clear" w:color="auto" w:fill="FFFFFF"/>
+        </w:rPr>
+      </w:pPr>
+      <w:r>
+        <w:rPr>
+          <w:rFonts w:cstheme="minorHAnsi"/>
+          <w:color w:val="000000" w:themeColor="text1"/>
+          <w:sz w:val="28"/>
+          <w:szCs w:val="28"/>
+        </w:rPr>
+        <w:t xml:space="preserve">▫ </w:t>
+      </w:r>
+      <w:r>
+        <w:rPr>
+          <w:rFonts w:ascii="Arial" w:hAnsi="Arial" w:cs="Arial"/>
+          <w:color w:val="222222"/>
+          <w:sz w:val="21"/>
+          <w:szCs w:val="21"/>
+          <w:shd w:val="clear" w:color="auto" w:fill="FFFFFF"/>
+        </w:rPr>
+        <w:t>Các kỹ thuật để phân tích dữ liệu, chẳng hạn như kiểm thử A/B, </w:t>
+      </w:r>
+      <w:hyperlink r:id="rId328" w:tooltip="Học máy" w:history="1">
+        <w:r>
+          <w:rPr>
+            <w:rStyle w:val="Hyperlink"/>
+            <w:rFonts w:ascii="Arial" w:hAnsi="Arial" w:cs="Arial"/>
+            <w:color w:val="0B0080"/>
+            <w:sz w:val="21"/>
+            <w:szCs w:val="21"/>
+            <w:shd w:val="clear" w:color="auto" w:fill="FFFFFF"/>
+          </w:rPr>
+          <w:t>học máy</w:t>
+        </w:r>
+      </w:hyperlink>
+      <w:r>
+        <w:rPr>
+          <w:rFonts w:ascii="Arial" w:hAnsi="Arial" w:cs="Arial"/>
+          <w:color w:val="222222"/>
+          <w:sz w:val="21"/>
+          <w:szCs w:val="21"/>
+          <w:shd w:val="clear" w:color="auto" w:fill="FFFFFF"/>
+        </w:rPr>
+        <w:t> và xử lý ngôn ngữ tự nhiên</w:t>
+      </w:r>
+    </w:p>
+    <w:p>
+      <w:pPr>
+        <w:rPr>
+          <w:rFonts w:ascii="Arial" w:hAnsi="Arial" w:cs="Arial"/>
+          <w:color w:val="222222"/>
+          <w:sz w:val="21"/>
+          <w:szCs w:val="21"/>
+          <w:shd w:val="clear" w:color="auto" w:fill="FFFFFF"/>
+        </w:rPr>
+      </w:pPr>
+      <w:r>
+        <w:rPr>
+          <w:rFonts w:cstheme="minorHAnsi"/>
+          <w:color w:val="000000" w:themeColor="text1"/>
+          <w:sz w:val="28"/>
+          <w:szCs w:val="28"/>
+        </w:rPr>
+        <w:t xml:space="preserve">▫ </w:t>
+      </w:r>
+      <w:r>
+        <w:rPr>
+          <w:rFonts w:ascii="Arial" w:hAnsi="Arial" w:cs="Arial"/>
+          <w:color w:val="222222"/>
+          <w:sz w:val="21"/>
+          <w:szCs w:val="21"/>
+          <w:shd w:val="clear" w:color="auto" w:fill="FFFFFF"/>
+        </w:rPr>
+        <w:t>Công nghệ dữ liệu lớn, như thông tin kinh doanh, điện toán đám mây và cơ sở dữ liệu</w:t>
+      </w:r>
+    </w:p>
+    <w:p>
+      <w:pPr>
+        <w:rPr>
+          <w:rFonts w:ascii="Arial" w:hAnsi="Arial" w:cs="Arial"/>
+          <w:color w:val="222222"/>
+          <w:sz w:val="21"/>
+          <w:szCs w:val="21"/>
+          <w:shd w:val="clear" w:color="auto" w:fill="FFFFFF"/>
+        </w:rPr>
+      </w:pPr>
+      <w:r>
+        <w:rPr>
+          <w:rFonts w:cstheme="minorHAnsi"/>
+          <w:color w:val="000000" w:themeColor="text1"/>
+          <w:sz w:val="28"/>
+          <w:szCs w:val="28"/>
+        </w:rPr>
+        <w:t xml:space="preserve">▫ </w:t>
+      </w:r>
+      <w:r>
+        <w:rPr>
+          <w:rFonts w:ascii="Arial" w:hAnsi="Arial" w:cs="Arial"/>
+          <w:color w:val="222222"/>
+          <w:sz w:val="21"/>
+          <w:szCs w:val="21"/>
+          <w:shd w:val="clear" w:color="auto" w:fill="FFFFFF"/>
+        </w:rPr>
+        <w:t>Công cụ trực quan như biểu đồ, đồ thị và các phương pháp thể hiện khác của dữ liệu</w:t>
+      </w:r>
+    </w:p>
+    <w:p>
+      <w:pPr>
+        <w:rPr>
+          <w:rFonts w:ascii="Arial" w:hAnsi="Arial" w:cs="Arial"/>
+          <w:color w:val="222222"/>
+          <w:sz w:val="28"/>
+          <w:szCs w:val="21"/>
+          <w:shd w:val="clear" w:color="auto" w:fill="FFFFFF"/>
+        </w:rPr>
+      </w:pPr>
+      <w:r>
+        <w:rPr>
+          <w:rFonts w:ascii="Arial" w:hAnsi="Arial" w:cs="Arial"/>
+          <w:color w:val="222222"/>
+          <w:sz w:val="28"/>
+          <w:szCs w:val="21"/>
+          <w:shd w:val="clear" w:color="auto" w:fill="FFFFFF"/>
+        </w:rPr>
+        <w:t>ii.</w:t>
+      </w:r>
+      <w:r>
+        <w:rPr>
+          <w:rFonts w:ascii="Arial" w:hAnsi="Arial" w:cs="Arial"/>
+          <w:color w:val="222222"/>
+          <w:sz w:val="28"/>
+          <w:szCs w:val="21"/>
+          <w:shd w:val="clear" w:color="auto" w:fill="FFFFFF"/>
+        </w:rPr>
+        <w:t xml:space="preserve"> Sự phát triển quốc tế </w:t>
+      </w:r>
+    </w:p>
+    <w:p>
+      <w:pPr>
+        <w:rPr>
+          <w:rFonts w:ascii="Arial" w:hAnsi="Arial" w:cs="Arial"/>
+          <w:color w:val="222222"/>
+          <w:sz w:val="21"/>
+          <w:szCs w:val="21"/>
+          <w:shd w:val="clear" w:color="auto" w:fill="FFFFFF"/>
+        </w:rPr>
+      </w:pPr>
+      <w:proofErr w:type="gramStart"/>
+      <w:r>
+        <w:rPr>
+          <w:rFonts w:ascii="Arial" w:hAnsi="Arial" w:cs="Arial"/>
+          <w:color w:val="222222"/>
+          <w:sz w:val="21"/>
+          <w:szCs w:val="21"/>
+          <w:shd w:val="clear" w:color="auto" w:fill="FFFFFF"/>
+        </w:rPr>
+        <w:t>Nghiên cứu về việc sử dụng hiệu quả các công nghệ thông tin và truyền thông cho mục đích phát triển (hay còn gọi là ICT4D) cho thấy công nghệ dữ liệu lớn có thể có nhiều đóng góp quan trọng nhưng cũng là thách thức đối với sự phát triển của quốc tế.</w:t>
+      </w:r>
+      <w:proofErr w:type="gramEnd"/>
+      <w:r>
+        <w:rPr>
+          <w:rFonts w:ascii="Arial" w:hAnsi="Arial" w:cs="Arial"/>
+          <w:color w:val="222222"/>
+          <w:sz w:val="21"/>
+          <w:szCs w:val="21"/>
+          <w:shd w:val="clear" w:color="auto" w:fill="FFFFFF"/>
+        </w:rPr>
+        <w:t xml:space="preserve"> Những tiến bộ trong phân tích dữ liệu lớn giúp giảm chi phí cho việc ra quyết định trong các lĩnh vực quan trọng như chăm sóc sức khoẻ, việc làm, năng suất kinh tế, tội phạm, an ninh, thiên </w:t>
+      </w:r>
+      <w:proofErr w:type="gramStart"/>
+      <w:r>
+        <w:rPr>
+          <w:rFonts w:ascii="Arial" w:hAnsi="Arial" w:cs="Arial"/>
+          <w:color w:val="222222"/>
+          <w:sz w:val="21"/>
+          <w:szCs w:val="21"/>
+          <w:shd w:val="clear" w:color="auto" w:fill="FFFFFF"/>
+        </w:rPr>
+        <w:t>tai</w:t>
+      </w:r>
+      <w:proofErr w:type="gramEnd"/>
+      <w:r>
+        <w:rPr>
+          <w:rFonts w:ascii="Arial" w:hAnsi="Arial" w:cs="Arial"/>
+          <w:color w:val="222222"/>
+          <w:sz w:val="21"/>
+          <w:szCs w:val="21"/>
+          <w:shd w:val="clear" w:color="auto" w:fill="FFFFFF"/>
+        </w:rPr>
+        <w:t xml:space="preserve"> và quản lý tài nguyên. </w:t>
+      </w:r>
+      <w:proofErr w:type="gramStart"/>
+      <w:r>
+        <w:rPr>
+          <w:rFonts w:ascii="Arial" w:hAnsi="Arial" w:cs="Arial"/>
+          <w:color w:val="222222"/>
+          <w:sz w:val="21"/>
+          <w:szCs w:val="21"/>
+          <w:shd w:val="clear" w:color="auto" w:fill="FFFFFF"/>
+        </w:rPr>
+        <w:t xml:space="preserve">Tuy nhiên, những </w:t>
+      </w:r>
+      <w:r>
+        <w:rPr>
+          <w:rFonts w:ascii="Arial" w:hAnsi="Arial" w:cs="Arial"/>
+          <w:color w:val="222222"/>
+          <w:sz w:val="21"/>
+          <w:szCs w:val="21"/>
+          <w:shd w:val="clear" w:color="auto" w:fill="FFFFFF"/>
+        </w:rPr>
+        <w:lastRenderedPageBreak/>
+        <w:t>thách thức đối với các nước đang phát triển như cơ sở hạ tầng công nghệ không đầy đủ và sự khan hiếm về kinh tế và nguồn nhân lực sẽ làm nghiêm trọng thêm các mặt trái của dữ liệu lớn như sự riêng tư hoặc các vấn đề khác.</w:t>
+      </w:r>
+      <w:proofErr w:type="gramEnd"/>
+    </w:p>
+    <w:p>
+      <w:pPr>
+        <w:rPr>
+          <w:rFonts w:ascii="Arial" w:hAnsi="Arial" w:cs="Arial"/>
+          <w:color w:val="222222"/>
+          <w:sz w:val="28"/>
+          <w:szCs w:val="21"/>
+          <w:shd w:val="clear" w:color="auto" w:fill="FFFFFF"/>
+        </w:rPr>
+      </w:pPr>
+      <w:r>
+        <w:rPr>
+          <w:rFonts w:ascii="Arial" w:hAnsi="Arial" w:cs="Arial"/>
+          <w:color w:val="222222"/>
+          <w:sz w:val="28"/>
+          <w:szCs w:val="21"/>
+          <w:shd w:val="clear" w:color="auto" w:fill="FFFFFF"/>
+        </w:rPr>
+        <w:t>iii. Công nghệ</w:t>
+      </w:r>
+      <w:bookmarkStart w:id="0" w:name="_GoBack"/>
+      <w:bookmarkEnd w:id="0"/>
+    </w:p>
+    <w:p>
+      <w:pPr>
+        <w:rPr>
+          <w:rFonts w:cstheme="minorHAnsi"/>
+          <w:color w:val="000000" w:themeColor="text1"/>
+          <w:sz w:val="28"/>
+          <w:szCs w:val="28"/>
+        </w:rPr>
+      </w:pPr>
+    </w:p>
+    <w:p>
+      <w:pPr>
+        <w:tabs>
+          <w:tab w:val="left" w:pos="2590"/>
+        </w:tabs>
+        <w:rPr>
+          <w:sz w:val="28"/>
+        </w:rPr>
       </w:pPr>
     </w:p>
     <w:p>
@@ -34586,7 +35571,7 @@
       </w:pPr>
     </w:p>
     <w:sectPr>
-      <w:headerReference w:type="default" r:id="rId327"/>
+      <w:headerReference w:type="default" r:id="rId329"/>
       <w:pgSz w:w="12240" w:h="15840"/>
       <w:pgMar w:top="1440" w:right="1440" w:bottom="1440" w:left="1440" w:header="720" w:footer="720" w:gutter="0"/>
       <w:cols w:space="720"/>
@@ -34689,7 +35674,7 @@
             <w:bCs/>
             <w:noProof/>
           </w:rPr>
-          <w:t>67</w:t>
+          <w:t>69</w:t>
         </w:r>
         <w:r>
           <w:rPr>
@@ -38022,7 +39007,7 @@
   <a:extraClrSchemeLst/>
   <a:extLst>
     <a:ext uri="{05A4C25C-085E-4340-85A3-A5531E510DB2}">
-      <thm15:themeFamily xmlns:thm15="http://schemas.microsoft.com/office/thememl/2012/main" xmlns="" name="Office Theme" id="{62F939B6-93AF-4DB8-9C6B-D6C7DFDC589F}" vid="{4A3C46E8-61CC-4603-A589-7422A47A8E4A}"/>
+      <thm15:themeFamily xmlns="" xmlns:thm15="http://schemas.microsoft.com/office/thememl/2012/main" name="Office Theme" id="{62F939B6-93AF-4DB8-9C6B-D6C7DFDC589F}" vid="{4A3C46E8-61CC-4603-A589-7422A47A8E4A}"/>
     </a:ext>
   </a:extLst>
 </a:theme>
@@ -38033,7 +39018,7 @@
 </file>
 
 <file path=customXml/itemProps1.xml><?xml version="1.0" encoding="utf-8"?>
-<ds:datastoreItem xmlns:ds="http://schemas.openxmlformats.org/officeDocument/2006/customXml" ds:itemID="{0CF3A96B-6CC3-4B28-ADA4-D92908550E44}">
+<ds:datastoreItem xmlns:ds="http://schemas.openxmlformats.org/officeDocument/2006/customXml" ds:itemID="{FE37F3C7-B41E-4233-B781-257BD073659F}">
   <ds:schemaRefs>
     <ds:schemaRef ds:uri="http://schemas.openxmlformats.org/officeDocument/2006/bibliography"/>
   </ds:schemaRefs>

</xml_diff>

<commit_message>
Dữ liệu lớn (Ứng dụng)
Sự phát triển quốc tế
Công nghệ
</commit_message>
<xml_diff>
--- a/report.docx
+++ b/report.docx
@@ -24207,6 +24207,369 @@
         </w:rPr>
         <w:t>iii. Công nghệ</w:t>
       </w:r>
+    </w:p>
+    <w:p>
+      <w:pPr>
+        <w:pStyle w:val="NormalWeb"/>
+        <w:shd w:val="clear" w:color="auto" w:fill="FFFFFF"/>
+        <w:spacing w:before="120" w:beforeAutospacing="0" w:after="120" w:afterAutospacing="0"/>
+        <w:rPr>
+          <w:rFonts w:ascii="Arial" w:hAnsi="Arial" w:cs="Arial"/>
+          <w:color w:val="222222"/>
+          <w:sz w:val="21"/>
+          <w:szCs w:val="21"/>
+        </w:rPr>
+      </w:pPr>
+      <w:r>
+        <w:rPr>
+          <w:rFonts w:ascii="Arial" w:hAnsi="Arial" w:cs="Arial"/>
+          <w:color w:val="222222"/>
+          <w:sz w:val="21"/>
+          <w:szCs w:val="21"/>
+        </w:rPr>
+        <w:t xml:space="preserve">Từ năm 2015, dữ liệu lớn trở nên nổi bật trong hoạt động kinh doanh như một công cụ để giúp nhân viên làm việc hiệu quả hơn cũng như tối ưu hóa việc </w:t>
+      </w:r>
+      <w:proofErr w:type="gramStart"/>
+      <w:r>
+        <w:rPr>
+          <w:rFonts w:ascii="Arial" w:hAnsi="Arial" w:cs="Arial"/>
+          <w:color w:val="222222"/>
+          <w:sz w:val="21"/>
+          <w:szCs w:val="21"/>
+        </w:rPr>
+        <w:t>thu</w:t>
+      </w:r>
+      <w:proofErr w:type="gramEnd"/>
+      <w:r>
+        <w:rPr>
+          <w:rFonts w:ascii="Arial" w:hAnsi="Arial" w:cs="Arial"/>
+          <w:color w:val="222222"/>
+          <w:sz w:val="21"/>
+          <w:szCs w:val="21"/>
+        </w:rPr>
+        <w:t xml:space="preserve"> thập và chia sẻ thông tin. Việc sử dụng dữ liệu lớn để giải quyết các vấn đề </w:t>
+      </w:r>
+      <w:proofErr w:type="gramStart"/>
+      <w:r>
+        <w:rPr>
+          <w:rFonts w:ascii="Arial" w:hAnsi="Arial" w:cs="Arial"/>
+          <w:color w:val="222222"/>
+          <w:sz w:val="21"/>
+          <w:szCs w:val="21"/>
+        </w:rPr>
+        <w:t>thu</w:t>
+      </w:r>
+      <w:proofErr w:type="gramEnd"/>
+      <w:r>
+        <w:rPr>
+          <w:rFonts w:ascii="Arial" w:hAnsi="Arial" w:cs="Arial"/>
+          <w:color w:val="222222"/>
+          <w:sz w:val="21"/>
+          <w:szCs w:val="21"/>
+        </w:rPr>
+        <w:t xml:space="preserve"> thập dữ liệu và CNTT trong một doanh nghiệp được gọi là IT Operations Analytics (ITOA). Bằng cách áp dụng các nguyên tắc dữ liệu lớn vào các khái niệm về trí thông minh của máy móc và tính toán sâu, các bộ phận CNTT có thể dự đoán các vấn đề tiềm ẩn và đưa ra các giải pháp trước khi vấn đề xảy ra. Vào thời điểm này, các doanh nghiệp ITOA cũng bắt đầu đóng vai trò quan trọng trong việc quản lý hệ thống bằng cách cung cấp các nền tảng mang các dữ liệu cá nhân riêng biệt và tạo ra những hiểu biết sâu sắc từ toàn bộ hệ thống chứ không phải từ các dữ liệu riêng lẻ.</w:t>
+      </w:r>
+    </w:p>
+    <w:p>
+      <w:pPr>
+        <w:pStyle w:val="NormalWeb"/>
+        <w:shd w:val="clear" w:color="auto" w:fill="FFFFFF"/>
+        <w:spacing w:before="120" w:beforeAutospacing="0" w:after="120" w:afterAutospacing="0"/>
+        <w:rPr>
+          <w:rFonts w:ascii="Arial" w:hAnsi="Arial" w:cs="Arial"/>
+          <w:color w:val="222222"/>
+          <w:sz w:val="21"/>
+          <w:szCs w:val="21"/>
+        </w:rPr>
+      </w:pPr>
+      <w:r>
+        <w:rPr>
+          <w:rFonts w:ascii="Arial" w:hAnsi="Arial" w:cs="Arial"/>
+          <w:color w:val="222222"/>
+          <w:sz w:val="21"/>
+          <w:szCs w:val="21"/>
+        </w:rPr>
+        <w:t>• Amazon.com xử lý hàng triệu hoạt động back-end hàng ngày, cũng như các truy vấn từ hơn nửa triệu người bán hàng bên thứ ba. Công nghệ cốt lõi mà </w:t>
+      </w:r>
+      <w:hyperlink r:id="rId329" w:tooltip="Amazon.com" w:history="1">
+        <w:r>
+          <w:rPr>
+            <w:rStyle w:val="Hyperlink"/>
+            <w:rFonts w:ascii="Arial" w:hAnsi="Arial" w:cs="Arial"/>
+            <w:color w:val="0B0080"/>
+            <w:sz w:val="21"/>
+            <w:szCs w:val="21"/>
+          </w:rPr>
+          <w:t>Amazon</w:t>
+        </w:r>
+      </w:hyperlink>
+      <w:r>
+        <w:rPr>
+          <w:rFonts w:ascii="Arial" w:hAnsi="Arial" w:cs="Arial"/>
+          <w:color w:val="222222"/>
+          <w:sz w:val="21"/>
+          <w:szCs w:val="21"/>
+        </w:rPr>
+        <w:t> hoạt động dựa trên </w:t>
+      </w:r>
+      <w:hyperlink r:id="rId330" w:tooltip="Linux" w:history="1">
+        <w:r>
+          <w:rPr>
+            <w:rStyle w:val="Hyperlink"/>
+            <w:rFonts w:ascii="Arial" w:hAnsi="Arial" w:cs="Arial"/>
+            <w:color w:val="0B0080"/>
+            <w:sz w:val="21"/>
+            <w:szCs w:val="21"/>
+          </w:rPr>
+          <w:t>Linux</w:t>
+        </w:r>
+      </w:hyperlink>
+      <w:r>
+        <w:rPr>
+          <w:rFonts w:ascii="Arial" w:hAnsi="Arial" w:cs="Arial"/>
+          <w:color w:val="222222"/>
+          <w:sz w:val="21"/>
+          <w:szCs w:val="21"/>
+        </w:rPr>
+        <w:t> và đến năm 2005 họ có ba cơ sở dữ liệu Linux lớn nhất thế giới, với dung lượng 7,8 TB, 18,5 TB và 24,7 TB.</w:t>
+      </w:r>
+    </w:p>
+    <w:p>
+      <w:pPr>
+        <w:pStyle w:val="NormalWeb"/>
+        <w:shd w:val="clear" w:color="auto" w:fill="FFFFFF"/>
+        <w:spacing w:before="120" w:beforeAutospacing="0" w:after="120" w:afterAutospacing="0"/>
+        <w:rPr>
+          <w:rFonts w:ascii="Arial" w:hAnsi="Arial" w:cs="Arial"/>
+          <w:color w:val="222222"/>
+          <w:sz w:val="21"/>
+          <w:szCs w:val="21"/>
+        </w:rPr>
+      </w:pPr>
+      <w:proofErr w:type="gramStart"/>
+      <w:r>
+        <w:rPr>
+          <w:rFonts w:ascii="Arial" w:hAnsi="Arial" w:cs="Arial"/>
+          <w:color w:val="222222"/>
+          <w:sz w:val="28"/>
+          <w:szCs w:val="21"/>
+          <w:shd w:val="clear" w:color="auto" w:fill="FFFFFF"/>
+        </w:rPr>
+        <w:t xml:space="preserve">▪ </w:t>
+      </w:r>
+      <w:hyperlink r:id="rId331" w:tooltip="Facebook" w:history="1">
+        <w:r>
+          <w:rPr>
+            <w:rStyle w:val="Hyperlink"/>
+            <w:rFonts w:ascii="Arial" w:hAnsi="Arial" w:cs="Arial"/>
+            <w:color w:val="0B0080"/>
+            <w:sz w:val="21"/>
+            <w:szCs w:val="21"/>
+          </w:rPr>
+          <w:t>Facebook</w:t>
+        </w:r>
+      </w:hyperlink>
+      <w:r>
+        <w:rPr>
+          <w:rFonts w:ascii="Arial" w:hAnsi="Arial" w:cs="Arial"/>
+          <w:color w:val="222222"/>
+          <w:sz w:val="21"/>
+          <w:szCs w:val="21"/>
+        </w:rPr>
+        <w:t> xử lý 50 tỷ hình ảnh từ cơ sở người dùng của nó.</w:t>
+      </w:r>
+      <w:proofErr w:type="gramEnd"/>
+    </w:p>
+    <w:p>
+      <w:pPr>
+        <w:pStyle w:val="NormalWeb"/>
+        <w:shd w:val="clear" w:color="auto" w:fill="FFFFFF"/>
+        <w:spacing w:before="120" w:beforeAutospacing="0" w:after="120" w:afterAutospacing="0"/>
+        <w:rPr>
+          <w:rFonts w:ascii="Arial" w:hAnsi="Arial" w:cs="Arial"/>
+          <w:color w:val="222222"/>
+          <w:sz w:val="21"/>
+          <w:szCs w:val="21"/>
+        </w:rPr>
+      </w:pPr>
+      <w:proofErr w:type="gramStart"/>
+      <w:r>
+        <w:rPr>
+          <w:rFonts w:ascii="Arial" w:hAnsi="Arial" w:cs="Arial"/>
+          <w:color w:val="222222"/>
+          <w:sz w:val="28"/>
+          <w:szCs w:val="21"/>
+          <w:shd w:val="clear" w:color="auto" w:fill="FFFFFF"/>
+        </w:rPr>
+        <w:t xml:space="preserve">▪ </w:t>
+      </w:r>
+      <w:hyperlink r:id="rId332" w:tooltip="Google" w:history="1">
+        <w:r>
+          <w:rPr>
+            <w:rStyle w:val="Hyperlink"/>
+            <w:rFonts w:ascii="Arial" w:hAnsi="Arial" w:cs="Arial"/>
+            <w:color w:val="0B0080"/>
+            <w:sz w:val="21"/>
+            <w:szCs w:val="21"/>
+          </w:rPr>
+          <w:t>Google</w:t>
+        </w:r>
+      </w:hyperlink>
+      <w:r>
+        <w:rPr>
+          <w:rFonts w:ascii="Arial" w:hAnsi="Arial" w:cs="Arial"/>
+          <w:color w:val="222222"/>
+          <w:sz w:val="21"/>
+          <w:szCs w:val="21"/>
+        </w:rPr>
+        <w:t> đã xử lý khoảng 100 tỷ lượt tìm kiếm mỗi tháng vào tháng 8 năm 2012.</w:t>
+      </w:r>
+      <w:proofErr w:type="gramEnd"/>
+    </w:p>
+    <w:p>
+      <w:pPr>
+        <w:pStyle w:val="NormalWeb"/>
+        <w:shd w:val="clear" w:color="auto" w:fill="FFFFFF"/>
+        <w:spacing w:before="120" w:beforeAutospacing="0" w:after="120" w:afterAutospacing="0"/>
+        <w:rPr>
+          <w:rFonts w:ascii="Arial" w:hAnsi="Arial" w:cs="Arial"/>
+          <w:color w:val="222222"/>
+          <w:sz w:val="21"/>
+          <w:szCs w:val="21"/>
+        </w:rPr>
+      </w:pPr>
+      <w:r>
+        <w:rPr>
+          <w:rFonts w:ascii="Arial" w:hAnsi="Arial" w:cs="Arial"/>
+          <w:color w:val="222222"/>
+          <w:sz w:val="28"/>
+          <w:szCs w:val="21"/>
+          <w:shd w:val="clear" w:color="auto" w:fill="FFFFFF"/>
+        </w:rPr>
+        <w:t xml:space="preserve">▪ </w:t>
+      </w:r>
+      <w:r>
+        <w:rPr>
+          <w:rFonts w:ascii="Arial" w:hAnsi="Arial" w:cs="Arial"/>
+          <w:color w:val="222222"/>
+          <w:sz w:val="21"/>
+          <w:szCs w:val="21"/>
+        </w:rPr>
+        <w:t>Cơ sở dữ liệu </w:t>
+      </w:r>
+      <w:hyperlink r:id="rId333" w:tooltip="Oracle" w:history="1">
+        <w:r>
+          <w:rPr>
+            <w:rStyle w:val="Hyperlink"/>
+            <w:rFonts w:ascii="Arial" w:hAnsi="Arial" w:cs="Arial"/>
+            <w:color w:val="0B0080"/>
+            <w:sz w:val="21"/>
+            <w:szCs w:val="21"/>
+          </w:rPr>
+          <w:t>Oracle</w:t>
+        </w:r>
+      </w:hyperlink>
+      <w:r>
+        <w:rPr>
+          <w:rFonts w:ascii="Arial" w:hAnsi="Arial" w:cs="Arial"/>
+          <w:color w:val="222222"/>
+          <w:sz w:val="21"/>
+          <w:szCs w:val="21"/>
+        </w:rPr>
+        <w:t> </w:t>
+      </w:r>
+      <w:hyperlink r:id="rId334" w:tooltip="NoSQL" w:history="1">
+        <w:r>
+          <w:rPr>
+            <w:rStyle w:val="Hyperlink"/>
+            <w:rFonts w:ascii="Arial" w:hAnsi="Arial" w:cs="Arial"/>
+            <w:color w:val="0B0080"/>
+            <w:sz w:val="21"/>
+            <w:szCs w:val="21"/>
+          </w:rPr>
+          <w:t>NoSQL</w:t>
+        </w:r>
+      </w:hyperlink>
+      <w:r>
+        <w:rPr>
+          <w:rFonts w:ascii="Arial" w:hAnsi="Arial" w:cs="Arial"/>
+          <w:color w:val="222222"/>
+          <w:sz w:val="21"/>
+          <w:szCs w:val="21"/>
+        </w:rPr>
+        <w:t> đã được kiểm tra để vượt qua mốc 1 triệu xử lý mỗi giây với 8 nhân và đạt tốc độ 1.2 triệu xử lý mỗi giây với 10 nhân.</w:t>
+      </w:r>
+    </w:p>
+    <w:p>
+      <w:pPr>
+        <w:rPr>
+          <w:rFonts w:ascii="Arial" w:hAnsi="Arial" w:cs="Arial"/>
+          <w:color w:val="222222"/>
+          <w:sz w:val="28"/>
+          <w:szCs w:val="21"/>
+          <w:shd w:val="clear" w:color="auto" w:fill="FFFFFF"/>
+        </w:rPr>
+      </w:pPr>
+    </w:p>
+    <w:p>
+      <w:pPr>
+        <w:rPr>
+          <w:rFonts w:ascii="Arial" w:hAnsi="Arial" w:cs="Arial"/>
+          <w:color w:val="222222"/>
+          <w:sz w:val="28"/>
+          <w:szCs w:val="21"/>
+          <w:shd w:val="clear" w:color="auto" w:fill="FFFFFF"/>
+        </w:rPr>
+      </w:pPr>
+      <w:r>
+        <w:rPr>
+          <w:rFonts w:ascii="Arial" w:hAnsi="Arial" w:cs="Arial"/>
+          <w:color w:val="222222"/>
+          <w:sz w:val="28"/>
+          <w:szCs w:val="21"/>
+          <w:shd w:val="clear" w:color="auto" w:fill="FFFFFF"/>
+        </w:rPr>
+        <w:t xml:space="preserve">Tham </w:t>
+      </w:r>
+      <w:proofErr w:type="gramStart"/>
+      <w:r>
+        <w:rPr>
+          <w:rFonts w:ascii="Arial" w:hAnsi="Arial" w:cs="Arial"/>
+          <w:color w:val="222222"/>
+          <w:sz w:val="28"/>
+          <w:szCs w:val="21"/>
+          <w:shd w:val="clear" w:color="auto" w:fill="FFFFFF"/>
+        </w:rPr>
+        <w:t>khảo :</w:t>
+      </w:r>
+      <w:proofErr w:type="gramEnd"/>
+      <w:r>
+        <w:rPr>
+          <w:rFonts w:ascii="Arial" w:hAnsi="Arial" w:cs="Arial"/>
+          <w:color w:val="222222"/>
+          <w:sz w:val="28"/>
+          <w:szCs w:val="21"/>
+          <w:shd w:val="clear" w:color="auto" w:fill="FFFFFF"/>
+        </w:rPr>
+        <w:t xml:space="preserve"> </w:t>
+      </w:r>
+      <w:hyperlink r:id="rId335" w:anchor="%C4%90%E1%BB%8Bnh_ngh%C4%A9a" w:history="1">
+        <w:r>
+          <w:rPr>
+            <w:rStyle w:val="Hyperlink"/>
+          </w:rPr>
+          <w:t>https://vi.wikipedia.org/wiki/D%E1%BB%AF_li%E1%BB%87u_l%E1%BB%9Bn#%C4%90%E1%BB%8Bnh_ngh%C4%A9a</w:t>
+        </w:r>
+      </w:hyperlink>
+      <w:r>
+        <w:rPr>
+          <w:b/>
+          <w:color w:val="000000" w:themeColor="text1"/>
+          <w:sz w:val="28"/>
+          <w:szCs w:val="28"/>
+        </w:rPr>
+        <w:br w:type="page"/>
+      </w:r>
       <w:bookmarkStart w:id="0" w:name="_GoBack"/>
       <w:bookmarkEnd w:id="0"/>
     </w:p>
@@ -35571,7 +35934,7 @@
       </w:pPr>
     </w:p>
     <w:sectPr>
-      <w:headerReference w:type="default" r:id="rId329"/>
+      <w:headerReference w:type="default" r:id="rId336"/>
       <w:pgSz w:w="12240" w:h="15840"/>
       <w:pgMar w:top="1440" w:right="1440" w:bottom="1440" w:left="1440" w:header="720" w:footer="720" w:gutter="0"/>
       <w:cols w:space="720"/>
@@ -35674,7 +36037,7 @@
             <w:bCs/>
             <w:noProof/>
           </w:rPr>
-          <w:t>69</w:t>
+          <w:t>72</w:t>
         </w:r>
         <w:r>
           <w:rPr>
@@ -39007,7 +39370,7 @@
   <a:extraClrSchemeLst/>
   <a:extLst>
     <a:ext uri="{05A4C25C-085E-4340-85A3-A5531E510DB2}">
-      <thm15:themeFamily xmlns="" xmlns:thm15="http://schemas.microsoft.com/office/thememl/2012/main" name="Office Theme" id="{62F939B6-93AF-4DB8-9C6B-D6C7DFDC589F}" vid="{4A3C46E8-61CC-4603-A589-7422A47A8E4A}"/>
+      <thm15:themeFamily xmlns:thm15="http://schemas.microsoft.com/office/thememl/2012/main" xmlns="" name="Office Theme" id="{62F939B6-93AF-4DB8-9C6B-D6C7DFDC589F}" vid="{4A3C46E8-61CC-4603-A589-7422A47A8E4A}"/>
     </a:ext>
   </a:extLst>
 </a:theme>
@@ -39018,7 +39381,7 @@
 </file>
 
 <file path=customXml/itemProps1.xml><?xml version="1.0" encoding="utf-8"?>
-<ds:datastoreItem xmlns:ds="http://schemas.openxmlformats.org/officeDocument/2006/customXml" ds:itemID="{FE37F3C7-B41E-4233-B781-257BD073659F}">
+<ds:datastoreItem xmlns:ds="http://schemas.openxmlformats.org/officeDocument/2006/customXml" ds:itemID="{C74EE2D9-BBCE-4EE8-B44D-5A35AE3EDE46}">
   <ds:schemaRefs>
     <ds:schemaRef ds:uri="http://schemas.openxmlformats.org/officeDocument/2006/bibliography"/>
   </ds:schemaRefs>

</xml_diff>

<commit_message>
Thách thức CMCN 4.0 đối với viêt nam
Khái niệm và ý nghĩa
</commit_message>
<xml_diff>
--- a/report.docx
+++ b/report.docx
@@ -20144,21 +20144,7 @@
           <w:sz w:val="28"/>
         </w:rPr>
         <w:lastRenderedPageBreak/>
-        <w:t>3. CYBERSUCURITY (</w:t>
-      </w:r>
-      <w:proofErr w:type="gramStart"/>
-      <w:r>
-        <w:rPr>
-          <w:sz w:val="28"/>
-        </w:rPr>
-        <w:t>An</w:t>
-      </w:r>
-      <w:proofErr w:type="gramEnd"/>
-      <w:r>
-        <w:rPr>
-          <w:sz w:val="28"/>
-        </w:rPr>
-        <w:t xml:space="preserve"> ninh mạng)</w:t>
+        <w:t>3. CYBERSUCURITY (An ninh mạng)</w:t>
       </w:r>
     </w:p>
     <w:p>
@@ -20551,19 +20537,11 @@
           <w:sz w:val="28"/>
         </w:rPr>
       </w:pPr>
-      <w:proofErr w:type="gramStart"/>
       <w:r>
         <w:rPr>
           <w:sz w:val="28"/>
         </w:rPr>
-        <w:t>3.2. An</w:t>
-      </w:r>
-      <w:proofErr w:type="gramEnd"/>
-      <w:r>
-        <w:rPr>
-          <w:sz w:val="28"/>
-        </w:rPr>
-        <w:t xml:space="preserve"> ninh mạng được chia làm 3 nhóm </w:t>
+        <w:t xml:space="preserve">3.2. An ninh mạng được chia làm 3 nhóm </w:t>
       </w:r>
     </w:p>
     <w:p>
@@ -23788,17 +23766,14 @@
     </w:p>
     <w:p>
       <w:pPr>
-        <w:tabs>
-          <w:tab w:val="left" w:pos="2590"/>
-        </w:tabs>
-        <w:rPr>
-          <w:b/>
+        <w:pStyle w:val="Heading1"/>
+        <w:rPr>
+          <w:b w:val="0"/>
           <w:color w:val="44546A" w:themeColor="text2"/>
         </w:rPr>
       </w:pPr>
       <w:r>
         <w:rPr>
-          <w:b/>
           <w:color w:val="44546A" w:themeColor="text2"/>
           <w:sz w:val="28"/>
         </w:rPr>
@@ -23807,7 +23782,6 @@
       </w:r>
       <w:r>
         <w:rPr>
-          <w:b/>
           <w:color w:val="44546A" w:themeColor="text2"/>
           <w:sz w:val="24"/>
         </w:rPr>
@@ -23815,7 +23789,6 @@
       </w:r>
       <w:r>
         <w:rPr>
-          <w:b/>
           <w:color w:val="44546A" w:themeColor="text2"/>
           <w:sz w:val="28"/>
         </w:rPr>
@@ -23824,9 +23797,7 @@
     </w:p>
     <w:p>
       <w:pPr>
-        <w:tabs>
-          <w:tab w:val="left" w:pos="2590"/>
-        </w:tabs>
+        <w:pStyle w:val="Heading2"/>
         <w:rPr>
           <w:color w:val="44546A" w:themeColor="text2"/>
           <w:sz w:val="28"/>
@@ -23863,7 +23834,8 @@
         </w:tabs>
         <w:rPr>
           <w:color w:val="44546A" w:themeColor="text2"/>
-          <w:sz w:val="28"/>
+          <w:sz w:val="24"/>
+          <w:szCs w:val="24"/>
         </w:rPr>
       </w:pPr>
       <w:proofErr w:type="gramStart"/>
@@ -23871,8 +23843,8 @@
         <w:rPr>
           <w:rFonts w:ascii="Arial" w:hAnsi="Arial" w:cs="Arial"/>
           <w:color w:val="333333"/>
-          <w:sz w:val="23"/>
-          <w:szCs w:val="23"/>
+          <w:sz w:val="24"/>
+          <w:szCs w:val="24"/>
           <w:shd w:val="clear" w:color="auto" w:fill="FFFFFF"/>
         </w:rPr>
         <w:t>Cuộc CMCN4 đã mở ra những cơ hội có thể tranh thủ để thúc đẩy sự phát triển của của Việt Nam.</w:t>
@@ -23882,8 +23854,8 @@
         <w:rPr>
           <w:rFonts w:ascii="Arial" w:hAnsi="Arial" w:cs="Arial"/>
           <w:color w:val="333333"/>
-          <w:sz w:val="23"/>
-          <w:szCs w:val="23"/>
+          <w:sz w:val="24"/>
+          <w:szCs w:val="24"/>
           <w:shd w:val="clear" w:color="auto" w:fill="FFFFFF"/>
         </w:rPr>
         <w:t xml:space="preserve"> Cụ thể là:</w:t>
@@ -23894,13 +23866,17 @@
         <w:tabs>
           <w:tab w:val="left" w:pos="2590"/>
         </w:tabs>
+        <w:rPr>
+          <w:sz w:val="24"/>
+          <w:szCs w:val="24"/>
+        </w:rPr>
       </w:pPr>
       <w:r>
         <w:rPr>
           <w:rFonts w:ascii="Arial" w:hAnsi="Arial" w:cs="Arial"/>
           <w:color w:val="333333"/>
-          <w:sz w:val="23"/>
-          <w:szCs w:val="23"/>
+          <w:sz w:val="24"/>
+          <w:szCs w:val="24"/>
           <w:shd w:val="clear" w:color="auto" w:fill="FFFFFF"/>
         </w:rPr>
         <w:t>- Cuộc CMCN4 có thể tạo ra lợi thế của những nước đi sau như Việt Nam so với các nước phát triển do không bị hạn chế bởi quy mô cồng kềnh, quán tính lớn; tạo điều kiện cho Việt Nam bứt phá nhanh chóng, vượt qua các quốc gia khác cho dù xuất phát sau;</w:t>
@@ -23914,16 +23890,16 @@
         <w:rPr>
           <w:rFonts w:ascii="Arial" w:eastAsia="Times New Roman" w:hAnsi="Arial" w:cs="Arial"/>
           <w:color w:val="333333"/>
-          <w:sz w:val="23"/>
-          <w:szCs w:val="23"/>
+          <w:sz w:val="24"/>
+          <w:szCs w:val="24"/>
         </w:rPr>
       </w:pPr>
       <w:r>
         <w:rPr>
           <w:rFonts w:ascii="Arial" w:eastAsia="Times New Roman" w:hAnsi="Arial" w:cs="Arial"/>
           <w:color w:val="333333"/>
-          <w:sz w:val="23"/>
-          <w:szCs w:val="23"/>
+          <w:sz w:val="24"/>
+          <w:szCs w:val="24"/>
         </w:rPr>
         <w:t xml:space="preserve">- Việc ứng dụng những công nghệ mới cho phép thúc đẩy năng suất </w:t>
       </w:r>
@@ -23932,8 +23908,8 @@
         <w:rPr>
           <w:rFonts w:ascii="Arial" w:eastAsia="Times New Roman" w:hAnsi="Arial" w:cs="Arial"/>
           <w:color w:val="333333"/>
-          <w:sz w:val="23"/>
-          <w:szCs w:val="23"/>
+          <w:sz w:val="24"/>
+          <w:szCs w:val="24"/>
         </w:rPr>
         <w:t>lao</w:t>
       </w:r>
@@ -23942,8 +23918,8 @@
         <w:rPr>
           <w:rFonts w:ascii="Arial" w:eastAsia="Times New Roman" w:hAnsi="Arial" w:cs="Arial"/>
           <w:color w:val="333333"/>
-          <w:sz w:val="23"/>
-          <w:szCs w:val="23"/>
+          <w:sz w:val="24"/>
+          <w:szCs w:val="24"/>
         </w:rPr>
         <w:t xml:space="preserve"> động và tạo khả năng nâng cao mức thu nhập và cải thiện chất lượng cuộc sống cho người dân;</w:t>
       </w:r>
@@ -23956,16 +23932,16 @@
         <w:rPr>
           <w:rFonts w:ascii="Arial" w:eastAsia="Times New Roman" w:hAnsi="Arial" w:cs="Arial"/>
           <w:color w:val="333333"/>
-          <w:sz w:val="23"/>
-          <w:szCs w:val="23"/>
+          <w:sz w:val="24"/>
+          <w:szCs w:val="24"/>
         </w:rPr>
       </w:pPr>
       <w:r>
         <w:rPr>
           <w:rFonts w:ascii="Arial" w:eastAsia="Times New Roman" w:hAnsi="Arial" w:cs="Arial"/>
           <w:color w:val="333333"/>
-          <w:sz w:val="23"/>
-          <w:szCs w:val="23"/>
+          <w:sz w:val="24"/>
+          <w:szCs w:val="24"/>
         </w:rPr>
         <w:t>- Khả năng biến đổi các hệ thống sản xuất, quản lý và quản trị cho doanh nghiệp trong nước;</w:t>
       </w:r>
@@ -23978,16 +23954,16 @@
         <w:rPr>
           <w:rFonts w:ascii="Arial" w:eastAsia="Times New Roman" w:hAnsi="Arial" w:cs="Arial"/>
           <w:color w:val="333333"/>
-          <w:sz w:val="23"/>
-          <w:szCs w:val="23"/>
+          <w:sz w:val="24"/>
+          <w:szCs w:val="24"/>
         </w:rPr>
       </w:pPr>
       <w:r>
         <w:rPr>
           <w:rFonts w:ascii="Arial" w:eastAsia="Times New Roman" w:hAnsi="Arial" w:cs="Arial"/>
           <w:color w:val="333333"/>
-          <w:sz w:val="23"/>
-          <w:szCs w:val="23"/>
+          <w:sz w:val="24"/>
+          <w:szCs w:val="24"/>
         </w:rPr>
         <w:t xml:space="preserve">- Trong lĩnh vực quốc phòng, </w:t>
       </w:r>
@@ -23996,8 +23972,8 @@
         <w:rPr>
           <w:rFonts w:ascii="Arial" w:eastAsia="Times New Roman" w:hAnsi="Arial" w:cs="Arial"/>
           <w:color w:val="333333"/>
-          <w:sz w:val="23"/>
-          <w:szCs w:val="23"/>
+          <w:sz w:val="24"/>
+          <w:szCs w:val="24"/>
         </w:rPr>
         <w:t>an</w:t>
       </w:r>
@@ -24006,27 +23982,234 @@
         <w:rPr>
           <w:rFonts w:ascii="Arial" w:eastAsia="Times New Roman" w:hAnsi="Arial" w:cs="Arial"/>
           <w:color w:val="333333"/>
-          <w:sz w:val="23"/>
-          <w:szCs w:val="23"/>
+          <w:sz w:val="24"/>
+          <w:szCs w:val="24"/>
         </w:rPr>
         <w:t xml:space="preserve"> ninh, những phát triển về công nghệ có thể rút ngắn (cũng có thể gia tăng) khoảng cách chênh lệch về tiềm lực của các thế lực các quốc gia khác nhau.</w:t>
       </w:r>
     </w:p>
     <w:p>
       <w:pPr>
-        <w:tabs>
-          <w:tab w:val="left" w:pos="2590"/>
-        </w:tabs>
+        <w:pStyle w:val="Heading2"/>
+        <w:rPr>
+          <w:sz w:val="28"/>
+        </w:rPr>
       </w:pPr>
       <w:bookmarkStart w:id="0" w:name="_GoBack"/>
       <w:bookmarkEnd w:id="0"/>
-    </w:p>
-    <w:p>
-      <w:pPr>
-        <w:tabs>
-          <w:tab w:val="left" w:pos="2590"/>
-        </w:tabs>
-      </w:pPr>
+      <w:r>
+        <w:rPr>
+          <w:sz w:val="28"/>
+        </w:rPr>
+        <w:t>2. Thách thức</w:t>
+      </w:r>
+    </w:p>
+    <w:p>
+      <w:pPr>
+        <w:shd w:val="clear" w:color="auto" w:fill="FFFFFF"/>
+        <w:spacing w:after="150" w:line="240" w:lineRule="auto"/>
+        <w:jc w:val="both"/>
+        <w:rPr>
+          <w:rFonts w:ascii="Arial" w:eastAsia="Times New Roman" w:hAnsi="Arial" w:cs="Arial"/>
+          <w:color w:val="333333"/>
+          <w:sz w:val="24"/>
+          <w:szCs w:val="24"/>
+        </w:rPr>
+      </w:pPr>
+      <w:r>
+        <w:rPr>
+          <w:rFonts w:ascii="Arial" w:eastAsia="Times New Roman" w:hAnsi="Arial" w:cs="Arial"/>
+          <w:color w:val="333333"/>
+          <w:sz w:val="24"/>
+          <w:szCs w:val="24"/>
+        </w:rPr>
+        <w:t>Cuộc CMCN4 cũng đặt ra nhiều thách thức đối với Việt Nam, cụ thể là:</w:t>
+      </w:r>
+    </w:p>
+    <w:p>
+      <w:pPr>
+        <w:shd w:val="clear" w:color="auto" w:fill="FFFFFF"/>
+        <w:spacing w:after="150" w:line="240" w:lineRule="auto"/>
+        <w:jc w:val="both"/>
+        <w:rPr>
+          <w:rFonts w:ascii="Arial" w:eastAsia="Times New Roman" w:hAnsi="Arial" w:cs="Arial"/>
+          <w:color w:val="333333"/>
+          <w:sz w:val="24"/>
+          <w:szCs w:val="24"/>
+        </w:rPr>
+      </w:pPr>
+      <w:r>
+        <w:rPr>
+          <w:rFonts w:ascii="Arial" w:eastAsia="Times New Roman" w:hAnsi="Arial" w:cs="Arial"/>
+          <w:color w:val="333333"/>
+          <w:sz w:val="24"/>
+          <w:szCs w:val="24"/>
+        </w:rPr>
+        <w:t>- Thách thức trong việc phải có nhận thức đầy đủ về bản chất, tác động của cuộc CMCN4 và khả năng tư duy, quản lý điều phối tích hợp các yếu tố công nghệ, phi công nghệ, giữa thực và ảo, giữa con người và máy móc;</w:t>
+      </w:r>
+    </w:p>
+    <w:p>
+      <w:pPr>
+        <w:shd w:val="clear" w:color="auto" w:fill="FFFFFF"/>
+        <w:spacing w:after="150" w:line="240" w:lineRule="auto"/>
+        <w:jc w:val="both"/>
+        <w:rPr>
+          <w:rFonts w:ascii="Arial" w:eastAsia="Times New Roman" w:hAnsi="Arial" w:cs="Arial"/>
+          <w:color w:val="333333"/>
+          <w:sz w:val="24"/>
+          <w:szCs w:val="24"/>
+        </w:rPr>
+      </w:pPr>
+      <w:r>
+        <w:rPr>
+          <w:rFonts w:ascii="Arial" w:eastAsia="Times New Roman" w:hAnsi="Arial" w:cs="Arial"/>
+          <w:color w:val="333333"/>
+          <w:sz w:val="24"/>
+          <w:szCs w:val="24"/>
+        </w:rPr>
+        <w:t>- Để gia nhập vào xu thế CMCN4 đòi hỏi phải có sự phát triển dựa trên tích lũy nền tảng lâu dài của nhiều lĩnh vực nghiên cứu cơ bản định hướng trong lĩnh vực KH&amp;CN đặc biệt là vật lý, sinh học, khoa học máy tính và trí tuệ nhân tạo, các lĩnh vực công nghệ mới, nghiên cứu các công nghệ mang tính đột phá;</w:t>
+      </w:r>
+    </w:p>
+    <w:p>
+      <w:pPr>
+        <w:shd w:val="clear" w:color="auto" w:fill="FFFFFF"/>
+        <w:spacing w:after="150" w:line="240" w:lineRule="auto"/>
+        <w:jc w:val="both"/>
+        <w:rPr>
+          <w:rFonts w:ascii="Arial" w:eastAsia="Times New Roman" w:hAnsi="Arial" w:cs="Arial"/>
+          <w:color w:val="333333"/>
+          <w:sz w:val="24"/>
+          <w:szCs w:val="24"/>
+        </w:rPr>
+      </w:pPr>
+      <w:r>
+        <w:rPr>
+          <w:rFonts w:ascii="Arial" w:eastAsia="Times New Roman" w:hAnsi="Arial" w:cs="Arial"/>
+          <w:color w:val="333333"/>
+          <w:sz w:val="24"/>
+          <w:szCs w:val="24"/>
+        </w:rPr>
+        <w:t>- Nghiên cứu và phát triển trở thành chìa khóa quan trọng quyết định sự phát triển kinh tế - xã hội</w:t>
+      </w:r>
+      <w:proofErr w:type="gramStart"/>
+      <w:r>
+        <w:rPr>
+          <w:rFonts w:ascii="Arial" w:eastAsia="Times New Roman" w:hAnsi="Arial" w:cs="Arial"/>
+          <w:color w:val="333333"/>
+          <w:sz w:val="24"/>
+          <w:szCs w:val="24"/>
+        </w:rPr>
+        <w:t>;cần</w:t>
+      </w:r>
+      <w:proofErr w:type="gramEnd"/>
+      <w:r>
+        <w:rPr>
+          <w:rFonts w:ascii="Arial" w:eastAsia="Times New Roman" w:hAnsi="Arial" w:cs="Arial"/>
+          <w:color w:val="333333"/>
+          <w:sz w:val="24"/>
+          <w:szCs w:val="24"/>
+        </w:rPr>
+        <w:t xml:space="preserve"> gắn kết chặt chẽ hơn nữa nghiên cứu khoa học và sản xuất;</w:t>
+      </w:r>
+    </w:p>
+    <w:p>
+      <w:pPr>
+        <w:shd w:val="clear" w:color="auto" w:fill="FFFFFF"/>
+        <w:spacing w:after="150" w:line="240" w:lineRule="auto"/>
+        <w:jc w:val="both"/>
+        <w:rPr>
+          <w:rFonts w:ascii="Arial" w:eastAsia="Times New Roman" w:hAnsi="Arial" w:cs="Arial"/>
+          <w:color w:val="333333"/>
+          <w:sz w:val="24"/>
+          <w:szCs w:val="24"/>
+        </w:rPr>
+      </w:pPr>
+      <w:r>
+        <w:rPr>
+          <w:rFonts w:ascii="Arial" w:eastAsia="Times New Roman" w:hAnsi="Arial" w:cs="Arial"/>
+          <w:color w:val="333333"/>
+          <w:sz w:val="24"/>
+          <w:szCs w:val="24"/>
+        </w:rPr>
+        <w:t>- Gia tăng bức xúc xã hội do sự thâm nhập của các công nghệ kỹ thuật số và các động lực của việc chia sẻ thông tin tiêu biểu của truyền thông xã hội;</w:t>
+      </w:r>
+    </w:p>
+    <w:p>
+      <w:pPr>
+        <w:shd w:val="clear" w:color="auto" w:fill="FFFFFF"/>
+        <w:spacing w:after="150" w:line="240" w:lineRule="auto"/>
+        <w:jc w:val="both"/>
+        <w:rPr>
+          <w:rFonts w:ascii="Arial" w:eastAsia="Times New Roman" w:hAnsi="Arial" w:cs="Arial"/>
+          <w:color w:val="333333"/>
+          <w:sz w:val="24"/>
+          <w:szCs w:val="24"/>
+        </w:rPr>
+      </w:pPr>
+      <w:r>
+        <w:rPr>
+          <w:rFonts w:ascii="Arial" w:eastAsia="Times New Roman" w:hAnsi="Arial" w:cs="Arial"/>
+          <w:color w:val="333333"/>
+          <w:sz w:val="24"/>
+          <w:szCs w:val="24"/>
+        </w:rPr>
+        <w:t>- Đặt ra những vấn đề lớn về giải quyết việc làm, ô nhiễm môi trường, đạo đức xã hội, rủi ro công nghệ;</w:t>
+      </w:r>
+    </w:p>
+    <w:p>
+      <w:pPr>
+        <w:shd w:val="clear" w:color="auto" w:fill="FFFFFF"/>
+        <w:spacing w:after="150" w:line="240" w:lineRule="auto"/>
+        <w:jc w:val="both"/>
+        <w:rPr>
+          <w:rFonts w:ascii="Arial" w:eastAsia="Times New Roman" w:hAnsi="Arial" w:cs="Arial"/>
+          <w:color w:val="333333"/>
+          <w:sz w:val="24"/>
+          <w:szCs w:val="24"/>
+        </w:rPr>
+      </w:pPr>
+      <w:r>
+        <w:rPr>
+          <w:rFonts w:ascii="Arial" w:eastAsia="Times New Roman" w:hAnsi="Arial" w:cs="Arial"/>
+          <w:color w:val="333333"/>
+          <w:sz w:val="24"/>
+          <w:szCs w:val="24"/>
+        </w:rPr>
+        <w:t>- Thêm vào đó, cuộc CMCN4 diễn ra với tốc độ vô cùng nhanh chắc chắn sẽ đặt Việt Nam trước nguy cơ tụt hậu hơn nữa trong phát triển so với thế giới và rơi vào thế bị động trong đối phó với những mặt trái của cuộc cách mạng này.</w:t>
+      </w:r>
+    </w:p>
+    <w:p>
+      <w:pPr>
+        <w:tabs>
+          <w:tab w:val="left" w:pos="2590"/>
+        </w:tabs>
+      </w:pPr>
+    </w:p>
+    <w:p>
+      <w:pPr>
+        <w:tabs>
+          <w:tab w:val="left" w:pos="2590"/>
+        </w:tabs>
+      </w:pPr>
+      <w:r>
+        <w:t xml:space="preserve">Tham </w:t>
+      </w:r>
+      <w:proofErr w:type="gramStart"/>
+      <w:r>
+        <w:t>khảo :</w:t>
+      </w:r>
+      <w:proofErr w:type="gramEnd"/>
+      <w:r>
+        <w:t xml:space="preserve"> </w:t>
+      </w:r>
+      <w:hyperlink r:id="rId336" w:history="1">
+        <w:r>
+          <w:rPr>
+            <w:rStyle w:val="Hyperlink"/>
+          </w:rPr>
+          <w:t>http://vinhuni.edu.vn/van-ban/seo/nhung-co-hoi-thach-thuc-cua-cuoc-cach-mang-cong-nghiep-lan-thu-tu-doi-voi-viet-nam-86343</w:t>
+        </w:r>
+      </w:hyperlink>
     </w:p>
     <w:p>
       <w:pPr>
@@ -35285,7 +35468,7 @@
       </w:pPr>
     </w:p>
     <w:sectPr>
-      <w:headerReference w:type="default" r:id="rId336"/>
+      <w:headerReference w:type="default" r:id="rId337"/>
       <w:pgSz w:w="12240" w:h="15840"/>
       <w:pgMar w:top="1440" w:right="1440" w:bottom="1440" w:left="1440" w:header="720" w:footer="720" w:gutter="0"/>
       <w:pgBorders w:offsetFrom="page">
@@ -35394,7 +35577,7 @@
             <w:bCs/>
             <w:noProof/>
           </w:rPr>
-          <w:t>128</w:t>
+          <w:t>74</w:t>
         </w:r>
         <w:r>
           <w:rPr>
@@ -38723,7 +38906,7 @@
   <a:extraClrSchemeLst/>
   <a:extLst>
     <a:ext uri="{05A4C25C-085E-4340-85A3-A5531E510DB2}">
-      <thm15:themeFamily xmlns="" xmlns:thm15="http://schemas.microsoft.com/office/thememl/2012/main" name="Office Theme" id="{62F939B6-93AF-4DB8-9C6B-D6C7DFDC589F}" vid="{4A3C46E8-61CC-4603-A589-7422A47A8E4A}"/>
+      <thm15:themeFamily xmlns:thm15="http://schemas.microsoft.com/office/thememl/2012/main" xmlns="" name="Office Theme" id="{62F939B6-93AF-4DB8-9C6B-D6C7DFDC589F}" vid="{4A3C46E8-61CC-4603-A589-7422A47A8E4A}"/>
     </a:ext>
   </a:extLst>
 </a:theme>
@@ -38734,7 +38917,7 @@
 </file>
 
 <file path=customXml/itemProps1.xml><?xml version="1.0" encoding="utf-8"?>
-<ds:datastoreItem xmlns:ds="http://schemas.openxmlformats.org/officeDocument/2006/customXml" ds:itemID="{C82DBC1D-F092-4435-A0DA-0B98FF1D7C0A}">
+<ds:datastoreItem xmlns:ds="http://schemas.openxmlformats.org/officeDocument/2006/customXml" ds:itemID="{FA67D28C-EF95-432E-804B-F5BB88612F90}">
   <ds:schemaRefs>
     <ds:schemaRef ds:uri="http://schemas.openxmlformats.org/officeDocument/2006/bibliography"/>
   </ds:schemaRefs>

</xml_diff>

<commit_message>
Thêm một số phần còn thiếu
</commit_message>
<xml_diff>
--- a/report.docx
+++ b/report.docx
@@ -5661,44 +5661,8 @@
           <w:szCs w:val="72"/>
         </w:rPr>
       </w:pPr>
-      <w:r>
-        <w:rPr>
-          <w:rFonts w:ascii="Verdana" w:hAnsi="Verdana" w:cs="Times New Roman"/>
-          <w:b/>
-          <w:color w:val="FF0000"/>
-          <w:sz w:val="72"/>
-          <w:szCs w:val="72"/>
-        </w:rPr>
-        <w:br w:type="page"/>
-      </w:r>
-    </w:p>
-    <w:p>
-      <w:pPr>
-        <w:tabs>
-          <w:tab w:val="left" w:pos="2590"/>
-        </w:tabs>
-        <w:rPr>
-          <w:rFonts w:ascii="Verdana" w:hAnsi="Verdana" w:cs="Times New Roman"/>
-          <w:b/>
-          <w:color w:val="FF0000"/>
-          <w:sz w:val="72"/>
-          <w:szCs w:val="72"/>
-        </w:rPr>
-      </w:pPr>
-    </w:p>
-    <w:p>
-      <w:pPr>
-        <w:tabs>
-          <w:tab w:val="left" w:pos="2590"/>
-        </w:tabs>
-        <w:rPr>
-          <w:rFonts w:ascii="Verdana" w:hAnsi="Verdana" w:cs="Times New Roman"/>
-          <w:b/>
-          <w:color w:val="FF0000"/>
-          <w:sz w:val="72"/>
-          <w:szCs w:val="72"/>
-        </w:rPr>
-      </w:pPr>
+      <w:bookmarkStart w:id="0" w:name="_GoBack"/>
+      <w:bookmarkEnd w:id="0"/>
     </w:p>
     <w:p>
       <w:pPr>
@@ -5741,19 +5705,6 @@
     </w:p>
     <w:p>
       <w:pPr>
-        <w:tabs>
-          <w:tab w:val="left" w:pos="2590"/>
-        </w:tabs>
-        <w:rPr>
-          <w:rFonts w:ascii="Verdana" w:hAnsi="Verdana" w:cs="Times New Roman"/>
-          <w:color w:val="FF0000"/>
-          <w:sz w:val="28"/>
-          <w:szCs w:val="28"/>
-        </w:rPr>
-      </w:pPr>
-    </w:p>
-    <w:p>
-      <w:pPr>
         <w:pStyle w:val="Heading1"/>
         <w:rPr>
           <w:rFonts w:asciiTheme="majorHAnsi" w:hAnsiTheme="majorHAnsi" w:cstheme="majorHAnsi"/>
@@ -5762,8 +5713,8 @@
           <w:szCs w:val="24"/>
         </w:rPr>
       </w:pPr>
-      <w:bookmarkStart w:id="0" w:name="_Toc10031206"/>
-      <w:bookmarkStart w:id="1" w:name="_Toc10032936"/>
+      <w:bookmarkStart w:id="1" w:name="_Toc10031206"/>
+      <w:bookmarkStart w:id="2" w:name="_Toc10032936"/>
       <w:r>
         <w:rPr>
           <w:rFonts w:asciiTheme="majorHAnsi" w:hAnsiTheme="majorHAnsi" w:cstheme="majorHAnsi"/>
@@ -5771,6 +5722,7 @@
           <w:sz w:val="32"/>
           <w:szCs w:val="24"/>
         </w:rPr>
+        <w:lastRenderedPageBreak/>
         <w:t>I.</w:t>
       </w:r>
       <w:r>
@@ -5782,8 +5734,8 @@
         </w:rPr>
         <w:t>Khái niệm về công nghiệp 4.0</w:t>
       </w:r>
-      <w:bookmarkEnd w:id="0"/>
       <w:bookmarkEnd w:id="1"/>
+      <w:bookmarkEnd w:id="2"/>
     </w:p>
     <w:p>
       <w:pPr>
@@ -5806,8 +5758,8 @@
         </w:rPr>
         <w:t xml:space="preserve"> </w:t>
       </w:r>
-      <w:bookmarkStart w:id="2" w:name="_Toc10031207"/>
-      <w:bookmarkStart w:id="3" w:name="_Toc10032937"/>
+      <w:bookmarkStart w:id="3" w:name="_Toc10031207"/>
+      <w:bookmarkStart w:id="4" w:name="_Toc10032937"/>
       <w:r>
         <w:rPr>
           <w:rFonts w:cstheme="majorHAnsi"/>
@@ -5818,8 +5770,8 @@
         </w:rPr>
         <w:t>1. Khái niệm</w:t>
       </w:r>
-      <w:bookmarkEnd w:id="2"/>
       <w:bookmarkEnd w:id="3"/>
+      <w:bookmarkEnd w:id="4"/>
     </w:p>
     <w:p>
       <w:pPr>
@@ -5857,7 +5809,6 @@
           <w:sz w:val="32"/>
           <w:szCs w:val="24"/>
         </w:rPr>
-        <w:lastRenderedPageBreak/>
         <w:drawing>
           <wp:inline distT="0" distB="0" distL="0" distR="0" wp14:anchorId="1212C827" wp14:editId="75952973">
             <wp:extent cx="5438775" cy="4981575"/>
@@ -6271,7 +6222,18 @@
           <w:szCs w:val="24"/>
           <w:shd w:val="clear" w:color="auto" w:fill="FFFFFF"/>
         </w:rPr>
-        <w:t> với cấu trúc kiểu mô-đun, hệ thống thực-ảo giám sát các quy trình thực tế, tạo ra một bản sao ảo của thế giới thực và đưa ra các quyết định phân tán. Qua Internet Vạn Vật, các hệ thống thực-ảo giao tiếp và cộng tác với nhau và với con người trong thời gian thực, và với sự hỗ trợ của Internet Dịch vụ, dịch vụ nội hàm và dịch vụ xuyên tổ chức được cung cấp cho các bên tham gia </w:t>
+        <w:t xml:space="preserve"> với cấu trúc kiểu mô-đun, hệ thống thực-ảo giám sát các quy trình thực tế, tạo ra một bản sao ảo của thế giới thực và đưa ra các quyết định phân </w:t>
+      </w:r>
+      <w:r>
+        <w:rPr>
+          <w:rFonts w:ascii="Arial" w:hAnsi="Arial" w:cs="Arial"/>
+          <w:color w:val="222222"/>
+          <w:sz w:val="24"/>
+          <w:szCs w:val="24"/>
+          <w:shd w:val="clear" w:color="auto" w:fill="FFFFFF"/>
+        </w:rPr>
+        <w:lastRenderedPageBreak/>
+        <w:t>tán. Qua Internet Vạn Vật, các hệ thống thực-ảo giao tiếp và cộng tác với nhau và với con người trong thời gian thực, và với sự hỗ trợ của Internet Dịch vụ, dịch vụ nội hàm và dịch vụ xuyên tổ chức được cung cấp cho các bên tham gia </w:t>
       </w:r>
       <w:hyperlink r:id="rId19" w:tooltip="Chuỗi giá trị" w:history="1">
         <w:r>
@@ -6307,8 +6269,8 @@
           <w:szCs w:val="24"/>
         </w:rPr>
       </w:pPr>
-      <w:bookmarkStart w:id="4" w:name="_Toc10031208"/>
-      <w:bookmarkStart w:id="5" w:name="_Toc10032938"/>
+      <w:bookmarkStart w:id="5" w:name="_Toc10031208"/>
+      <w:bookmarkStart w:id="6" w:name="_Toc10032938"/>
       <w:r>
         <w:rPr>
           <w:rFonts w:ascii="Verdana" w:hAnsi="Verdana" w:cs="Times New Roman"/>
@@ -6316,7 +6278,6 @@
           <w:sz w:val="24"/>
           <w:szCs w:val="24"/>
         </w:rPr>
-        <w:lastRenderedPageBreak/>
         <w:t>2.</w:t>
       </w:r>
       <w:r>
@@ -6328,8 +6289,8 @@
         </w:rPr>
         <w:t xml:space="preserve"> Thuật ngữ</w:t>
       </w:r>
-      <w:bookmarkEnd w:id="4"/>
       <w:bookmarkEnd w:id="5"/>
+      <w:bookmarkEnd w:id="6"/>
       <w:r>
         <w:rPr>
           <w:rFonts w:ascii="Verdana" w:hAnsi="Verdana" w:cs="Times New Roman"/>
@@ -6689,8 +6650,8 @@
           <w:szCs w:val="24"/>
         </w:rPr>
       </w:pPr>
-      <w:bookmarkStart w:id="6" w:name="_Toc10031209"/>
-      <w:bookmarkStart w:id="7" w:name="_Toc10032939"/>
+      <w:bookmarkStart w:id="7" w:name="_Toc10031209"/>
+      <w:bookmarkStart w:id="8" w:name="_Toc10032939"/>
       <w:r>
         <w:rPr>
           <w:rFonts w:ascii="Verdana" w:hAnsi="Verdana" w:cs="Times New Roman"/>
@@ -6700,8 +6661,8 @@
         </w:rPr>
         <w:t>3. Các nhóm làm việc Công nghiệp 4.0</w:t>
       </w:r>
-      <w:bookmarkEnd w:id="6"/>
       <w:bookmarkEnd w:id="7"/>
+      <w:bookmarkEnd w:id="8"/>
       <w:r>
         <w:rPr>
           <w:rFonts w:ascii="Verdana" w:hAnsi="Verdana" w:cs="Times New Roman"/>
@@ -6905,8 +6866,8 @@
           <w:szCs w:val="24"/>
         </w:rPr>
       </w:pPr>
-      <w:bookmarkStart w:id="8" w:name="_Toc10031210"/>
-      <w:bookmarkStart w:id="9" w:name="_Toc10032940"/>
+      <w:bookmarkStart w:id="9" w:name="_Toc10031210"/>
+      <w:bookmarkStart w:id="10" w:name="_Toc10032940"/>
       <w:r>
         <w:rPr>
           <w:rFonts w:ascii="Verdana" w:hAnsi="Verdana" w:cs="Times New Roman"/>
@@ -6916,8 +6877,8 @@
         </w:rPr>
         <w:t>4. Nguyên tắc</w:t>
       </w:r>
-      <w:bookmarkEnd w:id="8"/>
       <w:bookmarkEnd w:id="9"/>
+      <w:bookmarkEnd w:id="10"/>
       <w:r>
         <w:rPr>
           <w:rFonts w:ascii="Verdana" w:hAnsi="Verdana" w:cs="Times New Roman"/>
@@ -7047,6 +7008,7 @@
           <w:sz w:val="24"/>
           <w:szCs w:val="24"/>
         </w:rPr>
+        <w:lastRenderedPageBreak/>
         <w:t xml:space="preserve">▫ </w:t>
       </w:r>
       <w:r>
@@ -8319,9 +8281,8 @@
           <w:szCs w:val="24"/>
         </w:rPr>
       </w:pPr>
-      <w:bookmarkStart w:id="10" w:name="_Toc10031211"/>
-      <w:bookmarkStart w:id="11" w:name="_Toc10032941"/>
-      <w:bookmarkStart w:id="12" w:name="_GoBack"/>
+      <w:bookmarkStart w:id="11" w:name="_Toc10031211"/>
+      <w:bookmarkStart w:id="12" w:name="_Toc10032941"/>
       <w:r>
         <w:rPr>
           <w:rFonts w:ascii="Verdana" w:hAnsi="Verdana"/>
@@ -8352,8 +8313,8 @@
         </w:rPr>
         <w:t>Viễn cảnh tương lai của công nghiệp 4.0</w:t>
       </w:r>
-      <w:bookmarkEnd w:id="10"/>
       <w:bookmarkEnd w:id="11"/>
+      <w:bookmarkEnd w:id="12"/>
     </w:p>
     <w:p>
       <w:pPr>
@@ -8368,7 +8329,6 @@
       </w:pPr>
       <w:bookmarkStart w:id="13" w:name="_Toc10031212"/>
       <w:bookmarkStart w:id="14" w:name="_Toc10032942"/>
-      <w:bookmarkEnd w:id="12"/>
       <w:proofErr w:type="gramStart"/>
       <w:r>
         <w:rPr>
@@ -34037,7 +33997,7 @@
             <w:bCs/>
             <w:noProof/>
           </w:rPr>
-          <w:t>12</w:t>
+          <w:t>3</w:t>
         </w:r>
         <w:r>
           <w:rPr>
@@ -38662,7 +38622,7 @@
   <a:extraClrSchemeLst/>
   <a:extLst>
     <a:ext uri="{05A4C25C-085E-4340-85A3-A5531E510DB2}">
-      <thm15:themeFamily xmlns="" xmlns:thm15="http://schemas.microsoft.com/office/thememl/2012/main" name="Office Theme" id="{62F939B6-93AF-4DB8-9C6B-D6C7DFDC589F}" vid="{4A3C46E8-61CC-4603-A589-7422A47A8E4A}"/>
+      <thm15:themeFamily xmlns:thm15="http://schemas.microsoft.com/office/thememl/2012/main" xmlns="" name="Office Theme" id="{62F939B6-93AF-4DB8-9C6B-D6C7DFDC589F}" vid="{4A3C46E8-61CC-4603-A589-7422A47A8E4A}"/>
     </a:ext>
   </a:extLst>
 </a:theme>
@@ -38673,7 +38633,7 @@
 </file>
 
 <file path=customXml/itemProps1.xml><?xml version="1.0" encoding="utf-8"?>
-<ds:datastoreItem xmlns:ds="http://schemas.openxmlformats.org/officeDocument/2006/customXml" ds:itemID="{DB94C535-BA51-4CFE-BA49-29E8A73035D5}">
+<ds:datastoreItem xmlns:ds="http://schemas.openxmlformats.org/officeDocument/2006/customXml" ds:itemID="{27A7642E-3167-4F71-B50A-2D75CF0324C4}">
   <ds:schemaRefs>
     <ds:schemaRef ds:uri="http://schemas.openxmlformats.org/officeDocument/2006/bibliography"/>
   </ds:schemaRefs>

</xml_diff>